<commit_message>
completed 3.1.3 - Tze Yuan
done 3.1.3
</commit_message>
<xml_diff>
--- a/task5_srs/TT2L_GI_SRS.docx
+++ b/task5_srs/TT2L_GI_SRS.docx
@@ -2614,7 +2614,17 @@
           <w:sz w:val="24"/>
           <w:szCs w:val="24"/>
         </w:rPr>
-        <w:t>Campus Ride-Sharing Platform with Parking System Integration</w:t>
+        <w:t xml:space="preserve">Campus Ride-Sharing Platform with Parking System </w:t>
+      </w:r>
+      <w:proofErr w:type="gramStart"/>
+      <w:r>
+        <w:rPr>
+          <w:rFonts w:asciiTheme="minorHAnsi" w:eastAsiaTheme="minorEastAsia" w:hAnsiTheme="minorHAnsi" w:cstheme="minorBidi"/>
+          <w:color w:val="auto"/>
+          <w:sz w:val="24"/>
+          <w:szCs w:val="24"/>
+        </w:rPr>
+        <w:t>Integration</w:t>
       </w:r>
       <w:r>
         <w:rPr>
@@ -2632,7 +2642,17 @@
           <w:sz w:val="24"/>
           <w:szCs w:val="24"/>
         </w:rPr>
-        <w:t>(CRSP)</w:t>
+        <w:t>(</w:t>
+      </w:r>
+      <w:proofErr w:type="gramEnd"/>
+      <w:r>
+        <w:rPr>
+          <w:rFonts w:asciiTheme="minorHAnsi" w:eastAsiaTheme="minorEastAsia" w:hAnsiTheme="minorHAnsi" w:cstheme="minorBidi"/>
+          <w:color w:val="auto"/>
+          <w:sz w:val="24"/>
+          <w:szCs w:val="24"/>
+        </w:rPr>
+        <w:t>CRSP)</w:t>
       </w:r>
       <w:r>
         <w:rPr>
@@ -2668,7 +2688,27 @@
           <w:sz w:val="24"/>
           <w:szCs w:val="24"/>
         </w:rPr>
-        <w:t>and digital ID verification. This platform is specifically for university community members, it aims to reduce parking demand and traffic congestion around campus.</w:t>
+        <w:t xml:space="preserve">and digital ID verification. This platform is specifically for university community </w:t>
+      </w:r>
+      <w:proofErr w:type="gramStart"/>
+      <w:r>
+        <w:rPr>
+          <w:rFonts w:asciiTheme="minorHAnsi" w:eastAsiaTheme="minorEastAsia" w:hAnsiTheme="minorHAnsi" w:cstheme="minorBidi"/>
+          <w:color w:val="auto"/>
+          <w:sz w:val="24"/>
+          <w:szCs w:val="24"/>
+        </w:rPr>
+        <w:t>members,</w:t>
+      </w:r>
+      <w:proofErr w:type="gramEnd"/>
+      <w:r>
+        <w:rPr>
+          <w:rFonts w:asciiTheme="minorHAnsi" w:eastAsiaTheme="minorEastAsia" w:hAnsiTheme="minorHAnsi" w:cstheme="minorBidi"/>
+          <w:color w:val="auto"/>
+          <w:sz w:val="24"/>
+          <w:szCs w:val="24"/>
+        </w:rPr>
+        <w:t xml:space="preserve"> it aims to reduce parking demand and traffic congestion around campus.</w:t>
       </w:r>
     </w:p>
     <w:p>
@@ -2842,10 +2882,18 @@
     </w:p>
     <w:p>
       <w:r>
-        <w:t>The Campus Ride-Sharing Platform with Parking System</w:t>
-      </w:r>
-      <w:r>
-        <w:t>(CRSP)</w:t>
+        <w:t xml:space="preserve">The Campus Ride-Sharing Platform with Parking </w:t>
+      </w:r>
+      <w:proofErr w:type="gramStart"/>
+      <w:r>
+        <w:t>System</w:t>
+      </w:r>
+      <w:r>
+        <w:t>(</w:t>
+      </w:r>
+      <w:proofErr w:type="gramEnd"/>
+      <w:r>
+        <w:t>CRSP)</w:t>
       </w:r>
       <w:r>
         <w:t xml:space="preserve"> Integration is a mobile-based software application and specifically for university community members, including students, faculty, and staff. The platform aims to facilitate carpooling arrangements and integrate with the campus parking management system to reduce traffic congestion and parking demand.</w:t>
@@ -3044,10 +3092,18 @@
       </w:r>
       <w:bookmarkStart w:id="4" w:name="OLE_LINK1"/>
       <w:r>
-        <w:t>Campus Ride-Sharing Platform with Parking System Integration</w:t>
-      </w:r>
-      <w:r>
-        <w:t>(CRSP)</w:t>
+        <w:t xml:space="preserve">Campus Ride-Sharing Platform with Parking System </w:t>
+      </w:r>
+      <w:proofErr w:type="gramStart"/>
+      <w:r>
+        <w:t>Integration</w:t>
+      </w:r>
+      <w:r>
+        <w:t>(</w:t>
+      </w:r>
+      <w:proofErr w:type="gramEnd"/>
+      <w:r>
+        <w:t>CRSP)</w:t>
       </w:r>
       <w:r>
         <w:t xml:space="preserve"> </w:t>
@@ -3176,8 +3232,13 @@
       <w:r>
         <w:t xml:space="preserve">, </w:t>
       </w:r>
-      <w:r>
-        <w:t>They interact with the platform to manage rides, view parking availability, and receive notifications.</w:t>
+      <w:proofErr w:type="gramStart"/>
+      <w:r>
+        <w:t>They</w:t>
+      </w:r>
+      <w:proofErr w:type="gramEnd"/>
+      <w:r>
+        <w:t xml:space="preserve"> interact with the platform to manage rides, view parking availability, and receive notifications.</w:t>
       </w:r>
     </w:p>
     <w:p>
@@ -3213,6 +3274,9 @@
         <w:jc w:val="center"/>
       </w:pPr>
       <w:r>
+        <w:rPr>
+          <w:noProof/>
+        </w:rPr>
         <w:lastRenderedPageBreak/>
         <w:drawing>
           <wp:inline distT="0" distB="0" distL="0" distR="0" wp14:anchorId="0DD43C35" wp14:editId="1019C053">
@@ -4052,7 +4116,15 @@
         <w:t xml:space="preserve"> Also </w:t>
       </w:r>
       <w:r>
-        <w:t>represent the primary users of the ride-sharing and parking platform.</w:t>
+        <w:t xml:space="preserve">represent the primary users of the </w:t>
+      </w:r>
+      <w:proofErr w:type="gramStart"/>
+      <w:r>
+        <w:t>ride-sharing</w:t>
+      </w:r>
+      <w:proofErr w:type="gramEnd"/>
+      <w:r>
+        <w:t xml:space="preserve"> and parking platform.</w:t>
       </w:r>
     </w:p>
     <w:p>
@@ -4142,7 +4214,11 @@
     </w:p>
     <w:p>
       <w:r>
-        <w:t>Pohl, K. (2010). Requirements engineering: Fundamentals, principles, and techniques. Springer.</w:t>
+        <w:t xml:space="preserve">Pohl, K. (2010). Requirements engineering: Fundamentals, principles, and techniques. </w:t>
+      </w:r>
+      <w:proofErr w:type="gramStart"/>
+      <w:r>
+        <w:t>Springer.</w:t>
       </w:r>
       <w:r>
         <w:rPr>
@@ -4150,6 +4226,7 @@
         </w:rPr>
         <w:t>(</w:t>
       </w:r>
+      <w:proofErr w:type="gramEnd"/>
       <w:r>
         <w:rPr>
           <w:color w:val="EE0000"/>
@@ -4188,6 +4265,9 @@
         <w:jc w:val="center"/>
       </w:pPr>
       <w:r>
+        <w:rPr>
+          <w:noProof/>
+        </w:rPr>
         <w:drawing>
           <wp:inline distT="0" distB="0" distL="0" distR="0" wp14:anchorId="150EA209" wp14:editId="4826E902">
             <wp:extent cx="5289550" cy="3738316"/>
@@ -4477,13 +4557,7 @@
           </w:tcPr>
           <w:p>
             <w:r>
-              <w:t>Users</w:t>
-            </w:r>
-            <w:r>
-              <w:t xml:space="preserve"> click one of the </w:t>
-            </w:r>
-            <w:r>
-              <w:t>buttons.</w:t>
+              <w:t>Users click one of the buttons.</w:t>
             </w:r>
           </w:p>
         </w:tc>
@@ -4515,10 +4589,7 @@
           </w:tcPr>
           <w:p>
             <w:r>
-              <w:t>S</w:t>
-            </w:r>
-            <w:r>
-              <w:t xml:space="preserve">ystem </w:t>
+              <w:t xml:space="preserve">System </w:t>
             </w:r>
             <w:r>
               <w:t>direct</w:t>
@@ -4543,10 +4614,13 @@
         <w:jc w:val="center"/>
       </w:pPr>
       <w:r>
+        <w:rPr>
+          <w:noProof/>
+        </w:rPr>
         <w:drawing>
-          <wp:inline distT="0" distB="0" distL="0" distR="0" wp14:anchorId="179B812E" wp14:editId="149035A7">
-            <wp:extent cx="1757913" cy="2655570"/>
-            <wp:effectExtent l="0" t="0" r="0" b="0"/>
+          <wp:inline distT="0" distB="0" distL="0" distR="0" wp14:anchorId="179B812E" wp14:editId="213A18F7">
+            <wp:extent cx="1600200" cy="2417323"/>
+            <wp:effectExtent l="0" t="0" r="0" b="2540"/>
             <wp:docPr id="1385469844" name="Picture 1" descr="A diagram of a button&#10;&#10;AI-generated content may be incorrect."/>
             <wp:cNvGraphicFramePr>
               <a:graphicFrameLocks xmlns:a="http://schemas.openxmlformats.org/drawingml/2006/main" noChangeAspect="1"/>
@@ -4567,7 +4641,7 @@
                   <pic:spPr>
                     <a:xfrm>
                       <a:off x="0" y="0"/>
-                      <a:ext cx="1761406" cy="2660847"/>
+                      <a:ext cx="1604318" cy="2423543"/>
                     </a:xfrm>
                     <a:prstGeom prst="rect">
                       <a:avLst/>
@@ -4667,10 +4741,7 @@
           </w:tcPr>
           <w:p>
             <w:r>
-              <w:t xml:space="preserve">University community members </w:t>
-            </w:r>
-            <w:r>
-              <w:t>may join others created rides.</w:t>
+              <w:t>University community members may join others created rides.</w:t>
             </w:r>
           </w:p>
         </w:tc>
@@ -4805,9 +4876,17 @@
             <w:tcW w:w="6051" w:type="dxa"/>
           </w:tcPr>
           <w:p>
-            <w:r>
-              <w:t>User is required to enter a location.</w:t>
-            </w:r>
+            <w:bookmarkStart w:id="18" w:name="OLE_LINK8"/>
+            <w:r>
+              <w:t xml:space="preserve">User is required to enter a </w:t>
+            </w:r>
+            <w:r>
+              <w:t>destination</w:t>
+            </w:r>
+            <w:r>
+              <w:t>.</w:t>
+            </w:r>
+            <w:bookmarkEnd w:id="18"/>
           </w:p>
         </w:tc>
       </w:tr>
@@ -4928,13 +5007,7 @@
           </w:tcPr>
           <w:p>
             <w:r>
-              <w:t xml:space="preserve">Alternate </w:t>
-            </w:r>
-            <w:r>
-              <w:t>Flow</w:t>
-            </w:r>
-            <w:r>
-              <w:t xml:space="preserve"> – Location unavailable </w:t>
+              <w:t xml:space="preserve">Alternate Flow – Location unavailable </w:t>
             </w:r>
           </w:p>
         </w:tc>
@@ -4969,14 +5042,7 @@
           </w:tcPr>
           <w:p>
             <w:r>
-              <w:lastRenderedPageBreak/>
-              <w:t xml:space="preserve">Alternate Flow – </w:t>
-            </w:r>
-            <w:r>
-              <w:t xml:space="preserve">Rides </w:t>
-            </w:r>
-            <w:r>
-              <w:t>unavailable</w:t>
+              <w:t>Alternate Flow – Rides unavailable</w:t>
             </w:r>
           </w:p>
         </w:tc>
@@ -4999,13 +5065,7 @@
           </w:tcPr>
           <w:p>
             <w:r>
-              <w:t xml:space="preserve">Display a message about </w:t>
-            </w:r>
-            <w:r>
-              <w:t>rides</w:t>
-            </w:r>
-            <w:r>
-              <w:t xml:space="preserve"> unavailable.</w:t>
+              <w:t>Display a message about rides unavailable.</w:t>
             </w:r>
           </w:p>
         </w:tc>
@@ -5017,10 +5077,8 @@
           </w:tcPr>
           <w:p>
             <w:r>
-              <w:t xml:space="preserve">Alternate Flow – </w:t>
-            </w:r>
-            <w:r>
-              <w:t>Cancel join rides</w:t>
+              <w:lastRenderedPageBreak/>
+              <w:t>Alternate Flow – Cancel join rides</w:t>
             </w:r>
           </w:p>
         </w:tc>
@@ -5060,13 +5118,7 @@
         <w:t>1</w:t>
       </w:r>
       <w:r>
-        <w:t xml:space="preserve"> Use Case Specification –</w:t>
-      </w:r>
-      <w:r>
-        <w:t xml:space="preserve"> </w:t>
-      </w:r>
-      <w:r>
-        <w:t>Join Rides</w:t>
+        <w:t xml:space="preserve"> Use Case Specification – Join Rides</w:t>
       </w:r>
     </w:p>
     <w:p>
@@ -5075,10 +5127,10 @@
       </w:pPr>
       <w:r>
         <w:drawing>
-          <wp:inline distT="0" distB="0" distL="0" distR="0" wp14:anchorId="2FB6168A" wp14:editId="5D0B4B5E">
-            <wp:extent cx="4425243" cy="4233545"/>
+          <wp:inline distT="0" distB="0" distL="0" distR="0" wp14:anchorId="0BB5186C" wp14:editId="0178B81B">
+            <wp:extent cx="4535301" cy="4420235"/>
             <wp:effectExtent l="0" t="0" r="0" b="0"/>
-            <wp:docPr id="1953395378" name="Picture 1" descr="A diagram of a system&#10;&#10;AI-generated content may be incorrect."/>
+            <wp:docPr id="110656280" name="Picture 1" descr="A diagram of a flowchart&#10;&#10;AI-generated content may be incorrect."/>
             <wp:cNvGraphicFramePr>
               <a:graphicFrameLocks xmlns:a="http://schemas.openxmlformats.org/drawingml/2006/main" noChangeAspect="1"/>
             </wp:cNvGraphicFramePr>
@@ -5086,7 +5138,7 @@
               <a:graphicData uri="http://schemas.openxmlformats.org/drawingml/2006/picture">
                 <pic:pic xmlns:pic="http://schemas.openxmlformats.org/drawingml/2006/picture">
                   <pic:nvPicPr>
-                    <pic:cNvPr id="1953395378" name="Picture 1" descr="A diagram of a system&#10;&#10;AI-generated content may be incorrect."/>
+                    <pic:cNvPr id="110656280" name="Picture 1" descr="A diagram of a flowchart&#10;&#10;AI-generated content may be incorrect."/>
                     <pic:cNvPicPr/>
                   </pic:nvPicPr>
                   <pic:blipFill>
@@ -5098,7 +5150,7 @@
                   <pic:spPr>
                     <a:xfrm>
                       <a:off x="0" y="0"/>
-                      <a:ext cx="4432625" cy="4240607"/>
+                      <a:ext cx="4540777" cy="4425572"/>
                     </a:xfrm>
                     <a:prstGeom prst="rect">
                       <a:avLst/>
@@ -5116,13 +5168,7 @@
         <w:jc w:val="center"/>
       </w:pPr>
       <w:r>
-        <w:t>Figure 2.</w:t>
-      </w:r>
-      <w:r>
-        <w:t>2</w:t>
-      </w:r>
-      <w:r>
-        <w:t xml:space="preserve"> Activity Diagram </w:t>
+        <w:t xml:space="preserve">Figure 2.2 Activity Diagram </w:t>
       </w:r>
       <w:r>
         <w:t>– Join Rides</w:t>
@@ -5150,11 +5196,11 @@
       <w:tr>
         <w:tc>
           <w:tcPr>
-            <w:tcW w:w="2094" w:type="dxa"/>
-          </w:tcPr>
-          <w:p>
-            <w:bookmarkStart w:id="18" w:name="OLE_LINK6"/>
+            <w:tcW w:w="2059" w:type="dxa"/>
+          </w:tcPr>
+          <w:p>
             <w:bookmarkStart w:id="19" w:name="_Hlk198734148"/>
+            <w:bookmarkStart w:id="20" w:name="OLE_LINK6"/>
             <w:r>
               <w:t>Use Case</w:t>
             </w:r>
@@ -5162,15 +5208,12 @@
         </w:tc>
         <w:tc>
           <w:tcPr>
-            <w:tcW w:w="6922" w:type="dxa"/>
+            <w:tcW w:w="6957" w:type="dxa"/>
             <w:gridSpan w:val="2"/>
           </w:tcPr>
           <w:p>
             <w:r>
-              <w:t xml:space="preserve">Create </w:t>
-            </w:r>
-            <w:r>
-              <w:t>Rides</w:t>
+              <w:t>Create Rides</w:t>
             </w:r>
           </w:p>
         </w:tc>
@@ -5178,7 +5221,7 @@
       <w:tr>
         <w:tc>
           <w:tcPr>
-            <w:tcW w:w="2094" w:type="dxa"/>
+            <w:tcW w:w="2059" w:type="dxa"/>
           </w:tcPr>
           <w:p>
             <w:r>
@@ -5188,7 +5231,7 @@
         </w:tc>
         <w:tc>
           <w:tcPr>
-            <w:tcW w:w="6922" w:type="dxa"/>
+            <w:tcW w:w="6957" w:type="dxa"/>
             <w:gridSpan w:val="2"/>
           </w:tcPr>
           <w:p>
@@ -5213,7 +5256,7 @@
       <w:tr>
         <w:tc>
           <w:tcPr>
-            <w:tcW w:w="2094" w:type="dxa"/>
+            <w:tcW w:w="2059" w:type="dxa"/>
           </w:tcPr>
           <w:p>
             <w:r>
@@ -5223,7 +5266,7 @@
         </w:tc>
         <w:tc>
           <w:tcPr>
-            <w:tcW w:w="6922" w:type="dxa"/>
+            <w:tcW w:w="6957" w:type="dxa"/>
             <w:gridSpan w:val="2"/>
           </w:tcPr>
           <w:p>
@@ -5236,7 +5279,7 @@
       <w:tr>
         <w:tc>
           <w:tcPr>
-            <w:tcW w:w="2094" w:type="dxa"/>
+            <w:tcW w:w="2059" w:type="dxa"/>
           </w:tcPr>
           <w:p>
             <w:r>
@@ -5246,7 +5289,7 @@
         </w:tc>
         <w:tc>
           <w:tcPr>
-            <w:tcW w:w="6922" w:type="dxa"/>
+            <w:tcW w:w="6957" w:type="dxa"/>
             <w:gridSpan w:val="2"/>
           </w:tcPr>
           <w:p>
@@ -5265,7 +5308,7 @@
       <w:tr>
         <w:tc>
           <w:tcPr>
-            <w:tcW w:w="2094" w:type="dxa"/>
+            <w:tcW w:w="2059" w:type="dxa"/>
           </w:tcPr>
           <w:p>
             <w:r>
@@ -5275,7 +5318,7 @@
         </w:tc>
         <w:tc>
           <w:tcPr>
-            <w:tcW w:w="6922" w:type="dxa"/>
+            <w:tcW w:w="6957" w:type="dxa"/>
             <w:gridSpan w:val="2"/>
           </w:tcPr>
           <w:p>
@@ -5288,13 +5331,13 @@
       <w:tr>
         <w:tc>
           <w:tcPr>
-            <w:tcW w:w="2094" w:type="dxa"/>
+            <w:tcW w:w="2059" w:type="dxa"/>
           </w:tcPr>
           <w:p/>
         </w:tc>
         <w:tc>
           <w:tcPr>
-            <w:tcW w:w="331" w:type="dxa"/>
+            <w:tcW w:w="690" w:type="dxa"/>
           </w:tcPr>
           <w:p>
             <w:r>
@@ -5304,7 +5347,7 @@
         </w:tc>
         <w:tc>
           <w:tcPr>
-            <w:tcW w:w="6591" w:type="dxa"/>
+            <w:tcW w:w="6267" w:type="dxa"/>
           </w:tcPr>
           <w:p>
             <w:r>
@@ -5316,7 +5359,8 @@
       <w:tr>
         <w:tc>
           <w:tcPr>
-            <w:tcW w:w="2094" w:type="dxa"/>
+            <w:tcW w:w="2059" w:type="dxa"/>
+            <w:vMerge w:val="restart"/>
           </w:tcPr>
           <w:p>
             <w:r>
@@ -5326,7 +5370,7 @@
         </w:tc>
         <w:tc>
           <w:tcPr>
-            <w:tcW w:w="331" w:type="dxa"/>
+            <w:tcW w:w="690" w:type="dxa"/>
           </w:tcPr>
           <w:p>
             <w:pPr>
@@ -5339,40 +5383,284 @@
         </w:tc>
         <w:tc>
           <w:tcPr>
-            <w:tcW w:w="6591" w:type="dxa"/>
-          </w:tcPr>
-          <w:p/>
+            <w:tcW w:w="6267" w:type="dxa"/>
+          </w:tcPr>
+          <w:p>
+            <w:r>
+              <w:t xml:space="preserve">User is required to enter a </w:t>
+            </w:r>
+            <w:r>
+              <w:t>location</w:t>
+            </w:r>
+            <w:r>
+              <w:t>.</w:t>
+            </w:r>
+          </w:p>
         </w:tc>
       </w:tr>
       <w:tr>
         <w:tc>
           <w:tcPr>
-            <w:tcW w:w="2094" w:type="dxa"/>
-          </w:tcPr>
-          <w:p>
-            <w:r>
-              <w:t>Alternate Flow</w:t>
-            </w:r>
-            <w:r>
-              <w:t xml:space="preserve"> -</w:t>
-            </w:r>
-          </w:p>
-        </w:tc>
-        <w:tc>
-          <w:tcPr>
-            <w:tcW w:w="331" w:type="dxa"/>
+            <w:tcW w:w="2059" w:type="dxa"/>
+            <w:vMerge/>
+          </w:tcPr>
+          <w:p/>
+        </w:tc>
+        <w:tc>
+          <w:tcPr>
+            <w:tcW w:w="690" w:type="dxa"/>
           </w:tcPr>
           <w:p>
             <w:pPr>
               <w:jc w:val="center"/>
             </w:pPr>
-          </w:p>
-        </w:tc>
-        <w:tc>
-          <w:tcPr>
-            <w:tcW w:w="6591" w:type="dxa"/>
+            <w:r>
+              <w:t>2</w:t>
+            </w:r>
+          </w:p>
+        </w:tc>
+        <w:tc>
+          <w:tcPr>
+            <w:tcW w:w="6267" w:type="dxa"/>
+          </w:tcPr>
+          <w:p>
+            <w:bookmarkStart w:id="21" w:name="OLE_LINK9"/>
+            <w:r>
+              <w:t>User is required to enter a destination.</w:t>
+            </w:r>
+            <w:bookmarkEnd w:id="21"/>
+          </w:p>
+        </w:tc>
+      </w:tr>
+      <w:tr>
+        <w:tc>
+          <w:tcPr>
+            <w:tcW w:w="2059" w:type="dxa"/>
+            <w:vMerge/>
           </w:tcPr>
           <w:p/>
+        </w:tc>
+        <w:tc>
+          <w:tcPr>
+            <w:tcW w:w="690" w:type="dxa"/>
+          </w:tcPr>
+          <w:p>
+            <w:pPr>
+              <w:jc w:val="center"/>
+            </w:pPr>
+            <w:r>
+              <w:t>3</w:t>
+            </w:r>
+          </w:p>
+        </w:tc>
+        <w:tc>
+          <w:tcPr>
+            <w:tcW w:w="6267" w:type="dxa"/>
+          </w:tcPr>
+          <w:p>
+            <w:r>
+              <w:t xml:space="preserve">User is required to </w:t>
+            </w:r>
+            <w:r>
+              <w:t>select</w:t>
+            </w:r>
+            <w:r>
+              <w:t xml:space="preserve"> a </w:t>
+            </w:r>
+            <w:r>
+              <w:t>time</w:t>
+            </w:r>
+            <w:r>
+              <w:t>.</w:t>
+            </w:r>
+          </w:p>
+        </w:tc>
+      </w:tr>
+      <w:tr>
+        <w:tc>
+          <w:tcPr>
+            <w:tcW w:w="2059" w:type="dxa"/>
+            <w:vMerge/>
+          </w:tcPr>
+          <w:p/>
+        </w:tc>
+        <w:tc>
+          <w:tcPr>
+            <w:tcW w:w="690" w:type="dxa"/>
+          </w:tcPr>
+          <w:p>
+            <w:pPr>
+              <w:jc w:val="center"/>
+            </w:pPr>
+            <w:r>
+              <w:t>4</w:t>
+            </w:r>
+          </w:p>
+        </w:tc>
+        <w:tc>
+          <w:tcPr>
+            <w:tcW w:w="6267" w:type="dxa"/>
+          </w:tcPr>
+          <w:p>
+            <w:r>
+              <w:t>Store the rides information into system.</w:t>
+            </w:r>
+          </w:p>
+        </w:tc>
+      </w:tr>
+      <w:tr>
+        <w:tc>
+          <w:tcPr>
+            <w:tcW w:w="2059" w:type="dxa"/>
+            <w:vMerge/>
+          </w:tcPr>
+          <w:p/>
+        </w:tc>
+        <w:tc>
+          <w:tcPr>
+            <w:tcW w:w="690" w:type="dxa"/>
+          </w:tcPr>
+          <w:p>
+            <w:pPr>
+              <w:jc w:val="center"/>
+            </w:pPr>
+            <w:r>
+              <w:t>5</w:t>
+            </w:r>
+          </w:p>
+        </w:tc>
+        <w:tc>
+          <w:tcPr>
+            <w:tcW w:w="6267" w:type="dxa"/>
+          </w:tcPr>
+          <w:p>
+            <w:r>
+              <w:t>System direct back to “Manage Rides” page</w:t>
+            </w:r>
+          </w:p>
+        </w:tc>
+      </w:tr>
+      <w:tr>
+        <w:tc>
+          <w:tcPr>
+            <w:tcW w:w="2059" w:type="dxa"/>
+          </w:tcPr>
+          <w:p>
+            <w:bookmarkStart w:id="22" w:name="OLE_LINK10"/>
+            <w:r>
+              <w:t xml:space="preserve">Alternate Flow – Location unavailable </w:t>
+            </w:r>
+            <w:bookmarkEnd w:id="22"/>
+          </w:p>
+        </w:tc>
+        <w:tc>
+          <w:tcPr>
+            <w:tcW w:w="690" w:type="dxa"/>
+          </w:tcPr>
+          <w:p>
+            <w:pPr>
+              <w:jc w:val="center"/>
+            </w:pPr>
+            <w:r>
+              <w:t>1-1</w:t>
+            </w:r>
+          </w:p>
+        </w:tc>
+        <w:tc>
+          <w:tcPr>
+            <w:tcW w:w="6267" w:type="dxa"/>
+          </w:tcPr>
+          <w:p>
+            <w:r>
+              <w:t xml:space="preserve">Display a message about location unavailable. </w:t>
+            </w:r>
+          </w:p>
+        </w:tc>
+      </w:tr>
+      <w:tr>
+        <w:tc>
+          <w:tcPr>
+            <w:tcW w:w="2059" w:type="dxa"/>
+          </w:tcPr>
+          <w:p>
+            <w:r>
+              <w:lastRenderedPageBreak/>
+              <w:t xml:space="preserve">Alternate Flow – </w:t>
+            </w:r>
+            <w:r>
+              <w:t xml:space="preserve">Destination </w:t>
+            </w:r>
+            <w:r>
+              <w:t>unavailable</w:t>
+            </w:r>
+          </w:p>
+        </w:tc>
+        <w:tc>
+          <w:tcPr>
+            <w:tcW w:w="690" w:type="dxa"/>
+          </w:tcPr>
+          <w:p>
+            <w:pPr>
+              <w:jc w:val="center"/>
+            </w:pPr>
+            <w:r>
+              <w:t>2-1</w:t>
+            </w:r>
+          </w:p>
+        </w:tc>
+        <w:tc>
+          <w:tcPr>
+            <w:tcW w:w="6267" w:type="dxa"/>
+          </w:tcPr>
+          <w:p>
+            <w:r>
+              <w:t xml:space="preserve">Display a message about </w:t>
+            </w:r>
+            <w:r>
+              <w:t>destination</w:t>
+            </w:r>
+            <w:r>
+              <w:t xml:space="preserve"> unavailable.</w:t>
+            </w:r>
+          </w:p>
+        </w:tc>
+      </w:tr>
+      <w:tr>
+        <w:tc>
+          <w:tcPr>
+            <w:tcW w:w="2059" w:type="dxa"/>
+          </w:tcPr>
+          <w:p>
+            <w:r>
+              <w:t xml:space="preserve">Alternate Flow – </w:t>
+            </w:r>
+            <w:r>
+              <w:t>Cancel create rides</w:t>
+            </w:r>
+          </w:p>
+        </w:tc>
+        <w:tc>
+          <w:tcPr>
+            <w:tcW w:w="690" w:type="dxa"/>
+          </w:tcPr>
+          <w:p>
+            <w:pPr>
+              <w:jc w:val="center"/>
+            </w:pPr>
+            <w:r>
+              <w:t>4-1</w:t>
+            </w:r>
+          </w:p>
+        </w:tc>
+        <w:tc>
+          <w:tcPr>
+            <w:tcW w:w="6267" w:type="dxa"/>
+          </w:tcPr>
+          <w:p>
+            <w:r>
+              <w:t>System direct back to “Manage Rides” page</w:t>
+            </w:r>
+          </w:p>
         </w:tc>
       </w:tr>
     </w:tbl>
@@ -5407,6 +5695,43 @@
       <w:pPr>
         <w:jc w:val="center"/>
       </w:pPr>
+      <w:r>
+        <w:drawing>
+          <wp:inline distT="0" distB="0" distL="0" distR="0" wp14:anchorId="3CFB3098" wp14:editId="5CCE51BB">
+            <wp:extent cx="4100195" cy="4221483"/>
+            <wp:effectExtent l="0" t="0" r="0" b="7620"/>
+            <wp:docPr id="62629847" name="Picture 1" descr="A diagram of a process&#10;&#10;AI-generated content may be incorrect."/>
+            <wp:cNvGraphicFramePr>
+              <a:graphicFrameLocks xmlns:a="http://schemas.openxmlformats.org/drawingml/2006/main" noChangeAspect="1"/>
+            </wp:cNvGraphicFramePr>
+            <a:graphic xmlns:a="http://schemas.openxmlformats.org/drawingml/2006/main">
+              <a:graphicData uri="http://schemas.openxmlformats.org/drawingml/2006/picture">
+                <pic:pic xmlns:pic="http://schemas.openxmlformats.org/drawingml/2006/picture">
+                  <pic:nvPicPr>
+                    <pic:cNvPr id="62629847" name="Picture 1" descr="A diagram of a process&#10;&#10;AI-generated content may be incorrect."/>
+                    <pic:cNvPicPr/>
+                  </pic:nvPicPr>
+                  <pic:blipFill>
+                    <a:blip r:embed="rId10"/>
+                    <a:stretch>
+                      <a:fillRect/>
+                    </a:stretch>
+                  </pic:blipFill>
+                  <pic:spPr>
+                    <a:xfrm>
+                      <a:off x="0" y="0"/>
+                      <a:ext cx="4109393" cy="4230953"/>
+                    </a:xfrm>
+                    <a:prstGeom prst="rect">
+                      <a:avLst/>
+                    </a:prstGeom>
+                  </pic:spPr>
+                </pic:pic>
+              </a:graphicData>
+            </a:graphic>
+          </wp:inline>
+        </w:drawing>
+      </w:r>
     </w:p>
     <w:p>
       <w:pPr>
@@ -5434,13 +5759,12 @@
         <w:t>Rides</w:t>
       </w:r>
     </w:p>
-    <w:bookmarkEnd w:id="18"/>
+    <w:bookmarkEnd w:id="20"/>
     <w:p>
       <w:pPr>
         <w:pStyle w:val="Heading3"/>
       </w:pPr>
       <w:r>
-        <w:lastRenderedPageBreak/>
         <w:t>3.1.4 Set Preference</w:t>
       </w:r>
     </w:p>
@@ -5661,7 +5985,26 @@
         <w:t>3</w:t>
       </w:r>
       <w:r>
-        <w:t xml:space="preserve"> Use Case Specification –</w:t>
+        <w:t xml:space="preserve"> Use Case Specification – Set Preference</w:t>
+      </w:r>
+    </w:p>
+    <w:p>
+      <w:pPr>
+        <w:jc w:val="center"/>
+      </w:pPr>
+    </w:p>
+    <w:p>
+      <w:pPr>
+        <w:jc w:val="center"/>
+      </w:pPr>
+      <w:r>
+        <w:t>Figure 2.</w:t>
+      </w:r>
+      <w:r>
+        <w:t>4</w:t>
+      </w:r>
+      <w:r>
+        <w:t xml:space="preserve"> Activity Diagram –</w:t>
       </w:r>
       <w:r>
         <w:t xml:space="preserve"> </w:t>
@@ -5672,34 +6015,10 @@
     </w:p>
     <w:p>
       <w:pPr>
-        <w:jc w:val="center"/>
-      </w:pPr>
-    </w:p>
-    <w:p>
-      <w:pPr>
-        <w:jc w:val="center"/>
-      </w:pPr>
-      <w:r>
-        <w:t>Figure 2.</w:t>
-      </w:r>
-      <w:r>
-        <w:t>4</w:t>
-      </w:r>
-      <w:r>
-        <w:t xml:space="preserve"> Activity Diagram –</w:t>
-      </w:r>
-      <w:r>
-        <w:t xml:space="preserve"> </w:t>
-      </w:r>
-      <w:r>
-        <w:t>Set Preference</w:t>
-      </w:r>
-    </w:p>
-    <w:p>
-      <w:pPr>
         <w:pStyle w:val="Heading3"/>
       </w:pPr>
       <w:r>
+        <w:lastRenderedPageBreak/>
         <w:t>3.1.5 Review Drivers</w:t>
       </w:r>
     </w:p>
@@ -5920,13 +6239,7 @@
         <w:t>.4</w:t>
       </w:r>
       <w:r>
-        <w:t xml:space="preserve"> Use Case Specification –</w:t>
-      </w:r>
-      <w:r>
-        <w:t xml:space="preserve"> </w:t>
-      </w:r>
-      <w:r>
-        <w:t>Review Drivers</w:t>
+        <w:t xml:space="preserve"> Use Case Specification – Review Drivers</w:t>
       </w:r>
     </w:p>
     <w:p>
@@ -5939,16 +6252,7 @@
         <w:jc w:val="center"/>
       </w:pPr>
       <w:r>
-        <w:t>Figure 2.</w:t>
-      </w:r>
-      <w:r>
-        <w:t>5</w:t>
-      </w:r>
-      <w:r>
-        <w:t xml:space="preserve"> Activity Diagram –</w:t>
-      </w:r>
-      <w:r>
-        <w:t xml:space="preserve"> </w:t>
+        <w:t xml:space="preserve">Figure 2.5 Activity Diagram – </w:t>
       </w:r>
       <w:r>
         <w:t>Review Drivers</w:t>
@@ -6194,16 +6498,7 @@
         <w:jc w:val="center"/>
       </w:pPr>
       <w:r>
-        <w:t>Figure 2.</w:t>
-      </w:r>
-      <w:r>
-        <w:t>6</w:t>
-      </w:r>
-      <w:r>
-        <w:t xml:space="preserve"> Activity Diagram –</w:t>
-      </w:r>
-      <w:r>
-        <w:t xml:space="preserve"> </w:t>
+        <w:t xml:space="preserve">Figure 2.6 Activity Diagram – </w:t>
       </w:r>
       <w:r>
         <w:t>View Parking Status</w:t>
@@ -6214,7 +6509,6 @@
         <w:pStyle w:val="Heading3"/>
       </w:pPr>
       <w:r>
-        <w:lastRenderedPageBreak/>
         <w:t>3.1.7 Book Parking</w:t>
       </w:r>
     </w:p>
@@ -6450,16 +6744,7 @@
         <w:jc w:val="center"/>
       </w:pPr>
       <w:r>
-        <w:t>Figure 2.</w:t>
-      </w:r>
-      <w:r>
-        <w:t>7</w:t>
-      </w:r>
-      <w:r>
-        <w:t xml:space="preserve"> Activity Diagram –</w:t>
-      </w:r>
-      <w:r>
-        <w:t xml:space="preserve"> </w:t>
+        <w:t xml:space="preserve">Figure 2.7 Activity Diagram – </w:t>
       </w:r>
       <w:r>
         <w:t>Book Parking</w:t>
@@ -6470,6 +6755,7 @@
         <w:pStyle w:val="Heading3"/>
       </w:pPr>
       <w:r>
+        <w:lastRenderedPageBreak/>
         <w:t>3.1.8 Approve Rides</w:t>
       </w:r>
     </w:p>
@@ -6705,16 +6991,7 @@
         <w:jc w:val="center"/>
       </w:pPr>
       <w:r>
-        <w:t>Figure 2.</w:t>
-      </w:r>
-      <w:r>
-        <w:t>8</w:t>
-      </w:r>
-      <w:r>
-        <w:t xml:space="preserve"> Activity Diagram –</w:t>
-      </w:r>
-      <w:r>
-        <w:t xml:space="preserve"> </w:t>
+        <w:t xml:space="preserve">Figure 2.8 Activity Diagram – </w:t>
       </w:r>
       <w:r>
         <w:t>Approve Rides</w:t>
@@ -6960,16 +7237,7 @@
         <w:jc w:val="center"/>
       </w:pPr>
       <w:r>
-        <w:t>Figure 2</w:t>
-      </w:r>
-      <w:r>
-        <w:t>.9</w:t>
-      </w:r>
-      <w:r>
-        <w:t xml:space="preserve"> Activity Diagram –</w:t>
-      </w:r>
-      <w:r>
-        <w:t xml:space="preserve"> </w:t>
+        <w:t xml:space="preserve">Figure 2.9 Activity Diagram – </w:t>
       </w:r>
       <w:r>
         <w:t>Manage Users</w:t>
@@ -6980,7 +7248,6 @@
         <w:pStyle w:val="Heading3"/>
       </w:pPr>
       <w:r>
-        <w:lastRenderedPageBreak/>
         <w:t>3.1.10 Monitoring Parking</w:t>
       </w:r>
     </w:p>
@@ -7054,11 +7321,11 @@
             <w:gridSpan w:val="2"/>
           </w:tcPr>
           <w:p>
-            <w:bookmarkStart w:id="20" w:name="OLE_LINK11"/>
+            <w:bookmarkStart w:id="23" w:name="OLE_LINK11"/>
             <w:r>
               <w:t>Admin</w:t>
             </w:r>
-            <w:bookmarkEnd w:id="20"/>
+            <w:bookmarkEnd w:id="23"/>
           </w:p>
         </w:tc>
       </w:tr>
@@ -7218,191 +7485,183 @@
         <w:jc w:val="center"/>
       </w:pPr>
       <w:r>
-        <w:t>Figure 2.1</w:t>
-      </w:r>
-      <w:r>
-        <w:t>0</w:t>
-      </w:r>
-      <w:r>
-        <w:t xml:space="preserve"> Activity Diagram –</w:t>
+        <w:t xml:space="preserve">Figure 2.10 Activity Diagram – </w:t>
+      </w:r>
+      <w:r>
+        <w:t>Monitoring Parking</w:t>
+      </w:r>
+    </w:p>
+    <w:p>
+      <w:pPr>
+        <w:pStyle w:val="Heading2"/>
+      </w:pPr>
+      <w:bookmarkStart w:id="24" w:name="_Toc198672114"/>
+      <w:r>
+        <w:lastRenderedPageBreak/>
+        <w:t>3.2 Performance Requirements</w:t>
+      </w:r>
+      <w:bookmarkEnd w:id="24"/>
+    </w:p>
+    <w:p>
+      <w:r>
+        <w:t>(Mapped to 9.6.14 Performance Requirements)</w:t>
+      </w:r>
+    </w:p>
+    <w:p>
+      <w:r>
+        <w:t>Specify performance requirements, both static and dynamic, including response times,</w:t>
       </w:r>
       <w:r>
         <w:t xml:space="preserve"> </w:t>
       </w:r>
       <w:r>
-        <w:t>Monitoring Parking</w:t>
+        <w:t>throughput, and scalability. These should be measurable with clear, quantitative</w:t>
+      </w:r>
+      <w:r>
+        <w:t xml:space="preserve"> </w:t>
+      </w:r>
+      <w:r>
+        <w:t>targets.</w:t>
+      </w:r>
+    </w:p>
+    <w:p>
+      <w:r>
+        <w:t>Example:</w:t>
+      </w:r>
+    </w:p>
+    <w:p>
+      <w:r>
+        <w:t>The system shall respond to user queries within 2 seconds under a normal load.</w:t>
       </w:r>
     </w:p>
     <w:p>
       <w:pPr>
         <w:pStyle w:val="Heading2"/>
       </w:pPr>
-      <w:bookmarkStart w:id="21" w:name="_Toc198672114"/>
-      <w:r>
-        <w:t>3.2 Performance Requirements</w:t>
-      </w:r>
-      <w:bookmarkEnd w:id="21"/>
-    </w:p>
-    <w:p>
-      <w:r>
-        <w:t>(Mapped to 9.6.14 Performance Requirements)</w:t>
-      </w:r>
-    </w:p>
-    <w:p>
-      <w:r>
-        <w:t>Specify performance requirements, both static and dynamic, including response times,</w:t>
-      </w:r>
+      <w:bookmarkStart w:id="25" w:name="_Toc198672115"/>
+      <w:r>
+        <w:t>3.3 Usability Requirements</w:t>
+      </w:r>
+      <w:bookmarkEnd w:id="25"/>
+    </w:p>
+    <w:p>
+      <w:r>
+        <w:t>(Mapped to 9.6.13 Usability Requirements)</w:t>
+      </w:r>
+    </w:p>
+    <w:p>
+      <w:r>
+        <w:t>Specify the usability objectives, including ease of use, learnability, efficiency, and user</w:t>
+      </w:r>
+    </w:p>
+    <w:p>
+      <w:r>
+        <w:t>satisfaction. These should be quantifiable and aligned with user needs.</w:t>
+      </w:r>
+    </w:p>
+    <w:p>
+      <w:r>
+        <w:t>Example:</w:t>
+      </w:r>
+    </w:p>
+    <w:p>
+      <w:r>
+        <w:t>The interface shall allow users to perform primary tasks within 3 clicks.</w:t>
+      </w:r>
+    </w:p>
+    <w:p>
+      <w:pPr>
+        <w:pStyle w:val="Heading2"/>
+      </w:pPr>
+      <w:bookmarkStart w:id="26" w:name="_Toc198672116"/>
+      <w:r>
+        <w:t>3.4 Interface Requirements</w:t>
+      </w:r>
+      <w:bookmarkEnd w:id="26"/>
+    </w:p>
+    <w:p>
+      <w:r>
+        <w:t>(Mapped to 9.6.11 External Interfaces and 9.6.4 System Interfaces, User Interfaces, Hardware</w:t>
+      </w:r>
+    </w:p>
+    <w:p>
+      <w:r>
+        <w:t>Interfaces, Software Interfaces, Communications Interfaces)</w:t>
+      </w:r>
+    </w:p>
+    <w:p>
+      <w:r>
+        <w:t>Specify all system interfaces, including external systems, user interfaces, hardware, and</w:t>
+      </w:r>
+    </w:p>
+    <w:p>
+      <w:r>
+        <w:t>communications.</w:t>
+      </w:r>
+    </w:p>
+    <w:p>
+      <w:pPr>
+        <w:pStyle w:val="Heading3"/>
+      </w:pPr>
+      <w:bookmarkStart w:id="27" w:name="_Toc198672117"/>
+      <w:r>
+        <w:t>3.4.1 System Interfaces:</w:t>
+      </w:r>
+      <w:bookmarkEnd w:id="27"/>
+    </w:p>
+    <w:p>
+      <w:r>
+        <w:t xml:space="preserve"> Interfaces with external systems or hardware.</w:t>
+      </w:r>
+    </w:p>
+    <w:p>
+      <w:r>
+        <w:t>Example: The system will integrate with the university’s authentication system (LDAP).</w:t>
+      </w:r>
+    </w:p>
+    <w:p>
+      <w:pPr>
+        <w:pStyle w:val="Heading3"/>
+      </w:pPr>
+      <w:bookmarkStart w:id="28" w:name="_Toc198672118"/>
+      <w:r>
+        <w:t>3.4.2 User Interfaces:</w:t>
+      </w:r>
+      <w:bookmarkEnd w:id="28"/>
       <w:r>
         <w:t xml:space="preserve"> </w:t>
       </w:r>
-      <w:r>
-        <w:t>throughput, and scalability. These should be measurable with clear, quantitative</w:t>
-      </w:r>
-      <w:r>
-        <w:t xml:space="preserve"> </w:t>
-      </w:r>
-      <w:r>
-        <w:t>targets.</w:t>
-      </w:r>
-    </w:p>
-    <w:p>
-      <w:r>
-        <w:t>Example:</w:t>
-      </w:r>
-    </w:p>
-    <w:p>
-      <w:r>
-        <w:t>The system shall respond to user queries within 2 seconds under a normal load.</w:t>
-      </w:r>
-    </w:p>
-    <w:p>
-      <w:pPr>
-        <w:pStyle w:val="Heading2"/>
-      </w:pPr>
-      <w:bookmarkStart w:id="22" w:name="_Toc198672115"/>
-      <w:r>
-        <w:t>3.3 Usability Requirements</w:t>
-      </w:r>
-      <w:bookmarkEnd w:id="22"/>
-    </w:p>
-    <w:p>
-      <w:r>
-        <w:t>(Mapped to 9.6.13 Usability Requirements)</w:t>
-      </w:r>
-    </w:p>
-    <w:p>
-      <w:r>
-        <w:t>Specify the usability objectives, including ease of use, learnability, efficiency, and user</w:t>
-      </w:r>
-    </w:p>
-    <w:p>
-      <w:r>
-        <w:t>satisfaction. These should be quantifiable and aligned with user needs.</w:t>
-      </w:r>
-    </w:p>
-    <w:p>
-      <w:r>
-        <w:t>Example:</w:t>
-      </w:r>
-    </w:p>
-    <w:p>
-      <w:r>
-        <w:t>The interface shall allow users to perform primary tasks within 3 clicks.</w:t>
-      </w:r>
-    </w:p>
-    <w:p>
-      <w:pPr>
-        <w:pStyle w:val="Heading2"/>
-      </w:pPr>
-      <w:bookmarkStart w:id="23" w:name="_Toc198672116"/>
-      <w:r>
-        <w:t>3.4 Interface Requirements</w:t>
-      </w:r>
-      <w:bookmarkEnd w:id="23"/>
-    </w:p>
-    <w:p>
-      <w:r>
-        <w:t>(Mapped to 9.6.11 External Interfaces and 9.6.4 System Interfaces, User Interfaces, Hardware</w:t>
-      </w:r>
-    </w:p>
-    <w:p>
-      <w:r>
-        <w:t>Interfaces, Software Interfaces, Communications Interfaces)</w:t>
-      </w:r>
-    </w:p>
-    <w:p>
-      <w:r>
-        <w:t>Specify all system interfaces, including external systems, user interfaces, hardware, and</w:t>
-      </w:r>
-    </w:p>
-    <w:p>
-      <w:r>
-        <w:t>communications.</w:t>
+    </w:p>
+    <w:p>
+      <w:r>
+        <w:t>Describe the layout and interaction elements, e.g., navigation,</w:t>
+      </w:r>
+    </w:p>
+    <w:p>
+      <w:r>
+        <w:t>buttons, data entry fields.</w:t>
+      </w:r>
+    </w:p>
+    <w:p>
+      <w:r>
+        <w:t>Example: The web interface will use a responsive layout with a fixed top navigation bar</w:t>
+      </w:r>
+    </w:p>
+    <w:p>
+      <w:r>
+        <w:t>for easy access to key features.</w:t>
       </w:r>
     </w:p>
     <w:p>
       <w:pPr>
         <w:pStyle w:val="Heading3"/>
       </w:pPr>
-      <w:bookmarkStart w:id="24" w:name="_Toc198672117"/>
+      <w:bookmarkStart w:id="29" w:name="_Toc198672119"/>
       <w:r>
         <w:lastRenderedPageBreak/>
-        <w:t>3.4.1 System Interfaces:</w:t>
-      </w:r>
-      <w:bookmarkEnd w:id="24"/>
-    </w:p>
-    <w:p>
-      <w:r>
-        <w:t xml:space="preserve"> Interfaces with external systems or hardware.</w:t>
-      </w:r>
-    </w:p>
-    <w:p>
-      <w:r>
-        <w:t>Example: The system will integrate with the university’s authentication system (LDAP).</w:t>
-      </w:r>
-    </w:p>
-    <w:p>
-      <w:pPr>
-        <w:pStyle w:val="Heading3"/>
-      </w:pPr>
-      <w:bookmarkStart w:id="25" w:name="_Toc198672118"/>
-      <w:r>
-        <w:t>3.4.2 User Interfaces:</w:t>
-      </w:r>
-      <w:bookmarkEnd w:id="25"/>
-      <w:r>
-        <w:t xml:space="preserve"> </w:t>
-      </w:r>
-    </w:p>
-    <w:p>
-      <w:r>
-        <w:t>Describe the layout and interaction elements, e.g., navigation,</w:t>
-      </w:r>
-    </w:p>
-    <w:p>
-      <w:r>
-        <w:t>buttons, data entry fields.</w:t>
-      </w:r>
-    </w:p>
-    <w:p>
-      <w:r>
-        <w:t>Example: The web interface will use a responsive layout with a fixed top navigation bar</w:t>
-      </w:r>
-    </w:p>
-    <w:p>
-      <w:r>
-        <w:t>for easy access to key features.</w:t>
-      </w:r>
-    </w:p>
-    <w:p>
-      <w:pPr>
-        <w:pStyle w:val="Heading3"/>
-      </w:pPr>
-      <w:bookmarkStart w:id="26" w:name="_Toc198672119"/>
-      <w:r>
         <w:t>3.4.3 Hardware Interfaces:</w:t>
       </w:r>
-      <w:bookmarkEnd w:id="26"/>
+      <w:bookmarkEnd w:id="29"/>
     </w:p>
     <w:p>
       <w:r>
@@ -7432,11 +7691,11 @@
       <w:pPr>
         <w:pStyle w:val="Heading3"/>
       </w:pPr>
-      <w:bookmarkStart w:id="27" w:name="_Toc198672120"/>
+      <w:bookmarkStart w:id="30" w:name="_Toc198672120"/>
       <w:r>
         <w:t>3.4.4 Software Interfaces:</w:t>
       </w:r>
-      <w:bookmarkEnd w:id="27"/>
+      <w:bookmarkEnd w:id="30"/>
       <w:r>
         <w:t xml:space="preserve"> </w:t>
       </w:r>
@@ -7460,11 +7719,11 @@
       <w:pPr>
         <w:pStyle w:val="Heading3"/>
       </w:pPr>
-      <w:bookmarkStart w:id="28" w:name="_Toc198672121"/>
+      <w:bookmarkStart w:id="31" w:name="_Toc198672121"/>
       <w:r>
         <w:t>3.4.5 Communications Interfaces:</w:t>
       </w:r>
-      <w:bookmarkEnd w:id="28"/>
+      <w:bookmarkEnd w:id="31"/>
       <w:r>
         <w:t xml:space="preserve"> </w:t>
       </w:r>
@@ -7497,11 +7756,11 @@
       <w:pPr>
         <w:pStyle w:val="Heading2"/>
       </w:pPr>
-      <w:bookmarkStart w:id="29" w:name="_Toc198672122"/>
+      <w:bookmarkStart w:id="32" w:name="_Toc198672122"/>
       <w:r>
         <w:t>3.5 Logical Database Requirements</w:t>
       </w:r>
-      <w:bookmarkEnd w:id="29"/>
+      <w:bookmarkEnd w:id="32"/>
     </w:p>
     <w:p>
       <w:r>
@@ -7510,7 +7769,15 @@
     </w:p>
     <w:p>
       <w:r>
-        <w:t>Describe key data entities, relationships, and constraints. This could include an EntityRelationship (ER) diagram or class diagram.</w:t>
+        <w:t xml:space="preserve">Describe key data entities, relationships, and constraints. This could include an </w:t>
+      </w:r>
+      <w:proofErr w:type="spellStart"/>
+      <w:r>
+        <w:t>EntityRelationship</w:t>
+      </w:r>
+      <w:proofErr w:type="spellEnd"/>
+      <w:r>
+        <w:t xml:space="preserve"> (ER) diagram or class diagram.</w:t>
       </w:r>
     </w:p>
     <w:p>
@@ -7520,7 +7787,23 @@
     </w:p>
     <w:p>
       <w:r>
-        <w:t>The “Application” entity has attributes such as applicationID, title, and submissionDate, and it is</w:t>
+        <w:t xml:space="preserve">The “Application” entity has attributes such as </w:t>
+      </w:r>
+      <w:proofErr w:type="spellStart"/>
+      <w:r>
+        <w:t>applicationID</w:t>
+      </w:r>
+      <w:proofErr w:type="spellEnd"/>
+      <w:r>
+        <w:t xml:space="preserve">, title, and </w:t>
+      </w:r>
+      <w:proofErr w:type="spellStart"/>
+      <w:r>
+        <w:t>submissionDate</w:t>
+      </w:r>
+      <w:proofErr w:type="spellEnd"/>
+      <w:r>
+        <w:t>, and it is</w:t>
       </w:r>
     </w:p>
     <w:p>
@@ -7532,167 +7815,230 @@
       <w:pPr>
         <w:pStyle w:val="Heading2"/>
       </w:pPr>
-      <w:bookmarkStart w:id="30" w:name="_Toc198672123"/>
+      <w:bookmarkStart w:id="33" w:name="_Toc198672123"/>
+      <w:r>
+        <w:t>3.6 Design Constraints</w:t>
+      </w:r>
+      <w:bookmarkEnd w:id="33"/>
+    </w:p>
+    <w:p>
+      <w:r>
+        <w:t>(Mapped to 9.6.16 Design Constraints)</w:t>
+      </w:r>
+    </w:p>
+    <w:p>
+      <w:r>
+        <w:t>List any restrictions or limitations imposed on the design of the software, whether they are from</w:t>
+      </w:r>
+    </w:p>
+    <w:p>
+      <w:r>
+        <w:t>external standards, regulations, or technical limitations.</w:t>
+      </w:r>
+    </w:p>
+    <w:p>
+      <w:r>
+        <w:t>Examples:</w:t>
+      </w:r>
+    </w:p>
+    <w:p>
+      <w:r>
+        <w:t>The user interface must comply with the university’s branding guidelines.</w:t>
+      </w:r>
+    </w:p>
+    <w:p>
+      <w:pPr>
+        <w:pStyle w:val="Heading2"/>
+      </w:pPr>
+      <w:bookmarkStart w:id="34" w:name="_Toc198672124"/>
+      <w:r>
+        <w:t>3.7 Software System Attributes</w:t>
+      </w:r>
+      <w:bookmarkEnd w:id="34"/>
+    </w:p>
+    <w:p>
+      <w:r>
+        <w:t>(Mapped to 9.6.18 Software System Attributes)</w:t>
+      </w:r>
+    </w:p>
+    <w:p>
       <w:r>
         <w:lastRenderedPageBreak/>
-        <w:t>3.6 Design Constraints</w:t>
-      </w:r>
-      <w:bookmarkEnd w:id="30"/>
-    </w:p>
-    <w:p>
-      <w:r>
-        <w:t>(Mapped to 9.6.16 Design Constraints)</w:t>
-      </w:r>
-    </w:p>
-    <w:p>
-      <w:r>
-        <w:t>List any restrictions or limitations imposed on the design of the software, whether they are from</w:t>
-      </w:r>
-    </w:p>
-    <w:p>
-      <w:r>
-        <w:t>external standards, regulations, or technical limitations.</w:t>
-      </w:r>
-    </w:p>
-    <w:p>
-      <w:r>
-        <w:t>Examples:</w:t>
-      </w:r>
-    </w:p>
-    <w:p>
-      <w:r>
-        <w:t>The user interface must comply with the university’s branding guidelines.</w:t>
+        <w:t>Specify the required attributes of the software product, which affect its quality and</w:t>
+      </w:r>
+    </w:p>
+    <w:p>
+      <w:r>
+        <w:t>performance:</w:t>
+      </w:r>
+    </w:p>
+    <w:p>
+      <w:r>
+        <w:t>• Reliability: The system should be able to recover from a crash within 1 minute.</w:t>
+      </w:r>
+    </w:p>
+    <w:p>
+      <w:r>
+        <w:t>• Availability: The system should be available 99.9% of the time during working hours</w:t>
+      </w:r>
+    </w:p>
+    <w:p>
+      <w:r>
+        <w:t>(Monday through Friday, 8 AM to 6 PM).</w:t>
+      </w:r>
+    </w:p>
+    <w:p>
+      <w:r>
+        <w:t>• Security: The system should use role-based access control (RBAC) and encryption for all</w:t>
+      </w:r>
+    </w:p>
+    <w:p>
+      <w:r>
+        <w:t>sensitive user data.</w:t>
+      </w:r>
+    </w:p>
+    <w:p>
+      <w:r>
+        <w:t>• Maintainability: The system should follow best coding practices and be modular to</w:t>
+      </w:r>
+    </w:p>
+    <w:p>
+      <w:r>
+        <w:t>facilitate updates.</w:t>
+      </w:r>
+    </w:p>
+    <w:p>
+      <w:r>
+        <w:t>• Portability: The software should be able to run on both Linux and Windows servers</w:t>
+      </w:r>
+    </w:p>
+    <w:p>
+      <w:r>
+        <w:t>without additional configuration.</w:t>
       </w:r>
     </w:p>
     <w:p>
       <w:pPr>
         <w:pStyle w:val="Heading2"/>
       </w:pPr>
-      <w:bookmarkStart w:id="31" w:name="_Toc198672124"/>
-      <w:r>
-        <w:t>3.7 Software System Attributes</w:t>
-      </w:r>
-      <w:bookmarkEnd w:id="31"/>
-    </w:p>
-    <w:p>
-      <w:r>
-        <w:t>(Mapped to 9.6.18 Software System Attributes)</w:t>
-      </w:r>
-    </w:p>
-    <w:p>
-      <w:r>
-        <w:t>Specify the required attributes of the software product, which affect its quality and</w:t>
-      </w:r>
-    </w:p>
-    <w:p>
-      <w:r>
-        <w:t>performance:</w:t>
-      </w:r>
-    </w:p>
-    <w:p>
-      <w:r>
-        <w:t>• Reliability: The system should be able to recover from a crash within 1 minute.</w:t>
-      </w:r>
-    </w:p>
-    <w:p>
-      <w:r>
-        <w:t>• Availability: The system should be available 99.9% of the time during working hours</w:t>
-      </w:r>
-    </w:p>
-    <w:p>
-      <w:r>
-        <w:t>(Monday through Friday, 8 AM to 6 PM).</w:t>
-      </w:r>
-    </w:p>
-    <w:p>
-      <w:r>
-        <w:t>• Security: The system should use role-based access control (RBAC) and encryption for all</w:t>
-      </w:r>
-    </w:p>
-    <w:p>
-      <w:r>
-        <w:t>sensitive user data.</w:t>
-      </w:r>
-    </w:p>
-    <w:p>
-      <w:r>
-        <w:t>• Maintainability: The system should follow best coding practices and be modular to</w:t>
-      </w:r>
-    </w:p>
-    <w:p>
-      <w:r>
-        <w:t>facilitate updates.</w:t>
-      </w:r>
-    </w:p>
-    <w:p>
-      <w:r>
-        <w:t>• Portability: The software should be able to run on both Linux and Windows servers</w:t>
-      </w:r>
-    </w:p>
-    <w:p>
-      <w:r>
-        <w:t>without additional configuration.</w:t>
-      </w:r>
+      <w:bookmarkStart w:id="35" w:name="_Toc198672125"/>
+      <w:r>
+        <w:t>3.8 Supporting Information</w:t>
+      </w:r>
+      <w:bookmarkEnd w:id="35"/>
+    </w:p>
+    <w:p>
+      <w:r>
+        <w:t>(Mapped to 9.6.20 Supporting Information)</w:t>
+      </w:r>
+    </w:p>
+    <w:p>
+      <w:r>
+        <w:t>Any additional supporting information, including:</w:t>
+      </w:r>
+    </w:p>
+    <w:p>
+      <w:r>
+        <w:t>a) sample input/output formats, descriptions of cost analysis studies or results of questionnaires</w:t>
+      </w:r>
+    </w:p>
+    <w:p>
+      <w:r>
+        <w:t xml:space="preserve">or any other elicitation </w:t>
+      </w:r>
+      <w:proofErr w:type="gramStart"/>
+      <w:r>
+        <w:t>techniques;</w:t>
+      </w:r>
+      <w:proofErr w:type="gramEnd"/>
+    </w:p>
+    <w:p>
+      <w:r>
+        <w:t xml:space="preserve">b) supporting or background information that can help the readers of the </w:t>
+      </w:r>
+      <w:proofErr w:type="gramStart"/>
+      <w:r>
+        <w:t>SRS;</w:t>
+      </w:r>
+      <w:proofErr w:type="gramEnd"/>
+    </w:p>
+    <w:p>
+      <w:r>
+        <w:t>c) a description of the problems to be solved by the software; and</w:t>
+      </w:r>
+    </w:p>
+    <w:p>
+      <w:r>
+        <w:t>d) special packaging instructions for the code and the media to meet security, export, initial</w:t>
+      </w:r>
+    </w:p>
+    <w:p>
+      <w:r>
+        <w:t>loading or other requirements.</w:t>
+      </w:r>
+    </w:p>
+    <w:p>
+      <w:r>
+        <w:t xml:space="preserve">The SRS should explicitly state </w:t>
+      </w:r>
+      <w:proofErr w:type="gramStart"/>
+      <w:r>
+        <w:t>whether or not</w:t>
+      </w:r>
+      <w:proofErr w:type="gramEnd"/>
+      <w:r>
+        <w:t xml:space="preserve"> these information items are to be considered part</w:t>
+      </w:r>
+    </w:p>
+    <w:p>
+      <w:r>
+        <w:t>of the requirements.</w:t>
+      </w:r>
+    </w:p>
+    <w:p>
+      <w:r>
+        <w:t>Example:</w:t>
+      </w:r>
+    </w:p>
+    <w:p>
+      <w:r>
+        <w:t>Sample input/output formats for key system functions (e.g., CSV format for data export).</w:t>
+      </w:r>
+    </w:p>
+    <w:p>
+      <w:pPr>
+        <w:pStyle w:val="Heading1"/>
+      </w:pPr>
+      <w:bookmarkStart w:id="36" w:name="_Toc198672126"/>
+      <w:r>
+        <w:lastRenderedPageBreak/>
+        <w:t>4. Verification</w:t>
+      </w:r>
+      <w:bookmarkEnd w:id="36"/>
     </w:p>
     <w:p>
       <w:pPr>
         <w:pStyle w:val="Heading2"/>
       </w:pPr>
-      <w:bookmarkStart w:id="32" w:name="_Toc198672125"/>
-      <w:r>
-        <w:t>3.8 Supporting Information</w:t>
-      </w:r>
-      <w:bookmarkEnd w:id="32"/>
-    </w:p>
-    <w:p>
-      <w:r>
-        <w:t>(Mapped to 9.6.20 Supporting Information)</w:t>
-      </w:r>
-    </w:p>
-    <w:p>
-      <w:r>
-        <w:t>Any additional supporting information, including:</w:t>
-      </w:r>
-    </w:p>
-    <w:p>
-      <w:r>
-        <w:t>a) sample input/output formats, descriptions of cost analysis studies or results of questionnaires</w:t>
-      </w:r>
-    </w:p>
-    <w:p>
-      <w:r>
-        <w:t>or any other elicitation techniques;</w:t>
-      </w:r>
-    </w:p>
-    <w:p>
-      <w:r>
-        <w:t>b) supporting or background information that can help the readers of the SRS;</w:t>
-      </w:r>
-    </w:p>
-    <w:p>
-      <w:r>
-        <w:t>c) a description of the problems to be solved by the software; and</w:t>
-      </w:r>
-    </w:p>
-    <w:p>
-      <w:r>
-        <w:lastRenderedPageBreak/>
-        <w:t>d) special packaging instructions for the code and the media to meet security, export, initial</w:t>
-      </w:r>
-    </w:p>
-    <w:p>
-      <w:r>
-        <w:t>loading or other requirements.</w:t>
-      </w:r>
-    </w:p>
-    <w:p>
-      <w:r>
-        <w:t>The SRS should explicitly state whether or not these information items are to be considered part</w:t>
-      </w:r>
-    </w:p>
-    <w:p>
-      <w:r>
-        <w:t>of the requirements.</w:t>
+      <w:bookmarkStart w:id="37" w:name="_Toc198672127"/>
+      <w:r>
+        <w:t>4.1 Verification Approach</w:t>
+      </w:r>
+      <w:bookmarkEnd w:id="37"/>
+    </w:p>
+    <w:p>
+      <w:r>
+        <w:t>(Mapped to 9.6.19 Verification)</w:t>
+      </w:r>
+    </w:p>
+    <w:p>
+      <w:r>
+        <w:t>Specify how the system will be verified, including methods, responsible parties, timing, and</w:t>
+      </w:r>
+    </w:p>
+    <w:p>
+      <w:r>
+        <w:t>locations.</w:t>
       </w:r>
     </w:p>
     <w:p>
@@ -7702,134 +8048,88 @@
     </w:p>
     <w:p>
       <w:r>
-        <w:t>Sample input/output formats for key system functions (e.g., CSV format for data export).</w:t>
+        <w:t>• How: Functional testing, unit testing, and system integration testing will be used to</w:t>
+      </w:r>
+    </w:p>
+    <w:p>
+      <w:r>
+        <w:t>verify system performance.</w:t>
+      </w:r>
+    </w:p>
+    <w:p>
+      <w:r>
+        <w:t>• Who: Verification will be conducted by the product team and quality assurance (QA)</w:t>
+      </w:r>
+    </w:p>
+    <w:p>
+      <w:r>
+        <w:t>department.</w:t>
+      </w:r>
+    </w:p>
+    <w:p>
+      <w:r>
+        <w:t>• When: Verification will occur at key milestones in the development cycle (e.g., after</w:t>
+      </w:r>
+    </w:p>
+    <w:p>
+      <w:r>
+        <w:t>each sprint).</w:t>
+      </w:r>
+    </w:p>
+    <w:p>
+      <w:r>
+        <w:t>• Where: Verification activities will take place in the QA testing environment.</w:t>
+      </w:r>
+    </w:p>
+    <w:p>
+      <w:pPr>
+        <w:pStyle w:val="Heading2"/>
+      </w:pPr>
+      <w:bookmarkStart w:id="38" w:name="_Toc198672128"/>
+      <w:r>
+        <w:t>4.2 Verification Criteria</w:t>
+      </w:r>
+      <w:bookmarkEnd w:id="38"/>
+    </w:p>
+    <w:p>
+      <w:r>
+        <w:t>Define the criteria against which the software will be verified. These should align with the</w:t>
+      </w:r>
+    </w:p>
+    <w:p>
+      <w:r>
+        <w:t>functional and quality requirements.</w:t>
+      </w:r>
+    </w:p>
+    <w:p>
+      <w:r>
+        <w:t>Example:</w:t>
+      </w:r>
+    </w:p>
+    <w:p>
+      <w:r>
+        <w:t>The response time for a search query should be less than 3 seconds under normal load.</w:t>
       </w:r>
     </w:p>
     <w:p>
       <w:pPr>
         <w:pStyle w:val="Heading1"/>
       </w:pPr>
-      <w:bookmarkStart w:id="33" w:name="_Toc198672126"/>
-      <w:r>
-        <w:t>4. Verification</w:t>
-      </w:r>
-      <w:bookmarkEnd w:id="33"/>
+      <w:bookmarkStart w:id="39" w:name="_Toc198672129"/>
+      <w:r>
+        <w:t>5. Appendices</w:t>
+      </w:r>
+      <w:bookmarkEnd w:id="39"/>
     </w:p>
     <w:p>
       <w:pPr>
         <w:pStyle w:val="Heading2"/>
       </w:pPr>
-      <w:bookmarkStart w:id="34" w:name="_Toc198672127"/>
-      <w:r>
-        <w:t>4.1 Verification Approach</w:t>
-      </w:r>
-      <w:bookmarkEnd w:id="34"/>
-    </w:p>
-    <w:p>
-      <w:r>
-        <w:t>(Mapped to 9.6.19 Verification)</w:t>
-      </w:r>
-    </w:p>
-    <w:p>
-      <w:r>
-        <w:t>Specify how the system will be verified, including methods, responsible parties, timing, and</w:t>
-      </w:r>
-    </w:p>
-    <w:p>
-      <w:r>
-        <w:t>locations.</w:t>
-      </w:r>
-    </w:p>
-    <w:p>
-      <w:r>
-        <w:t>Example:</w:t>
-      </w:r>
-    </w:p>
-    <w:p>
-      <w:r>
-        <w:t>• How: Functional testing, unit testing, and system integration testing will be used to</w:t>
-      </w:r>
-    </w:p>
-    <w:p>
-      <w:r>
-        <w:t>verify system performance.</w:t>
-      </w:r>
-    </w:p>
-    <w:p>
-      <w:r>
-        <w:t>• Who: Verification will be conducted by the product team and quality assurance (QA)</w:t>
-      </w:r>
-    </w:p>
-    <w:p>
-      <w:r>
-        <w:t>department.</w:t>
-      </w:r>
-    </w:p>
-    <w:p>
-      <w:r>
-        <w:t>• When: Verification will occur at key milestones in the development cycle (e.g., after</w:t>
-      </w:r>
-    </w:p>
-    <w:p>
-      <w:r>
-        <w:t>each sprint).</w:t>
-      </w:r>
-    </w:p>
-    <w:p>
-      <w:r>
-        <w:t>• Where: Verification activities will take place in the QA testing environment.</w:t>
-      </w:r>
-    </w:p>
-    <w:p>
-      <w:pPr>
-        <w:pStyle w:val="Heading2"/>
-      </w:pPr>
-      <w:bookmarkStart w:id="35" w:name="_Toc198672128"/>
-      <w:r>
-        <w:t>4.2 Verification Criteria</w:t>
-      </w:r>
-      <w:bookmarkEnd w:id="35"/>
-    </w:p>
-    <w:p>
-      <w:r>
-        <w:t>Define the criteria against which the software will be verified. These should align with the</w:t>
-      </w:r>
-    </w:p>
-    <w:p>
-      <w:r>
-        <w:t>functional and quality requirements.</w:t>
-      </w:r>
-    </w:p>
-    <w:p>
-      <w:r>
-        <w:t>Example:</w:t>
-      </w:r>
-    </w:p>
-    <w:p>
-      <w:r>
-        <w:t>The response time for a search query should be less than 3 seconds under normal load.</w:t>
-      </w:r>
-    </w:p>
-    <w:p>
-      <w:pPr>
-        <w:pStyle w:val="Heading1"/>
-      </w:pPr>
-      <w:bookmarkStart w:id="36" w:name="_Toc198672129"/>
-      <w:r>
-        <w:lastRenderedPageBreak/>
-        <w:t>5. Appendices</w:t>
-      </w:r>
-      <w:bookmarkEnd w:id="36"/>
-    </w:p>
-    <w:p>
-      <w:pPr>
-        <w:pStyle w:val="Heading2"/>
-      </w:pPr>
-      <w:bookmarkStart w:id="37" w:name="_Toc198672130"/>
+      <w:bookmarkStart w:id="40" w:name="_Toc198672130"/>
       <w:r>
         <w:t>5.1 Assumptions and Dependencies</w:t>
       </w:r>
-      <w:bookmarkEnd w:id="37"/>
+      <w:bookmarkEnd w:id="40"/>
     </w:p>
     <w:p>
       <w:r>
@@ -7873,11 +8173,12 @@
       <w:pPr>
         <w:pStyle w:val="Heading2"/>
       </w:pPr>
-      <w:bookmarkStart w:id="38" w:name="_Toc198672131"/>
-      <w:r>
+      <w:bookmarkStart w:id="41" w:name="_Toc198672131"/>
+      <w:r>
+        <w:lastRenderedPageBreak/>
         <w:t>5.2 Acronyms and Abbreviations</w:t>
       </w:r>
-      <w:bookmarkEnd w:id="38"/>
+      <w:bookmarkEnd w:id="41"/>
     </w:p>
     <w:p>
       <w:r>
@@ -10353,6 +10654,7 @@
   <w:style w:type="character" w:default="1" w:styleId="DefaultParagraphFont">
     <w:name w:val="Default Paragraph Font"/>
     <w:uiPriority w:val="1"/>
+    <w:semiHidden/>
     <w:unhideWhenUsed/>
   </w:style>
   <w:style w:type="table" w:default="1" w:styleId="TableNormal">

</xml_diff>

<commit_message>
completed 3.1.7 and 3.1.10
</commit_message>
<xml_diff>
--- a/task5_srs/TT2L_GI_SRS.docx
+++ b/task5_srs/TT2L_GI_SRS.docx
@@ -4116,15 +4116,7 @@
         <w:t xml:space="preserve"> Also </w:t>
       </w:r>
       <w:r>
-        <w:t xml:space="preserve">represent the primary users of the </w:t>
-      </w:r>
-      <w:proofErr w:type="gramStart"/>
-      <w:r>
-        <w:t>ride-sharing</w:t>
-      </w:r>
-      <w:proofErr w:type="gramEnd"/>
-      <w:r>
-        <w:t xml:space="preserve"> and parking platform.</w:t>
+        <w:t>represent the primary users of the ride-sharing and parking platform.</w:t>
       </w:r>
     </w:p>
     <w:p>
@@ -5126,6 +5118,9 @@
         <w:jc w:val="center"/>
       </w:pPr>
       <w:r>
+        <w:rPr>
+          <w:noProof/>
+        </w:rPr>
         <w:drawing>
           <wp:inline distT="0" distB="0" distL="0" distR="0" wp14:anchorId="0BB5186C" wp14:editId="0178B81B">
             <wp:extent cx="4535301" cy="4420235"/>
@@ -5387,13 +5382,7 @@
           </w:tcPr>
           <w:p>
             <w:r>
-              <w:t xml:space="preserve">User is required to enter a </w:t>
-            </w:r>
-            <w:r>
-              <w:t>location</w:t>
-            </w:r>
-            <w:r>
-              <w:t>.</w:t>
+              <w:t>User is required to enter a location.</w:t>
             </w:r>
           </w:p>
         </w:tc>
@@ -5459,19 +5448,7 @@
           </w:tcPr>
           <w:p>
             <w:r>
-              <w:t xml:space="preserve">User is required to </w:t>
-            </w:r>
-            <w:r>
-              <w:t>select</w:t>
-            </w:r>
-            <w:r>
-              <w:t xml:space="preserve"> a </w:t>
-            </w:r>
-            <w:r>
-              <w:t>time</w:t>
-            </w:r>
-            <w:r>
-              <w:t>.</w:t>
+              <w:t>User is required to select a time.</w:t>
             </w:r>
           </w:p>
         </w:tc>
@@ -5696,6 +5673,9 @@
         <w:jc w:val="center"/>
       </w:pPr>
       <w:r>
+        <w:rPr>
+          <w:noProof/>
+        </w:rPr>
         <w:drawing>
           <wp:inline distT="0" distB="0" distL="0" distR="0" wp14:anchorId="3CFB3098" wp14:editId="5CCE51BB">
             <wp:extent cx="4100195" cy="4221483"/>
@@ -6526,7 +6506,7 @@
       <w:tr>
         <w:tc>
           <w:tcPr>
-            <w:tcW w:w="2094" w:type="dxa"/>
+            <w:tcW w:w="2059" w:type="dxa"/>
           </w:tcPr>
           <w:p>
             <w:r>
@@ -6536,7 +6516,7 @@
         </w:tc>
         <w:tc>
           <w:tcPr>
-            <w:tcW w:w="6922" w:type="dxa"/>
+            <w:tcW w:w="6957" w:type="dxa"/>
             <w:gridSpan w:val="2"/>
           </w:tcPr>
           <w:p>
@@ -6549,7 +6529,7 @@
       <w:tr>
         <w:tc>
           <w:tcPr>
-            <w:tcW w:w="2094" w:type="dxa"/>
+            <w:tcW w:w="2059" w:type="dxa"/>
           </w:tcPr>
           <w:p>
             <w:r>
@@ -6559,83 +6539,107 @@
         </w:tc>
         <w:tc>
           <w:tcPr>
-            <w:tcW w:w="6922" w:type="dxa"/>
+            <w:tcW w:w="6957" w:type="dxa"/>
             <w:gridSpan w:val="2"/>
           </w:tcPr>
+          <w:p>
+            <w:r>
+              <w:t xml:space="preserve">University community members may </w:t>
+            </w:r>
+            <w:r>
+              <w:t>book a parking</w:t>
+            </w:r>
+            <w:r>
+              <w:t xml:space="preserve"> </w:t>
+            </w:r>
+            <w:r>
+              <w:t xml:space="preserve">to </w:t>
+            </w:r>
+            <w:r>
+              <w:t>join the rides.</w:t>
+            </w:r>
+          </w:p>
+        </w:tc>
+      </w:tr>
+      <w:tr>
+        <w:tc>
+          <w:tcPr>
+            <w:tcW w:w="2059" w:type="dxa"/>
+          </w:tcPr>
+          <w:p>
+            <w:r>
+              <w:t>Actor</w:t>
+            </w:r>
+          </w:p>
+        </w:tc>
+        <w:tc>
+          <w:tcPr>
+            <w:tcW w:w="6957" w:type="dxa"/>
+            <w:gridSpan w:val="2"/>
+          </w:tcPr>
+          <w:p>
+            <w:r>
+              <w:t>University community members</w:t>
+            </w:r>
+          </w:p>
+        </w:tc>
+      </w:tr>
+      <w:tr>
+        <w:tc>
+          <w:tcPr>
+            <w:tcW w:w="2059" w:type="dxa"/>
+          </w:tcPr>
+          <w:p>
+            <w:r>
+              <w:t>Trigger</w:t>
+            </w:r>
+          </w:p>
+        </w:tc>
+        <w:tc>
+          <w:tcPr>
+            <w:tcW w:w="6957" w:type="dxa"/>
+            <w:gridSpan w:val="2"/>
+          </w:tcPr>
+          <w:p>
+            <w:r>
+              <w:t>User clicked “Book Now” button while viewing current parking status</w:t>
+            </w:r>
+          </w:p>
+        </w:tc>
+      </w:tr>
+      <w:tr>
+        <w:tc>
+          <w:tcPr>
+            <w:tcW w:w="2059" w:type="dxa"/>
+          </w:tcPr>
+          <w:p>
+            <w:r>
+              <w:t xml:space="preserve">Precondition </w:t>
+            </w:r>
+          </w:p>
+        </w:tc>
+        <w:tc>
+          <w:tcPr>
+            <w:tcW w:w="6957" w:type="dxa"/>
+            <w:gridSpan w:val="2"/>
+          </w:tcPr>
+          <w:p>
+            <w:r>
+              <w:t>User views current parking status</w:t>
+            </w:r>
+          </w:p>
+        </w:tc>
+      </w:tr>
+      <w:tr>
+        <w:tc>
+          <w:tcPr>
+            <w:tcW w:w="2059" w:type="dxa"/>
+          </w:tcPr>
           <w:p/>
         </w:tc>
-      </w:tr>
-      <w:tr>
-        <w:tc>
-          <w:tcPr>
-            <w:tcW w:w="2094" w:type="dxa"/>
-          </w:tcPr>
-          <w:p>
-            <w:r>
-              <w:t>Actor</w:t>
-            </w:r>
-          </w:p>
-        </w:tc>
-        <w:tc>
-          <w:tcPr>
-            <w:tcW w:w="6922" w:type="dxa"/>
-            <w:gridSpan w:val="2"/>
-          </w:tcPr>
-          <w:p>
-            <w:r>
-              <w:t>University community members</w:t>
-            </w:r>
-          </w:p>
-        </w:tc>
-      </w:tr>
-      <w:tr>
-        <w:tc>
-          <w:tcPr>
-            <w:tcW w:w="2094" w:type="dxa"/>
-          </w:tcPr>
-          <w:p>
-            <w:r>
-              <w:t>Trigger</w:t>
-            </w:r>
-          </w:p>
-        </w:tc>
-        <w:tc>
-          <w:tcPr>
-            <w:tcW w:w="6922" w:type="dxa"/>
-            <w:gridSpan w:val="2"/>
-          </w:tcPr>
-          <w:p/>
-        </w:tc>
-      </w:tr>
-      <w:tr>
-        <w:tc>
-          <w:tcPr>
-            <w:tcW w:w="2094" w:type="dxa"/>
-          </w:tcPr>
-          <w:p>
-            <w:r>
-              <w:t xml:space="preserve">Precondition </w:t>
-            </w:r>
-          </w:p>
-        </w:tc>
-        <w:tc>
-          <w:tcPr>
-            <w:tcW w:w="6922" w:type="dxa"/>
-            <w:gridSpan w:val="2"/>
-          </w:tcPr>
-          <w:p/>
-        </w:tc>
-      </w:tr>
-      <w:tr>
-        <w:tc>
-          <w:tcPr>
-            <w:tcW w:w="2094" w:type="dxa"/>
-          </w:tcPr>
-          <w:p/>
-        </w:tc>
-        <w:tc>
-          <w:tcPr>
-            <w:tcW w:w="331" w:type="dxa"/>
+        <w:tc>
+          <w:tcPr>
+            <w:tcW w:w="690" w:type="dxa"/>
           </w:tcPr>
           <w:p>
             <w:r>
@@ -6645,7 +6649,7 @@
         </w:tc>
         <w:tc>
           <w:tcPr>
-            <w:tcW w:w="6591" w:type="dxa"/>
+            <w:tcW w:w="6267" w:type="dxa"/>
           </w:tcPr>
           <w:p>
             <w:r>
@@ -6657,7 +6661,7 @@
       <w:tr>
         <w:tc>
           <w:tcPr>
-            <w:tcW w:w="2094" w:type="dxa"/>
+            <w:tcW w:w="2059" w:type="dxa"/>
           </w:tcPr>
           <w:p>
             <w:r>
@@ -6667,7 +6671,7 @@
         </w:tc>
         <w:tc>
           <w:tcPr>
-            <w:tcW w:w="331" w:type="dxa"/>
+            <w:tcW w:w="690" w:type="dxa"/>
           </w:tcPr>
           <w:p>
             <w:pPr>
@@ -6680,38 +6684,267 @@
         </w:tc>
         <w:tc>
           <w:tcPr>
-            <w:tcW w:w="6591" w:type="dxa"/>
+            <w:tcW w:w="6267" w:type="dxa"/>
+          </w:tcPr>
+          <w:p>
+            <w:r>
+              <w:t>Redirects to booking form</w:t>
+            </w:r>
+          </w:p>
+        </w:tc>
+      </w:tr>
+      <w:tr>
+        <w:tc>
+          <w:tcPr>
+            <w:tcW w:w="2059" w:type="dxa"/>
           </w:tcPr>
           <w:p/>
         </w:tc>
-      </w:tr>
-      <w:tr>
-        <w:tc>
-          <w:tcPr>
-            <w:tcW w:w="2094" w:type="dxa"/>
-          </w:tcPr>
-          <w:p>
-            <w:r>
-              <w:t>Alternate Flow -</w:t>
-            </w:r>
-          </w:p>
-        </w:tc>
-        <w:tc>
-          <w:tcPr>
-            <w:tcW w:w="331" w:type="dxa"/>
+        <w:tc>
+          <w:tcPr>
+            <w:tcW w:w="690" w:type="dxa"/>
           </w:tcPr>
           <w:p>
             <w:pPr>
               <w:jc w:val="center"/>
             </w:pPr>
-          </w:p>
-        </w:tc>
-        <w:tc>
-          <w:tcPr>
-            <w:tcW w:w="6591" w:type="dxa"/>
+            <w:r>
+              <w:t>2</w:t>
+            </w:r>
+          </w:p>
+        </w:tc>
+        <w:tc>
+          <w:tcPr>
+            <w:tcW w:w="6267" w:type="dxa"/>
+          </w:tcPr>
+          <w:p>
+            <w:r>
+              <w:t>User selects a location and confirms booking</w:t>
+            </w:r>
+          </w:p>
+        </w:tc>
+      </w:tr>
+      <w:tr>
+        <w:tc>
+          <w:tcPr>
+            <w:tcW w:w="2059" w:type="dxa"/>
           </w:tcPr>
           <w:p/>
         </w:tc>
+        <w:tc>
+          <w:tcPr>
+            <w:tcW w:w="690" w:type="dxa"/>
+          </w:tcPr>
+          <w:p>
+            <w:pPr>
+              <w:jc w:val="center"/>
+            </w:pPr>
+            <w:r>
+              <w:t>3</w:t>
+            </w:r>
+          </w:p>
+        </w:tc>
+        <w:tc>
+          <w:tcPr>
+            <w:tcW w:w="6267" w:type="dxa"/>
+          </w:tcPr>
+          <w:p>
+            <w:r>
+              <w:t xml:space="preserve">System sends the booking request to database to validates </w:t>
+            </w:r>
+          </w:p>
+        </w:tc>
+      </w:tr>
+      <w:tr>
+        <w:tc>
+          <w:tcPr>
+            <w:tcW w:w="2059" w:type="dxa"/>
+          </w:tcPr>
+          <w:p/>
+        </w:tc>
+        <w:tc>
+          <w:tcPr>
+            <w:tcW w:w="690" w:type="dxa"/>
+          </w:tcPr>
+          <w:p>
+            <w:pPr>
+              <w:jc w:val="center"/>
+            </w:pPr>
+            <w:r>
+              <w:t>4</w:t>
+            </w:r>
+          </w:p>
+        </w:tc>
+        <w:tc>
+          <w:tcPr>
+            <w:tcW w:w="6267" w:type="dxa"/>
+          </w:tcPr>
+          <w:p>
+            <w:r>
+              <w:t>User proceeds to the booking payment</w:t>
+            </w:r>
+          </w:p>
+        </w:tc>
+      </w:tr>
+      <w:tr>
+        <w:tc>
+          <w:tcPr>
+            <w:tcW w:w="2059" w:type="dxa"/>
+          </w:tcPr>
+          <w:p/>
+        </w:tc>
+        <w:tc>
+          <w:tcPr>
+            <w:tcW w:w="690" w:type="dxa"/>
+          </w:tcPr>
+          <w:p>
+            <w:pPr>
+              <w:jc w:val="center"/>
+            </w:pPr>
+            <w:r>
+              <w:t>5</w:t>
+            </w:r>
+          </w:p>
+        </w:tc>
+        <w:tc>
+          <w:tcPr>
+            <w:tcW w:w="6267" w:type="dxa"/>
+          </w:tcPr>
+          <w:p>
+            <w:r>
+              <w:t>System sends booking success message</w:t>
+            </w:r>
+          </w:p>
+        </w:tc>
+      </w:tr>
+      <w:tr>
+        <w:tc>
+          <w:tcPr>
+            <w:tcW w:w="2059" w:type="dxa"/>
+          </w:tcPr>
+          <w:p/>
+        </w:tc>
+        <w:tc>
+          <w:tcPr>
+            <w:tcW w:w="690" w:type="dxa"/>
+          </w:tcPr>
+          <w:p>
+            <w:pPr>
+              <w:jc w:val="center"/>
+            </w:pPr>
+            <w:r>
+              <w:t>6</w:t>
+            </w:r>
+          </w:p>
+        </w:tc>
+        <w:tc>
+          <w:tcPr>
+            <w:tcW w:w="6267" w:type="dxa"/>
+          </w:tcPr>
+          <w:p>
+            <w:r>
+              <w:t>System direct back to “Manage Rides” page</w:t>
+            </w:r>
+          </w:p>
+        </w:tc>
+      </w:tr>
+      <w:tr>
+        <w:tc>
+          <w:tcPr>
+            <w:tcW w:w="2059" w:type="dxa"/>
+          </w:tcPr>
+          <w:p>
+            <w:r>
+              <w:lastRenderedPageBreak/>
+              <w:t>Alternate Flow -</w:t>
+            </w:r>
+          </w:p>
+        </w:tc>
+        <w:tc>
+          <w:tcPr>
+            <w:tcW w:w="690" w:type="dxa"/>
+          </w:tcPr>
+          <w:p>
+            <w:pPr>
+              <w:jc w:val="center"/>
+            </w:pPr>
+            <w:r>
+              <w:t>2-1</w:t>
+            </w:r>
+          </w:p>
+        </w:tc>
+        <w:tc>
+          <w:tcPr>
+            <w:tcW w:w="6267" w:type="dxa"/>
+          </w:tcPr>
+          <w:p>
+            <w:r>
+              <w:t>User selected location is not available and display message about location is not available</w:t>
+            </w:r>
+          </w:p>
+        </w:tc>
+      </w:tr>
+      <w:tr>
+        <w:tc>
+          <w:tcPr>
+            <w:tcW w:w="2059" w:type="dxa"/>
+          </w:tcPr>
+          <w:p/>
+        </w:tc>
+        <w:tc>
+          <w:tcPr>
+            <w:tcW w:w="690" w:type="dxa"/>
+          </w:tcPr>
+          <w:p>
+            <w:pPr>
+              <w:jc w:val="center"/>
+            </w:pPr>
+            <w:r>
+              <w:t>3-1</w:t>
+            </w:r>
+          </w:p>
+        </w:tc>
+        <w:tc>
+          <w:tcPr>
+            <w:tcW w:w="6267" w:type="dxa"/>
+          </w:tcPr>
+          <w:p>
+            <w:r>
+              <w:t>Display the message about validation failed (all parking is occupied)</w:t>
+            </w:r>
+          </w:p>
+        </w:tc>
+      </w:tr>
+      <w:tr>
+        <w:tc>
+          <w:tcPr>
+            <w:tcW w:w="2059" w:type="dxa"/>
+          </w:tcPr>
+          <w:p/>
+        </w:tc>
+        <w:tc>
+          <w:tcPr>
+            <w:tcW w:w="690" w:type="dxa"/>
+          </w:tcPr>
+          <w:p>
+            <w:pPr>
+              <w:jc w:val="center"/>
+            </w:pPr>
+            <w:r>
+              <w:t>4-1</w:t>
+            </w:r>
+          </w:p>
+        </w:tc>
+        <w:tc>
+          <w:tcPr>
+            <w:tcW w:w="6267" w:type="dxa"/>
+          </w:tcPr>
+          <w:p>
+            <w:r>
+              <w:t>Display the message about payment is failed</w:t>
+            </w:r>
+          </w:p>
+        </w:tc>
       </w:tr>
     </w:tbl>
     <w:p>
@@ -6738,6 +6971,43 @@
       <w:pPr>
         <w:jc w:val="center"/>
       </w:pPr>
+      <w:r>
+        <w:drawing>
+          <wp:inline distT="0" distB="0" distL="0" distR="0" wp14:anchorId="318BDC2E" wp14:editId="5C08345A">
+            <wp:extent cx="3611880" cy="4071161"/>
+            <wp:effectExtent l="0" t="0" r="7620" b="5715"/>
+            <wp:docPr id="77782130" name="Picture 1"/>
+            <wp:cNvGraphicFramePr>
+              <a:graphicFrameLocks xmlns:a="http://schemas.openxmlformats.org/drawingml/2006/main" noChangeAspect="1"/>
+            </wp:cNvGraphicFramePr>
+            <a:graphic xmlns:a="http://schemas.openxmlformats.org/drawingml/2006/main">
+              <a:graphicData uri="http://schemas.openxmlformats.org/drawingml/2006/picture">
+                <pic:pic xmlns:pic="http://schemas.openxmlformats.org/drawingml/2006/picture">
+                  <pic:nvPicPr>
+                    <pic:cNvPr id="77782130" name=""/>
+                    <pic:cNvPicPr/>
+                  </pic:nvPicPr>
+                  <pic:blipFill>
+                    <a:blip r:embed="rId11"/>
+                    <a:stretch>
+                      <a:fillRect/>
+                    </a:stretch>
+                  </pic:blipFill>
+                  <pic:spPr>
+                    <a:xfrm>
+                      <a:off x="0" y="0"/>
+                      <a:ext cx="3616366" cy="4076217"/>
+                    </a:xfrm>
+                    <a:prstGeom prst="rect">
+                      <a:avLst/>
+                    </a:prstGeom>
+                  </pic:spPr>
+                </pic:pic>
+              </a:graphicData>
+            </a:graphic>
+          </wp:inline>
+        </w:drawing>
+      </w:r>
     </w:p>
     <w:p>
       <w:pPr>
@@ -6755,7 +7025,6 @@
         <w:pStyle w:val="Heading3"/>
       </w:pPr>
       <w:r>
-        <w:lastRenderedPageBreak/>
         <w:t>3.1.8 Approve Rides</w:t>
       </w:r>
     </w:p>
@@ -7002,6 +7271,7 @@
         <w:pStyle w:val="Heading3"/>
       </w:pPr>
       <w:r>
+        <w:lastRenderedPageBreak/>
         <w:t>3.1.9 Manage Users</w:t>
       </w:r>
     </w:p>
@@ -7265,7 +7535,7 @@
       <w:tr>
         <w:tc>
           <w:tcPr>
-            <w:tcW w:w="2094" w:type="dxa"/>
+            <w:tcW w:w="2059" w:type="dxa"/>
           </w:tcPr>
           <w:p>
             <w:r>
@@ -7275,7 +7545,7 @@
         </w:tc>
         <w:tc>
           <w:tcPr>
-            <w:tcW w:w="6922" w:type="dxa"/>
+            <w:tcW w:w="6957" w:type="dxa"/>
             <w:gridSpan w:val="2"/>
           </w:tcPr>
           <w:p>
@@ -7288,7 +7558,7 @@
       <w:tr>
         <w:tc>
           <w:tcPr>
-            <w:tcW w:w="2094" w:type="dxa"/>
+            <w:tcW w:w="2059" w:type="dxa"/>
           </w:tcPr>
           <w:p>
             <w:r>
@@ -7298,85 +7568,97 @@
         </w:tc>
         <w:tc>
           <w:tcPr>
-            <w:tcW w:w="6922" w:type="dxa"/>
+            <w:tcW w:w="6957" w:type="dxa"/>
             <w:gridSpan w:val="2"/>
           </w:tcPr>
+          <w:p>
+            <w:r>
+              <w:t>Monitor real-time parking space availability and system usage</w:t>
+            </w:r>
+          </w:p>
+        </w:tc>
+      </w:tr>
+      <w:tr>
+        <w:tc>
+          <w:tcPr>
+            <w:tcW w:w="2059" w:type="dxa"/>
+          </w:tcPr>
+          <w:p>
+            <w:r>
+              <w:t>Actor</w:t>
+            </w:r>
+          </w:p>
+        </w:tc>
+        <w:tc>
+          <w:tcPr>
+            <w:tcW w:w="6957" w:type="dxa"/>
+            <w:gridSpan w:val="2"/>
+          </w:tcPr>
+          <w:p>
+            <w:bookmarkStart w:id="23" w:name="OLE_LINK11"/>
+            <w:r>
+              <w:t>Admin</w:t>
+            </w:r>
+            <w:bookmarkEnd w:id="23"/>
+          </w:p>
+        </w:tc>
+      </w:tr>
+      <w:tr>
+        <w:tc>
+          <w:tcPr>
+            <w:tcW w:w="2059" w:type="dxa"/>
+          </w:tcPr>
+          <w:p>
+            <w:r>
+              <w:t>Trigger</w:t>
+            </w:r>
+          </w:p>
+        </w:tc>
+        <w:tc>
+          <w:tcPr>
+            <w:tcW w:w="6957" w:type="dxa"/>
+            <w:gridSpan w:val="2"/>
+          </w:tcPr>
+          <w:p>
+            <w:r>
+              <w:t>Admin clicks a button like “Monitor Parking” on the admin dashboard</w:t>
+            </w:r>
+          </w:p>
+        </w:tc>
+      </w:tr>
+      <w:tr>
+        <w:tc>
+          <w:tcPr>
+            <w:tcW w:w="2059" w:type="dxa"/>
+          </w:tcPr>
+          <w:p>
+            <w:r>
+              <w:t xml:space="preserve">Precondition </w:t>
+            </w:r>
+          </w:p>
+        </w:tc>
+        <w:tc>
+          <w:tcPr>
+            <w:tcW w:w="6957" w:type="dxa"/>
+            <w:gridSpan w:val="2"/>
+          </w:tcPr>
+          <w:p>
+            <w:r>
+              <w:t>Admin is logged into the system</w:t>
+            </w:r>
+          </w:p>
+        </w:tc>
+      </w:tr>
+      <w:tr>
+        <w:tc>
+          <w:tcPr>
+            <w:tcW w:w="2059" w:type="dxa"/>
+          </w:tcPr>
           <w:p/>
         </w:tc>
-      </w:tr>
-      <w:tr>
-        <w:tc>
-          <w:tcPr>
-            <w:tcW w:w="2094" w:type="dxa"/>
-          </w:tcPr>
-          <w:p>
-            <w:r>
-              <w:t>Actor</w:t>
-            </w:r>
-          </w:p>
-        </w:tc>
-        <w:tc>
-          <w:tcPr>
-            <w:tcW w:w="6922" w:type="dxa"/>
-            <w:gridSpan w:val="2"/>
-          </w:tcPr>
-          <w:p>
-            <w:bookmarkStart w:id="23" w:name="OLE_LINK11"/>
-            <w:r>
-              <w:t>Admin</w:t>
-            </w:r>
-            <w:bookmarkEnd w:id="23"/>
-          </w:p>
-        </w:tc>
-      </w:tr>
-      <w:tr>
-        <w:tc>
-          <w:tcPr>
-            <w:tcW w:w="2094" w:type="dxa"/>
-          </w:tcPr>
-          <w:p>
-            <w:r>
-              <w:t>Trigger</w:t>
-            </w:r>
-          </w:p>
-        </w:tc>
-        <w:tc>
-          <w:tcPr>
-            <w:tcW w:w="6922" w:type="dxa"/>
-            <w:gridSpan w:val="2"/>
-          </w:tcPr>
-          <w:p/>
-        </w:tc>
-      </w:tr>
-      <w:tr>
-        <w:tc>
-          <w:tcPr>
-            <w:tcW w:w="2094" w:type="dxa"/>
-          </w:tcPr>
-          <w:p>
-            <w:r>
-              <w:t xml:space="preserve">Precondition </w:t>
-            </w:r>
-          </w:p>
-        </w:tc>
-        <w:tc>
-          <w:tcPr>
-            <w:tcW w:w="6922" w:type="dxa"/>
-            <w:gridSpan w:val="2"/>
-          </w:tcPr>
-          <w:p/>
-        </w:tc>
-      </w:tr>
-      <w:tr>
-        <w:tc>
-          <w:tcPr>
-            <w:tcW w:w="2094" w:type="dxa"/>
-          </w:tcPr>
-          <w:p/>
-        </w:tc>
-        <w:tc>
-          <w:tcPr>
-            <w:tcW w:w="331" w:type="dxa"/>
+        <w:tc>
+          <w:tcPr>
+            <w:tcW w:w="690" w:type="dxa"/>
           </w:tcPr>
           <w:p>
             <w:r>
@@ -7386,7 +7668,7 @@
         </w:tc>
         <w:tc>
           <w:tcPr>
-            <w:tcW w:w="6591" w:type="dxa"/>
+            <w:tcW w:w="6267" w:type="dxa"/>
           </w:tcPr>
           <w:p>
             <w:r>
@@ -7398,7 +7680,7 @@
       <w:tr>
         <w:tc>
           <w:tcPr>
-            <w:tcW w:w="2094" w:type="dxa"/>
+            <w:tcW w:w="2059" w:type="dxa"/>
           </w:tcPr>
           <w:p>
             <w:r>
@@ -7408,7 +7690,7 @@
         </w:tc>
         <w:tc>
           <w:tcPr>
-            <w:tcW w:w="331" w:type="dxa"/>
+            <w:tcW w:w="690" w:type="dxa"/>
           </w:tcPr>
           <w:p>
             <w:pPr>
@@ -7421,38 +7703,204 @@
         </w:tc>
         <w:tc>
           <w:tcPr>
-            <w:tcW w:w="6591" w:type="dxa"/>
+            <w:tcW w:w="6267" w:type="dxa"/>
+          </w:tcPr>
+          <w:p>
+            <w:r>
+              <w:t>Request parking data from database when “Monitor Parking” button is clicked</w:t>
+            </w:r>
+          </w:p>
+        </w:tc>
+      </w:tr>
+      <w:tr>
+        <w:tc>
+          <w:tcPr>
+            <w:tcW w:w="2059" w:type="dxa"/>
           </w:tcPr>
           <w:p/>
         </w:tc>
-      </w:tr>
-      <w:tr>
-        <w:tc>
-          <w:tcPr>
-            <w:tcW w:w="2094" w:type="dxa"/>
-          </w:tcPr>
-          <w:p>
-            <w:r>
-              <w:t>Alternate Flow -</w:t>
-            </w:r>
-          </w:p>
-        </w:tc>
-        <w:tc>
-          <w:tcPr>
-            <w:tcW w:w="331" w:type="dxa"/>
+        <w:tc>
+          <w:tcPr>
+            <w:tcW w:w="690" w:type="dxa"/>
           </w:tcPr>
           <w:p>
             <w:pPr>
               <w:jc w:val="center"/>
             </w:pPr>
-          </w:p>
-        </w:tc>
-        <w:tc>
-          <w:tcPr>
-            <w:tcW w:w="6591" w:type="dxa"/>
+            <w:r>
+              <w:t>2</w:t>
+            </w:r>
+          </w:p>
+        </w:tc>
+        <w:tc>
+          <w:tcPr>
+            <w:tcW w:w="6267" w:type="dxa"/>
+          </w:tcPr>
+          <w:p>
+            <w:r>
+              <w:t>Get current parking status from database</w:t>
+            </w:r>
+          </w:p>
+        </w:tc>
+      </w:tr>
+      <w:tr>
+        <w:tc>
+          <w:tcPr>
+            <w:tcW w:w="2059" w:type="dxa"/>
           </w:tcPr>
           <w:p/>
         </w:tc>
+        <w:tc>
+          <w:tcPr>
+            <w:tcW w:w="690" w:type="dxa"/>
+          </w:tcPr>
+          <w:p>
+            <w:pPr>
+              <w:jc w:val="center"/>
+            </w:pPr>
+            <w:r>
+              <w:t>3</w:t>
+            </w:r>
+          </w:p>
+        </w:tc>
+        <w:tc>
+          <w:tcPr>
+            <w:tcW w:w="6267" w:type="dxa"/>
+          </w:tcPr>
+          <w:p>
+            <w:r>
+              <w:t>Return latest parking data from database to admin dashboard</w:t>
+            </w:r>
+          </w:p>
+        </w:tc>
+      </w:tr>
+      <w:tr>
+        <w:tc>
+          <w:tcPr>
+            <w:tcW w:w="2059" w:type="dxa"/>
+          </w:tcPr>
+          <w:p/>
+        </w:tc>
+        <w:tc>
+          <w:tcPr>
+            <w:tcW w:w="690" w:type="dxa"/>
+          </w:tcPr>
+          <w:p>
+            <w:pPr>
+              <w:jc w:val="center"/>
+            </w:pPr>
+            <w:r>
+              <w:t>4</w:t>
+            </w:r>
+          </w:p>
+        </w:tc>
+        <w:tc>
+          <w:tcPr>
+            <w:tcW w:w="6267" w:type="dxa"/>
+          </w:tcPr>
+          <w:p>
+            <w:r>
+              <w:t>Display data on the admin dashboard</w:t>
+            </w:r>
+          </w:p>
+        </w:tc>
+      </w:tr>
+      <w:tr>
+        <w:tc>
+          <w:tcPr>
+            <w:tcW w:w="2059" w:type="dxa"/>
+          </w:tcPr>
+          <w:p/>
+        </w:tc>
+        <w:tc>
+          <w:tcPr>
+            <w:tcW w:w="690" w:type="dxa"/>
+          </w:tcPr>
+          <w:p>
+            <w:pPr>
+              <w:jc w:val="center"/>
+            </w:pPr>
+            <w:r>
+              <w:t>5</w:t>
+            </w:r>
+          </w:p>
+        </w:tc>
+        <w:tc>
+          <w:tcPr>
+            <w:tcW w:w="6267" w:type="dxa"/>
+          </w:tcPr>
+          <w:p>
+            <w:r>
+              <w:t>Show real-time parking info</w:t>
+            </w:r>
+          </w:p>
+        </w:tc>
+      </w:tr>
+      <w:tr>
+        <w:tc>
+          <w:tcPr>
+            <w:tcW w:w="2059" w:type="dxa"/>
+          </w:tcPr>
+          <w:p>
+            <w:r>
+              <w:t>Alternate Flow -</w:t>
+            </w:r>
+          </w:p>
+        </w:tc>
+        <w:tc>
+          <w:tcPr>
+            <w:tcW w:w="690" w:type="dxa"/>
+          </w:tcPr>
+          <w:p>
+            <w:pPr>
+              <w:jc w:val="center"/>
+            </w:pPr>
+            <w:r>
+              <w:t xml:space="preserve">1.1 </w:t>
+            </w:r>
+          </w:p>
+        </w:tc>
+        <w:tc>
+          <w:tcPr>
+            <w:tcW w:w="6267" w:type="dxa"/>
+          </w:tcPr>
+          <w:p>
+            <w:r>
+              <w:t>Request failed during data fetching and display message about request failed</w:t>
+            </w:r>
+          </w:p>
+        </w:tc>
+      </w:tr>
+      <w:tr>
+        <w:tc>
+          <w:tcPr>
+            <w:tcW w:w="2059" w:type="dxa"/>
+          </w:tcPr>
+          <w:p/>
+        </w:tc>
+        <w:tc>
+          <w:tcPr>
+            <w:tcW w:w="690" w:type="dxa"/>
+          </w:tcPr>
+          <w:p>
+            <w:pPr>
+              <w:jc w:val="center"/>
+            </w:pPr>
+            <w:r>
+              <w:t>2.1</w:t>
+            </w:r>
+          </w:p>
+        </w:tc>
+        <w:tc>
+          <w:tcPr>
+            <w:tcW w:w="6267" w:type="dxa"/>
+          </w:tcPr>
+          <w:p>
+            <w:r>
+              <w:t>Failed to get data from database and display message about fetching failed</w:t>
+            </w:r>
+          </w:p>
+        </w:tc>
       </w:tr>
     </w:tbl>
     <w:p>
@@ -7479,11 +7927,54 @@
       <w:pPr>
         <w:jc w:val="center"/>
       </w:pPr>
+      <w:r>
+        <w:lastRenderedPageBreak/>
+        <w:drawing>
+          <wp:inline distT="0" distB="0" distL="0" distR="0" wp14:anchorId="752A8771" wp14:editId="4E270D0B">
+            <wp:extent cx="3406140" cy="4150891"/>
+            <wp:effectExtent l="0" t="0" r="3810" b="2540"/>
+            <wp:docPr id="1275002859" name="Picture 1"/>
+            <wp:cNvGraphicFramePr>
+              <a:graphicFrameLocks xmlns:a="http://schemas.openxmlformats.org/drawingml/2006/main" noChangeAspect="1"/>
+            </wp:cNvGraphicFramePr>
+            <a:graphic xmlns:a="http://schemas.openxmlformats.org/drawingml/2006/main">
+              <a:graphicData uri="http://schemas.openxmlformats.org/drawingml/2006/picture">
+                <pic:pic xmlns:pic="http://schemas.openxmlformats.org/drawingml/2006/picture">
+                  <pic:nvPicPr>
+                    <pic:cNvPr id="1275002859" name=""/>
+                    <pic:cNvPicPr/>
+                  </pic:nvPicPr>
+                  <pic:blipFill>
+                    <a:blip r:embed="rId12"/>
+                    <a:stretch>
+                      <a:fillRect/>
+                    </a:stretch>
+                  </pic:blipFill>
+                  <pic:spPr>
+                    <a:xfrm>
+                      <a:off x="0" y="0"/>
+                      <a:ext cx="3411644" cy="4157599"/>
+                    </a:xfrm>
+                    <a:prstGeom prst="rect">
+                      <a:avLst/>
+                    </a:prstGeom>
+                  </pic:spPr>
+                </pic:pic>
+              </a:graphicData>
+            </a:graphic>
+          </wp:inline>
+        </w:drawing>
+      </w:r>
     </w:p>
     <w:p>
       <w:pPr>
         <w:jc w:val="center"/>
       </w:pPr>
+    </w:p>
+    <w:p>
+      <w:pPr>
+        <w:jc w:val="center"/>
+      </w:pPr>
       <w:r>
         <w:t xml:space="preserve">Figure 2.10 Activity Diagram – </w:t>
       </w:r>
@@ -7497,168 +7988,167 @@
       </w:pPr>
       <w:bookmarkStart w:id="24" w:name="_Toc198672114"/>
       <w:r>
+        <w:t>3.2 Performance Requirements</w:t>
+      </w:r>
+      <w:bookmarkEnd w:id="24"/>
+    </w:p>
+    <w:p>
+      <w:r>
+        <w:t>(Mapped to 9.6.14 Performance Requirements)</w:t>
+      </w:r>
+    </w:p>
+    <w:p>
+      <w:r>
+        <w:t>Specify performance requirements, both static and dynamic, including response times,</w:t>
+      </w:r>
+      <w:r>
+        <w:t xml:space="preserve"> </w:t>
+      </w:r>
+      <w:r>
+        <w:t>throughput, and scalability. These should be measurable with clear, quantitative</w:t>
+      </w:r>
+      <w:r>
+        <w:t xml:space="preserve"> </w:t>
+      </w:r>
+      <w:r>
+        <w:t>targets.</w:t>
+      </w:r>
+    </w:p>
+    <w:p>
+      <w:r>
+        <w:t>Example:</w:t>
+      </w:r>
+    </w:p>
+    <w:p>
+      <w:r>
+        <w:t>The system shall respond to user queries within 2 seconds under a normal load.</w:t>
+      </w:r>
+    </w:p>
+    <w:p>
+      <w:pPr>
+        <w:pStyle w:val="Heading2"/>
+      </w:pPr>
+      <w:bookmarkStart w:id="25" w:name="_Toc198672115"/>
+      <w:r>
+        <w:t>3.3 Usability Requirements</w:t>
+      </w:r>
+      <w:bookmarkEnd w:id="25"/>
+    </w:p>
+    <w:p>
+      <w:r>
+        <w:t>(Mapped to 9.6.13 Usability Requirements)</w:t>
+      </w:r>
+    </w:p>
+    <w:p>
+      <w:r>
+        <w:t>Specify the usability objectives, including ease of use, learnability, efficiency, and user</w:t>
+      </w:r>
+    </w:p>
+    <w:p>
+      <w:r>
+        <w:t>satisfaction. These should be quantifiable and aligned with user needs.</w:t>
+      </w:r>
+    </w:p>
+    <w:p>
+      <w:r>
+        <w:t>Example:</w:t>
+      </w:r>
+    </w:p>
+    <w:p>
+      <w:r>
+        <w:t>The interface shall allow users to perform primary tasks within 3 clicks.</w:t>
+      </w:r>
+    </w:p>
+    <w:p>
+      <w:pPr>
+        <w:pStyle w:val="Heading2"/>
+      </w:pPr>
+      <w:bookmarkStart w:id="26" w:name="_Toc198672116"/>
+      <w:r>
         <w:lastRenderedPageBreak/>
-        <w:t>3.2 Performance Requirements</w:t>
-      </w:r>
-      <w:bookmarkEnd w:id="24"/>
-    </w:p>
-    <w:p>
-      <w:r>
-        <w:t>(Mapped to 9.6.14 Performance Requirements)</w:t>
-      </w:r>
-    </w:p>
-    <w:p>
-      <w:r>
-        <w:t>Specify performance requirements, both static and dynamic, including response times,</w:t>
-      </w:r>
+        <w:t>3.4 Interface Requirements</w:t>
+      </w:r>
+      <w:bookmarkEnd w:id="26"/>
+    </w:p>
+    <w:p>
+      <w:r>
+        <w:t>(Mapped to 9.6.11 External Interfaces and 9.6.4 System Interfaces, User Interfaces, Hardware</w:t>
+      </w:r>
+    </w:p>
+    <w:p>
+      <w:r>
+        <w:t>Interfaces, Software Interfaces, Communications Interfaces)</w:t>
+      </w:r>
+    </w:p>
+    <w:p>
+      <w:r>
+        <w:t>Specify all system interfaces, including external systems, user interfaces, hardware, and</w:t>
+      </w:r>
+    </w:p>
+    <w:p>
+      <w:r>
+        <w:t>communications.</w:t>
+      </w:r>
+    </w:p>
+    <w:p>
+      <w:pPr>
+        <w:pStyle w:val="Heading3"/>
+      </w:pPr>
+      <w:bookmarkStart w:id="27" w:name="_Toc198672117"/>
+      <w:r>
+        <w:t>3.4.1 System Interfaces:</w:t>
+      </w:r>
+      <w:bookmarkEnd w:id="27"/>
+    </w:p>
+    <w:p>
+      <w:r>
+        <w:t xml:space="preserve"> Interfaces with external systems or hardware.</w:t>
+      </w:r>
+    </w:p>
+    <w:p>
+      <w:r>
+        <w:t>Example: The system will integrate with the university’s authentication system (LDAP).</w:t>
+      </w:r>
+    </w:p>
+    <w:p>
+      <w:pPr>
+        <w:pStyle w:val="Heading3"/>
+      </w:pPr>
+      <w:bookmarkStart w:id="28" w:name="_Toc198672118"/>
+      <w:r>
+        <w:t>3.4.2 User Interfaces:</w:t>
+      </w:r>
+      <w:bookmarkEnd w:id="28"/>
       <w:r>
         <w:t xml:space="preserve"> </w:t>
       </w:r>
-      <w:r>
-        <w:t>throughput, and scalability. These should be measurable with clear, quantitative</w:t>
-      </w:r>
-      <w:r>
-        <w:t xml:space="preserve"> </w:t>
-      </w:r>
-      <w:r>
-        <w:t>targets.</w:t>
-      </w:r>
-    </w:p>
-    <w:p>
-      <w:r>
-        <w:t>Example:</w:t>
-      </w:r>
-    </w:p>
-    <w:p>
-      <w:r>
-        <w:t>The system shall respond to user queries within 2 seconds under a normal load.</w:t>
-      </w:r>
-    </w:p>
-    <w:p>
-      <w:pPr>
-        <w:pStyle w:val="Heading2"/>
-      </w:pPr>
-      <w:bookmarkStart w:id="25" w:name="_Toc198672115"/>
-      <w:r>
-        <w:t>3.3 Usability Requirements</w:t>
-      </w:r>
-      <w:bookmarkEnd w:id="25"/>
-    </w:p>
-    <w:p>
-      <w:r>
-        <w:t>(Mapped to 9.6.13 Usability Requirements)</w:t>
-      </w:r>
-    </w:p>
-    <w:p>
-      <w:r>
-        <w:t>Specify the usability objectives, including ease of use, learnability, efficiency, and user</w:t>
-      </w:r>
-    </w:p>
-    <w:p>
-      <w:r>
-        <w:t>satisfaction. These should be quantifiable and aligned with user needs.</w:t>
-      </w:r>
-    </w:p>
-    <w:p>
-      <w:r>
-        <w:t>Example:</w:t>
-      </w:r>
-    </w:p>
-    <w:p>
-      <w:r>
-        <w:t>The interface shall allow users to perform primary tasks within 3 clicks.</w:t>
-      </w:r>
-    </w:p>
-    <w:p>
-      <w:pPr>
-        <w:pStyle w:val="Heading2"/>
-      </w:pPr>
-      <w:bookmarkStart w:id="26" w:name="_Toc198672116"/>
-      <w:r>
-        <w:t>3.4 Interface Requirements</w:t>
-      </w:r>
-      <w:bookmarkEnd w:id="26"/>
-    </w:p>
-    <w:p>
-      <w:r>
-        <w:t>(Mapped to 9.6.11 External Interfaces and 9.6.4 System Interfaces, User Interfaces, Hardware</w:t>
-      </w:r>
-    </w:p>
-    <w:p>
-      <w:r>
-        <w:t>Interfaces, Software Interfaces, Communications Interfaces)</w:t>
-      </w:r>
-    </w:p>
-    <w:p>
-      <w:r>
-        <w:t>Specify all system interfaces, including external systems, user interfaces, hardware, and</w:t>
-      </w:r>
-    </w:p>
-    <w:p>
-      <w:r>
-        <w:t>communications.</w:t>
+    </w:p>
+    <w:p>
+      <w:r>
+        <w:t>Describe the layout and interaction elements, e.g., navigation,</w:t>
+      </w:r>
+    </w:p>
+    <w:p>
+      <w:r>
+        <w:t>buttons, data entry fields.</w:t>
+      </w:r>
+    </w:p>
+    <w:p>
+      <w:r>
+        <w:t>Example: The web interface will use a responsive layout with a fixed top navigation bar</w:t>
+      </w:r>
+    </w:p>
+    <w:p>
+      <w:r>
+        <w:t>for easy access to key features.</w:t>
       </w:r>
     </w:p>
     <w:p>
       <w:pPr>
         <w:pStyle w:val="Heading3"/>
       </w:pPr>
-      <w:bookmarkStart w:id="27" w:name="_Toc198672117"/>
-      <w:r>
-        <w:t>3.4.1 System Interfaces:</w:t>
-      </w:r>
-      <w:bookmarkEnd w:id="27"/>
-    </w:p>
-    <w:p>
-      <w:r>
-        <w:t xml:space="preserve"> Interfaces with external systems or hardware.</w:t>
-      </w:r>
-    </w:p>
-    <w:p>
-      <w:r>
-        <w:t>Example: The system will integrate with the university’s authentication system (LDAP).</w:t>
-      </w:r>
-    </w:p>
-    <w:p>
-      <w:pPr>
-        <w:pStyle w:val="Heading3"/>
-      </w:pPr>
-      <w:bookmarkStart w:id="28" w:name="_Toc198672118"/>
-      <w:r>
-        <w:t>3.4.2 User Interfaces:</w:t>
-      </w:r>
-      <w:bookmarkEnd w:id="28"/>
-      <w:r>
-        <w:t xml:space="preserve"> </w:t>
-      </w:r>
-    </w:p>
-    <w:p>
-      <w:r>
-        <w:t>Describe the layout and interaction elements, e.g., navigation,</w:t>
-      </w:r>
-    </w:p>
-    <w:p>
-      <w:r>
-        <w:t>buttons, data entry fields.</w:t>
-      </w:r>
-    </w:p>
-    <w:p>
-      <w:r>
-        <w:t>Example: The web interface will use a responsive layout with a fixed top navigation bar</w:t>
-      </w:r>
-    </w:p>
-    <w:p>
-      <w:r>
-        <w:t>for easy access to key features.</w:t>
-      </w:r>
-    </w:p>
-    <w:p>
-      <w:pPr>
-        <w:pStyle w:val="Heading3"/>
-      </w:pPr>
       <w:bookmarkStart w:id="29" w:name="_Toc198672119"/>
       <w:r>
-        <w:lastRenderedPageBreak/>
         <w:t>3.4.3 Hardware Interfaces:</w:t>
       </w:r>
       <w:bookmarkEnd w:id="29"/>
@@ -7769,6 +8259,7 @@
     </w:p>
     <w:p>
       <w:r>
+        <w:lastRenderedPageBreak/>
         <w:t xml:space="preserve">Describe key data entities, relationships, and constraints. This could include an </w:t>
       </w:r>
       <w:proofErr w:type="spellStart"/>
@@ -7863,136 +8354,163 @@
     </w:p>
     <w:p>
       <w:r>
+        <w:t>Specify the required attributes of the software product, which affect its quality and</w:t>
+      </w:r>
+    </w:p>
+    <w:p>
+      <w:r>
+        <w:t>performance:</w:t>
+      </w:r>
+    </w:p>
+    <w:p>
+      <w:r>
+        <w:t>• Reliability: The system should be able to recover from a crash within 1 minute.</w:t>
+      </w:r>
+    </w:p>
+    <w:p>
+      <w:r>
+        <w:t>• Availability: The system should be available 99.9% of the time during working hours</w:t>
+      </w:r>
+    </w:p>
+    <w:p>
+      <w:r>
+        <w:t>(Monday through Friday, 8 AM to 6 PM).</w:t>
+      </w:r>
+    </w:p>
+    <w:p>
+      <w:r>
+        <w:t>• Security: The system should use role-based access control (RBAC) and encryption for all</w:t>
+      </w:r>
+    </w:p>
+    <w:p>
+      <w:r>
+        <w:t>sensitive user data.</w:t>
+      </w:r>
+    </w:p>
+    <w:p>
+      <w:r>
+        <w:t>• Maintainability: The system should follow best coding practices and be modular to</w:t>
+      </w:r>
+    </w:p>
+    <w:p>
+      <w:r>
+        <w:t>facilitate updates.</w:t>
+      </w:r>
+    </w:p>
+    <w:p>
+      <w:r>
+        <w:t>• Portability: The software should be able to run on both Linux and Windows servers</w:t>
+      </w:r>
+    </w:p>
+    <w:p>
+      <w:r>
+        <w:t>without additional configuration.</w:t>
+      </w:r>
+    </w:p>
+    <w:p>
+      <w:pPr>
+        <w:pStyle w:val="Heading2"/>
+      </w:pPr>
+      <w:bookmarkStart w:id="35" w:name="_Toc198672125"/>
+      <w:r>
+        <w:t>3.8 Supporting Information</w:t>
+      </w:r>
+      <w:bookmarkEnd w:id="35"/>
+    </w:p>
+    <w:p>
+      <w:r>
+        <w:t>(Mapped to 9.6.20 Supporting Information)</w:t>
+      </w:r>
+    </w:p>
+    <w:p>
+      <w:r>
         <w:lastRenderedPageBreak/>
-        <w:t>Specify the required attributes of the software product, which affect its quality and</w:t>
-      </w:r>
-    </w:p>
-    <w:p>
-      <w:r>
-        <w:t>performance:</w:t>
-      </w:r>
-    </w:p>
-    <w:p>
-      <w:r>
-        <w:t>• Reliability: The system should be able to recover from a crash within 1 minute.</w:t>
-      </w:r>
-    </w:p>
-    <w:p>
-      <w:r>
-        <w:t>• Availability: The system should be available 99.9% of the time during working hours</w:t>
-      </w:r>
-    </w:p>
-    <w:p>
-      <w:r>
-        <w:t>(Monday through Friday, 8 AM to 6 PM).</w:t>
-      </w:r>
-    </w:p>
-    <w:p>
-      <w:r>
-        <w:t>• Security: The system should use role-based access control (RBAC) and encryption for all</w:t>
-      </w:r>
-    </w:p>
-    <w:p>
-      <w:r>
-        <w:t>sensitive user data.</w:t>
-      </w:r>
-    </w:p>
-    <w:p>
-      <w:r>
-        <w:t>• Maintainability: The system should follow best coding practices and be modular to</w:t>
-      </w:r>
-    </w:p>
-    <w:p>
-      <w:r>
-        <w:t>facilitate updates.</w:t>
-      </w:r>
-    </w:p>
-    <w:p>
-      <w:r>
-        <w:t>• Portability: The software should be able to run on both Linux and Windows servers</w:t>
-      </w:r>
-    </w:p>
-    <w:p>
-      <w:r>
-        <w:t>without additional configuration.</w:t>
-      </w:r>
+        <w:t>Any additional supporting information, including:</w:t>
+      </w:r>
+    </w:p>
+    <w:p>
+      <w:r>
+        <w:t>a) sample input/output formats, descriptions of cost analysis studies or results of questionnaires</w:t>
+      </w:r>
+    </w:p>
+    <w:p>
+      <w:r>
+        <w:t>or any other elicitation techniques;</w:t>
+      </w:r>
+    </w:p>
+    <w:p>
+      <w:r>
+        <w:t>b) supporting or background information that can help the readers of the SRS;</w:t>
+      </w:r>
+    </w:p>
+    <w:p>
+      <w:r>
+        <w:t>c) a description of the problems to be solved by the software; and</w:t>
+      </w:r>
+    </w:p>
+    <w:p>
+      <w:r>
+        <w:t>d) special packaging instructions for the code and the media to meet security, export, initial</w:t>
+      </w:r>
+    </w:p>
+    <w:p>
+      <w:r>
+        <w:t>loading or other requirements.</w:t>
+      </w:r>
+    </w:p>
+    <w:p>
+      <w:r>
+        <w:t>The SRS should explicitly state whether or not these information items are to be considered part</w:t>
+      </w:r>
+    </w:p>
+    <w:p>
+      <w:r>
+        <w:t>of the requirements.</w:t>
+      </w:r>
+    </w:p>
+    <w:p>
+      <w:r>
+        <w:t>Example:</w:t>
+      </w:r>
+    </w:p>
+    <w:p>
+      <w:r>
+        <w:t>Sample input/output formats for key system functions (e.g., CSV format for data export).</w:t>
+      </w:r>
+    </w:p>
+    <w:p>
+      <w:pPr>
+        <w:pStyle w:val="Heading1"/>
+      </w:pPr>
+      <w:bookmarkStart w:id="36" w:name="_Toc198672126"/>
+      <w:r>
+        <w:t>4. Verification</w:t>
+      </w:r>
+      <w:bookmarkEnd w:id="36"/>
     </w:p>
     <w:p>
       <w:pPr>
         <w:pStyle w:val="Heading2"/>
       </w:pPr>
-      <w:bookmarkStart w:id="35" w:name="_Toc198672125"/>
-      <w:r>
-        <w:t>3.8 Supporting Information</w:t>
-      </w:r>
-      <w:bookmarkEnd w:id="35"/>
-    </w:p>
-    <w:p>
-      <w:r>
-        <w:t>(Mapped to 9.6.20 Supporting Information)</w:t>
-      </w:r>
-    </w:p>
-    <w:p>
-      <w:r>
-        <w:t>Any additional supporting information, including:</w:t>
-      </w:r>
-    </w:p>
-    <w:p>
-      <w:r>
-        <w:t>a) sample input/output formats, descriptions of cost analysis studies or results of questionnaires</w:t>
-      </w:r>
-    </w:p>
-    <w:p>
-      <w:r>
-        <w:t xml:space="preserve">or any other elicitation </w:t>
-      </w:r>
-      <w:proofErr w:type="gramStart"/>
-      <w:r>
-        <w:t>techniques;</w:t>
-      </w:r>
-      <w:proofErr w:type="gramEnd"/>
-    </w:p>
-    <w:p>
-      <w:r>
-        <w:t xml:space="preserve">b) supporting or background information that can help the readers of the </w:t>
-      </w:r>
-      <w:proofErr w:type="gramStart"/>
-      <w:r>
-        <w:t>SRS;</w:t>
-      </w:r>
-      <w:proofErr w:type="gramEnd"/>
-    </w:p>
-    <w:p>
-      <w:r>
-        <w:t>c) a description of the problems to be solved by the software; and</w:t>
-      </w:r>
-    </w:p>
-    <w:p>
-      <w:r>
-        <w:t>d) special packaging instructions for the code and the media to meet security, export, initial</w:t>
-      </w:r>
-    </w:p>
-    <w:p>
-      <w:r>
-        <w:t>loading or other requirements.</w:t>
-      </w:r>
-    </w:p>
-    <w:p>
-      <w:r>
-        <w:t xml:space="preserve">The SRS should explicitly state </w:t>
-      </w:r>
-      <w:proofErr w:type="gramStart"/>
-      <w:r>
-        <w:t>whether or not</w:t>
-      </w:r>
-      <w:proofErr w:type="gramEnd"/>
-      <w:r>
-        <w:t xml:space="preserve"> these information items are to be considered part</w:t>
-      </w:r>
-    </w:p>
-    <w:p>
-      <w:r>
-        <w:t>of the requirements.</w:t>
+      <w:bookmarkStart w:id="37" w:name="_Toc198672127"/>
+      <w:r>
+        <w:t>4.1 Verification Approach</w:t>
+      </w:r>
+      <w:bookmarkEnd w:id="37"/>
+    </w:p>
+    <w:p>
+      <w:r>
+        <w:t>(Mapped to 9.6.19 Verification)</w:t>
+      </w:r>
+    </w:p>
+    <w:p>
+      <w:r>
+        <w:t>Specify how the system will be verified, including methods, responsible parties, timing, and</w:t>
+      </w:r>
+    </w:p>
+    <w:p>
+      <w:r>
+        <w:t>locations.</w:t>
       </w:r>
     </w:p>
     <w:p>
@@ -8002,91 +8520,46 @@
     </w:p>
     <w:p>
       <w:r>
-        <w:t>Sample input/output formats for key system functions (e.g., CSV format for data export).</w:t>
-      </w:r>
-    </w:p>
-    <w:p>
-      <w:pPr>
-        <w:pStyle w:val="Heading1"/>
-      </w:pPr>
-      <w:bookmarkStart w:id="36" w:name="_Toc198672126"/>
+        <w:t>• How: Functional testing, unit testing, and system integration testing will be used to</w:t>
+      </w:r>
+    </w:p>
+    <w:p>
+      <w:r>
+        <w:t>verify system performance.</w:t>
+      </w:r>
+    </w:p>
+    <w:p>
+      <w:r>
+        <w:t>• Who: Verification will be conducted by the product team and quality assurance (QA)</w:t>
+      </w:r>
+    </w:p>
+    <w:p>
+      <w:r>
+        <w:t>department.</w:t>
+      </w:r>
+    </w:p>
+    <w:p>
+      <w:r>
+        <w:t>• When: Verification will occur at key milestones in the development cycle (e.g., after</w:t>
+      </w:r>
+    </w:p>
+    <w:p>
+      <w:r>
+        <w:t>each sprint).</w:t>
+      </w:r>
+    </w:p>
+    <w:p>
+      <w:r>
+        <w:t>• Where: Verification activities will take place in the QA testing environment.</w:t>
+      </w:r>
+    </w:p>
+    <w:p>
+      <w:pPr>
+        <w:pStyle w:val="Heading2"/>
+      </w:pPr>
+      <w:bookmarkStart w:id="38" w:name="_Toc198672128"/>
       <w:r>
         <w:lastRenderedPageBreak/>
-        <w:t>4. Verification</w:t>
-      </w:r>
-      <w:bookmarkEnd w:id="36"/>
-    </w:p>
-    <w:p>
-      <w:pPr>
-        <w:pStyle w:val="Heading2"/>
-      </w:pPr>
-      <w:bookmarkStart w:id="37" w:name="_Toc198672127"/>
-      <w:r>
-        <w:t>4.1 Verification Approach</w:t>
-      </w:r>
-      <w:bookmarkEnd w:id="37"/>
-    </w:p>
-    <w:p>
-      <w:r>
-        <w:t>(Mapped to 9.6.19 Verification)</w:t>
-      </w:r>
-    </w:p>
-    <w:p>
-      <w:r>
-        <w:t>Specify how the system will be verified, including methods, responsible parties, timing, and</w:t>
-      </w:r>
-    </w:p>
-    <w:p>
-      <w:r>
-        <w:t>locations.</w:t>
-      </w:r>
-    </w:p>
-    <w:p>
-      <w:r>
-        <w:t>Example:</w:t>
-      </w:r>
-    </w:p>
-    <w:p>
-      <w:r>
-        <w:t>• How: Functional testing, unit testing, and system integration testing will be used to</w:t>
-      </w:r>
-    </w:p>
-    <w:p>
-      <w:r>
-        <w:t>verify system performance.</w:t>
-      </w:r>
-    </w:p>
-    <w:p>
-      <w:r>
-        <w:t>• Who: Verification will be conducted by the product team and quality assurance (QA)</w:t>
-      </w:r>
-    </w:p>
-    <w:p>
-      <w:r>
-        <w:t>department.</w:t>
-      </w:r>
-    </w:p>
-    <w:p>
-      <w:r>
-        <w:t>• When: Verification will occur at key milestones in the development cycle (e.g., after</w:t>
-      </w:r>
-    </w:p>
-    <w:p>
-      <w:r>
-        <w:t>each sprint).</w:t>
-      </w:r>
-    </w:p>
-    <w:p>
-      <w:r>
-        <w:t>• Where: Verification activities will take place in the QA testing environment.</w:t>
-      </w:r>
-    </w:p>
-    <w:p>
-      <w:pPr>
-        <w:pStyle w:val="Heading2"/>
-      </w:pPr>
-      <w:bookmarkStart w:id="38" w:name="_Toc198672128"/>
-      <w:r>
         <w:t>4.2 Verification Criteria</w:t>
       </w:r>
       <w:bookmarkEnd w:id="38"/>
@@ -8175,7 +8648,6 @@
       </w:pPr>
       <w:bookmarkStart w:id="41" w:name="_Toc198672131"/>
       <w:r>
-        <w:lastRenderedPageBreak/>
         <w:t>5.2 Acronyms and Abbreviations</w:t>
       </w:r>
       <w:bookmarkEnd w:id="41"/>

</xml_diff>

<commit_message>
Desmond- Added 3.1.4 Set Preference
</commit_message>
<xml_diff>
--- a/task5_srs/TT2L_GI_SRS.docx
+++ b/task5_srs/TT2L_GI_SRS.docx
@@ -2614,17 +2614,7 @@
           <w:sz w:val="24"/>
           <w:szCs w:val="24"/>
         </w:rPr>
-        <w:t xml:space="preserve">Campus Ride-Sharing Platform with Parking System </w:t>
-      </w:r>
-      <w:proofErr w:type="gramStart"/>
-      <w:r>
-        <w:rPr>
-          <w:rFonts w:asciiTheme="minorHAnsi" w:eastAsiaTheme="minorEastAsia" w:hAnsiTheme="minorHAnsi" w:cstheme="minorBidi"/>
-          <w:color w:val="auto"/>
-          <w:sz w:val="24"/>
-          <w:szCs w:val="24"/>
-        </w:rPr>
-        <w:t>Integration</w:t>
+        <w:t>Campus Ride-Sharing Platform with Parking System Integration</w:t>
       </w:r>
       <w:r>
         <w:rPr>
@@ -2642,17 +2632,7 @@
           <w:sz w:val="24"/>
           <w:szCs w:val="24"/>
         </w:rPr>
-        <w:t>(</w:t>
-      </w:r>
-      <w:proofErr w:type="gramEnd"/>
-      <w:r>
-        <w:rPr>
-          <w:rFonts w:asciiTheme="minorHAnsi" w:eastAsiaTheme="minorEastAsia" w:hAnsiTheme="minorHAnsi" w:cstheme="minorBidi"/>
-          <w:color w:val="auto"/>
-          <w:sz w:val="24"/>
-          <w:szCs w:val="24"/>
-        </w:rPr>
-        <w:t>CRSP)</w:t>
+        <w:t>(CRSP)</w:t>
       </w:r>
       <w:r>
         <w:rPr>
@@ -2882,18 +2862,10 @@
     </w:p>
     <w:p>
       <w:r>
-        <w:t xml:space="preserve">The Campus Ride-Sharing Platform with Parking </w:t>
-      </w:r>
-      <w:proofErr w:type="gramStart"/>
-      <w:r>
-        <w:t>System</w:t>
-      </w:r>
-      <w:r>
-        <w:t>(</w:t>
-      </w:r>
-      <w:proofErr w:type="gramEnd"/>
-      <w:r>
-        <w:t>CRSP)</w:t>
+        <w:t>The Campus Ride-Sharing Platform with Parking System</w:t>
+      </w:r>
+      <w:r>
+        <w:t>(CRSP)</w:t>
       </w:r>
       <w:r>
         <w:t xml:space="preserve"> Integration is a mobile-based software application and specifically for university community members, including students, faculty, and staff. The platform aims to facilitate carpooling arrangements and integrate with the campus parking management system to reduce traffic congestion and parking demand.</w:t>
@@ -3092,18 +3064,10 @@
       </w:r>
       <w:bookmarkStart w:id="4" w:name="OLE_LINK1"/>
       <w:r>
-        <w:t xml:space="preserve">Campus Ride-Sharing Platform with Parking System </w:t>
-      </w:r>
-      <w:proofErr w:type="gramStart"/>
-      <w:r>
-        <w:t>Integration</w:t>
-      </w:r>
-      <w:r>
-        <w:t>(</w:t>
-      </w:r>
-      <w:proofErr w:type="gramEnd"/>
-      <w:r>
-        <w:t>CRSP)</w:t>
+        <w:t>Campus Ride-Sharing Platform with Parking System Integration</w:t>
+      </w:r>
+      <w:r>
+        <w:t>(CRSP)</w:t>
       </w:r>
       <w:r>
         <w:t xml:space="preserve"> </w:t>
@@ -4206,11 +4170,7 @@
     </w:p>
     <w:p>
       <w:r>
-        <w:t xml:space="preserve">Pohl, K. (2010). Requirements engineering: Fundamentals, principles, and techniques. </w:t>
-      </w:r>
-      <w:proofErr w:type="gramStart"/>
-      <w:r>
-        <w:t>Springer.</w:t>
+        <w:t>Pohl, K. (2010). Requirements engineering: Fundamentals, principles, and techniques. Springer.</w:t>
       </w:r>
       <w:r>
         <w:rPr>
@@ -4218,7 +4178,6 @@
         </w:rPr>
         <w:t>(</w:t>
       </w:r>
-      <w:proofErr w:type="gramEnd"/>
       <w:r>
         <w:rPr>
           <w:color w:val="EE0000"/>
@@ -5755,14 +5714,14 @@
         <w:tblLook w:val="04A0" w:firstRow="1" w:lastRow="0" w:firstColumn="1" w:lastColumn="0" w:noHBand="0" w:noVBand="1"/>
       </w:tblPr>
       <w:tblGrid>
-        <w:gridCol w:w="2059"/>
+        <w:gridCol w:w="2058"/>
         <w:gridCol w:w="690"/>
-        <w:gridCol w:w="6267"/>
+        <w:gridCol w:w="6268"/>
       </w:tblGrid>
       <w:tr>
         <w:tc>
           <w:tcPr>
-            <w:tcW w:w="2094" w:type="dxa"/>
+            <w:tcW w:w="2058" w:type="dxa"/>
           </w:tcPr>
           <w:p>
             <w:r>
@@ -5772,7 +5731,7 @@
         </w:tc>
         <w:tc>
           <w:tcPr>
-            <w:tcW w:w="6922" w:type="dxa"/>
+            <w:tcW w:w="6958" w:type="dxa"/>
             <w:gridSpan w:val="2"/>
           </w:tcPr>
           <w:p>
@@ -5785,7 +5744,7 @@
       <w:tr>
         <w:tc>
           <w:tcPr>
-            <w:tcW w:w="2094" w:type="dxa"/>
+            <w:tcW w:w="2058" w:type="dxa"/>
           </w:tcPr>
           <w:p>
             <w:r>
@@ -5795,87 +5754,110 @@
         </w:tc>
         <w:tc>
           <w:tcPr>
-            <w:tcW w:w="6922" w:type="dxa"/>
+            <w:tcW w:w="6958" w:type="dxa"/>
             <w:gridSpan w:val="2"/>
           </w:tcPr>
+          <w:p>
+            <w:r>
+              <w:t>University community members may customize their preferences such as upload picture</w:t>
+            </w:r>
+            <w:r>
+              <w:t xml:space="preserve">, </w:t>
+            </w:r>
+            <w:r>
+              <w:t>edit names</w:t>
+            </w:r>
+            <w:r>
+              <w:t xml:space="preserve"> and edit self-description.</w:t>
+            </w:r>
+          </w:p>
+        </w:tc>
+      </w:tr>
+      <w:tr>
+        <w:tc>
+          <w:tcPr>
+            <w:tcW w:w="2058" w:type="dxa"/>
+          </w:tcPr>
+          <w:p>
+            <w:r>
+              <w:t>Actor</w:t>
+            </w:r>
+          </w:p>
+        </w:tc>
+        <w:tc>
+          <w:tcPr>
+            <w:tcW w:w="6958" w:type="dxa"/>
+            <w:gridSpan w:val="2"/>
+          </w:tcPr>
+          <w:p>
+            <w:r>
+              <w:t>University community members</w:t>
+            </w:r>
+          </w:p>
+        </w:tc>
+      </w:tr>
+      <w:tr>
+        <w:tc>
+          <w:tcPr>
+            <w:tcW w:w="2058" w:type="dxa"/>
+          </w:tcPr>
+          <w:p>
+            <w:r>
+              <w:t>Trigger</w:t>
+            </w:r>
+          </w:p>
+        </w:tc>
+        <w:tc>
+          <w:tcPr>
+            <w:tcW w:w="6958" w:type="dxa"/>
+            <w:gridSpan w:val="2"/>
+          </w:tcPr>
+          <w:p>
+            <w:r>
+              <w:t>User clicked the “Edit Preference” button.</w:t>
+            </w:r>
+          </w:p>
+        </w:tc>
+      </w:tr>
+      <w:tr>
+        <w:tc>
+          <w:tcPr>
+            <w:tcW w:w="2058" w:type="dxa"/>
+          </w:tcPr>
+          <w:p>
+            <w:r>
+              <w:t xml:space="preserve">Precondition </w:t>
+            </w:r>
+          </w:p>
+        </w:tc>
+        <w:tc>
+          <w:tcPr>
+            <w:tcW w:w="6958" w:type="dxa"/>
+            <w:gridSpan w:val="2"/>
+          </w:tcPr>
+          <w:p>
+            <w:r>
+              <w:t xml:space="preserve">User at the </w:t>
+            </w:r>
+            <w:r>
+              <w:t>main</w:t>
+            </w:r>
+            <w:r>
+              <w:t xml:space="preserve"> page.</w:t>
+            </w:r>
+          </w:p>
+        </w:tc>
+      </w:tr>
+      <w:tr>
+        <w:tc>
+          <w:tcPr>
+            <w:tcW w:w="2058" w:type="dxa"/>
+          </w:tcPr>
           <w:p/>
         </w:tc>
-      </w:tr>
-      <w:tr>
-        <w:tc>
-          <w:tcPr>
-            <w:tcW w:w="2094" w:type="dxa"/>
-          </w:tcPr>
-          <w:p>
-            <w:r>
-              <w:t>Actor</w:t>
-            </w:r>
-          </w:p>
-        </w:tc>
-        <w:tc>
-          <w:tcPr>
-            <w:tcW w:w="6922" w:type="dxa"/>
-            <w:gridSpan w:val="2"/>
-          </w:tcPr>
-          <w:p>
-            <w:r>
-              <w:t>University community members</w:t>
-            </w:r>
-          </w:p>
-        </w:tc>
-      </w:tr>
-      <w:tr>
-        <w:tc>
-          <w:tcPr>
-            <w:tcW w:w="2094" w:type="dxa"/>
-          </w:tcPr>
-          <w:p>
-            <w:r>
-              <w:t>Trigger</w:t>
-            </w:r>
-          </w:p>
-        </w:tc>
-        <w:tc>
-          <w:tcPr>
-            <w:tcW w:w="6922" w:type="dxa"/>
-            <w:gridSpan w:val="2"/>
-          </w:tcPr>
-          <w:p/>
-        </w:tc>
-      </w:tr>
-      <w:tr>
-        <w:tc>
-          <w:tcPr>
-            <w:tcW w:w="2094" w:type="dxa"/>
-          </w:tcPr>
-          <w:p>
-            <w:r>
-              <w:t xml:space="preserve">Precondition </w:t>
-            </w:r>
-          </w:p>
-        </w:tc>
-        <w:tc>
-          <w:tcPr>
-            <w:tcW w:w="6922" w:type="dxa"/>
-            <w:gridSpan w:val="2"/>
-          </w:tcPr>
-          <w:p>
-            <w:r>
-              <w:t>User at the Manage Rides page.</w:t>
-            </w:r>
-          </w:p>
-        </w:tc>
-      </w:tr>
-      <w:tr>
-        <w:tc>
-          <w:tcPr>
-            <w:tcW w:w="2094" w:type="dxa"/>
-          </w:tcPr>
-          <w:p/>
-        </w:tc>
-        <w:tc>
-          <w:tcPr>
-            <w:tcW w:w="331" w:type="dxa"/>
+        <w:tc>
+          <w:tcPr>
+            <w:tcW w:w="690" w:type="dxa"/>
           </w:tcPr>
           <w:p>
             <w:r>
@@ -5885,7 +5867,7 @@
         </w:tc>
         <w:tc>
           <w:tcPr>
-            <w:tcW w:w="6591" w:type="dxa"/>
+            <w:tcW w:w="6268" w:type="dxa"/>
           </w:tcPr>
           <w:p>
             <w:r>
@@ -5897,7 +5879,7 @@
       <w:tr>
         <w:tc>
           <w:tcPr>
-            <w:tcW w:w="2094" w:type="dxa"/>
+            <w:tcW w:w="2058" w:type="dxa"/>
           </w:tcPr>
           <w:p>
             <w:r>
@@ -5907,7 +5889,7 @@
         </w:tc>
         <w:tc>
           <w:tcPr>
-            <w:tcW w:w="331" w:type="dxa"/>
+            <w:tcW w:w="690" w:type="dxa"/>
           </w:tcPr>
           <w:p>
             <w:pPr>
@@ -5920,38 +5902,274 @@
         </w:tc>
         <w:tc>
           <w:tcPr>
-            <w:tcW w:w="6591" w:type="dxa"/>
+            <w:tcW w:w="6268" w:type="dxa"/>
+          </w:tcPr>
+          <w:p>
+            <w:r>
+              <w:t>System will display a profile picture and a text box with the user’s current name and user’s current self-description.</w:t>
+            </w:r>
+          </w:p>
+        </w:tc>
+      </w:tr>
+      <w:tr>
+        <w:tc>
+          <w:tcPr>
+            <w:tcW w:w="2058" w:type="dxa"/>
           </w:tcPr>
           <w:p/>
         </w:tc>
-      </w:tr>
-      <w:tr>
-        <w:tc>
-          <w:tcPr>
-            <w:tcW w:w="2094" w:type="dxa"/>
-          </w:tcPr>
-          <w:p>
-            <w:r>
-              <w:t>Alternate Flow -</w:t>
-            </w:r>
-          </w:p>
-        </w:tc>
-        <w:tc>
-          <w:tcPr>
-            <w:tcW w:w="331" w:type="dxa"/>
+        <w:tc>
+          <w:tcPr>
+            <w:tcW w:w="690" w:type="dxa"/>
           </w:tcPr>
           <w:p>
             <w:pPr>
               <w:jc w:val="center"/>
             </w:pPr>
-          </w:p>
-        </w:tc>
-        <w:tc>
-          <w:tcPr>
-            <w:tcW w:w="6591" w:type="dxa"/>
+            <w:r>
+              <w:t>2</w:t>
+            </w:r>
+          </w:p>
+        </w:tc>
+        <w:tc>
+          <w:tcPr>
+            <w:tcW w:w="6268" w:type="dxa"/>
+          </w:tcPr>
+          <w:p>
+            <w:r>
+              <w:t>User may upload a new profile picture</w:t>
+            </w:r>
+          </w:p>
+        </w:tc>
+      </w:tr>
+      <w:tr>
+        <w:tc>
+          <w:tcPr>
+            <w:tcW w:w="2058" w:type="dxa"/>
           </w:tcPr>
           <w:p/>
         </w:tc>
+        <w:tc>
+          <w:tcPr>
+            <w:tcW w:w="690" w:type="dxa"/>
+          </w:tcPr>
+          <w:p>
+            <w:pPr>
+              <w:jc w:val="center"/>
+            </w:pPr>
+            <w:r>
+              <w:t>3</w:t>
+            </w:r>
+          </w:p>
+        </w:tc>
+        <w:tc>
+          <w:tcPr>
+            <w:tcW w:w="6268" w:type="dxa"/>
+          </w:tcPr>
+          <w:p>
+            <w:r>
+              <w:t>User may edit their name.</w:t>
+            </w:r>
+          </w:p>
+        </w:tc>
+      </w:tr>
+      <w:tr>
+        <w:tc>
+          <w:tcPr>
+            <w:tcW w:w="2058" w:type="dxa"/>
+          </w:tcPr>
+          <w:p/>
+        </w:tc>
+        <w:tc>
+          <w:tcPr>
+            <w:tcW w:w="690" w:type="dxa"/>
+          </w:tcPr>
+          <w:p>
+            <w:pPr>
+              <w:jc w:val="center"/>
+            </w:pPr>
+            <w:r>
+              <w:t>4</w:t>
+            </w:r>
+          </w:p>
+        </w:tc>
+        <w:tc>
+          <w:tcPr>
+            <w:tcW w:w="6268" w:type="dxa"/>
+          </w:tcPr>
+          <w:p>
+            <w:r>
+              <w:t>User may edit their self-description</w:t>
+            </w:r>
+          </w:p>
+        </w:tc>
+      </w:tr>
+      <w:tr>
+        <w:tc>
+          <w:tcPr>
+            <w:tcW w:w="2058" w:type="dxa"/>
+          </w:tcPr>
+          <w:p/>
+        </w:tc>
+        <w:tc>
+          <w:tcPr>
+            <w:tcW w:w="690" w:type="dxa"/>
+          </w:tcPr>
+          <w:p>
+            <w:pPr>
+              <w:jc w:val="center"/>
+            </w:pPr>
+            <w:r>
+              <w:t>5</w:t>
+            </w:r>
+          </w:p>
+        </w:tc>
+        <w:tc>
+          <w:tcPr>
+            <w:tcW w:w="6268" w:type="dxa"/>
+          </w:tcPr>
+          <w:p>
+            <w:r>
+              <w:t>Store the user preference information into system</w:t>
+            </w:r>
+          </w:p>
+        </w:tc>
+      </w:tr>
+      <w:tr>
+        <w:tc>
+          <w:tcPr>
+            <w:tcW w:w="2058" w:type="dxa"/>
+          </w:tcPr>
+          <w:p/>
+        </w:tc>
+        <w:tc>
+          <w:tcPr>
+            <w:tcW w:w="690" w:type="dxa"/>
+          </w:tcPr>
+          <w:p>
+            <w:pPr>
+              <w:jc w:val="center"/>
+            </w:pPr>
+            <w:r>
+              <w:t>6</w:t>
+            </w:r>
+          </w:p>
+        </w:tc>
+        <w:tc>
+          <w:tcPr>
+            <w:tcW w:w="6268" w:type="dxa"/>
+          </w:tcPr>
+          <w:p>
+            <w:r>
+              <w:t>System direct back to “Main” page</w:t>
+            </w:r>
+          </w:p>
+        </w:tc>
+      </w:tr>
+      <w:tr>
+        <w:tc>
+          <w:tcPr>
+            <w:tcW w:w="2058" w:type="dxa"/>
+          </w:tcPr>
+          <w:p>
+            <w:r>
+              <w:t>Alternate Flow – Cancel Editing</w:t>
+            </w:r>
+          </w:p>
+        </w:tc>
+        <w:tc>
+          <w:tcPr>
+            <w:tcW w:w="690" w:type="dxa"/>
+          </w:tcPr>
+          <w:p>
+            <w:pPr>
+              <w:jc w:val="center"/>
+            </w:pPr>
+            <w:r>
+              <w:t>5-1</w:t>
+            </w:r>
+          </w:p>
+        </w:tc>
+        <w:tc>
+          <w:tcPr>
+            <w:tcW w:w="6268" w:type="dxa"/>
+          </w:tcPr>
+          <w:p>
+            <w:r>
+              <w:t>User cancels the action. System discard changes and direct back to “Main page”</w:t>
+            </w:r>
+          </w:p>
+        </w:tc>
+      </w:tr>
+      <w:tr>
+        <w:tc>
+          <w:tcPr>
+            <w:tcW w:w="2058" w:type="dxa"/>
+          </w:tcPr>
+          <w:p>
+            <w:r>
+              <w:t>Alternate Flow – Upload failed</w:t>
+            </w:r>
+          </w:p>
+        </w:tc>
+        <w:tc>
+          <w:tcPr>
+            <w:tcW w:w="690" w:type="dxa"/>
+          </w:tcPr>
+          <w:p>
+            <w:pPr>
+              <w:jc w:val="center"/>
+            </w:pPr>
+            <w:r>
+              <w:t>2-1</w:t>
+            </w:r>
+          </w:p>
+        </w:tc>
+        <w:tc>
+          <w:tcPr>
+            <w:tcW w:w="6268" w:type="dxa"/>
+          </w:tcPr>
+          <w:p>
+            <w:r>
+              <w:t>Display a message if the uploaded picture format is unsupported or upload fails.</w:t>
+            </w:r>
+          </w:p>
+        </w:tc>
+      </w:tr>
+      <w:tr>
+        <w:tc>
+          <w:tcPr>
+            <w:tcW w:w="2058" w:type="dxa"/>
+          </w:tcPr>
+          <w:p>
+            <w:r>
+              <w:t>Alternate Flow – Name field empty</w:t>
+            </w:r>
+          </w:p>
+        </w:tc>
+        <w:tc>
+          <w:tcPr>
+            <w:tcW w:w="690" w:type="dxa"/>
+          </w:tcPr>
+          <w:p>
+            <w:pPr>
+              <w:jc w:val="center"/>
+            </w:pPr>
+            <w:r>
+              <w:t>3-1</w:t>
+            </w:r>
+          </w:p>
+        </w:tc>
+        <w:tc>
+          <w:tcPr>
+            <w:tcW w:w="6268" w:type="dxa"/>
+          </w:tcPr>
+          <w:p>
+            <w:r>
+              <w:t>Display a message if the name field is blank.</w:t>
+            </w:r>
+          </w:p>
+        </w:tc>
       </w:tr>
     </w:tbl>
     <w:p>
@@ -5972,6 +6190,43 @@
       <w:pPr>
         <w:jc w:val="center"/>
       </w:pPr>
+      <w:r>
+        <w:drawing>
+          <wp:inline distT="0" distB="0" distL="0" distR="0" wp14:anchorId="26CD55AD" wp14:editId="2E5C904F">
+            <wp:extent cx="3659825" cy="4992624"/>
+            <wp:effectExtent l="0" t="0" r="0" b="0"/>
+            <wp:docPr id="2044440609" name="Picture 1" descr="A diagram of a software flowchart&#10;&#10;AI-generated content may be incorrect."/>
+            <wp:cNvGraphicFramePr>
+              <a:graphicFrameLocks xmlns:a="http://schemas.openxmlformats.org/drawingml/2006/main" noChangeAspect="1"/>
+            </wp:cNvGraphicFramePr>
+            <a:graphic xmlns:a="http://schemas.openxmlformats.org/drawingml/2006/main">
+              <a:graphicData uri="http://schemas.openxmlformats.org/drawingml/2006/picture">
+                <pic:pic xmlns:pic="http://schemas.openxmlformats.org/drawingml/2006/picture">
+                  <pic:nvPicPr>
+                    <pic:cNvPr id="2044440609" name="Picture 1" descr="A diagram of a software flowchart&#10;&#10;AI-generated content may be incorrect."/>
+                    <pic:cNvPicPr/>
+                  </pic:nvPicPr>
+                  <pic:blipFill>
+                    <a:blip r:embed="rId11"/>
+                    <a:stretch>
+                      <a:fillRect/>
+                    </a:stretch>
+                  </pic:blipFill>
+                  <pic:spPr>
+                    <a:xfrm>
+                      <a:off x="0" y="0"/>
+                      <a:ext cx="3661812" cy="4995335"/>
+                    </a:xfrm>
+                    <a:prstGeom prst="rect">
+                      <a:avLst/>
+                    </a:prstGeom>
+                  </pic:spPr>
+                </pic:pic>
+              </a:graphicData>
+            </a:graphic>
+          </wp:inline>
+        </w:drawing>
+      </w:r>
     </w:p>
     <w:p>
       <w:pPr>
@@ -5998,7 +6253,6 @@
         <w:pStyle w:val="Heading3"/>
       </w:pPr>
       <w:r>
-        <w:lastRenderedPageBreak/>
         <w:t>3.1.5 Review Drivers</w:t>
       </w:r>
     </w:p>
@@ -6155,6 +6409,7 @@
           </w:tcPr>
           <w:p>
             <w:r>
+              <w:lastRenderedPageBreak/>
               <w:t>Main Flow</w:t>
             </w:r>
           </w:p>
@@ -6855,7 +7110,6 @@
           </w:tcPr>
           <w:p>
             <w:r>
-              <w:lastRenderedPageBreak/>
               <w:t>Alternate Flow -</w:t>
             </w:r>
           </w:p>
@@ -6972,6 +7226,10 @@
         <w:jc w:val="center"/>
       </w:pPr>
       <w:r>
+        <w:rPr>
+          <w:noProof/>
+        </w:rPr>
+        <w:lastRenderedPageBreak/>
         <w:drawing>
           <wp:inline distT="0" distB="0" distL="0" distR="0" wp14:anchorId="318BDC2E" wp14:editId="5C08345A">
             <wp:extent cx="3611880" cy="4071161"/>
@@ -6988,7 +7246,7 @@
                     <pic:cNvPicPr/>
                   </pic:nvPicPr>
                   <pic:blipFill>
-                    <a:blip r:embed="rId11"/>
+                    <a:blip r:embed="rId12"/>
                     <a:stretch>
                       <a:fillRect/>
                     </a:stretch>
@@ -7271,7 +7529,6 @@
         <w:pStyle w:val="Heading3"/>
       </w:pPr>
       <w:r>
-        <w:lastRenderedPageBreak/>
         <w:t>3.1.9 Manage Users</w:t>
       </w:r>
     </w:p>
@@ -7424,6 +7681,7 @@
           </w:tcPr>
           <w:p>
             <w:r>
+              <w:lastRenderedPageBreak/>
               <w:t>Main Flow</w:t>
             </w:r>
           </w:p>
@@ -7928,6 +8186,9 @@
         <w:jc w:val="center"/>
       </w:pPr>
       <w:r>
+        <w:rPr>
+          <w:noProof/>
+        </w:rPr>
         <w:lastRenderedPageBreak/>
         <w:drawing>
           <wp:inline distT="0" distB="0" distL="0" distR="0" wp14:anchorId="752A8771" wp14:editId="4E270D0B">
@@ -7945,7 +8206,7 @@
                     <pic:cNvPicPr/>
                   </pic:nvPicPr>
                   <pic:blipFill>
-                    <a:blip r:embed="rId12"/>
+                    <a:blip r:embed="rId13"/>
                     <a:stretch>
                       <a:fillRect/>
                     </a:stretch>

</xml_diff>

<commit_message>
Desmond- Added 3.1.5 Review Drivers
</commit_message>
<xml_diff>
--- a/task5_srs/TT2L_GI_SRS.docx
+++ b/task5_srs/TT2L_GI_SRS.docx
@@ -2668,27 +2668,7 @@
           <w:sz w:val="24"/>
           <w:szCs w:val="24"/>
         </w:rPr>
-        <w:t xml:space="preserve">and digital ID verification. This platform is specifically for university community </w:t>
-      </w:r>
-      <w:proofErr w:type="gramStart"/>
-      <w:r>
-        <w:rPr>
-          <w:rFonts w:asciiTheme="minorHAnsi" w:eastAsiaTheme="minorEastAsia" w:hAnsiTheme="minorHAnsi" w:cstheme="minorBidi"/>
-          <w:color w:val="auto"/>
-          <w:sz w:val="24"/>
-          <w:szCs w:val="24"/>
-        </w:rPr>
-        <w:t>members,</w:t>
-      </w:r>
-      <w:proofErr w:type="gramEnd"/>
-      <w:r>
-        <w:rPr>
-          <w:rFonts w:asciiTheme="minorHAnsi" w:eastAsiaTheme="minorEastAsia" w:hAnsiTheme="minorHAnsi" w:cstheme="minorBidi"/>
-          <w:color w:val="auto"/>
-          <w:sz w:val="24"/>
-          <w:szCs w:val="24"/>
-        </w:rPr>
-        <w:t xml:space="preserve"> it aims to reduce parking demand and traffic congestion around campus.</w:t>
+        <w:t>and digital ID verification. This platform is specifically for university community members, it aims to reduce parking demand and traffic congestion around campus.</w:t>
       </w:r>
     </w:p>
     <w:p>
@@ -3196,13 +3176,8 @@
       <w:r>
         <w:t xml:space="preserve">, </w:t>
       </w:r>
-      <w:proofErr w:type="gramStart"/>
-      <w:r>
-        <w:t>They</w:t>
-      </w:r>
-      <w:proofErr w:type="gramEnd"/>
-      <w:r>
-        <w:t xml:space="preserve"> interact with the platform to manage rides, view parking availability, and receive notifications.</w:t>
+      <w:r>
+        <w:t>They interact with the platform to manage rides, view parking availability, and receive notifications.</w:t>
       </w:r>
     </w:p>
     <w:p>
@@ -6191,6 +6166,9 @@
         <w:jc w:val="center"/>
       </w:pPr>
       <w:r>
+        <w:rPr>
+          <w:noProof/>
+        </w:rPr>
         <w:drawing>
           <wp:inline distT="0" distB="0" distL="0" distR="0" wp14:anchorId="26CD55AD" wp14:editId="2E5C904F">
             <wp:extent cx="3659825" cy="4992624"/>
@@ -6263,14 +6241,14 @@
         <w:tblLook w:val="04A0" w:firstRow="1" w:lastRow="0" w:firstColumn="1" w:lastColumn="0" w:noHBand="0" w:noVBand="1"/>
       </w:tblPr>
       <w:tblGrid>
-        <w:gridCol w:w="2059"/>
+        <w:gridCol w:w="2144"/>
         <w:gridCol w:w="690"/>
-        <w:gridCol w:w="6267"/>
+        <w:gridCol w:w="6182"/>
       </w:tblGrid>
       <w:tr>
         <w:tc>
           <w:tcPr>
-            <w:tcW w:w="2094" w:type="dxa"/>
+            <w:tcW w:w="2155" w:type="dxa"/>
           </w:tcPr>
           <w:p>
             <w:r>
@@ -6280,7 +6258,7 @@
         </w:tc>
         <w:tc>
           <w:tcPr>
-            <w:tcW w:w="6922" w:type="dxa"/>
+            <w:tcW w:w="6861" w:type="dxa"/>
             <w:gridSpan w:val="2"/>
           </w:tcPr>
           <w:p>
@@ -6293,7 +6271,7 @@
       <w:tr>
         <w:tc>
           <w:tcPr>
-            <w:tcW w:w="2094" w:type="dxa"/>
+            <w:tcW w:w="2155" w:type="dxa"/>
           </w:tcPr>
           <w:p>
             <w:r>
@@ -6303,87 +6281,95 @@
         </w:tc>
         <w:tc>
           <w:tcPr>
-            <w:tcW w:w="6922" w:type="dxa"/>
+            <w:tcW w:w="6861" w:type="dxa"/>
             <w:gridSpan w:val="2"/>
           </w:tcPr>
+          <w:p>
+            <w:r>
+              <w:t>University community members may review drivers after completing a ride.</w:t>
+            </w:r>
+          </w:p>
+        </w:tc>
+      </w:tr>
+      <w:tr>
+        <w:tc>
+          <w:tcPr>
+            <w:tcW w:w="2155" w:type="dxa"/>
+          </w:tcPr>
+          <w:p>
+            <w:r>
+              <w:t>Actor</w:t>
+            </w:r>
+          </w:p>
+        </w:tc>
+        <w:tc>
+          <w:tcPr>
+            <w:tcW w:w="6861" w:type="dxa"/>
+            <w:gridSpan w:val="2"/>
+          </w:tcPr>
+          <w:p>
+            <w:r>
+              <w:t>University community members</w:t>
+            </w:r>
+          </w:p>
+        </w:tc>
+      </w:tr>
+      <w:tr>
+        <w:tc>
+          <w:tcPr>
+            <w:tcW w:w="2155" w:type="dxa"/>
+          </w:tcPr>
+          <w:p>
+            <w:r>
+              <w:t>Trigger</w:t>
+            </w:r>
+          </w:p>
+        </w:tc>
+        <w:tc>
+          <w:tcPr>
+            <w:tcW w:w="6861" w:type="dxa"/>
+            <w:gridSpan w:val="2"/>
+          </w:tcPr>
+          <w:p>
+            <w:r>
+              <w:t>User clicked the “Review Drivers” button.</w:t>
+            </w:r>
+          </w:p>
+        </w:tc>
+      </w:tr>
+      <w:tr>
+        <w:tc>
+          <w:tcPr>
+            <w:tcW w:w="2155" w:type="dxa"/>
+          </w:tcPr>
+          <w:p>
+            <w:r>
+              <w:t xml:space="preserve">Precondition </w:t>
+            </w:r>
+          </w:p>
+        </w:tc>
+        <w:tc>
+          <w:tcPr>
+            <w:tcW w:w="6861" w:type="dxa"/>
+            <w:gridSpan w:val="2"/>
+          </w:tcPr>
+          <w:p>
+            <w:r>
+              <w:t>User at the Manage Rides page.</w:t>
+            </w:r>
+          </w:p>
+        </w:tc>
+      </w:tr>
+      <w:tr>
+        <w:tc>
+          <w:tcPr>
+            <w:tcW w:w="2155" w:type="dxa"/>
+          </w:tcPr>
           <w:p/>
         </w:tc>
-      </w:tr>
-      <w:tr>
-        <w:tc>
-          <w:tcPr>
-            <w:tcW w:w="2094" w:type="dxa"/>
-          </w:tcPr>
-          <w:p>
-            <w:r>
-              <w:t>Actor</w:t>
-            </w:r>
-          </w:p>
-        </w:tc>
-        <w:tc>
-          <w:tcPr>
-            <w:tcW w:w="6922" w:type="dxa"/>
-            <w:gridSpan w:val="2"/>
-          </w:tcPr>
-          <w:p>
-            <w:r>
-              <w:t>University community members</w:t>
-            </w:r>
-          </w:p>
-        </w:tc>
-      </w:tr>
-      <w:tr>
-        <w:tc>
-          <w:tcPr>
-            <w:tcW w:w="2094" w:type="dxa"/>
-          </w:tcPr>
-          <w:p>
-            <w:r>
-              <w:t>Trigger</w:t>
-            </w:r>
-          </w:p>
-        </w:tc>
-        <w:tc>
-          <w:tcPr>
-            <w:tcW w:w="6922" w:type="dxa"/>
-            <w:gridSpan w:val="2"/>
-          </w:tcPr>
-          <w:p/>
-        </w:tc>
-      </w:tr>
-      <w:tr>
-        <w:tc>
-          <w:tcPr>
-            <w:tcW w:w="2094" w:type="dxa"/>
-          </w:tcPr>
-          <w:p>
-            <w:r>
-              <w:t xml:space="preserve">Precondition </w:t>
-            </w:r>
-          </w:p>
-        </w:tc>
-        <w:tc>
-          <w:tcPr>
-            <w:tcW w:w="6922" w:type="dxa"/>
-            <w:gridSpan w:val="2"/>
-          </w:tcPr>
-          <w:p>
-            <w:r>
-              <w:t>User at the Manage Rides page.</w:t>
-            </w:r>
-          </w:p>
-        </w:tc>
-      </w:tr>
-      <w:tr>
-        <w:tc>
-          <w:tcPr>
-            <w:tcW w:w="2094" w:type="dxa"/>
-          </w:tcPr>
-          <w:p/>
-        </w:tc>
-        <w:tc>
-          <w:tcPr>
-            <w:tcW w:w="331" w:type="dxa"/>
+        <w:tc>
+          <w:tcPr>
+            <w:tcW w:w="594" w:type="dxa"/>
           </w:tcPr>
           <w:p>
             <w:r>
@@ -6393,7 +6379,7 @@
         </w:tc>
         <w:tc>
           <w:tcPr>
-            <w:tcW w:w="6591" w:type="dxa"/>
+            <w:tcW w:w="6267" w:type="dxa"/>
           </w:tcPr>
           <w:p>
             <w:r>
@@ -6405,18 +6391,17 @@
       <w:tr>
         <w:tc>
           <w:tcPr>
-            <w:tcW w:w="2094" w:type="dxa"/>
-          </w:tcPr>
-          <w:p>
-            <w:r>
-              <w:lastRenderedPageBreak/>
+            <w:tcW w:w="2155" w:type="dxa"/>
+          </w:tcPr>
+          <w:p>
+            <w:r>
               <w:t>Main Flow</w:t>
             </w:r>
           </w:p>
         </w:tc>
         <w:tc>
           <w:tcPr>
-            <w:tcW w:w="331" w:type="dxa"/>
+            <w:tcW w:w="594" w:type="dxa"/>
           </w:tcPr>
           <w:p>
             <w:pPr>
@@ -6429,38 +6414,209 @@
         </w:tc>
         <w:tc>
           <w:tcPr>
-            <w:tcW w:w="6591" w:type="dxa"/>
+            <w:tcW w:w="6267" w:type="dxa"/>
+          </w:tcPr>
+          <w:p>
+            <w:r>
+              <w:t>System displays ride history</w:t>
+            </w:r>
+          </w:p>
+        </w:tc>
+      </w:tr>
+      <w:tr>
+        <w:tc>
+          <w:tcPr>
+            <w:tcW w:w="2155" w:type="dxa"/>
           </w:tcPr>
           <w:p/>
         </w:tc>
-      </w:tr>
-      <w:tr>
-        <w:tc>
-          <w:tcPr>
-            <w:tcW w:w="2094" w:type="dxa"/>
-          </w:tcPr>
-          <w:p>
-            <w:r>
-              <w:t>Alternate Flow -</w:t>
-            </w:r>
-          </w:p>
-        </w:tc>
-        <w:tc>
-          <w:tcPr>
-            <w:tcW w:w="331" w:type="dxa"/>
+        <w:tc>
+          <w:tcPr>
+            <w:tcW w:w="594" w:type="dxa"/>
           </w:tcPr>
           <w:p>
             <w:pPr>
               <w:jc w:val="center"/>
             </w:pPr>
-          </w:p>
-        </w:tc>
-        <w:tc>
-          <w:tcPr>
-            <w:tcW w:w="6591" w:type="dxa"/>
+            <w:r>
+              <w:t>2</w:t>
+            </w:r>
+          </w:p>
+        </w:tc>
+        <w:tc>
+          <w:tcPr>
+            <w:tcW w:w="6267" w:type="dxa"/>
+          </w:tcPr>
+          <w:p>
+            <w:r>
+              <w:t>User selects a completed ride</w:t>
+            </w:r>
+          </w:p>
+        </w:tc>
+      </w:tr>
+      <w:tr>
+        <w:tc>
+          <w:tcPr>
+            <w:tcW w:w="2155" w:type="dxa"/>
           </w:tcPr>
           <w:p/>
         </w:tc>
+        <w:tc>
+          <w:tcPr>
+            <w:tcW w:w="594" w:type="dxa"/>
+          </w:tcPr>
+          <w:p>
+            <w:pPr>
+              <w:jc w:val="center"/>
+            </w:pPr>
+            <w:r>
+              <w:t>3</w:t>
+            </w:r>
+          </w:p>
+        </w:tc>
+        <w:tc>
+          <w:tcPr>
+            <w:tcW w:w="6267" w:type="dxa"/>
+          </w:tcPr>
+          <w:p>
+            <w:r>
+              <w:t>User clicks “Review Driver”</w:t>
+            </w:r>
+          </w:p>
+        </w:tc>
+      </w:tr>
+      <w:tr>
+        <w:tc>
+          <w:tcPr>
+            <w:tcW w:w="2155" w:type="dxa"/>
+          </w:tcPr>
+          <w:p/>
+        </w:tc>
+        <w:tc>
+          <w:tcPr>
+            <w:tcW w:w="594" w:type="dxa"/>
+          </w:tcPr>
+          <w:p>
+            <w:pPr>
+              <w:jc w:val="center"/>
+            </w:pPr>
+            <w:r>
+              <w:t>4</w:t>
+            </w:r>
+          </w:p>
+        </w:tc>
+        <w:tc>
+          <w:tcPr>
+            <w:tcW w:w="6267" w:type="dxa"/>
+          </w:tcPr>
+          <w:p>
+            <w:r>
+              <w:t>System display a review form</w:t>
+            </w:r>
+          </w:p>
+        </w:tc>
+      </w:tr>
+      <w:tr>
+        <w:tc>
+          <w:tcPr>
+            <w:tcW w:w="2155" w:type="dxa"/>
+          </w:tcPr>
+          <w:p/>
+        </w:tc>
+        <w:tc>
+          <w:tcPr>
+            <w:tcW w:w="594" w:type="dxa"/>
+          </w:tcPr>
+          <w:p>
+            <w:pPr>
+              <w:jc w:val="center"/>
+            </w:pPr>
+            <w:r>
+              <w:t>5</w:t>
+            </w:r>
+          </w:p>
+        </w:tc>
+        <w:tc>
+          <w:tcPr>
+            <w:tcW w:w="6267" w:type="dxa"/>
+          </w:tcPr>
+          <w:p>
+            <w:r>
+              <w:t>User fill in review form</w:t>
+            </w:r>
+          </w:p>
+        </w:tc>
+      </w:tr>
+      <w:tr>
+        <w:tc>
+          <w:tcPr>
+            <w:tcW w:w="2155" w:type="dxa"/>
+          </w:tcPr>
+          <w:p/>
+        </w:tc>
+        <w:tc>
+          <w:tcPr>
+            <w:tcW w:w="594" w:type="dxa"/>
+          </w:tcPr>
+          <w:p>
+            <w:pPr>
+              <w:jc w:val="center"/>
+            </w:pPr>
+            <w:r>
+              <w:t>6</w:t>
+            </w:r>
+          </w:p>
+        </w:tc>
+        <w:tc>
+          <w:tcPr>
+            <w:tcW w:w="6267" w:type="dxa"/>
+          </w:tcPr>
+          <w:p>
+            <w:r>
+              <w:t>Store the review information into system</w:t>
+            </w:r>
+          </w:p>
+        </w:tc>
+      </w:tr>
+      <w:tr>
+        <w:tc>
+          <w:tcPr>
+            <w:tcW w:w="2155" w:type="dxa"/>
+          </w:tcPr>
+          <w:p>
+            <w:r>
+              <w:t>Alternate Flow –</w:t>
+            </w:r>
+          </w:p>
+          <w:p>
+            <w:r>
+              <w:t>No completed ride</w:t>
+            </w:r>
+          </w:p>
+        </w:tc>
+        <w:tc>
+          <w:tcPr>
+            <w:tcW w:w="594" w:type="dxa"/>
+          </w:tcPr>
+          <w:p>
+            <w:pPr>
+              <w:jc w:val="center"/>
+            </w:pPr>
+            <w:r>
+              <w:t>1-1</w:t>
+            </w:r>
+          </w:p>
+        </w:tc>
+        <w:tc>
+          <w:tcPr>
+            <w:tcW w:w="6267" w:type="dxa"/>
+          </w:tcPr>
+          <w:p>
+            <w:r>
+              <w:t>Display a message about no completed rides</w:t>
+            </w:r>
+          </w:p>
+        </w:tc>
       </w:tr>
     </w:tbl>
     <w:p>
@@ -6481,6 +6637,43 @@
       <w:pPr>
         <w:jc w:val="center"/>
       </w:pPr>
+      <w:r>
+        <w:drawing>
+          <wp:inline distT="0" distB="0" distL="0" distR="0" wp14:anchorId="251C8C7D" wp14:editId="53464FE8">
+            <wp:extent cx="3340608" cy="4828448"/>
+            <wp:effectExtent l="0" t="0" r="0" b="0"/>
+            <wp:docPr id="194058243" name="Picture 1" descr="A diagram of a software system&#10;&#10;AI-generated content may be incorrect."/>
+            <wp:cNvGraphicFramePr>
+              <a:graphicFrameLocks xmlns:a="http://schemas.openxmlformats.org/drawingml/2006/main" noChangeAspect="1"/>
+            </wp:cNvGraphicFramePr>
+            <a:graphic xmlns:a="http://schemas.openxmlformats.org/drawingml/2006/main">
+              <a:graphicData uri="http://schemas.openxmlformats.org/drawingml/2006/picture">
+                <pic:pic xmlns:pic="http://schemas.openxmlformats.org/drawingml/2006/picture">
+                  <pic:nvPicPr>
+                    <pic:cNvPr id="194058243" name="Picture 1" descr="A diagram of a software system&#10;&#10;AI-generated content may be incorrect."/>
+                    <pic:cNvPicPr/>
+                  </pic:nvPicPr>
+                  <pic:blipFill>
+                    <a:blip r:embed="rId12"/>
+                    <a:stretch>
+                      <a:fillRect/>
+                    </a:stretch>
+                  </pic:blipFill>
+                  <pic:spPr>
+                    <a:xfrm>
+                      <a:off x="0" y="0"/>
+                      <a:ext cx="3354879" cy="4849075"/>
+                    </a:xfrm>
+                    <a:prstGeom prst="rect">
+                      <a:avLst/>
+                    </a:prstGeom>
+                  </pic:spPr>
+                </pic:pic>
+              </a:graphicData>
+            </a:graphic>
+          </wp:inline>
+        </w:drawing>
+      </w:r>
     </w:p>
     <w:p>
       <w:pPr>
@@ -6650,6 +6843,7 @@
           </w:tcPr>
           <w:p>
             <w:r>
+              <w:lastRenderedPageBreak/>
               <w:t>Main Flow</w:t>
             </w:r>
           </w:p>
@@ -7246,7 +7440,7 @@
                     <pic:cNvPicPr/>
                   </pic:nvPicPr>
                   <pic:blipFill>
-                    <a:blip r:embed="rId12"/>
+                    <a:blip r:embed="rId13"/>
                     <a:stretch>
                       <a:fillRect/>
                     </a:stretch>
@@ -8206,7 +8400,7 @@
                     <pic:cNvPicPr/>
                   </pic:nvPicPr>
                   <pic:blipFill>
-                    <a:blip r:embed="rId13"/>
+                    <a:blip r:embed="rId14"/>
                     <a:stretch>
                       <a:fillRect/>
                     </a:stretch>
@@ -8521,15 +8715,7 @@
     <w:p>
       <w:r>
         <w:lastRenderedPageBreak/>
-        <w:t xml:space="preserve">Describe key data entities, relationships, and constraints. This could include an </w:t>
-      </w:r>
-      <w:proofErr w:type="spellStart"/>
-      <w:r>
-        <w:t>EntityRelationship</w:t>
-      </w:r>
-      <w:proofErr w:type="spellEnd"/>
-      <w:r>
-        <w:t xml:space="preserve"> (ER) diagram or class diagram.</w:t>
+        <w:t>Describe key data entities, relationships, and constraints. This could include an EntityRelationship (ER) diagram or class diagram.</w:t>
       </w:r>
     </w:p>
     <w:p>
@@ -8539,23 +8725,7 @@
     </w:p>
     <w:p>
       <w:r>
-        <w:t xml:space="preserve">The “Application” entity has attributes such as </w:t>
-      </w:r>
-      <w:proofErr w:type="spellStart"/>
-      <w:r>
-        <w:t>applicationID</w:t>
-      </w:r>
-      <w:proofErr w:type="spellEnd"/>
-      <w:r>
-        <w:t xml:space="preserve">, title, and </w:t>
-      </w:r>
-      <w:proofErr w:type="spellStart"/>
-      <w:r>
-        <w:t>submissionDate</w:t>
-      </w:r>
-      <w:proofErr w:type="spellEnd"/>
-      <w:r>
-        <w:t>, and it is</w:t>
+        <w:t>The “Application” entity has attributes such as applicationID, title, and submissionDate, and it is</w:t>
       </w:r>
     </w:p>
     <w:p>

</xml_diff>

<commit_message>
Desmond- Added 3.1.6 View Parking Status
</commit_message>
<xml_diff>
--- a/task5_srs/TT2L_GI_SRS.docx
+++ b/task5_srs/TT2L_GI_SRS.docx
@@ -6638,6 +6638,9 @@
         <w:jc w:val="center"/>
       </w:pPr>
       <w:r>
+        <w:rPr>
+          <w:noProof/>
+        </w:rPr>
         <w:drawing>
           <wp:inline distT="0" distB="0" distL="0" distR="0" wp14:anchorId="251C8C7D" wp14:editId="53464FE8">
             <wp:extent cx="3340608" cy="4828448"/>
@@ -6708,7 +6711,7 @@
       <w:tr>
         <w:tc>
           <w:tcPr>
-            <w:tcW w:w="2094" w:type="dxa"/>
+            <w:tcW w:w="2059" w:type="dxa"/>
           </w:tcPr>
           <w:p>
             <w:r>
@@ -6718,7 +6721,7 @@
         </w:tc>
         <w:tc>
           <w:tcPr>
-            <w:tcW w:w="6922" w:type="dxa"/>
+            <w:tcW w:w="6957" w:type="dxa"/>
             <w:gridSpan w:val="2"/>
           </w:tcPr>
           <w:p>
@@ -6731,7 +6734,7 @@
       <w:tr>
         <w:tc>
           <w:tcPr>
-            <w:tcW w:w="2094" w:type="dxa"/>
+            <w:tcW w:w="2059" w:type="dxa"/>
           </w:tcPr>
           <w:p>
             <w:r>
@@ -6741,83 +6744,95 @@
         </w:tc>
         <w:tc>
           <w:tcPr>
-            <w:tcW w:w="6922" w:type="dxa"/>
+            <w:tcW w:w="6957" w:type="dxa"/>
             <w:gridSpan w:val="2"/>
           </w:tcPr>
+          <w:p>
+            <w:r>
+              <w:t>University community members may check the availability of parking spaces in real time</w:t>
+            </w:r>
+          </w:p>
+        </w:tc>
+      </w:tr>
+      <w:tr>
+        <w:tc>
+          <w:tcPr>
+            <w:tcW w:w="2059" w:type="dxa"/>
+          </w:tcPr>
+          <w:p>
+            <w:r>
+              <w:t>Actor</w:t>
+            </w:r>
+          </w:p>
+        </w:tc>
+        <w:tc>
+          <w:tcPr>
+            <w:tcW w:w="6957" w:type="dxa"/>
+            <w:gridSpan w:val="2"/>
+          </w:tcPr>
+          <w:p>
+            <w:r>
+              <w:t>University community members</w:t>
+            </w:r>
+          </w:p>
+        </w:tc>
+      </w:tr>
+      <w:tr>
+        <w:tc>
+          <w:tcPr>
+            <w:tcW w:w="2059" w:type="dxa"/>
+          </w:tcPr>
+          <w:p>
+            <w:r>
+              <w:t>Trigger</w:t>
+            </w:r>
+          </w:p>
+        </w:tc>
+        <w:tc>
+          <w:tcPr>
+            <w:tcW w:w="6957" w:type="dxa"/>
+            <w:gridSpan w:val="2"/>
+          </w:tcPr>
+          <w:p>
+            <w:r>
+              <w:t>User click “View Parking Status” button</w:t>
+            </w:r>
+          </w:p>
+        </w:tc>
+      </w:tr>
+      <w:tr>
+        <w:tc>
+          <w:tcPr>
+            <w:tcW w:w="2059" w:type="dxa"/>
+          </w:tcPr>
+          <w:p>
+            <w:r>
+              <w:t xml:space="preserve">Precondition </w:t>
+            </w:r>
+          </w:p>
+        </w:tc>
+        <w:tc>
+          <w:tcPr>
+            <w:tcW w:w="6957" w:type="dxa"/>
+            <w:gridSpan w:val="2"/>
+          </w:tcPr>
+          <w:p>
+            <w:r>
+              <w:t>User at the main page</w:t>
+            </w:r>
+          </w:p>
+        </w:tc>
+      </w:tr>
+      <w:tr>
+        <w:tc>
+          <w:tcPr>
+            <w:tcW w:w="2059" w:type="dxa"/>
+          </w:tcPr>
           <w:p/>
         </w:tc>
-      </w:tr>
-      <w:tr>
-        <w:tc>
-          <w:tcPr>
-            <w:tcW w:w="2094" w:type="dxa"/>
-          </w:tcPr>
-          <w:p>
-            <w:r>
-              <w:t>Actor</w:t>
-            </w:r>
-          </w:p>
-        </w:tc>
-        <w:tc>
-          <w:tcPr>
-            <w:tcW w:w="6922" w:type="dxa"/>
-            <w:gridSpan w:val="2"/>
-          </w:tcPr>
-          <w:p>
-            <w:r>
-              <w:t>University community members</w:t>
-            </w:r>
-          </w:p>
-        </w:tc>
-      </w:tr>
-      <w:tr>
-        <w:tc>
-          <w:tcPr>
-            <w:tcW w:w="2094" w:type="dxa"/>
-          </w:tcPr>
-          <w:p>
-            <w:r>
-              <w:t>Trigger</w:t>
-            </w:r>
-          </w:p>
-        </w:tc>
-        <w:tc>
-          <w:tcPr>
-            <w:tcW w:w="6922" w:type="dxa"/>
-            <w:gridSpan w:val="2"/>
-          </w:tcPr>
-          <w:p/>
-        </w:tc>
-      </w:tr>
-      <w:tr>
-        <w:tc>
-          <w:tcPr>
-            <w:tcW w:w="2094" w:type="dxa"/>
-          </w:tcPr>
-          <w:p>
-            <w:r>
-              <w:t xml:space="preserve">Precondition </w:t>
-            </w:r>
-          </w:p>
-        </w:tc>
-        <w:tc>
-          <w:tcPr>
-            <w:tcW w:w="6922" w:type="dxa"/>
-            <w:gridSpan w:val="2"/>
-          </w:tcPr>
-          <w:p/>
-        </w:tc>
-      </w:tr>
-      <w:tr>
-        <w:tc>
-          <w:tcPr>
-            <w:tcW w:w="2094" w:type="dxa"/>
-          </w:tcPr>
-          <w:p/>
-        </w:tc>
-        <w:tc>
-          <w:tcPr>
-            <w:tcW w:w="331" w:type="dxa"/>
+        <w:tc>
+          <w:tcPr>
+            <w:tcW w:w="690" w:type="dxa"/>
           </w:tcPr>
           <w:p>
             <w:r>
@@ -6827,7 +6842,7 @@
         </w:tc>
         <w:tc>
           <w:tcPr>
-            <w:tcW w:w="6591" w:type="dxa"/>
+            <w:tcW w:w="6267" w:type="dxa"/>
           </w:tcPr>
           <w:p>
             <w:r>
@@ -6839,18 +6854,17 @@
       <w:tr>
         <w:tc>
           <w:tcPr>
-            <w:tcW w:w="2094" w:type="dxa"/>
-          </w:tcPr>
-          <w:p>
-            <w:r>
-              <w:lastRenderedPageBreak/>
+            <w:tcW w:w="2059" w:type="dxa"/>
+          </w:tcPr>
+          <w:p>
+            <w:r>
               <w:t>Main Flow</w:t>
             </w:r>
           </w:p>
         </w:tc>
         <w:tc>
           <w:tcPr>
-            <w:tcW w:w="331" w:type="dxa"/>
+            <w:tcW w:w="690" w:type="dxa"/>
           </w:tcPr>
           <w:p>
             <w:pPr>
@@ -6863,38 +6877,209 @@
         </w:tc>
         <w:tc>
           <w:tcPr>
-            <w:tcW w:w="6591" w:type="dxa"/>
+            <w:tcW w:w="6267" w:type="dxa"/>
+          </w:tcPr>
+          <w:p>
+            <w:r>
+              <w:t>System display parking locations and availability status</w:t>
+            </w:r>
+          </w:p>
+        </w:tc>
+      </w:tr>
+      <w:tr>
+        <w:tc>
+          <w:tcPr>
+            <w:tcW w:w="2059" w:type="dxa"/>
           </w:tcPr>
           <w:p/>
         </w:tc>
-      </w:tr>
-      <w:tr>
-        <w:tc>
-          <w:tcPr>
-            <w:tcW w:w="2094" w:type="dxa"/>
-          </w:tcPr>
-          <w:p>
-            <w:r>
-              <w:t>Alternate Flow -</w:t>
-            </w:r>
-          </w:p>
-        </w:tc>
-        <w:tc>
-          <w:tcPr>
-            <w:tcW w:w="331" w:type="dxa"/>
+        <w:tc>
+          <w:tcPr>
+            <w:tcW w:w="690" w:type="dxa"/>
           </w:tcPr>
           <w:p>
             <w:pPr>
               <w:jc w:val="center"/>
             </w:pPr>
-          </w:p>
-        </w:tc>
-        <w:tc>
-          <w:tcPr>
-            <w:tcW w:w="6591" w:type="dxa"/>
+            <w:r>
+              <w:t>2</w:t>
+            </w:r>
+          </w:p>
+        </w:tc>
+        <w:tc>
+          <w:tcPr>
+            <w:tcW w:w="6267" w:type="dxa"/>
+          </w:tcPr>
+          <w:p>
+            <w:r>
+              <w:t>User select a parking locations</w:t>
+            </w:r>
+          </w:p>
+        </w:tc>
+      </w:tr>
+      <w:tr>
+        <w:tc>
+          <w:tcPr>
+            <w:tcW w:w="2059" w:type="dxa"/>
           </w:tcPr>
           <w:p/>
         </w:tc>
+        <w:tc>
+          <w:tcPr>
+            <w:tcW w:w="690" w:type="dxa"/>
+          </w:tcPr>
+          <w:p>
+            <w:pPr>
+              <w:jc w:val="center"/>
+            </w:pPr>
+            <w:r>
+              <w:t>3</w:t>
+            </w:r>
+          </w:p>
+        </w:tc>
+        <w:tc>
+          <w:tcPr>
+            <w:tcW w:w="6267" w:type="dxa"/>
+          </w:tcPr>
+          <w:p>
+            <w:r>
+              <w:t>System show detailed information about the selected parking location</w:t>
+            </w:r>
+          </w:p>
+        </w:tc>
+      </w:tr>
+      <w:tr>
+        <w:tc>
+          <w:tcPr>
+            <w:tcW w:w="2059" w:type="dxa"/>
+          </w:tcPr>
+          <w:p/>
+        </w:tc>
+        <w:tc>
+          <w:tcPr>
+            <w:tcW w:w="690" w:type="dxa"/>
+          </w:tcPr>
+          <w:p>
+            <w:pPr>
+              <w:jc w:val="center"/>
+            </w:pPr>
+            <w:r>
+              <w:t>4</w:t>
+            </w:r>
+          </w:p>
+        </w:tc>
+        <w:tc>
+          <w:tcPr>
+            <w:tcW w:w="6267" w:type="dxa"/>
+          </w:tcPr>
+          <w:p>
+            <w:r>
+              <w:t>User click “Book parking” button</w:t>
+            </w:r>
+          </w:p>
+        </w:tc>
+      </w:tr>
+      <w:tr>
+        <w:tc>
+          <w:tcPr>
+            <w:tcW w:w="2059" w:type="dxa"/>
+          </w:tcPr>
+          <w:p/>
+        </w:tc>
+        <w:tc>
+          <w:tcPr>
+            <w:tcW w:w="690" w:type="dxa"/>
+          </w:tcPr>
+          <w:p>
+            <w:pPr>
+              <w:jc w:val="center"/>
+            </w:pPr>
+            <w:r>
+              <w:t>5</w:t>
+            </w:r>
+          </w:p>
+        </w:tc>
+        <w:tc>
+          <w:tcPr>
+            <w:tcW w:w="6267" w:type="dxa"/>
+          </w:tcPr>
+          <w:p>
+            <w:r>
+              <w:t>System direct to “Book Parking” page</w:t>
+            </w:r>
+          </w:p>
+        </w:tc>
+      </w:tr>
+      <w:tr>
+        <w:tc>
+          <w:tcPr>
+            <w:tcW w:w="2059" w:type="dxa"/>
+          </w:tcPr>
+          <w:p>
+            <w:r>
+              <w:t>Alternate Flow –</w:t>
+            </w:r>
+          </w:p>
+          <w:p>
+            <w:r>
+              <w:t>Booking not available</w:t>
+            </w:r>
+          </w:p>
+        </w:tc>
+        <w:tc>
+          <w:tcPr>
+            <w:tcW w:w="690" w:type="dxa"/>
+          </w:tcPr>
+          <w:p>
+            <w:pPr>
+              <w:jc w:val="center"/>
+            </w:pPr>
+            <w:r>
+              <w:t>4-1</w:t>
+            </w:r>
+          </w:p>
+        </w:tc>
+        <w:tc>
+          <w:tcPr>
+            <w:tcW w:w="6267" w:type="dxa"/>
+          </w:tcPr>
+          <w:p>
+            <w:r>
+              <w:t>Display a message if the selected parking location is full or not available for booking</w:t>
+            </w:r>
+          </w:p>
+        </w:tc>
+      </w:tr>
+      <w:tr>
+        <w:tc>
+          <w:tcPr>
+            <w:tcW w:w="2059" w:type="dxa"/>
+          </w:tcPr>
+          <w:p/>
+        </w:tc>
+        <w:tc>
+          <w:tcPr>
+            <w:tcW w:w="690" w:type="dxa"/>
+          </w:tcPr>
+          <w:p>
+            <w:pPr>
+              <w:jc w:val="center"/>
+            </w:pPr>
+            <w:r>
+              <w:t>4-2</w:t>
+            </w:r>
+          </w:p>
+        </w:tc>
+        <w:tc>
+          <w:tcPr>
+            <w:tcW w:w="6267" w:type="dxa"/>
+          </w:tcPr>
+          <w:p>
+            <w:r>
+              <w:t>System remains on the “View Parking Status” page</w:t>
+            </w:r>
+          </w:p>
+        </w:tc>
       </w:tr>
     </w:tbl>
     <w:p>
@@ -6921,6 +7106,43 @@
       <w:pPr>
         <w:jc w:val="center"/>
       </w:pPr>
+      <w:r>
+        <w:drawing>
+          <wp:inline distT="0" distB="0" distL="0" distR="0" wp14:anchorId="3C41E01E" wp14:editId="463FB404">
+            <wp:extent cx="3249168" cy="5048438"/>
+            <wp:effectExtent l="0" t="0" r="8890" b="0"/>
+            <wp:docPr id="643621747" name="Picture 1" descr="A diagram of parking location&#10;&#10;AI-generated content may be incorrect."/>
+            <wp:cNvGraphicFramePr>
+              <a:graphicFrameLocks xmlns:a="http://schemas.openxmlformats.org/drawingml/2006/main" noChangeAspect="1"/>
+            </wp:cNvGraphicFramePr>
+            <a:graphic xmlns:a="http://schemas.openxmlformats.org/drawingml/2006/main">
+              <a:graphicData uri="http://schemas.openxmlformats.org/drawingml/2006/picture">
+                <pic:pic xmlns:pic="http://schemas.openxmlformats.org/drawingml/2006/picture">
+                  <pic:nvPicPr>
+                    <pic:cNvPr id="643621747" name="Picture 1" descr="A diagram of parking location&#10;&#10;AI-generated content may be incorrect."/>
+                    <pic:cNvPicPr/>
+                  </pic:nvPicPr>
+                  <pic:blipFill>
+                    <a:blip r:embed="rId13"/>
+                    <a:stretch>
+                      <a:fillRect/>
+                    </a:stretch>
+                  </pic:blipFill>
+                  <pic:spPr>
+                    <a:xfrm>
+                      <a:off x="0" y="0"/>
+                      <a:ext cx="3252916" cy="5054261"/>
+                    </a:xfrm>
+                    <a:prstGeom prst="rect">
+                      <a:avLst/>
+                    </a:prstGeom>
+                  </pic:spPr>
+                </pic:pic>
+              </a:graphicData>
+            </a:graphic>
+          </wp:inline>
+        </w:drawing>
+      </w:r>
     </w:p>
     <w:p>
       <w:pPr>
@@ -7017,6 +7239,7 @@
           </w:tcPr>
           <w:p>
             <w:r>
+              <w:lastRenderedPageBreak/>
               <w:t>Actor</w:t>
             </w:r>
           </w:p>
@@ -7423,7 +7646,6 @@
         <w:rPr>
           <w:noProof/>
         </w:rPr>
-        <w:lastRenderedPageBreak/>
         <w:drawing>
           <wp:inline distT="0" distB="0" distL="0" distR="0" wp14:anchorId="318BDC2E" wp14:editId="5C08345A">
             <wp:extent cx="3611880" cy="4071161"/>
@@ -7440,7 +7662,7 @@
                     <pic:cNvPicPr/>
                   </pic:nvPicPr>
                   <pic:blipFill>
-                    <a:blip r:embed="rId13"/>
+                    <a:blip r:embed="rId14"/>
                     <a:stretch>
                       <a:fillRect/>
                     </a:stretch>
@@ -7563,6 +7785,7 @@
           </w:tcPr>
           <w:p>
             <w:r>
+              <w:lastRenderedPageBreak/>
               <w:t>Trigger</w:t>
             </w:r>
           </w:p>
@@ -7875,7 +8098,6 @@
           </w:tcPr>
           <w:p>
             <w:r>
-              <w:lastRenderedPageBreak/>
               <w:t>Main Flow</w:t>
             </w:r>
           </w:p>
@@ -8400,7 +8622,7 @@
                     <pic:cNvPicPr/>
                   </pic:nvPicPr>
                   <pic:blipFill>
-                    <a:blip r:embed="rId14"/>
+                    <a:blip r:embed="rId15"/>
                     <a:stretch>
                       <a:fillRect/>
                     </a:stretch>
@@ -8715,7 +8937,15 @@
     <w:p>
       <w:r>
         <w:lastRenderedPageBreak/>
-        <w:t>Describe key data entities, relationships, and constraints. This could include an EntityRelationship (ER) diagram or class diagram.</w:t>
+        <w:t xml:space="preserve">Describe key data entities, relationships, and constraints. This could include an </w:t>
+      </w:r>
+      <w:proofErr w:type="spellStart"/>
+      <w:r>
+        <w:t>EntityRelationship</w:t>
+      </w:r>
+      <w:proofErr w:type="spellEnd"/>
+      <w:r>
+        <w:t xml:space="preserve"> (ER) diagram or class diagram.</w:t>
       </w:r>
     </w:p>
     <w:p>
@@ -8725,7 +8955,23 @@
     </w:p>
     <w:p>
       <w:r>
-        <w:t>The “Application” entity has attributes such as applicationID, title, and submissionDate, and it is</w:t>
+        <w:t xml:space="preserve">The “Application” entity has attributes such as </w:t>
+      </w:r>
+      <w:proofErr w:type="spellStart"/>
+      <w:r>
+        <w:t>applicationID</w:t>
+      </w:r>
+      <w:proofErr w:type="spellEnd"/>
+      <w:r>
+        <w:t xml:space="preserve">, title, and </w:t>
+      </w:r>
+      <w:proofErr w:type="spellStart"/>
+      <w:r>
+        <w:t>submissionDate</w:t>
+      </w:r>
+      <w:proofErr w:type="spellEnd"/>
+      <w:r>
+        <w:t>, and it is</w:t>
       </w:r>
     </w:p>
     <w:p>

</xml_diff>

<commit_message>
completed 3.2 and 3.3 - Tze Yuan
3.2 Performance Requirements and 3.3 Usability Requirements have been done
</commit_message>
<xml_diff>
--- a/task5_srs/TT2L_GI_SRS.docx
+++ b/task5_srs/TT2L_GI_SRS.docx
@@ -7107,6 +7107,9 @@
         <w:jc w:val="center"/>
       </w:pPr>
       <w:r>
+        <w:rPr>
+          <w:noProof/>
+        </w:rPr>
         <w:drawing>
           <wp:inline distT="0" distB="0" distL="0" distR="0" wp14:anchorId="3C41E01E" wp14:editId="463FB404">
             <wp:extent cx="3249168" cy="5048438"/>
@@ -8662,177 +8665,53 @@
     <w:p>
       <w:pPr>
         <w:pStyle w:val="Heading2"/>
+        <w:numPr>
+          <w:ilvl w:val="1"/>
+          <w:numId w:val="20"/>
+        </w:numPr>
       </w:pPr>
       <w:bookmarkStart w:id="24" w:name="_Toc198672114"/>
       <w:r>
-        <w:t>3.2 Performance Requirements</w:t>
+        <w:t>Performance Requirements</w:t>
       </w:r>
       <w:bookmarkEnd w:id="24"/>
     </w:p>
     <w:p>
       <w:r>
-        <w:t>(Mapped to 9.6.14 Performance Requirements)</w:t>
-      </w:r>
-    </w:p>
-    <w:p>
-      <w:r>
-        <w:t>Specify performance requirements, both static and dynamic, including response times,</w:t>
-      </w:r>
-      <w:r>
-        <w:t xml:space="preserve"> </w:t>
-      </w:r>
-      <w:r>
-        <w:t>throughput, and scalability. These should be measurable with clear, quantitative</w:t>
-      </w:r>
-      <w:r>
-        <w:t xml:space="preserve"> </w:t>
-      </w:r>
-      <w:r>
-        <w:t>targets.</w:t>
-      </w:r>
-    </w:p>
-    <w:p>
-      <w:r>
-        <w:t>Example:</w:t>
-      </w:r>
-    </w:p>
-    <w:p>
-      <w:r>
-        <w:t>The system shall respond to user queries within 2 seconds under a normal load.</w:t>
-      </w:r>
-    </w:p>
-    <w:p>
-      <w:pPr>
-        <w:pStyle w:val="Heading2"/>
-      </w:pPr>
-      <w:bookmarkStart w:id="25" w:name="_Toc198672115"/>
-      <w:r>
-        <w:t>3.3 Usability Requirements</w:t>
-      </w:r>
-      <w:bookmarkEnd w:id="25"/>
-    </w:p>
-    <w:p>
-      <w:r>
-        <w:t>(Mapped to 9.6.13 Usability Requirements)</w:t>
-      </w:r>
-    </w:p>
-    <w:p>
-      <w:r>
-        <w:t>Specify the usability objectives, including ease of use, learnability, efficiency, and user</w:t>
-      </w:r>
-    </w:p>
-    <w:p>
-      <w:r>
-        <w:t>satisfaction. These should be quantifiable and aligned with user needs.</w:t>
-      </w:r>
-    </w:p>
-    <w:p>
-      <w:r>
-        <w:t>Example:</w:t>
-      </w:r>
-    </w:p>
-    <w:p>
-      <w:r>
-        <w:t>The interface shall allow users to perform primary tasks within 3 clicks.</w:t>
-      </w:r>
-    </w:p>
-    <w:p>
-      <w:pPr>
-        <w:pStyle w:val="Heading2"/>
-      </w:pPr>
-      <w:bookmarkStart w:id="26" w:name="_Toc198672116"/>
-      <w:r>
-        <w:lastRenderedPageBreak/>
-        <w:t>3.4 Interface Requirements</w:t>
-      </w:r>
-      <w:bookmarkEnd w:id="26"/>
-    </w:p>
-    <w:p>
-      <w:r>
-        <w:t>(Mapped to 9.6.11 External Interfaces and 9.6.4 System Interfaces, User Interfaces, Hardware</w:t>
-      </w:r>
-    </w:p>
-    <w:p>
-      <w:r>
-        <w:t>Interfaces, Software Interfaces, Communications Interfaces)</w:t>
-      </w:r>
-    </w:p>
-    <w:p>
-      <w:r>
-        <w:t>Specify all system interfaces, including external systems, user interfaces, hardware, and</w:t>
-      </w:r>
-    </w:p>
-    <w:p>
-      <w:r>
-        <w:t>communications.</w:t>
-      </w:r>
-    </w:p>
-    <w:p>
-      <w:pPr>
-        <w:pStyle w:val="Heading3"/>
-      </w:pPr>
-      <w:bookmarkStart w:id="27" w:name="_Toc198672117"/>
-      <w:r>
-        <w:t>3.4.1 System Interfaces:</w:t>
-      </w:r>
-      <w:bookmarkEnd w:id="27"/>
-    </w:p>
-    <w:p>
-      <w:r>
-        <w:t xml:space="preserve"> Interfaces with external systems or hardware.</w:t>
-      </w:r>
-    </w:p>
-    <w:p>
-      <w:r>
-        <w:t>Example: The system will integrate with the university’s authentication system (LDAP).</w:t>
-      </w:r>
-    </w:p>
-    <w:p>
-      <w:pPr>
-        <w:pStyle w:val="Heading3"/>
-      </w:pPr>
-      <w:bookmarkStart w:id="28" w:name="_Toc198672118"/>
-      <w:r>
-        <w:t>3.4.2 User Interfaces:</w:t>
-      </w:r>
-      <w:bookmarkEnd w:id="28"/>
-      <w:r>
-        <w:t xml:space="preserve"> </w:t>
-      </w:r>
-    </w:p>
-    <w:p>
-      <w:r>
-        <w:t>Describe the layout and interaction elements, e.g., navigation,</w:t>
-      </w:r>
-    </w:p>
-    <w:p>
-      <w:r>
-        <w:t>buttons, data entry fields.</w:t>
-      </w:r>
-    </w:p>
-    <w:p>
-      <w:r>
-        <w:t>Example: The web interface will use a responsive layout with a fixed top navigation bar</w:t>
-      </w:r>
-    </w:p>
-    <w:p>
-      <w:r>
-        <w:t>for easy access to key features.</w:t>
-      </w:r>
-    </w:p>
-    <w:p>
-      <w:pPr>
-        <w:pStyle w:val="Heading3"/>
-      </w:pPr>
-      <w:bookmarkStart w:id="29" w:name="_Toc198672119"/>
-      <w:r>
-        <w:t>3.4.3 Hardware Interfaces:</w:t>
-      </w:r>
-      <w:bookmarkEnd w:id="29"/>
-    </w:p>
-    <w:p>
-      <w:r>
-        <w:t>Specify hardware connections, devices, and communication</w:t>
+        <w:t xml:space="preserve">The </w:t>
+      </w:r>
+      <w:r>
+        <w:rPr>
+          <w:rFonts w:hint="eastAsia"/>
+        </w:rPr>
+        <w:t xml:space="preserve">CRSP </w:t>
+      </w:r>
+      <w:r>
+        <w:t>shall meet the following performance requirements:</w:t>
+      </w:r>
+    </w:p>
+    <w:p>
+      <w:pPr>
+        <w:pStyle w:val="ListParagraph"/>
+        <w:numPr>
+          <w:ilvl w:val="0"/>
+          <w:numId w:val="18"/>
+        </w:numPr>
+      </w:pPr>
+      <w:r>
+        <w:t>Authentication and login processes shall complete within 3 seconds under normal network conditions.</w:t>
+      </w:r>
+    </w:p>
+    <w:p>
+      <w:pPr>
+        <w:pStyle w:val="ListParagraph"/>
+        <w:numPr>
+          <w:ilvl w:val="0"/>
+          <w:numId w:val="18"/>
+        </w:numPr>
+      </w:pPr>
+      <w:r>
+        <w:t>The system shall respond to user interactions</w:t>
       </w:r>
       <w:r>
         <w:rPr>
@@ -8841,63 +8720,344 @@
         <w:t xml:space="preserve"> </w:t>
       </w:r>
       <w:r>
-        <w:t>protocols.</w:t>
-      </w:r>
-    </w:p>
-    <w:p>
-      <w:r>
-        <w:t>Example: The system shall support USB-connected fingerprint readers for user</w:t>
-      </w:r>
-    </w:p>
-    <w:p>
-      <w:r>
-        <w:t>authentication.</w:t>
-      </w:r>
-    </w:p>
-    <w:p>
-      <w:pPr>
-        <w:pStyle w:val="Heading3"/>
-      </w:pPr>
-      <w:bookmarkStart w:id="30" w:name="_Toc198672120"/>
-      <w:r>
-        <w:t>3.4.4 Software Interfaces:</w:t>
-      </w:r>
-      <w:bookmarkEnd w:id="30"/>
-      <w:r>
-        <w:t xml:space="preserve"> </w:t>
-      </w:r>
-    </w:p>
-    <w:p>
-      <w:r>
-        <w:t>Describe interactions with other software or APIs.</w:t>
-      </w:r>
-    </w:p>
-    <w:p>
-      <w:r>
-        <w:t>Example: The system will interact with a third-party cloud service for file storage (e.g.,</w:t>
-      </w:r>
-    </w:p>
-    <w:p>
-      <w:r>
-        <w:t>Amazon S3).</w:t>
-      </w:r>
-    </w:p>
-    <w:p>
-      <w:pPr>
-        <w:pStyle w:val="Heading3"/>
-      </w:pPr>
-      <w:bookmarkStart w:id="31" w:name="_Toc198672121"/>
-      <w:r>
-        <w:t>3.4.5 Communications Interfaces:</w:t>
-      </w:r>
-      <w:bookmarkEnd w:id="31"/>
-      <w:r>
-        <w:t xml:space="preserve"> </w:t>
-      </w:r>
-    </w:p>
-    <w:p>
-      <w:r>
-        <w:t>Specify protocols, message formats, and network</w:t>
+        <w:t>within 2 second</w:t>
+      </w:r>
+      <w:r>
+        <w:rPr>
+          <w:rFonts w:hint="eastAsia"/>
+        </w:rPr>
+        <w:t>s</w:t>
+      </w:r>
+      <w:r>
+        <w:t>.</w:t>
+      </w:r>
+    </w:p>
+    <w:p>
+      <w:pPr>
+        <w:pStyle w:val="ListParagraph"/>
+        <w:numPr>
+          <w:ilvl w:val="0"/>
+          <w:numId w:val="18"/>
+        </w:numPr>
+      </w:pPr>
+      <w:r>
+        <w:t xml:space="preserve">The platform shall handle at least </w:t>
+      </w:r>
+      <w:r>
+        <w:rPr>
+          <w:rFonts w:hint="eastAsia"/>
+        </w:rPr>
+        <w:t>1</w:t>
+      </w:r>
+      <w:r>
+        <w:t xml:space="preserve">00 ride-sharing transactions and </w:t>
+      </w:r>
+      <w:r>
+        <w:rPr>
+          <w:rFonts w:hint="eastAsia"/>
+        </w:rPr>
+        <w:t>2</w:t>
+      </w:r>
+      <w:r>
+        <w:t>00 parking status queries per minute during peak hours.</w:t>
+      </w:r>
+    </w:p>
+    <w:p>
+      <w:pPr>
+        <w:pStyle w:val="ListParagraph"/>
+        <w:numPr>
+          <w:ilvl w:val="0"/>
+          <w:numId w:val="18"/>
+        </w:numPr>
+      </w:pPr>
+      <w:r>
+        <w:t>The system shall be scalable to support an increase of up to 200% in user load during semester start and end periods.</w:t>
+      </w:r>
+    </w:p>
+    <w:p>
+      <w:pPr>
+        <w:pStyle w:val="ListParagraph"/>
+        <w:numPr>
+          <w:ilvl w:val="0"/>
+          <w:numId w:val="18"/>
+        </w:numPr>
+      </w:pPr>
+      <w:r>
+        <w:t xml:space="preserve">Notifications sent via the Campus Email System shall be delivered within 1 minute </w:t>
+      </w:r>
+      <w:r>
+        <w:rPr>
+          <w:rFonts w:hint="eastAsia"/>
+        </w:rPr>
+        <w:t>after user create or join ride</w:t>
+      </w:r>
+      <w:r>
+        <w:rPr>
+          <w:rFonts w:hint="eastAsia"/>
+        </w:rPr>
+        <w:t>.</w:t>
+      </w:r>
+    </w:p>
+    <w:p>
+      <w:pPr>
+        <w:pStyle w:val="ListParagraph"/>
+        <w:numPr>
+          <w:ilvl w:val="0"/>
+          <w:numId w:val="18"/>
+        </w:numPr>
+      </w:pPr>
+      <w:r>
+        <w:t xml:space="preserve">Parking availability data from the Parking Management System shall be updated in the application every </w:t>
+      </w:r>
+      <w:r>
+        <w:rPr>
+          <w:rFonts w:hint="eastAsia"/>
+        </w:rPr>
+        <w:t>2</w:t>
+      </w:r>
+      <w:r>
+        <w:t>0 seconds.</w:t>
+      </w:r>
+    </w:p>
+    <w:p>
+      <w:pPr>
+        <w:pStyle w:val="ListParagraph"/>
+      </w:pPr>
+    </w:p>
+    <w:p>
+      <w:pPr>
+        <w:pStyle w:val="Heading2"/>
+      </w:pPr>
+      <w:bookmarkStart w:id="25" w:name="_Toc198672115"/>
+      <w:r>
+        <w:t>3.3 Usability Requirements</w:t>
+      </w:r>
+      <w:bookmarkEnd w:id="25"/>
+    </w:p>
+    <w:p>
+      <w:r>
+        <w:t xml:space="preserve">The </w:t>
+      </w:r>
+      <w:r>
+        <w:rPr>
+          <w:rFonts w:hint="eastAsia"/>
+        </w:rPr>
+        <w:t>CRSP</w:t>
+      </w:r>
+      <w:r>
+        <w:t xml:space="preserve"> shall meet the following usability </w:t>
+      </w:r>
+      <w:r>
+        <w:rPr>
+          <w:rFonts w:hint="eastAsia"/>
+        </w:rPr>
+        <w:t>requirements</w:t>
+      </w:r>
+      <w:r>
+        <w:t>:</w:t>
+      </w:r>
+    </w:p>
+    <w:p>
+      <w:pPr>
+        <w:pStyle w:val="ListParagraph"/>
+        <w:numPr>
+          <w:ilvl w:val="0"/>
+          <w:numId w:val="19"/>
+        </w:numPr>
+      </w:pPr>
+      <w:r>
+        <w:lastRenderedPageBreak/>
+        <w:t xml:space="preserve">The user interface shall be intuitive enough that 90% of new users can successfully perform </w:t>
+      </w:r>
+      <w:r>
+        <w:rPr>
+          <w:rFonts w:hint="eastAsia"/>
+        </w:rPr>
+        <w:t>basic</w:t>
+      </w:r>
+      <w:r>
+        <w:t xml:space="preserve"> tasks</w:t>
+      </w:r>
+      <w:r>
+        <w:rPr>
+          <w:rFonts w:hint="eastAsia"/>
+        </w:rPr>
+        <w:t xml:space="preserve"> (</w:t>
+      </w:r>
+      <w:r>
+        <w:t xml:space="preserve">join rides, </w:t>
+      </w:r>
+      <w:r>
+        <w:t>view parking status</w:t>
+      </w:r>
+      <w:r>
+        <w:rPr>
+          <w:rFonts w:hint="eastAsia"/>
+        </w:rPr>
+        <w:t>)</w:t>
+      </w:r>
+      <w:r>
+        <w:t xml:space="preserve"> without external help within their first 1</w:t>
+      </w:r>
+      <w:r>
+        <w:rPr>
+          <w:rFonts w:hint="eastAsia"/>
+        </w:rPr>
+        <w:t>5</w:t>
+      </w:r>
+      <w:r>
+        <w:t xml:space="preserve"> minutes of use.</w:t>
+      </w:r>
+    </w:p>
+    <w:p>
+      <w:pPr>
+        <w:pStyle w:val="ListParagraph"/>
+        <w:numPr>
+          <w:ilvl w:val="0"/>
+          <w:numId w:val="19"/>
+        </w:numPr>
+      </w:pPr>
+      <w:r>
+        <w:rPr>
+          <w:rFonts w:hint="eastAsia"/>
+        </w:rPr>
+        <w:t xml:space="preserve">The </w:t>
+      </w:r>
+      <w:r>
+        <w:t>“</w:t>
+      </w:r>
+      <w:r>
+        <w:rPr>
+          <w:rFonts w:hint="eastAsia"/>
+        </w:rPr>
+        <w:t>View Parking Status</w:t>
+      </w:r>
+      <w:r>
+        <w:t>”</w:t>
+      </w:r>
+      <w:r>
+        <w:rPr>
+          <w:rFonts w:hint="eastAsia"/>
+        </w:rPr>
+        <w:t xml:space="preserve"> actions shall </w:t>
+      </w:r>
+      <w:r>
+        <w:t xml:space="preserve">be accessible within 2 </w:t>
+      </w:r>
+      <w:r>
+        <w:rPr>
+          <w:rFonts w:hint="eastAsia"/>
+        </w:rPr>
+        <w:t>clicks</w:t>
+      </w:r>
+      <w:r>
+        <w:t xml:space="preserve"> from the main screen.</w:t>
+      </w:r>
+    </w:p>
+    <w:p>
+      <w:pPr>
+        <w:pStyle w:val="ListParagraph"/>
+        <w:numPr>
+          <w:ilvl w:val="0"/>
+          <w:numId w:val="19"/>
+        </w:numPr>
+      </w:pPr>
+      <w:r>
+        <w:t xml:space="preserve">New users shall be able to learn to use the </w:t>
+      </w:r>
+      <w:r>
+        <w:rPr>
+          <w:rFonts w:hint="eastAsia"/>
+        </w:rPr>
+        <w:t xml:space="preserve">basic task </w:t>
+      </w:r>
+      <w:bookmarkStart w:id="26" w:name="OLE_LINK12"/>
+      <w:r>
+        <w:rPr>
+          <w:rFonts w:hint="eastAsia"/>
+        </w:rPr>
+        <w:t xml:space="preserve">(join rides, </w:t>
+      </w:r>
+      <w:bookmarkStart w:id="27" w:name="OLE_LINK13"/>
+      <w:r>
+        <w:rPr>
+          <w:rFonts w:hint="eastAsia"/>
+        </w:rPr>
+        <w:t>view parking status</w:t>
+      </w:r>
+      <w:bookmarkEnd w:id="27"/>
+      <w:r>
+        <w:rPr>
+          <w:rFonts w:hint="eastAsia"/>
+        </w:rPr>
+        <w:t>)</w:t>
+      </w:r>
+      <w:bookmarkEnd w:id="26"/>
+      <w:r>
+        <w:t xml:space="preserve"> with less than 15 minutes of guided interaction.</w:t>
+      </w:r>
+    </w:p>
+    <w:p>
+      <w:pPr>
+        <w:pStyle w:val="ListParagraph"/>
+        <w:numPr>
+          <w:ilvl w:val="0"/>
+          <w:numId w:val="19"/>
+        </w:numPr>
+      </w:pPr>
+      <w:r>
+        <w:t>A tutorial guide shall be provided for first-time users.</w:t>
+      </w:r>
+    </w:p>
+    <w:p>
+      <w:pPr>
+        <w:pStyle w:val="ListParagraph"/>
+        <w:numPr>
+          <w:ilvl w:val="0"/>
+          <w:numId w:val="19"/>
+        </w:numPr>
+      </w:pPr>
+      <w:r>
+        <w:t>Admins shall be able to review and approve ride or parking data in under 3 minutes per task.</w:t>
+      </w:r>
+    </w:p>
+    <w:p>
+      <w:pPr>
+        <w:pStyle w:val="ListParagraph"/>
+        <w:numPr>
+          <w:ilvl w:val="0"/>
+          <w:numId w:val="19"/>
+        </w:numPr>
+      </w:pPr>
+      <w:r>
+        <w:t>Frequent users shall be able to complet</w:t>
+      </w:r>
+      <w:r>
+        <w:rPr>
+          <w:rFonts w:hint="eastAsia"/>
+        </w:rPr>
+        <w:t xml:space="preserve">e a </w:t>
+      </w:r>
+      <w:r>
+        <w:t>task</w:t>
+      </w:r>
+      <w:r>
+        <w:t xml:space="preserve"> under 60 seconds.</w:t>
+      </w:r>
+    </w:p>
+    <w:p>
+      <w:pPr>
+        <w:pStyle w:val="Heading2"/>
+      </w:pPr>
+      <w:bookmarkStart w:id="28" w:name="_Toc198672116"/>
+      <w:r>
+        <w:t>3.4 Interface Requirements</w:t>
+      </w:r>
+      <w:bookmarkEnd w:id="28"/>
+    </w:p>
+    <w:p>
+      <w:r>
+        <w:t>(Mapped to 9.6.11 External Interfaces and 9.6.4 System Interfaces, User Interfaces, Hardware</w:t>
       </w:r>
       <w:r>
         <w:rPr>
@@ -8906,389 +9066,7 @@
         <w:t xml:space="preserve"> </w:t>
       </w:r>
       <w:r>
-        <w:t>requirements.</w:t>
-      </w:r>
-    </w:p>
-    <w:p>
-      <w:r>
-        <w:t>Example: The system will use HTTPS for secure communication between client and</w:t>
-      </w:r>
-    </w:p>
-    <w:p>
-      <w:r>
-        <w:t>server.</w:t>
-      </w:r>
-    </w:p>
-    <w:p>
-      <w:pPr>
-        <w:pStyle w:val="Heading2"/>
-      </w:pPr>
-      <w:bookmarkStart w:id="32" w:name="_Toc198672122"/>
-      <w:r>
-        <w:t>3.5 Logical Database Requirements</w:t>
-      </w:r>
-      <w:bookmarkEnd w:id="32"/>
-    </w:p>
-    <w:p>
-      <w:r>
-        <w:t>(Mapped to 9.6.15 Logical Database Requirements)</w:t>
-      </w:r>
-    </w:p>
-    <w:p>
-      <w:r>
-        <w:lastRenderedPageBreak/>
-        <w:t xml:space="preserve">Describe key data entities, relationships, and constraints. This could include an </w:t>
-      </w:r>
-      <w:proofErr w:type="spellStart"/>
-      <w:r>
-        <w:t>EntityRelationship</w:t>
-      </w:r>
-      <w:proofErr w:type="spellEnd"/>
-      <w:r>
-        <w:t xml:space="preserve"> (ER) diagram or class diagram.</w:t>
-      </w:r>
-    </w:p>
-    <w:p>
-      <w:r>
-        <w:t>Example:</w:t>
-      </w:r>
-    </w:p>
-    <w:p>
-      <w:r>
-        <w:t xml:space="preserve">The “Application” entity has attributes such as </w:t>
-      </w:r>
-      <w:proofErr w:type="spellStart"/>
-      <w:r>
-        <w:t>applicationID</w:t>
-      </w:r>
-      <w:proofErr w:type="spellEnd"/>
-      <w:r>
-        <w:t xml:space="preserve">, title, and </w:t>
-      </w:r>
-      <w:proofErr w:type="spellStart"/>
-      <w:r>
-        <w:t>submissionDate</w:t>
-      </w:r>
-      <w:proofErr w:type="spellEnd"/>
-      <w:r>
-        <w:t>, and it is</w:t>
-      </w:r>
-    </w:p>
-    <w:p>
-      <w:r>
-        <w:t>related to the “Reviewer” entity.</w:t>
-      </w:r>
-    </w:p>
-    <w:p>
-      <w:pPr>
-        <w:pStyle w:val="Heading2"/>
-      </w:pPr>
-      <w:bookmarkStart w:id="33" w:name="_Toc198672123"/>
-      <w:r>
-        <w:t>3.6 Design Constraints</w:t>
-      </w:r>
-      <w:bookmarkEnd w:id="33"/>
-    </w:p>
-    <w:p>
-      <w:r>
-        <w:t>(Mapped to 9.6.16 Design Constraints)</w:t>
-      </w:r>
-    </w:p>
-    <w:p>
-      <w:r>
-        <w:t>List any restrictions or limitations imposed on the design of the software, whether they are from</w:t>
-      </w:r>
-    </w:p>
-    <w:p>
-      <w:r>
-        <w:t>external standards, regulations, or technical limitations.</w:t>
-      </w:r>
-    </w:p>
-    <w:p>
-      <w:r>
-        <w:t>Examples:</w:t>
-      </w:r>
-    </w:p>
-    <w:p>
-      <w:r>
-        <w:t>The user interface must comply with the university’s branding guidelines.</w:t>
-      </w:r>
-    </w:p>
-    <w:p>
-      <w:pPr>
-        <w:pStyle w:val="Heading2"/>
-      </w:pPr>
-      <w:bookmarkStart w:id="34" w:name="_Toc198672124"/>
-      <w:r>
-        <w:t>3.7 Software System Attributes</w:t>
-      </w:r>
-      <w:bookmarkEnd w:id="34"/>
-    </w:p>
-    <w:p>
-      <w:r>
-        <w:t>(Mapped to 9.6.18 Software System Attributes)</w:t>
-      </w:r>
-    </w:p>
-    <w:p>
-      <w:r>
-        <w:t>Specify the required attributes of the software product, which affect its quality and</w:t>
-      </w:r>
-    </w:p>
-    <w:p>
-      <w:r>
-        <w:t>performance:</w:t>
-      </w:r>
-    </w:p>
-    <w:p>
-      <w:r>
-        <w:t>• Reliability: The system should be able to recover from a crash within 1 minute.</w:t>
-      </w:r>
-    </w:p>
-    <w:p>
-      <w:r>
-        <w:t>• Availability: The system should be available 99.9% of the time during working hours</w:t>
-      </w:r>
-    </w:p>
-    <w:p>
-      <w:r>
-        <w:t>(Monday through Friday, 8 AM to 6 PM).</w:t>
-      </w:r>
-    </w:p>
-    <w:p>
-      <w:r>
-        <w:t>• Security: The system should use role-based access control (RBAC) and encryption for all</w:t>
-      </w:r>
-    </w:p>
-    <w:p>
-      <w:r>
-        <w:t>sensitive user data.</w:t>
-      </w:r>
-    </w:p>
-    <w:p>
-      <w:r>
-        <w:t>• Maintainability: The system should follow best coding practices and be modular to</w:t>
-      </w:r>
-    </w:p>
-    <w:p>
-      <w:r>
-        <w:t>facilitate updates.</w:t>
-      </w:r>
-    </w:p>
-    <w:p>
-      <w:r>
-        <w:t>• Portability: The software should be able to run on both Linux and Windows servers</w:t>
-      </w:r>
-    </w:p>
-    <w:p>
-      <w:r>
-        <w:t>without additional configuration.</w:t>
-      </w:r>
-    </w:p>
-    <w:p>
-      <w:pPr>
-        <w:pStyle w:val="Heading2"/>
-      </w:pPr>
-      <w:bookmarkStart w:id="35" w:name="_Toc198672125"/>
-      <w:r>
-        <w:t>3.8 Supporting Information</w:t>
-      </w:r>
-      <w:bookmarkEnd w:id="35"/>
-    </w:p>
-    <w:p>
-      <w:r>
-        <w:t>(Mapped to 9.6.20 Supporting Information)</w:t>
-      </w:r>
-    </w:p>
-    <w:p>
-      <w:r>
-        <w:lastRenderedPageBreak/>
-        <w:t>Any additional supporting information, including:</w:t>
-      </w:r>
-    </w:p>
-    <w:p>
-      <w:r>
-        <w:t>a) sample input/output formats, descriptions of cost analysis studies or results of questionnaires</w:t>
-      </w:r>
-    </w:p>
-    <w:p>
-      <w:r>
-        <w:t>or any other elicitation techniques;</w:t>
-      </w:r>
-    </w:p>
-    <w:p>
-      <w:r>
-        <w:t>b) supporting or background information that can help the readers of the SRS;</w:t>
-      </w:r>
-    </w:p>
-    <w:p>
-      <w:r>
-        <w:t>c) a description of the problems to be solved by the software; and</w:t>
-      </w:r>
-    </w:p>
-    <w:p>
-      <w:r>
-        <w:t>d) special packaging instructions for the code and the media to meet security, export, initial</w:t>
-      </w:r>
-    </w:p>
-    <w:p>
-      <w:r>
-        <w:t>loading or other requirements.</w:t>
-      </w:r>
-    </w:p>
-    <w:p>
-      <w:r>
-        <w:t>The SRS should explicitly state whether or not these information items are to be considered part</w:t>
-      </w:r>
-    </w:p>
-    <w:p>
-      <w:r>
-        <w:t>of the requirements.</w:t>
-      </w:r>
-    </w:p>
-    <w:p>
-      <w:r>
-        <w:t>Example:</w:t>
-      </w:r>
-    </w:p>
-    <w:p>
-      <w:r>
-        <w:t>Sample input/output formats for key system functions (e.g., CSV format for data export).</w:t>
-      </w:r>
-    </w:p>
-    <w:p>
-      <w:pPr>
-        <w:pStyle w:val="Heading1"/>
-      </w:pPr>
-      <w:bookmarkStart w:id="36" w:name="_Toc198672126"/>
-      <w:r>
-        <w:t>4. Verification</w:t>
-      </w:r>
-      <w:bookmarkEnd w:id="36"/>
-    </w:p>
-    <w:p>
-      <w:pPr>
-        <w:pStyle w:val="Heading2"/>
-      </w:pPr>
-      <w:bookmarkStart w:id="37" w:name="_Toc198672127"/>
-      <w:r>
-        <w:t>4.1 Verification Approach</w:t>
-      </w:r>
-      <w:bookmarkEnd w:id="37"/>
-    </w:p>
-    <w:p>
-      <w:r>
-        <w:t>(Mapped to 9.6.19 Verification)</w:t>
-      </w:r>
-    </w:p>
-    <w:p>
-      <w:r>
-        <w:t>Specify how the system will be verified, including methods, responsible parties, timing, and</w:t>
-      </w:r>
-    </w:p>
-    <w:p>
-      <w:r>
-        <w:t>locations.</w:t>
-      </w:r>
-    </w:p>
-    <w:p>
-      <w:r>
-        <w:t>Example:</w:t>
-      </w:r>
-    </w:p>
-    <w:p>
-      <w:r>
-        <w:t>• How: Functional testing, unit testing, and system integration testing will be used to</w:t>
-      </w:r>
-    </w:p>
-    <w:p>
-      <w:r>
-        <w:t>verify system performance.</w:t>
-      </w:r>
-    </w:p>
-    <w:p>
-      <w:r>
-        <w:t>• Who: Verification will be conducted by the product team and quality assurance (QA)</w:t>
-      </w:r>
-    </w:p>
-    <w:p>
-      <w:r>
-        <w:t>department.</w:t>
-      </w:r>
-    </w:p>
-    <w:p>
-      <w:r>
-        <w:t>• When: Verification will occur at key milestones in the development cycle (e.g., after</w:t>
-      </w:r>
-    </w:p>
-    <w:p>
-      <w:r>
-        <w:t>each sprint).</w:t>
-      </w:r>
-    </w:p>
-    <w:p>
-      <w:r>
-        <w:t>• Where: Verification activities will take place in the QA testing environment.</w:t>
-      </w:r>
-    </w:p>
-    <w:p>
-      <w:pPr>
-        <w:pStyle w:val="Heading2"/>
-      </w:pPr>
-      <w:bookmarkStart w:id="38" w:name="_Toc198672128"/>
-      <w:r>
-        <w:lastRenderedPageBreak/>
-        <w:t>4.2 Verification Criteria</w:t>
-      </w:r>
-      <w:bookmarkEnd w:id="38"/>
-    </w:p>
-    <w:p>
-      <w:r>
-        <w:t>Define the criteria against which the software will be verified. These should align with the</w:t>
-      </w:r>
-    </w:p>
-    <w:p>
-      <w:r>
-        <w:t>functional and quality requirements.</w:t>
-      </w:r>
-    </w:p>
-    <w:p>
-      <w:r>
-        <w:t>Example:</w:t>
-      </w:r>
-    </w:p>
-    <w:p>
-      <w:r>
-        <w:t>The response time for a search query should be less than 3 seconds under normal load.</w:t>
-      </w:r>
-    </w:p>
-    <w:p>
-      <w:pPr>
-        <w:pStyle w:val="Heading1"/>
-      </w:pPr>
-      <w:bookmarkStart w:id="39" w:name="_Toc198672129"/>
-      <w:r>
-        <w:t>5. Appendices</w:t>
-      </w:r>
-      <w:bookmarkEnd w:id="39"/>
-    </w:p>
-    <w:p>
-      <w:pPr>
-        <w:pStyle w:val="Heading2"/>
-      </w:pPr>
-      <w:bookmarkStart w:id="40" w:name="_Toc198672130"/>
-      <w:r>
-        <w:t>5.1 Assumptions and Dependencies</w:t>
-      </w:r>
-      <w:bookmarkEnd w:id="40"/>
-    </w:p>
-    <w:p>
-      <w:r>
-        <w:t>(Mapped to 9.6.8 Assumptions and Dependencies)</w:t>
-      </w:r>
-    </w:p>
-    <w:p>
-      <w:r>
-        <w:t>List any assumptions and dependencies that impact the software development process or its</w:t>
+        <w:t>Interfaces, Software Interfaces, Communications Interfaces)</w:t>
       </w:r>
       <w:r>
         <w:rPr>
@@ -9296,18 +9074,10 @@
         </w:rPr>
         <w:t xml:space="preserve"> </w:t>
       </w:r>
-      <w:r>
-        <w:t>requirements.</w:t>
-      </w:r>
-    </w:p>
-    <w:p>
-      <w:r>
-        <w:t>Example:</w:t>
-      </w:r>
-    </w:p>
-    <w:p>
-      <w:r>
-        <w:t>The system depends on the availability of the university's student database for user</w:t>
+    </w:p>
+    <w:p>
+      <w:r>
+        <w:t>Specify all system interfaces, including external systems, user interfaces, hardware, and</w:t>
       </w:r>
       <w:r>
         <w:rPr>
@@ -9316,18 +9086,632 @@
         <w:t xml:space="preserve"> </w:t>
       </w:r>
       <w:r>
+        <w:t>communications.</w:t>
+      </w:r>
+    </w:p>
+    <w:p>
+      <w:pPr>
+        <w:pStyle w:val="Heading3"/>
+      </w:pPr>
+      <w:bookmarkStart w:id="29" w:name="_Toc198672117"/>
+      <w:r>
+        <w:t>3.4.1 System Interfaces:</w:t>
+      </w:r>
+      <w:bookmarkEnd w:id="29"/>
+    </w:p>
+    <w:p>
+      <w:r>
+        <w:t>Interfaces with external systems or hardware.</w:t>
+      </w:r>
+    </w:p>
+    <w:p>
+      <w:r>
+        <w:t>Example: The system will integrate with the university’s authentication system (LDAP).</w:t>
+      </w:r>
+    </w:p>
+    <w:p>
+      <w:pPr>
+        <w:pStyle w:val="Heading3"/>
+      </w:pPr>
+      <w:bookmarkStart w:id="30" w:name="_Toc198672118"/>
+      <w:r>
+        <w:t>3.4.2 User Interfaces:</w:t>
+      </w:r>
+      <w:bookmarkEnd w:id="30"/>
+      <w:r>
+        <w:t xml:space="preserve"> </w:t>
+      </w:r>
+    </w:p>
+    <w:p>
+      <w:r>
+        <w:t>Describe the layout and interaction elements, e.g., navigation,</w:t>
+      </w:r>
+      <w:r>
+        <w:rPr>
+          <w:rFonts w:hint="eastAsia"/>
+        </w:rPr>
+        <w:t xml:space="preserve"> </w:t>
+      </w:r>
+      <w:r>
+        <w:t>buttons, data entry fields.</w:t>
+      </w:r>
+    </w:p>
+    <w:p>
+      <w:r>
+        <w:t>Example: The web interface will use a responsive layout with a fixed top navigation bar</w:t>
+      </w:r>
+    </w:p>
+    <w:p>
+      <w:r>
+        <w:t>for easy access to key features.</w:t>
+      </w:r>
+    </w:p>
+    <w:p>
+      <w:pPr>
+        <w:pStyle w:val="Heading3"/>
+      </w:pPr>
+      <w:bookmarkStart w:id="31" w:name="_Toc198672119"/>
+      <w:r>
+        <w:t>3.4.3 Hardware Interfaces:</w:t>
+      </w:r>
+      <w:bookmarkEnd w:id="31"/>
+    </w:p>
+    <w:p>
+      <w:r>
+        <w:t>Specify hardware connections, devices, and communication</w:t>
+      </w:r>
+      <w:r>
+        <w:rPr>
+          <w:rFonts w:hint="eastAsia"/>
+        </w:rPr>
+        <w:t xml:space="preserve"> </w:t>
+      </w:r>
+      <w:r>
+        <w:t>protocols.</w:t>
+      </w:r>
+      <w:r>
+        <w:rPr>
+          <w:rFonts w:hint="eastAsia"/>
+        </w:rPr>
+        <w:t xml:space="preserve"> </w:t>
+      </w:r>
+    </w:p>
+    <w:p>
+      <w:r>
+        <w:t>Example: The system shall support USB-connected fingerprint readers for user</w:t>
+      </w:r>
+      <w:r>
+        <w:rPr>
+          <w:rFonts w:hint="eastAsia"/>
+        </w:rPr>
+        <w:t xml:space="preserve"> </w:t>
+      </w:r>
+      <w:r>
         <w:t>authentication.</w:t>
       </w:r>
     </w:p>
     <w:p>
       <w:pPr>
+        <w:pStyle w:val="Heading3"/>
+      </w:pPr>
+      <w:bookmarkStart w:id="32" w:name="_Toc198672120"/>
+      <w:r>
+        <w:t>3.4.4 Software Interfaces:</w:t>
+      </w:r>
+      <w:bookmarkEnd w:id="32"/>
+      <w:r>
+        <w:t xml:space="preserve"> </w:t>
+      </w:r>
+    </w:p>
+    <w:p>
+      <w:r>
+        <w:t>Describe interactions with other software or APIs.</w:t>
+      </w:r>
+    </w:p>
+    <w:p>
+      <w:r>
+        <w:t>Example: The system will interact with a third-party cloud service for file storage (e.g.,</w:t>
+      </w:r>
+    </w:p>
+    <w:p>
+      <w:r>
+        <w:t>Amazon S3).</w:t>
+      </w:r>
+    </w:p>
+    <w:p>
+      <w:pPr>
+        <w:pStyle w:val="Heading3"/>
+      </w:pPr>
+      <w:bookmarkStart w:id="33" w:name="_Toc198672121"/>
+      <w:r>
+        <w:lastRenderedPageBreak/>
+        <w:t>3.4.5 Communications Interfaces:</w:t>
+      </w:r>
+      <w:bookmarkEnd w:id="33"/>
+      <w:r>
+        <w:t xml:space="preserve"> </w:t>
+      </w:r>
+    </w:p>
+    <w:p>
+      <w:r>
+        <w:t>Specify protocols, message formats, and network</w:t>
+      </w:r>
+      <w:r>
+        <w:rPr>
+          <w:rFonts w:hint="eastAsia"/>
+        </w:rPr>
+        <w:t xml:space="preserve"> </w:t>
+      </w:r>
+      <w:r>
+        <w:t>requirements.</w:t>
+      </w:r>
+    </w:p>
+    <w:p>
+      <w:r>
+        <w:t>Example: The system will use HTTPS for secure communication between client and</w:t>
+      </w:r>
+    </w:p>
+    <w:p>
+      <w:r>
+        <w:t>server.</w:t>
+      </w:r>
+    </w:p>
+    <w:p>
+      <w:pPr>
         <w:pStyle w:val="Heading2"/>
       </w:pPr>
-      <w:bookmarkStart w:id="41" w:name="_Toc198672131"/>
+      <w:bookmarkStart w:id="34" w:name="_Toc198672122"/>
+      <w:r>
+        <w:t>3.5 Logical Database Requirements</w:t>
+      </w:r>
+      <w:bookmarkEnd w:id="34"/>
+    </w:p>
+    <w:p>
+      <w:r>
+        <w:t>(Mapped to 9.6.15 Logical Database Requirements)</w:t>
+      </w:r>
+    </w:p>
+    <w:p>
+      <w:r>
+        <w:t xml:space="preserve">Describe key data entities, relationships, and constraints. This could include an </w:t>
+      </w:r>
+      <w:proofErr w:type="spellStart"/>
+      <w:r>
+        <w:t>EntityRelationship</w:t>
+      </w:r>
+      <w:proofErr w:type="spellEnd"/>
+      <w:r>
+        <w:t xml:space="preserve"> (ER) diagram or class diagram.</w:t>
+      </w:r>
+    </w:p>
+    <w:p>
+      <w:r>
+        <w:t>Example:</w:t>
+      </w:r>
+    </w:p>
+    <w:p>
+      <w:r>
+        <w:t xml:space="preserve">The “Application” entity has attributes such as </w:t>
+      </w:r>
+      <w:proofErr w:type="spellStart"/>
+      <w:r>
+        <w:t>applicationID</w:t>
+      </w:r>
+      <w:proofErr w:type="spellEnd"/>
+      <w:r>
+        <w:t xml:space="preserve">, title, and </w:t>
+      </w:r>
+      <w:proofErr w:type="spellStart"/>
+      <w:r>
+        <w:t>submissionDate</w:t>
+      </w:r>
+      <w:proofErr w:type="spellEnd"/>
+      <w:r>
+        <w:t>, and it is</w:t>
+      </w:r>
+      <w:r>
+        <w:rPr>
+          <w:rFonts w:hint="eastAsia"/>
+        </w:rPr>
+        <w:t xml:space="preserve"> </w:t>
+      </w:r>
+      <w:r>
+        <w:t>related to the “Reviewer” entity.</w:t>
+      </w:r>
+    </w:p>
+    <w:p>
+      <w:pPr>
+        <w:pStyle w:val="Heading2"/>
+      </w:pPr>
+      <w:bookmarkStart w:id="35" w:name="_Toc198672123"/>
+      <w:r>
+        <w:t>3.6 Design Constraints</w:t>
+      </w:r>
+      <w:bookmarkEnd w:id="35"/>
+    </w:p>
+    <w:p>
+      <w:r>
+        <w:t>(Mapped to 9.6.16 Design Constraints)</w:t>
+      </w:r>
+    </w:p>
+    <w:p>
+      <w:r>
+        <w:t>List any restrictions or limitations imposed on the design of the software, whether they are from</w:t>
+      </w:r>
+      <w:r>
+        <w:rPr>
+          <w:rFonts w:hint="eastAsia"/>
+        </w:rPr>
+        <w:t xml:space="preserve"> </w:t>
+      </w:r>
+      <w:r>
+        <w:t>external standards, regulations, or technical limitations.</w:t>
+      </w:r>
+    </w:p>
+    <w:p>
+      <w:r>
+        <w:t>Examples:</w:t>
+      </w:r>
+    </w:p>
+    <w:p>
+      <w:r>
+        <w:t>The user interface must comply with the university’s branding guidelines.</w:t>
+      </w:r>
+    </w:p>
+    <w:p>
+      <w:pPr>
+        <w:pStyle w:val="Heading2"/>
+      </w:pPr>
+      <w:bookmarkStart w:id="36" w:name="_Toc198672124"/>
+      <w:r>
+        <w:t>3.7 Software System Attributes</w:t>
+      </w:r>
+      <w:bookmarkEnd w:id="36"/>
+    </w:p>
+    <w:p>
+      <w:r>
+        <w:t>(Mapped to 9.6.18 Software System Attributes)</w:t>
+      </w:r>
+    </w:p>
+    <w:p>
+      <w:r>
+        <w:t>Specify the required attributes of the software product, which affect its quality and</w:t>
+      </w:r>
+    </w:p>
+    <w:p>
+      <w:r>
+        <w:t>performance:</w:t>
+      </w:r>
+    </w:p>
+    <w:p>
+      <w:r>
+        <w:t>• Reliability: The system should be able to recover from a crash within 1 minute.</w:t>
+      </w:r>
+    </w:p>
+    <w:p>
+      <w:r>
+        <w:t>• Availability: The system should be available 99.9% of the time during working hours</w:t>
+      </w:r>
+    </w:p>
+    <w:p>
+      <w:r>
+        <w:t>(Monday through Friday, 8 AM to 6 PM).</w:t>
+      </w:r>
+    </w:p>
+    <w:p>
+      <w:r>
+        <w:t>• Security: The system should use role-based access control (RBAC) and encryption for all</w:t>
+      </w:r>
+      <w:r>
+        <w:rPr>
+          <w:rFonts w:hint="eastAsia"/>
+        </w:rPr>
+        <w:t xml:space="preserve"> </w:t>
+      </w:r>
+      <w:r>
+        <w:t>sensitive user data.</w:t>
+      </w:r>
+    </w:p>
+    <w:p>
+      <w:r>
+        <w:t>• Maintainability: The system should follow best coding practices and be modular to</w:t>
+      </w:r>
+    </w:p>
+    <w:p>
+      <w:r>
+        <w:t>facilitate updates.</w:t>
+      </w:r>
+    </w:p>
+    <w:p>
+      <w:r>
+        <w:lastRenderedPageBreak/>
+        <w:t>• Portability: The software should be able to run on both Linux and Windows servers</w:t>
+      </w:r>
+      <w:r>
+        <w:rPr>
+          <w:rFonts w:hint="eastAsia"/>
+        </w:rPr>
+        <w:t xml:space="preserve"> </w:t>
+      </w:r>
+      <w:r>
+        <w:t>without additional configuration.</w:t>
+      </w:r>
+    </w:p>
+    <w:p>
+      <w:pPr>
+        <w:pStyle w:val="Heading2"/>
+      </w:pPr>
+      <w:bookmarkStart w:id="37" w:name="_Toc198672125"/>
+      <w:r>
+        <w:t>3.8 Supporting Information</w:t>
+      </w:r>
+      <w:bookmarkEnd w:id="37"/>
+    </w:p>
+    <w:p>
+      <w:r>
+        <w:t>(Mapped to 9.6.20 Supporting Information)</w:t>
+      </w:r>
+    </w:p>
+    <w:p>
+      <w:r>
+        <w:t>Any additional supporting information, including:</w:t>
+      </w:r>
+    </w:p>
+    <w:p>
+      <w:r>
+        <w:t>a) sample input/output formats, descriptions of cost analysis studies or results of questionnaires</w:t>
+      </w:r>
+      <w:r>
+        <w:rPr>
+          <w:rFonts w:hint="eastAsia"/>
+        </w:rPr>
+        <w:t xml:space="preserve"> </w:t>
+      </w:r>
+      <w:r>
+        <w:t>or any other elicitation techniques;</w:t>
+      </w:r>
+    </w:p>
+    <w:p>
+      <w:r>
+        <w:t>b) supporting or background information that can help the readers of the SRS;</w:t>
+      </w:r>
+    </w:p>
+    <w:p>
+      <w:r>
+        <w:t>c) a description of the problems to be solved by the software; and</w:t>
+      </w:r>
+    </w:p>
+    <w:p>
+      <w:r>
+        <w:t>d) special packaging instructions for the code and the media to meet security, export, initial</w:t>
+      </w:r>
+      <w:r>
+        <w:rPr>
+          <w:rFonts w:hint="eastAsia"/>
+        </w:rPr>
+        <w:t xml:space="preserve"> </w:t>
+      </w:r>
+      <w:r>
+        <w:t>loading or other requirements.</w:t>
+      </w:r>
+    </w:p>
+    <w:p>
+      <w:r>
+        <w:t>The SRS should explicitly state whether or not these information items are to be considered part</w:t>
+      </w:r>
+      <w:r>
+        <w:rPr>
+          <w:rFonts w:hint="eastAsia"/>
+        </w:rPr>
+        <w:t xml:space="preserve"> </w:t>
+      </w:r>
+      <w:r>
+        <w:t>of the requirements.</w:t>
+      </w:r>
+    </w:p>
+    <w:p>
+      <w:r>
+        <w:t>Example:</w:t>
+      </w:r>
+    </w:p>
+    <w:p>
+      <w:r>
+        <w:t>Sample input/output formats for key system functions (e.g., CSV format for data export).</w:t>
+      </w:r>
+    </w:p>
+    <w:p>
+      <w:pPr>
+        <w:pStyle w:val="Heading1"/>
+      </w:pPr>
+      <w:bookmarkStart w:id="38" w:name="_Toc198672126"/>
+      <w:r>
+        <w:t>4. Verification</w:t>
+      </w:r>
+      <w:bookmarkEnd w:id="38"/>
+    </w:p>
+    <w:p>
+      <w:pPr>
+        <w:pStyle w:val="Heading2"/>
+      </w:pPr>
+      <w:bookmarkStart w:id="39" w:name="_Toc198672127"/>
+      <w:r>
+        <w:t>4.1 Verification Approach</w:t>
+      </w:r>
+      <w:bookmarkEnd w:id="39"/>
+    </w:p>
+    <w:p>
+      <w:r>
+        <w:t>(Mapped to 9.6.19 Verification)</w:t>
+      </w:r>
+    </w:p>
+    <w:p>
+      <w:r>
+        <w:t>Specify how the system will be verified, including methods, responsible parties, timing, and</w:t>
+      </w:r>
+      <w:r>
+        <w:rPr>
+          <w:rFonts w:hint="eastAsia"/>
+        </w:rPr>
+        <w:t xml:space="preserve"> </w:t>
+      </w:r>
+      <w:r>
+        <w:t>locations.</w:t>
+      </w:r>
+    </w:p>
+    <w:p>
+      <w:r>
+        <w:t>Example:</w:t>
+      </w:r>
+    </w:p>
+    <w:p>
+      <w:r>
+        <w:t>• How: Functional testing, unit testing, and system integration testing will be used to</w:t>
+      </w:r>
+      <w:r>
+        <w:rPr>
+          <w:rFonts w:hint="eastAsia"/>
+        </w:rPr>
+        <w:t xml:space="preserve"> </w:t>
+      </w:r>
+      <w:r>
+        <w:t>verify system performance.</w:t>
+      </w:r>
+    </w:p>
+    <w:p>
+      <w:r>
+        <w:t>• Who: Verification will be conducted by the product team and quality assurance (QA)</w:t>
+      </w:r>
+      <w:r>
+        <w:rPr>
+          <w:rFonts w:hint="eastAsia"/>
+        </w:rPr>
+        <w:t xml:space="preserve"> </w:t>
+      </w:r>
+      <w:r>
+        <w:t>department.</w:t>
+      </w:r>
+    </w:p>
+    <w:p>
+      <w:r>
+        <w:t>• When: Verification will occur at key milestones in the development cycle (e.g., after</w:t>
+      </w:r>
+      <w:r>
+        <w:rPr>
+          <w:rFonts w:hint="eastAsia"/>
+        </w:rPr>
+        <w:t xml:space="preserve"> </w:t>
+      </w:r>
+      <w:r>
+        <w:t>each sprint).</w:t>
+      </w:r>
+    </w:p>
+    <w:p>
+      <w:r>
+        <w:t>• Where: Verification activities will take place in the QA testing environment.</w:t>
+      </w:r>
+    </w:p>
+    <w:p>
+      <w:pPr>
+        <w:pStyle w:val="Heading2"/>
+      </w:pPr>
+      <w:bookmarkStart w:id="40" w:name="_Toc198672128"/>
+      <w:r>
+        <w:lastRenderedPageBreak/>
+        <w:t>4.2 Verification Criteria</w:t>
+      </w:r>
+      <w:bookmarkEnd w:id="40"/>
+    </w:p>
+    <w:p>
+      <w:r>
+        <w:t>Define the criteria against which the software will be verified. These should align with the</w:t>
+      </w:r>
+      <w:r>
+        <w:rPr>
+          <w:rFonts w:hint="eastAsia"/>
+        </w:rPr>
+        <w:t xml:space="preserve"> </w:t>
+      </w:r>
+      <w:r>
+        <w:t>functional and quality requirements.</w:t>
+      </w:r>
+    </w:p>
+    <w:p>
+      <w:r>
+        <w:t>Example:</w:t>
+      </w:r>
+    </w:p>
+    <w:p>
+      <w:r>
+        <w:t>The response time for a search query should be less than 3 seconds under normal load.</w:t>
+      </w:r>
+    </w:p>
+    <w:p>
+      <w:pPr>
+        <w:pStyle w:val="Heading1"/>
+      </w:pPr>
+      <w:bookmarkStart w:id="41" w:name="_Toc198672129"/>
+      <w:r>
+        <w:t>5. Appendices</w:t>
+      </w:r>
+      <w:bookmarkEnd w:id="41"/>
+    </w:p>
+    <w:p>
+      <w:pPr>
+        <w:pStyle w:val="Heading2"/>
+      </w:pPr>
+      <w:bookmarkStart w:id="42" w:name="_Toc198672130"/>
+      <w:r>
+        <w:t>5.1 Assumptions and Dependencies</w:t>
+      </w:r>
+      <w:bookmarkEnd w:id="42"/>
+    </w:p>
+    <w:p>
+      <w:r>
+        <w:t>(Mapped to 9.6.8 Assumptions and Dependencies)</w:t>
+      </w:r>
+    </w:p>
+    <w:p>
+      <w:r>
+        <w:t>List any assumptions and dependencies that impact the software development process or its</w:t>
+      </w:r>
+      <w:r>
+        <w:rPr>
+          <w:rFonts w:hint="eastAsia"/>
+        </w:rPr>
+        <w:t xml:space="preserve"> </w:t>
+      </w:r>
+      <w:r>
+        <w:t>requirements.</w:t>
+      </w:r>
+    </w:p>
+    <w:p>
+      <w:r>
+        <w:t>Example:</w:t>
+      </w:r>
+    </w:p>
+    <w:p>
+      <w:r>
+        <w:t>The system depends on the availability of the university's student database for user</w:t>
+      </w:r>
+      <w:r>
+        <w:rPr>
+          <w:rFonts w:hint="eastAsia"/>
+        </w:rPr>
+        <w:t xml:space="preserve"> </w:t>
+      </w:r>
+      <w:r>
+        <w:t>authentication.</w:t>
+      </w:r>
+    </w:p>
+    <w:p>
+      <w:pPr>
+        <w:pStyle w:val="Heading2"/>
+      </w:pPr>
+      <w:bookmarkStart w:id="43" w:name="_Toc198672131"/>
       <w:r>
         <w:t>5.2 Acronyms and Abbreviations</w:t>
       </w:r>
-      <w:bookmarkEnd w:id="41"/>
+      <w:bookmarkEnd w:id="43"/>
     </w:p>
     <w:p>
       <w:r>
@@ -9371,6 +9755,119 @@
 <file path=word/numbering.xml><?xml version="1.0" encoding="utf-8"?>
 <w:numbering xmlns:wpc="http://schemas.microsoft.com/office/word/2010/wordprocessingCanvas" xmlns:cx="http://schemas.microsoft.com/office/drawing/2014/chartex" xmlns:cx1="http://schemas.microsoft.com/office/drawing/2015/9/8/chartex" xmlns:cx2="http://schemas.microsoft.com/office/drawing/2015/10/21/chartex" xmlns:cx3="http://schemas.microsoft.com/office/drawing/2016/5/9/chartex" xmlns:cx4="http://schemas.microsoft.com/office/drawing/2016/5/10/chartex" xmlns:cx5="http://schemas.microsoft.com/office/drawing/2016/5/11/chartex" xmlns:cx6="http://schemas.microsoft.com/office/drawing/2016/5/12/chartex" xmlns:cx7="http://schemas.microsoft.com/office/drawing/2016/5/13/chartex" xmlns:cx8="http://schemas.microsoft.com/office/drawing/2016/5/14/chartex" xmlns:mc="http://schemas.openxmlformats.org/markup-compatibility/2006" xmlns:aink="http://schemas.microsoft.com/office/drawing/2016/ink" xmlns:am3d="http://schemas.microsoft.com/office/drawing/2017/model3d" xmlns:o="urn:schemas-microsoft-com:office:office" xmlns:oel="http://schemas.microsoft.com/office/2019/extlst" xmlns:r="http://schemas.openxmlformats.org/officeDocument/2006/relationships" xmlns:m="http://schemas.openxmlformats.org/officeDocument/2006/math" xmlns:v="urn:schemas-microsoft-com:vml" xmlns:wp14="http://schemas.microsoft.com/office/word/2010/wordprocessingDrawing" xmlns:wp="http://schemas.openxmlformats.org/drawingml/2006/wordprocessingDrawing" xmlns:w10="urn:schemas-microsoft-com:office:word" xmlns:w="http://schemas.openxmlformats.org/wordprocessingml/2006/main" xmlns:w14="http://schemas.microsoft.com/office/word/2010/wordml" xmlns:w15="http://schemas.microsoft.com/office/word/2012/wordml" xmlns:w16cex="http://schemas.microsoft.com/office/word/2018/wordml/cex" xmlns:w16cid="http://schemas.microsoft.com/office/word/2016/wordml/cid" xmlns:w16="http://schemas.microsoft.com/office/word/2018/wordml" xmlns:w16du="http://schemas.microsoft.com/office/word/2023/wordml/word16du" xmlns:w16sdtdh="http://schemas.microsoft.com/office/word/2020/wordml/sdtdatahash" xmlns:w16sdtfl="http://schemas.microsoft.com/office/word/2024/wordml/sdtformatlock" xmlns:w16se="http://schemas.microsoft.com/office/word/2015/wordml/symex" xmlns:wpg="http://schemas.microsoft.com/office/word/2010/wordprocessingGroup" xmlns:wpi="http://schemas.microsoft.com/office/word/2010/wordprocessingInk" xmlns:wne="http://schemas.microsoft.com/office/word/2006/wordml" xmlns:wps="http://schemas.microsoft.com/office/word/2010/wordprocessingShape" mc:Ignorable="w14 w15 w16se w16cid w16 w16cex w16sdtdh w16sdtfl w16du wp14">
   <w:abstractNum w:abstractNumId="0" w15:restartNumberingAfterBreak="0">
+    <w:nsid w:val="19D707B1"/>
+    <w:multiLevelType w:val="hybridMultilevel"/>
+    <w:tmpl w:val="7FFA0156"/>
+    <w:lvl w:ilvl="0" w:tplc="44090001">
+      <w:start w:val="1"/>
+      <w:numFmt w:val="bullet"/>
+      <w:lvlText w:val=""/>
+      <w:lvlJc w:val="left"/>
+      <w:pPr>
+        <w:ind w:left="720" w:hanging="360"/>
+      </w:pPr>
+      <w:rPr>
+        <w:rFonts w:ascii="Symbol" w:hAnsi="Symbol" w:hint="default"/>
+      </w:rPr>
+    </w:lvl>
+    <w:lvl w:ilvl="1" w:tplc="44090003" w:tentative="1">
+      <w:start w:val="1"/>
+      <w:numFmt w:val="bullet"/>
+      <w:lvlText w:val="o"/>
+      <w:lvlJc w:val="left"/>
+      <w:pPr>
+        <w:ind w:left="1440" w:hanging="360"/>
+      </w:pPr>
+      <w:rPr>
+        <w:rFonts w:ascii="Courier New" w:hAnsi="Courier New" w:cs="Courier New" w:hint="default"/>
+      </w:rPr>
+    </w:lvl>
+    <w:lvl w:ilvl="2" w:tplc="44090005" w:tentative="1">
+      <w:start w:val="1"/>
+      <w:numFmt w:val="bullet"/>
+      <w:lvlText w:val=""/>
+      <w:lvlJc w:val="left"/>
+      <w:pPr>
+        <w:ind w:left="2160" w:hanging="360"/>
+      </w:pPr>
+      <w:rPr>
+        <w:rFonts w:ascii="Wingdings" w:hAnsi="Wingdings" w:hint="default"/>
+      </w:rPr>
+    </w:lvl>
+    <w:lvl w:ilvl="3" w:tplc="44090001" w:tentative="1">
+      <w:start w:val="1"/>
+      <w:numFmt w:val="bullet"/>
+      <w:lvlText w:val=""/>
+      <w:lvlJc w:val="left"/>
+      <w:pPr>
+        <w:ind w:left="2880" w:hanging="360"/>
+      </w:pPr>
+      <w:rPr>
+        <w:rFonts w:ascii="Symbol" w:hAnsi="Symbol" w:hint="default"/>
+      </w:rPr>
+    </w:lvl>
+    <w:lvl w:ilvl="4" w:tplc="44090003" w:tentative="1">
+      <w:start w:val="1"/>
+      <w:numFmt w:val="bullet"/>
+      <w:lvlText w:val="o"/>
+      <w:lvlJc w:val="left"/>
+      <w:pPr>
+        <w:ind w:left="3600" w:hanging="360"/>
+      </w:pPr>
+      <w:rPr>
+        <w:rFonts w:ascii="Courier New" w:hAnsi="Courier New" w:cs="Courier New" w:hint="default"/>
+      </w:rPr>
+    </w:lvl>
+    <w:lvl w:ilvl="5" w:tplc="44090005" w:tentative="1">
+      <w:start w:val="1"/>
+      <w:numFmt w:val="bullet"/>
+      <w:lvlText w:val=""/>
+      <w:lvlJc w:val="left"/>
+      <w:pPr>
+        <w:ind w:left="4320" w:hanging="360"/>
+      </w:pPr>
+      <w:rPr>
+        <w:rFonts w:ascii="Wingdings" w:hAnsi="Wingdings" w:hint="default"/>
+      </w:rPr>
+    </w:lvl>
+    <w:lvl w:ilvl="6" w:tplc="44090001" w:tentative="1">
+      <w:start w:val="1"/>
+      <w:numFmt w:val="bullet"/>
+      <w:lvlText w:val=""/>
+      <w:lvlJc w:val="left"/>
+      <w:pPr>
+        <w:ind w:left="5040" w:hanging="360"/>
+      </w:pPr>
+      <w:rPr>
+        <w:rFonts w:ascii="Symbol" w:hAnsi="Symbol" w:hint="default"/>
+      </w:rPr>
+    </w:lvl>
+    <w:lvl w:ilvl="7" w:tplc="44090003" w:tentative="1">
+      <w:start w:val="1"/>
+      <w:numFmt w:val="bullet"/>
+      <w:lvlText w:val="o"/>
+      <w:lvlJc w:val="left"/>
+      <w:pPr>
+        <w:ind w:left="5760" w:hanging="360"/>
+      </w:pPr>
+      <w:rPr>
+        <w:rFonts w:ascii="Courier New" w:hAnsi="Courier New" w:cs="Courier New" w:hint="default"/>
+      </w:rPr>
+    </w:lvl>
+    <w:lvl w:ilvl="8" w:tplc="44090005" w:tentative="1">
+      <w:start w:val="1"/>
+      <w:numFmt w:val="bullet"/>
+      <w:lvlText w:val=""/>
+      <w:lvlJc w:val="left"/>
+      <w:pPr>
+        <w:ind w:left="6480" w:hanging="360"/>
+      </w:pPr>
+      <w:rPr>
+        <w:rFonts w:ascii="Wingdings" w:hAnsi="Wingdings" w:hint="default"/>
+      </w:rPr>
+    </w:lvl>
+  </w:abstractNum>
+  <w:abstractNum w:abstractNumId="1" w15:restartNumberingAfterBreak="0">
     <w:nsid w:val="1F12364E"/>
     <w:multiLevelType w:val="hybridMultilevel"/>
     <w:tmpl w:val="14042972"/>
@@ -9483,7 +9980,7 @@
       </w:rPr>
     </w:lvl>
   </w:abstractNum>
-  <w:abstractNum w:abstractNumId="1" w15:restartNumberingAfterBreak="0">
+  <w:abstractNum w:abstractNumId="2" w15:restartNumberingAfterBreak="0">
     <w:nsid w:val="212E1885"/>
     <w:multiLevelType w:val="hybridMultilevel"/>
     <w:tmpl w:val="A38018F8"/>
@@ -9596,7 +10093,7 @@
       </w:rPr>
     </w:lvl>
   </w:abstractNum>
-  <w:abstractNum w:abstractNumId="2" w15:restartNumberingAfterBreak="0">
+  <w:abstractNum w:abstractNumId="3" w15:restartNumberingAfterBreak="0">
     <w:nsid w:val="263C7B83"/>
     <w:multiLevelType w:val="hybridMultilevel"/>
     <w:tmpl w:val="310E5220"/>
@@ -9709,7 +10206,7 @@
       </w:rPr>
     </w:lvl>
   </w:abstractNum>
-  <w:abstractNum w:abstractNumId="3" w15:restartNumberingAfterBreak="0">
+  <w:abstractNum w:abstractNumId="4" w15:restartNumberingAfterBreak="0">
     <w:nsid w:val="28950B0C"/>
     <w:multiLevelType w:val="hybridMultilevel"/>
     <w:tmpl w:val="B044D2DC"/>
@@ -9798,7 +10295,7 @@
       </w:pPr>
     </w:lvl>
   </w:abstractNum>
-  <w:abstractNum w:abstractNumId="4" w15:restartNumberingAfterBreak="0">
+  <w:abstractNum w:abstractNumId="5" w15:restartNumberingAfterBreak="0">
     <w:nsid w:val="2E0F3EED"/>
     <w:multiLevelType w:val="hybridMultilevel"/>
     <w:tmpl w:val="D56E927E"/>
@@ -9887,7 +10384,7 @@
       </w:pPr>
     </w:lvl>
   </w:abstractNum>
-  <w:abstractNum w:abstractNumId="5" w15:restartNumberingAfterBreak="0">
+  <w:abstractNum w:abstractNumId="6" w15:restartNumberingAfterBreak="0">
     <w:nsid w:val="376C7B02"/>
     <w:multiLevelType w:val="hybridMultilevel"/>
     <w:tmpl w:val="BEDC76EA"/>
@@ -9976,7 +10473,7 @@
       </w:pPr>
     </w:lvl>
   </w:abstractNum>
-  <w:abstractNum w:abstractNumId="6" w15:restartNumberingAfterBreak="0">
+  <w:abstractNum w:abstractNumId="7" w15:restartNumberingAfterBreak="0">
     <w:nsid w:val="388E560F"/>
     <w:multiLevelType w:val="hybridMultilevel"/>
     <w:tmpl w:val="BC78EF9A"/>
@@ -10065,7 +10562,7 @@
       </w:pPr>
     </w:lvl>
   </w:abstractNum>
-  <w:abstractNum w:abstractNumId="7" w15:restartNumberingAfterBreak="0">
+  <w:abstractNum w:abstractNumId="8" w15:restartNumberingAfterBreak="0">
     <w:nsid w:val="45EF1EFB"/>
     <w:multiLevelType w:val="hybridMultilevel"/>
     <w:tmpl w:val="E13686A4"/>
@@ -10154,7 +10651,7 @@
       </w:pPr>
     </w:lvl>
   </w:abstractNum>
-  <w:abstractNum w:abstractNumId="8" w15:restartNumberingAfterBreak="0">
+  <w:abstractNum w:abstractNumId="9" w15:restartNumberingAfterBreak="0">
     <w:nsid w:val="552702D2"/>
     <w:multiLevelType w:val="hybridMultilevel"/>
     <w:tmpl w:val="C646E544"/>
@@ -10267,7 +10764,7 @@
       </w:rPr>
     </w:lvl>
   </w:abstractNum>
-  <w:abstractNum w:abstractNumId="9" w15:restartNumberingAfterBreak="0">
+  <w:abstractNum w:abstractNumId="10" w15:restartNumberingAfterBreak="0">
     <w:nsid w:val="58866173"/>
     <w:multiLevelType w:val="hybridMultilevel"/>
     <w:tmpl w:val="66484980"/>
@@ -10380,7 +10877,7 @@
       </w:rPr>
     </w:lvl>
   </w:abstractNum>
-  <w:abstractNum w:abstractNumId="10" w15:restartNumberingAfterBreak="0">
+  <w:abstractNum w:abstractNumId="11" w15:restartNumberingAfterBreak="0">
     <w:nsid w:val="59EA355A"/>
     <w:multiLevelType w:val="multilevel"/>
     <w:tmpl w:val="A208AF52"/>
@@ -10493,7 +10990,7 @@
       </w:rPr>
     </w:lvl>
   </w:abstractNum>
-  <w:abstractNum w:abstractNumId="11" w15:restartNumberingAfterBreak="0">
+  <w:abstractNum w:abstractNumId="12" w15:restartNumberingAfterBreak="0">
     <w:nsid w:val="5DA30CCF"/>
     <w:multiLevelType w:val="hybridMultilevel"/>
     <w:tmpl w:val="0D26B80C"/>
@@ -10606,7 +11103,7 @@
       </w:rPr>
     </w:lvl>
   </w:abstractNum>
-  <w:abstractNum w:abstractNumId="12" w15:restartNumberingAfterBreak="0">
+  <w:abstractNum w:abstractNumId="13" w15:restartNumberingAfterBreak="0">
     <w:nsid w:val="64932348"/>
     <w:multiLevelType w:val="hybridMultilevel"/>
     <w:tmpl w:val="0ED68952"/>
@@ -10695,7 +11192,7 @@
       </w:pPr>
     </w:lvl>
   </w:abstractNum>
-  <w:abstractNum w:abstractNumId="13" w15:restartNumberingAfterBreak="0">
+  <w:abstractNum w:abstractNumId="14" w15:restartNumberingAfterBreak="0">
     <w:nsid w:val="68097144"/>
     <w:multiLevelType w:val="hybridMultilevel"/>
     <w:tmpl w:val="8BD4D9E6"/>
@@ -10808,7 +11305,120 @@
       </w:rPr>
     </w:lvl>
   </w:abstractNum>
-  <w:abstractNum w:abstractNumId="14" w15:restartNumberingAfterBreak="0">
+  <w:abstractNum w:abstractNumId="15" w15:restartNumberingAfterBreak="0">
+    <w:nsid w:val="69E0041E"/>
+    <w:multiLevelType w:val="multilevel"/>
+    <w:tmpl w:val="5950B758"/>
+    <w:lvl w:ilvl="0">
+      <w:start w:val="3"/>
+      <w:numFmt w:val="decimal"/>
+      <w:lvlText w:val="%1"/>
+      <w:lvlJc w:val="left"/>
+      <w:pPr>
+        <w:ind w:left="420" w:hanging="420"/>
+      </w:pPr>
+      <w:rPr>
+        <w:rFonts w:hint="default"/>
+      </w:rPr>
+    </w:lvl>
+    <w:lvl w:ilvl="1">
+      <w:start w:val="2"/>
+      <w:numFmt w:val="decimal"/>
+      <w:lvlText w:val="%1.%2"/>
+      <w:lvlJc w:val="left"/>
+      <w:pPr>
+        <w:ind w:left="420" w:hanging="420"/>
+      </w:pPr>
+      <w:rPr>
+        <w:rFonts w:hint="default"/>
+      </w:rPr>
+    </w:lvl>
+    <w:lvl w:ilvl="2">
+      <w:start w:val="1"/>
+      <w:numFmt w:val="decimal"/>
+      <w:lvlText w:val="%1.%2.%3"/>
+      <w:lvlJc w:val="left"/>
+      <w:pPr>
+        <w:ind w:left="720" w:hanging="720"/>
+      </w:pPr>
+      <w:rPr>
+        <w:rFonts w:hint="default"/>
+      </w:rPr>
+    </w:lvl>
+    <w:lvl w:ilvl="3">
+      <w:start w:val="1"/>
+      <w:numFmt w:val="decimal"/>
+      <w:lvlText w:val="%1.%2.%3.%4"/>
+      <w:lvlJc w:val="left"/>
+      <w:pPr>
+        <w:ind w:left="1080" w:hanging="1080"/>
+      </w:pPr>
+      <w:rPr>
+        <w:rFonts w:hint="default"/>
+      </w:rPr>
+    </w:lvl>
+    <w:lvl w:ilvl="4">
+      <w:start w:val="1"/>
+      <w:numFmt w:val="decimal"/>
+      <w:lvlText w:val="%1.%2.%3.%4.%5"/>
+      <w:lvlJc w:val="left"/>
+      <w:pPr>
+        <w:ind w:left="1080" w:hanging="1080"/>
+      </w:pPr>
+      <w:rPr>
+        <w:rFonts w:hint="default"/>
+      </w:rPr>
+    </w:lvl>
+    <w:lvl w:ilvl="5">
+      <w:start w:val="1"/>
+      <w:numFmt w:val="decimal"/>
+      <w:lvlText w:val="%1.%2.%3.%4.%5.%6"/>
+      <w:lvlJc w:val="left"/>
+      <w:pPr>
+        <w:ind w:left="1440" w:hanging="1440"/>
+      </w:pPr>
+      <w:rPr>
+        <w:rFonts w:hint="default"/>
+      </w:rPr>
+    </w:lvl>
+    <w:lvl w:ilvl="6">
+      <w:start w:val="1"/>
+      <w:numFmt w:val="decimal"/>
+      <w:lvlText w:val="%1.%2.%3.%4.%5.%6.%7"/>
+      <w:lvlJc w:val="left"/>
+      <w:pPr>
+        <w:ind w:left="1440" w:hanging="1440"/>
+      </w:pPr>
+      <w:rPr>
+        <w:rFonts w:hint="default"/>
+      </w:rPr>
+    </w:lvl>
+    <w:lvl w:ilvl="7">
+      <w:start w:val="1"/>
+      <w:numFmt w:val="decimal"/>
+      <w:lvlText w:val="%1.%2.%3.%4.%5.%6.%7.%8"/>
+      <w:lvlJc w:val="left"/>
+      <w:pPr>
+        <w:ind w:left="1800" w:hanging="1800"/>
+      </w:pPr>
+      <w:rPr>
+        <w:rFonts w:hint="default"/>
+      </w:rPr>
+    </w:lvl>
+    <w:lvl w:ilvl="8">
+      <w:start w:val="1"/>
+      <w:numFmt w:val="decimal"/>
+      <w:lvlText w:val="%1.%2.%3.%4.%5.%6.%7.%8.%9"/>
+      <w:lvlJc w:val="left"/>
+      <w:pPr>
+        <w:ind w:left="1800" w:hanging="1800"/>
+      </w:pPr>
+      <w:rPr>
+        <w:rFonts w:hint="default"/>
+      </w:rPr>
+    </w:lvl>
+  </w:abstractNum>
+  <w:abstractNum w:abstractNumId="16" w15:restartNumberingAfterBreak="0">
     <w:nsid w:val="7065187E"/>
     <w:multiLevelType w:val="hybridMultilevel"/>
     <w:tmpl w:val="9B70A042"/>
@@ -10921,7 +11531,7 @@
       </w:rPr>
     </w:lvl>
   </w:abstractNum>
-  <w:abstractNum w:abstractNumId="15" w15:restartNumberingAfterBreak="0">
+  <w:abstractNum w:abstractNumId="17" w15:restartNumberingAfterBreak="0">
     <w:nsid w:val="723539F6"/>
     <w:multiLevelType w:val="hybridMultilevel"/>
     <w:tmpl w:val="A81E0A84"/>
@@ -11034,7 +11644,120 @@
       </w:rPr>
     </w:lvl>
   </w:abstractNum>
-  <w:abstractNum w:abstractNumId="16" w15:restartNumberingAfterBreak="0">
+  <w:abstractNum w:abstractNumId="18" w15:restartNumberingAfterBreak="0">
+    <w:nsid w:val="76434721"/>
+    <w:multiLevelType w:val="hybridMultilevel"/>
+    <w:tmpl w:val="0666E1D2"/>
+    <w:lvl w:ilvl="0" w:tplc="44090001">
+      <w:start w:val="1"/>
+      <w:numFmt w:val="bullet"/>
+      <w:lvlText w:val=""/>
+      <w:lvlJc w:val="left"/>
+      <w:pPr>
+        <w:ind w:left="720" w:hanging="360"/>
+      </w:pPr>
+      <w:rPr>
+        <w:rFonts w:ascii="Symbol" w:hAnsi="Symbol" w:hint="default"/>
+      </w:rPr>
+    </w:lvl>
+    <w:lvl w:ilvl="1" w:tplc="44090003" w:tentative="1">
+      <w:start w:val="1"/>
+      <w:numFmt w:val="bullet"/>
+      <w:lvlText w:val="o"/>
+      <w:lvlJc w:val="left"/>
+      <w:pPr>
+        <w:ind w:left="1440" w:hanging="360"/>
+      </w:pPr>
+      <w:rPr>
+        <w:rFonts w:ascii="Courier New" w:hAnsi="Courier New" w:cs="Courier New" w:hint="default"/>
+      </w:rPr>
+    </w:lvl>
+    <w:lvl w:ilvl="2" w:tplc="44090005" w:tentative="1">
+      <w:start w:val="1"/>
+      <w:numFmt w:val="bullet"/>
+      <w:lvlText w:val=""/>
+      <w:lvlJc w:val="left"/>
+      <w:pPr>
+        <w:ind w:left="2160" w:hanging="360"/>
+      </w:pPr>
+      <w:rPr>
+        <w:rFonts w:ascii="Wingdings" w:hAnsi="Wingdings" w:hint="default"/>
+      </w:rPr>
+    </w:lvl>
+    <w:lvl w:ilvl="3" w:tplc="44090001" w:tentative="1">
+      <w:start w:val="1"/>
+      <w:numFmt w:val="bullet"/>
+      <w:lvlText w:val=""/>
+      <w:lvlJc w:val="left"/>
+      <w:pPr>
+        <w:ind w:left="2880" w:hanging="360"/>
+      </w:pPr>
+      <w:rPr>
+        <w:rFonts w:ascii="Symbol" w:hAnsi="Symbol" w:hint="default"/>
+      </w:rPr>
+    </w:lvl>
+    <w:lvl w:ilvl="4" w:tplc="44090003" w:tentative="1">
+      <w:start w:val="1"/>
+      <w:numFmt w:val="bullet"/>
+      <w:lvlText w:val="o"/>
+      <w:lvlJc w:val="left"/>
+      <w:pPr>
+        <w:ind w:left="3600" w:hanging="360"/>
+      </w:pPr>
+      <w:rPr>
+        <w:rFonts w:ascii="Courier New" w:hAnsi="Courier New" w:cs="Courier New" w:hint="default"/>
+      </w:rPr>
+    </w:lvl>
+    <w:lvl w:ilvl="5" w:tplc="44090005" w:tentative="1">
+      <w:start w:val="1"/>
+      <w:numFmt w:val="bullet"/>
+      <w:lvlText w:val=""/>
+      <w:lvlJc w:val="left"/>
+      <w:pPr>
+        <w:ind w:left="4320" w:hanging="360"/>
+      </w:pPr>
+      <w:rPr>
+        <w:rFonts w:ascii="Wingdings" w:hAnsi="Wingdings" w:hint="default"/>
+      </w:rPr>
+    </w:lvl>
+    <w:lvl w:ilvl="6" w:tplc="44090001" w:tentative="1">
+      <w:start w:val="1"/>
+      <w:numFmt w:val="bullet"/>
+      <w:lvlText w:val=""/>
+      <w:lvlJc w:val="left"/>
+      <w:pPr>
+        <w:ind w:left="5040" w:hanging="360"/>
+      </w:pPr>
+      <w:rPr>
+        <w:rFonts w:ascii="Symbol" w:hAnsi="Symbol" w:hint="default"/>
+      </w:rPr>
+    </w:lvl>
+    <w:lvl w:ilvl="7" w:tplc="44090003" w:tentative="1">
+      <w:start w:val="1"/>
+      <w:numFmt w:val="bullet"/>
+      <w:lvlText w:val="o"/>
+      <w:lvlJc w:val="left"/>
+      <w:pPr>
+        <w:ind w:left="5760" w:hanging="360"/>
+      </w:pPr>
+      <w:rPr>
+        <w:rFonts w:ascii="Courier New" w:hAnsi="Courier New" w:cs="Courier New" w:hint="default"/>
+      </w:rPr>
+    </w:lvl>
+    <w:lvl w:ilvl="8" w:tplc="44090005" w:tentative="1">
+      <w:start w:val="1"/>
+      <w:numFmt w:val="bullet"/>
+      <w:lvlText w:val=""/>
+      <w:lvlJc w:val="left"/>
+      <w:pPr>
+        <w:ind w:left="6480" w:hanging="360"/>
+      </w:pPr>
+      <w:rPr>
+        <w:rFonts w:ascii="Wingdings" w:hAnsi="Wingdings" w:hint="default"/>
+      </w:rPr>
+    </w:lvl>
+  </w:abstractNum>
+  <w:abstractNum w:abstractNumId="19" w15:restartNumberingAfterBreak="0">
     <w:nsid w:val="796C723B"/>
     <w:multiLevelType w:val="hybridMultilevel"/>
     <w:tmpl w:val="20C21FFA"/>
@@ -11148,55 +11871,64 @@
     </w:lvl>
   </w:abstractNum>
   <w:num w:numId="1" w16cid:durableId="1092554460">
+    <w:abstractNumId w:val="11"/>
+  </w:num>
+  <w:num w:numId="2" w16cid:durableId="1535733959">
+    <w:abstractNumId w:val="13"/>
+  </w:num>
+  <w:num w:numId="3" w16cid:durableId="722145455">
+    <w:abstractNumId w:val="5"/>
+  </w:num>
+  <w:num w:numId="4" w16cid:durableId="2100059254">
+    <w:abstractNumId w:val="4"/>
+  </w:num>
+  <w:num w:numId="5" w16cid:durableId="1065180218">
+    <w:abstractNumId w:val="6"/>
+  </w:num>
+  <w:num w:numId="6" w16cid:durableId="1275139888">
+    <w:abstractNumId w:val="7"/>
+  </w:num>
+  <w:num w:numId="7" w16cid:durableId="1526287214">
+    <w:abstractNumId w:val="8"/>
+  </w:num>
+  <w:num w:numId="8" w16cid:durableId="481654477">
+    <w:abstractNumId w:val="12"/>
+  </w:num>
+  <w:num w:numId="9" w16cid:durableId="357393463">
+    <w:abstractNumId w:val="9"/>
+  </w:num>
+  <w:num w:numId="10" w16cid:durableId="328481725">
+    <w:abstractNumId w:val="16"/>
+  </w:num>
+  <w:num w:numId="11" w16cid:durableId="1706953135">
+    <w:abstractNumId w:val="3"/>
+  </w:num>
+  <w:num w:numId="12" w16cid:durableId="1835535806">
+    <w:abstractNumId w:val="17"/>
+  </w:num>
+  <w:num w:numId="13" w16cid:durableId="1947809936">
+    <w:abstractNumId w:val="1"/>
+  </w:num>
+  <w:num w:numId="14" w16cid:durableId="1665427962">
     <w:abstractNumId w:val="10"/>
   </w:num>
-  <w:num w:numId="2" w16cid:durableId="1535733959">
-    <w:abstractNumId w:val="12"/>
+  <w:num w:numId="15" w16cid:durableId="1792821499">
+    <w:abstractNumId w:val="19"/>
   </w:num>
-  <w:num w:numId="3" w16cid:durableId="722145455">
-    <w:abstractNumId w:val="4"/>
+  <w:num w:numId="16" w16cid:durableId="103546983">
+    <w:abstractNumId w:val="2"/>
   </w:num>
-  <w:num w:numId="4" w16cid:durableId="2100059254">
-    <w:abstractNumId w:val="3"/>
-  </w:num>
-  <w:num w:numId="5" w16cid:durableId="1065180218">
-    <w:abstractNumId w:val="5"/>
-  </w:num>
-  <w:num w:numId="6" w16cid:durableId="1275139888">
-    <w:abstractNumId w:val="6"/>
-  </w:num>
-  <w:num w:numId="7" w16cid:durableId="1526287214">
-    <w:abstractNumId w:val="7"/>
-  </w:num>
-  <w:num w:numId="8" w16cid:durableId="481654477">
-    <w:abstractNumId w:val="11"/>
-  </w:num>
-  <w:num w:numId="9" w16cid:durableId="357393463">
-    <w:abstractNumId w:val="8"/>
-  </w:num>
-  <w:num w:numId="10" w16cid:durableId="328481725">
+  <w:num w:numId="17" w16cid:durableId="1328097578">
     <w:abstractNumId w:val="14"/>
   </w:num>
-  <w:num w:numId="11" w16cid:durableId="1706953135">
-    <w:abstractNumId w:val="2"/>
-  </w:num>
-  <w:num w:numId="12" w16cid:durableId="1835535806">
-    <w:abstractNumId w:val="15"/>
-  </w:num>
-  <w:num w:numId="13" w16cid:durableId="1947809936">
+  <w:num w:numId="18" w16cid:durableId="1406342996">
     <w:abstractNumId w:val="0"/>
   </w:num>
-  <w:num w:numId="14" w16cid:durableId="1665427962">
-    <w:abstractNumId w:val="9"/>
+  <w:num w:numId="19" w16cid:durableId="622073556">
+    <w:abstractNumId w:val="18"/>
   </w:num>
-  <w:num w:numId="15" w16cid:durableId="1792821499">
-    <w:abstractNumId w:val="16"/>
-  </w:num>
-  <w:num w:numId="16" w16cid:durableId="103546983">
-    <w:abstractNumId w:val="1"/>
-  </w:num>
-  <w:num w:numId="17" w16cid:durableId="1328097578">
-    <w:abstractNumId w:val="13"/>
+  <w:num w:numId="20" w16cid:durableId="546451671">
+    <w:abstractNumId w:val="15"/>
   </w:num>
 </w:numbering>
 </file>
@@ -11803,7 +12535,6 @@
   <w:style w:type="character" w:default="1" w:styleId="DefaultParagraphFont">
     <w:name w:val="Default Paragraph Font"/>
     <w:uiPriority w:val="1"/>
-    <w:semiHidden/>
     <w:unhideWhenUsed/>
   </w:style>
   <w:style w:type="table" w:default="1" w:styleId="TableNormal">

</xml_diff>

<commit_message>
completed 3.6,3.7,3.8 - Jun Xiang
</commit_message>
<xml_diff>
--- a/task5_srs/TT2L_GI_SRS.docx
+++ b/task5_srs/TT2L_GI_SRS.docx
@@ -2614,8 +2614,9 @@
           <w:sz w:val="24"/>
           <w:szCs w:val="24"/>
         </w:rPr>
-        <w:t>Campus Ride-Sharing Platform with Parking System Integration</w:t>
-      </w:r>
+        <w:t xml:space="preserve">Campus Ride-Sharing Platform with Parking System </w:t>
+      </w:r>
+      <w:proofErr w:type="gramStart"/>
       <w:r>
         <w:rPr>
           <w:rFonts w:asciiTheme="minorHAnsi" w:eastAsiaTheme="minorEastAsia" w:hAnsiTheme="minorHAnsi" w:cstheme="minorBidi"/>
@@ -2623,7 +2624,7 @@
           <w:sz w:val="24"/>
           <w:szCs w:val="24"/>
         </w:rPr>
-        <w:t>”</w:t>
+        <w:t>Integration</w:t>
       </w:r>
       <w:r>
         <w:rPr>
@@ -2632,7 +2633,26 @@
           <w:sz w:val="24"/>
           <w:szCs w:val="24"/>
         </w:rPr>
-        <w:t>(CRSP)</w:t>
+        <w:t>”</w:t>
+      </w:r>
+      <w:r>
+        <w:rPr>
+          <w:rFonts w:asciiTheme="minorHAnsi" w:eastAsiaTheme="minorEastAsia" w:hAnsiTheme="minorHAnsi" w:cstheme="minorBidi"/>
+          <w:color w:val="auto"/>
+          <w:sz w:val="24"/>
+          <w:szCs w:val="24"/>
+        </w:rPr>
+        <w:t>(</w:t>
+      </w:r>
+      <w:proofErr w:type="gramEnd"/>
+      <w:r>
+        <w:rPr>
+          <w:rFonts w:asciiTheme="minorHAnsi" w:eastAsiaTheme="minorEastAsia" w:hAnsiTheme="minorHAnsi" w:cstheme="minorBidi"/>
+          <w:color w:val="auto"/>
+          <w:sz w:val="24"/>
+          <w:szCs w:val="24"/>
+        </w:rPr>
+        <w:t>CRSP)</w:t>
       </w:r>
       <w:r>
         <w:rPr>
@@ -2668,7 +2688,27 @@
           <w:sz w:val="24"/>
           <w:szCs w:val="24"/>
         </w:rPr>
-        <w:t>and digital ID verification. This platform is specifically for university community members, it aims to reduce parking demand and traffic congestion around campus.</w:t>
+        <w:t xml:space="preserve">and digital ID verification. This platform is specifically for university community </w:t>
+      </w:r>
+      <w:proofErr w:type="gramStart"/>
+      <w:r>
+        <w:rPr>
+          <w:rFonts w:asciiTheme="minorHAnsi" w:eastAsiaTheme="minorEastAsia" w:hAnsiTheme="minorHAnsi" w:cstheme="minorBidi"/>
+          <w:color w:val="auto"/>
+          <w:sz w:val="24"/>
+          <w:szCs w:val="24"/>
+        </w:rPr>
+        <w:t>members,</w:t>
+      </w:r>
+      <w:proofErr w:type="gramEnd"/>
+      <w:r>
+        <w:rPr>
+          <w:rFonts w:asciiTheme="minorHAnsi" w:eastAsiaTheme="minorEastAsia" w:hAnsiTheme="minorHAnsi" w:cstheme="minorBidi"/>
+          <w:color w:val="auto"/>
+          <w:sz w:val="24"/>
+          <w:szCs w:val="24"/>
+        </w:rPr>
+        <w:t xml:space="preserve"> it aims to reduce parking demand and traffic congestion around campus.</w:t>
       </w:r>
     </w:p>
     <w:p>
@@ -2842,10 +2882,18 @@
     </w:p>
     <w:p>
       <w:r>
-        <w:t>The Campus Ride-Sharing Platform with Parking System</w:t>
-      </w:r>
-      <w:r>
-        <w:t>(CRSP)</w:t>
+        <w:t xml:space="preserve">The Campus Ride-Sharing Platform with Parking </w:t>
+      </w:r>
+      <w:proofErr w:type="gramStart"/>
+      <w:r>
+        <w:t>System</w:t>
+      </w:r>
+      <w:r>
+        <w:t>(</w:t>
+      </w:r>
+      <w:proofErr w:type="gramEnd"/>
+      <w:r>
+        <w:t>CRSP)</w:t>
       </w:r>
       <w:r>
         <w:t xml:space="preserve"> Integration is a mobile-based software application and specifically for university community members, including students, faculty, and staff. The platform aims to facilitate carpooling arrangements and integrate with the campus parking management system to reduce traffic congestion and parking demand.</w:t>
@@ -3044,10 +3092,18 @@
       </w:r>
       <w:bookmarkStart w:id="4" w:name="OLE_LINK1"/>
       <w:r>
-        <w:t>Campus Ride-Sharing Platform with Parking System Integration</w:t>
-      </w:r>
-      <w:r>
-        <w:t>(CRSP)</w:t>
+        <w:t xml:space="preserve">Campus Ride-Sharing Platform with Parking System </w:t>
+      </w:r>
+      <w:proofErr w:type="gramStart"/>
+      <w:r>
+        <w:t>Integration</w:t>
+      </w:r>
+      <w:r>
+        <w:t>(</w:t>
+      </w:r>
+      <w:proofErr w:type="gramEnd"/>
+      <w:r>
+        <w:t>CRSP)</w:t>
       </w:r>
       <w:r>
         <w:t xml:space="preserve"> </w:t>
@@ -3176,8 +3232,13 @@
       <w:r>
         <w:t xml:space="preserve">, </w:t>
       </w:r>
-      <w:r>
-        <w:t>They interact with the platform to manage rides, view parking availability, and receive notifications.</w:t>
+      <w:proofErr w:type="gramStart"/>
+      <w:r>
+        <w:t>They</w:t>
+      </w:r>
+      <w:proofErr w:type="gramEnd"/>
+      <w:r>
+        <w:t xml:space="preserve"> interact with the platform to manage rides, view parking availability, and receive notifications.</w:t>
       </w:r>
     </w:p>
     <w:p>
@@ -4145,7 +4206,11 @@
     </w:p>
     <w:p>
       <w:r>
-        <w:t>Pohl, K. (2010). Requirements engineering: Fundamentals, principles, and techniques. Springer.</w:t>
+        <w:t xml:space="preserve">Pohl, K. (2010). Requirements engineering: Fundamentals, principles, and techniques. </w:t>
+      </w:r>
+      <w:proofErr w:type="gramStart"/>
+      <w:r>
+        <w:t>Springer.</w:t>
       </w:r>
       <w:r>
         <w:rPr>
@@ -4153,6 +4218,7 @@
         </w:rPr>
         <w:t>(</w:t>
       </w:r>
+      <w:proofErr w:type="gramEnd"/>
       <w:r>
         <w:rPr>
           <w:color w:val="EE0000"/>
@@ -6511,7 +6577,15 @@
           </w:tcPr>
           <w:p>
             <w:r>
-              <w:t>System display a review form</w:t>
+              <w:t xml:space="preserve">System </w:t>
+            </w:r>
+            <w:proofErr w:type="gramStart"/>
+            <w:r>
+              <w:t>display</w:t>
+            </w:r>
+            <w:proofErr w:type="gramEnd"/>
+            <w:r>
+              <w:t xml:space="preserve"> a review form</w:t>
             </w:r>
           </w:p>
         </w:tc>
@@ -6881,7 +6955,15 @@
           </w:tcPr>
           <w:p>
             <w:r>
-              <w:t>System display parking locations and availability status</w:t>
+              <w:t xml:space="preserve">System </w:t>
+            </w:r>
+            <w:proofErr w:type="gramStart"/>
+            <w:r>
+              <w:t>display</w:t>
+            </w:r>
+            <w:proofErr w:type="gramEnd"/>
+            <w:r>
+              <w:t xml:space="preserve"> parking locations and availability status</w:t>
             </w:r>
           </w:p>
         </w:tc>
@@ -6912,8 +6994,13 @@
           </w:tcPr>
           <w:p>
             <w:r>
-              <w:t>User select a parking locations</w:t>
-            </w:r>
+              <w:t xml:space="preserve">User select a parking </w:t>
+            </w:r>
+            <w:proofErr w:type="gramStart"/>
+            <w:r>
+              <w:t>locations</w:t>
+            </w:r>
+            <w:proofErr w:type="gramEnd"/>
           </w:p>
         </w:tc>
       </w:tr>
@@ -6943,7 +7030,15 @@
           </w:tcPr>
           <w:p>
             <w:r>
-              <w:t>System show detailed information about the selected parking location</w:t>
+              <w:t xml:space="preserve">System </w:t>
+            </w:r>
+            <w:proofErr w:type="gramStart"/>
+            <w:r>
+              <w:t>show</w:t>
+            </w:r>
+            <w:proofErr w:type="gramEnd"/>
+            <w:r>
+              <w:t xml:space="preserve"> detailed information about the selected parking location</w:t>
             </w:r>
           </w:p>
         </w:tc>
@@ -9039,10 +9134,7 @@
         <w:t xml:space="preserve">e a </w:t>
       </w:r>
       <w:r>
-        <w:t>task</w:t>
-      </w:r>
-      <w:r>
-        <w:t xml:space="preserve"> under 60 seconds.</w:t>
+        <w:t>task under 60 seconds.</w:t>
       </w:r>
     </w:p>
     <w:p>
@@ -9330,13 +9422,716 @@
       <w:bookmarkEnd w:id="35"/>
     </w:p>
     <w:p>
-      <w:r>
-        <w:t>(Mapped to 9.6.16 Design Constraints)</w:t>
-      </w:r>
-    </w:p>
-    <w:p>
-      <w:r>
-        <w:t>List any restrictions or limitations imposed on the design of the software, whether they are from</w:t>
+      <w:pPr>
+        <w:rPr>
+          <w:b/>
+          <w:bCs/>
+        </w:rPr>
+      </w:pPr>
+      <w:r>
+        <w:rPr>
+          <w:b/>
+          <w:bCs/>
+        </w:rPr>
+        <w:t xml:space="preserve">University Branding </w:t>
+      </w:r>
+      <w:proofErr w:type="gramStart"/>
+      <w:r>
+        <w:rPr>
+          <w:b/>
+          <w:bCs/>
+        </w:rPr>
+        <w:t>Compliance</w:t>
+      </w:r>
+      <w:r>
+        <w:rPr>
+          <w:b/>
+          <w:bCs/>
+        </w:rPr>
+        <w:t xml:space="preserve"> :</w:t>
+      </w:r>
+      <w:proofErr w:type="gramEnd"/>
+    </w:p>
+    <w:p>
+      <w:pPr>
+        <w:pStyle w:val="ListParagraph"/>
+        <w:numPr>
+          <w:ilvl w:val="0"/>
+          <w:numId w:val="22"/>
+        </w:numPr>
+      </w:pPr>
+      <w:r>
+        <w:t>The user interface must align with the university's official branding guidelines, including colo</w:t>
+      </w:r>
+      <w:r>
+        <w:t>u</w:t>
+      </w:r>
+      <w:r>
+        <w:t>rs, fonts, logos, and overall visual identity to ensure consistency and familiarity for users.</w:t>
+      </w:r>
+    </w:p>
+    <w:p>
+      <w:pPr>
+        <w:pStyle w:val="ListParagraph"/>
+        <w:ind w:left="0"/>
+        <w:rPr>
+          <w:b/>
+          <w:bCs/>
+        </w:rPr>
+      </w:pPr>
+      <w:r>
+        <w:rPr>
+          <w:b/>
+          <w:bCs/>
+        </w:rPr>
+        <w:t xml:space="preserve">Authentication </w:t>
+      </w:r>
+      <w:proofErr w:type="gramStart"/>
+      <w:r>
+        <w:rPr>
+          <w:b/>
+          <w:bCs/>
+        </w:rPr>
+        <w:t>Integration</w:t>
+      </w:r>
+      <w:r>
+        <w:rPr>
+          <w:b/>
+          <w:bCs/>
+        </w:rPr>
+        <w:t xml:space="preserve"> :</w:t>
+      </w:r>
+      <w:proofErr w:type="gramEnd"/>
+    </w:p>
+    <w:p>
+      <w:pPr>
+        <w:pStyle w:val="ListParagraph"/>
+        <w:ind w:left="0"/>
+      </w:pPr>
+    </w:p>
+    <w:p>
+      <w:pPr>
+        <w:pStyle w:val="ListParagraph"/>
+        <w:numPr>
+          <w:ilvl w:val="0"/>
+          <w:numId w:val="22"/>
+        </w:numPr>
+      </w:pPr>
+      <w:r>
+        <w:t>The platform must support integration with the university’s digital ID verification system for secure access by students, faculty, and staff.</w:t>
+      </w:r>
+    </w:p>
+    <w:p>
+      <w:pPr>
+        <w:rPr>
+          <w:b/>
+          <w:bCs/>
+        </w:rPr>
+      </w:pPr>
+      <w:r>
+        <w:rPr>
+          <w:b/>
+          <w:bCs/>
+        </w:rPr>
+        <w:t xml:space="preserve">Platform </w:t>
+      </w:r>
+      <w:proofErr w:type="gramStart"/>
+      <w:r>
+        <w:rPr>
+          <w:b/>
+          <w:bCs/>
+        </w:rPr>
+        <w:t>Accessibility</w:t>
+      </w:r>
+      <w:r>
+        <w:rPr>
+          <w:b/>
+          <w:bCs/>
+        </w:rPr>
+        <w:t xml:space="preserve"> :</w:t>
+      </w:r>
+      <w:proofErr w:type="gramEnd"/>
+    </w:p>
+    <w:p>
+      <w:pPr>
+        <w:pStyle w:val="ListParagraph"/>
+        <w:numPr>
+          <w:ilvl w:val="0"/>
+          <w:numId w:val="22"/>
+        </w:numPr>
+      </w:pPr>
+      <w:r>
+        <w:t>The system must comply with common web accessibility standards (e.g., WCAG 2.1) to ensure usability for users with disabilities.</w:t>
+      </w:r>
+    </w:p>
+    <w:p>
+      <w:pPr>
+        <w:pStyle w:val="ListParagraph"/>
+      </w:pPr>
+    </w:p>
+    <w:p>
+      <w:pPr>
+        <w:pStyle w:val="ListParagraph"/>
+        <w:ind w:left="0"/>
+        <w:rPr>
+          <w:b/>
+          <w:bCs/>
+        </w:rPr>
+      </w:pPr>
+      <w:r>
+        <w:rPr>
+          <w:b/>
+          <w:bCs/>
+        </w:rPr>
+        <w:t xml:space="preserve">Technology </w:t>
+      </w:r>
+      <w:proofErr w:type="gramStart"/>
+      <w:r>
+        <w:rPr>
+          <w:b/>
+          <w:bCs/>
+        </w:rPr>
+        <w:t>Stack</w:t>
+      </w:r>
+      <w:r>
+        <w:rPr>
+          <w:b/>
+          <w:bCs/>
+        </w:rPr>
+        <w:t xml:space="preserve"> :</w:t>
+      </w:r>
+      <w:proofErr w:type="gramEnd"/>
+    </w:p>
+    <w:p>
+      <w:pPr>
+        <w:pStyle w:val="ListParagraph"/>
+        <w:numPr>
+          <w:ilvl w:val="0"/>
+          <w:numId w:val="22"/>
+        </w:numPr>
+      </w:pPr>
+      <w:r>
+        <w:t>The design should be compatible with frameworks such as Django (Python), Java, and SQLite or similar relational databases to ensure ease of development, maintenance, and integration.</w:t>
+      </w:r>
+    </w:p>
+    <w:p>
+      <w:pPr>
+        <w:pStyle w:val="ListParagraph"/>
+      </w:pPr>
+    </w:p>
+    <w:p>
+      <w:pPr>
+        <w:pStyle w:val="ListParagraph"/>
+        <w:ind w:left="0"/>
+        <w:rPr>
+          <w:b/>
+          <w:bCs/>
+        </w:rPr>
+      </w:pPr>
+      <w:r>
+        <w:rPr>
+          <w:b/>
+          <w:bCs/>
+        </w:rPr>
+        <w:t xml:space="preserve">Data Privacy </w:t>
+      </w:r>
+      <w:proofErr w:type="gramStart"/>
+      <w:r>
+        <w:rPr>
+          <w:b/>
+          <w:bCs/>
+        </w:rPr>
+        <w:t>Regulations</w:t>
+      </w:r>
+      <w:r>
+        <w:rPr>
+          <w:b/>
+          <w:bCs/>
+        </w:rPr>
+        <w:t xml:space="preserve"> :</w:t>
+      </w:r>
+      <w:proofErr w:type="gramEnd"/>
+    </w:p>
+    <w:p>
+      <w:pPr>
+        <w:pStyle w:val="ListParagraph"/>
+        <w:numPr>
+          <w:ilvl w:val="0"/>
+          <w:numId w:val="22"/>
+        </w:numPr>
+      </w:pPr>
+      <w:r>
+        <w:t>The system must adhere to institutional and legal data protection regulations (e.g., GDPR-like rules for user consent and personal data handling) since it involves sensitive personal data and location tracking.</w:t>
+      </w:r>
+    </w:p>
+    <w:p>
+      <w:pPr>
+        <w:pStyle w:val="ListParagraph"/>
+      </w:pPr>
+    </w:p>
+    <w:p>
+      <w:pPr>
+        <w:pStyle w:val="ListParagraph"/>
+        <w:ind w:left="0"/>
+        <w:rPr>
+          <w:b/>
+          <w:bCs/>
+        </w:rPr>
+      </w:pPr>
+      <w:r>
+        <w:rPr>
+          <w:b/>
+          <w:bCs/>
+        </w:rPr>
+        <w:lastRenderedPageBreak/>
+        <w:t xml:space="preserve">Network </w:t>
+      </w:r>
+      <w:proofErr w:type="gramStart"/>
+      <w:r>
+        <w:rPr>
+          <w:b/>
+          <w:bCs/>
+        </w:rPr>
+        <w:t>Dependency</w:t>
+      </w:r>
+      <w:r>
+        <w:rPr>
+          <w:b/>
+          <w:bCs/>
+        </w:rPr>
+        <w:t xml:space="preserve"> :</w:t>
+      </w:r>
+      <w:proofErr w:type="gramEnd"/>
+    </w:p>
+    <w:p>
+      <w:pPr>
+        <w:pStyle w:val="ListParagraph"/>
+        <w:numPr>
+          <w:ilvl w:val="0"/>
+          <w:numId w:val="22"/>
+        </w:numPr>
+      </w:pPr>
+      <w:r>
+        <w:t>Real-time parking data and ride-matching features must rely on stable internet connectivity. Offline functionality is limited and should be clearly documented.</w:t>
+      </w:r>
+    </w:p>
+    <w:p/>
+    <w:p>
+      <w:pPr>
+        <w:pStyle w:val="ListParagraph"/>
+        <w:ind w:left="0"/>
+        <w:rPr>
+          <w:b/>
+          <w:bCs/>
+        </w:rPr>
+      </w:pPr>
+      <w:r>
+        <w:rPr>
+          <w:b/>
+          <w:bCs/>
+        </w:rPr>
+        <w:t xml:space="preserve">Deployment </w:t>
+      </w:r>
+      <w:proofErr w:type="gramStart"/>
+      <w:r>
+        <w:rPr>
+          <w:b/>
+          <w:bCs/>
+        </w:rPr>
+        <w:t>Environment</w:t>
+      </w:r>
+      <w:r>
+        <w:rPr>
+          <w:b/>
+          <w:bCs/>
+        </w:rPr>
+        <w:t xml:space="preserve"> :</w:t>
+      </w:r>
+      <w:proofErr w:type="gramEnd"/>
+    </w:p>
+    <w:p>
+      <w:pPr>
+        <w:pStyle w:val="ListParagraph"/>
+        <w:numPr>
+          <w:ilvl w:val="0"/>
+          <w:numId w:val="22"/>
+        </w:numPr>
+      </w:pPr>
+      <w:r>
+        <w:t>The software must be deployable on university-managed Linux and Windows servers without requiring extensive custom configuration.</w:t>
+      </w:r>
+    </w:p>
+    <w:p/>
+    <w:p>
+      <w:pPr>
+        <w:rPr>
+          <w:b/>
+          <w:bCs/>
+        </w:rPr>
+      </w:pPr>
+      <w:r>
+        <w:rPr>
+          <w:b/>
+          <w:bCs/>
+        </w:rPr>
+        <w:t>Cross-Platform Support</w:t>
+      </w:r>
+    </w:p>
+    <w:p>
+      <w:pPr>
+        <w:pStyle w:val="ListParagraph"/>
+        <w:numPr>
+          <w:ilvl w:val="0"/>
+          <w:numId w:val="22"/>
+        </w:numPr>
+      </w:pPr>
+      <w:r>
+        <w:t>The application should be designed to operate on both desktop and mobile platforms, including web browsers and Android/iOS devices, without requiring separate codebases.</w:t>
+      </w:r>
+    </w:p>
+    <w:p>
+      <w:pPr>
+        <w:pStyle w:val="ListParagraph"/>
+        <w:ind w:left="0"/>
+        <w:jc w:val="both"/>
+      </w:pPr>
+    </w:p>
+    <w:p>
+      <w:pPr>
+        <w:rPr>
+          <w:b/>
+          <w:bCs/>
+        </w:rPr>
+      </w:pPr>
+      <w:r>
+        <w:rPr>
+          <w:b/>
+          <w:bCs/>
+        </w:rPr>
+        <w:tab/>
+      </w:r>
+    </w:p>
+    <w:p>
+      <w:pPr>
+        <w:rPr>
+          <w:b/>
+          <w:bCs/>
+        </w:rPr>
+      </w:pPr>
+    </w:p>
+    <w:p>
+      <w:pPr>
+        <w:pStyle w:val="Heading2"/>
+      </w:pPr>
+      <w:bookmarkStart w:id="36" w:name="_Toc198672124"/>
+      <w:r>
+        <w:t>3.7 Software System Attributes</w:t>
+      </w:r>
+      <w:bookmarkEnd w:id="36"/>
+    </w:p>
+    <w:p>
+      <w:pPr>
+        <w:pStyle w:val="ListParagraph"/>
+        <w:numPr>
+          <w:ilvl w:val="0"/>
+          <w:numId w:val="24"/>
+        </w:numPr>
+      </w:pPr>
+      <w:r>
+        <w:rPr>
+          <w:b/>
+          <w:bCs/>
+        </w:rPr>
+        <w:t>Reliability</w:t>
+      </w:r>
+      <w:r>
+        <w:t>:</w:t>
+      </w:r>
+      <w:r>
+        <w:br/>
+        <w:t>The system should deliver reliable updates of parking availability and ride-matching. In the event of a crash, it should recover in under 1 minute to not cause service disruption.</w:t>
+      </w:r>
+    </w:p>
+    <w:p>
+      <w:pPr>
+        <w:pStyle w:val="ListParagraph"/>
+      </w:pPr>
+    </w:p>
+    <w:p>
+      <w:pPr>
+        <w:pStyle w:val="ListParagraph"/>
+        <w:numPr>
+          <w:ilvl w:val="0"/>
+          <w:numId w:val="24"/>
+        </w:numPr>
+      </w:pPr>
+      <w:r>
+        <w:rPr>
+          <w:b/>
+          <w:bCs/>
+        </w:rPr>
+        <w:t>Availability</w:t>
+      </w:r>
+      <w:r>
+        <w:t>:</w:t>
+      </w:r>
+      <w:r>
+        <w:br/>
+        <w:t>The platform should maintain at least 99.9% uptime between peak campus times (Monday to Friday, 7:00 AM – 10:00 PM), which encompasses students' and employees' primary use times.</w:t>
+      </w:r>
+      <w:r>
+        <w:br/>
+      </w:r>
+    </w:p>
+    <w:p>
+      <w:pPr>
+        <w:pStyle w:val="ListParagraph"/>
+        <w:numPr>
+          <w:ilvl w:val="0"/>
+          <w:numId w:val="24"/>
+        </w:numPr>
+      </w:pPr>
+      <w:r>
+        <w:rPr>
+          <w:b/>
+          <w:bCs/>
+        </w:rPr>
+        <w:t>Security</w:t>
+      </w:r>
+      <w:r>
+        <w:t>:</w:t>
+      </w:r>
+      <w:r>
+        <w:br/>
+        <w:t>The system will implement role-based access control (RBAC) to restrict user permissions. All user sensitive data, personal data, and location history shall be encrypted using industry best practices protocols.</w:t>
+      </w:r>
+    </w:p>
+    <w:p>
+      <w:pPr>
+        <w:pStyle w:val="ListParagraph"/>
+      </w:pPr>
+    </w:p>
+    <w:p>
+      <w:pPr>
+        <w:pStyle w:val="ListParagraph"/>
+        <w:numPr>
+          <w:ilvl w:val="0"/>
+          <w:numId w:val="24"/>
+        </w:numPr>
+      </w:pPr>
+      <w:r>
+        <w:rPr>
+          <w:b/>
+          <w:bCs/>
+        </w:rPr>
+        <w:t>Maintainability</w:t>
+      </w:r>
+      <w:r>
+        <w:t>:</w:t>
+      </w:r>
+      <w:r>
+        <w:br/>
+        <w:t>Software shall be coded with best coding practices using modular architecture. This will make it easier to do future upgrades, debugging, and scalability.</w:t>
+      </w:r>
+    </w:p>
+    <w:p>
+      <w:pPr>
+        <w:pStyle w:val="ListParagraph"/>
+      </w:pPr>
+    </w:p>
+    <w:p>
+      <w:pPr>
+        <w:pStyle w:val="ListParagraph"/>
+      </w:pPr>
+    </w:p>
+    <w:p>
+      <w:pPr>
+        <w:pStyle w:val="ListParagraph"/>
+        <w:numPr>
+          <w:ilvl w:val="0"/>
+          <w:numId w:val="24"/>
+        </w:numPr>
+      </w:pPr>
+      <w:r>
+        <w:rPr>
+          <w:b/>
+          <w:bCs/>
+        </w:rPr>
+        <w:lastRenderedPageBreak/>
+        <w:t>Portability</w:t>
+      </w:r>
+      <w:r>
+        <w:t>:</w:t>
+      </w:r>
+      <w:r>
+        <w:br/>
+        <w:t>The application should run smoothly on both Linux and Windows server environments. No major reconfiguration should be required for deployment across different operating systems.</w:t>
+      </w:r>
+    </w:p>
+    <w:p/>
+    <w:p>
+      <w:pPr>
+        <w:pStyle w:val="Heading2"/>
+      </w:pPr>
+      <w:bookmarkStart w:id="37" w:name="_Toc198672125"/>
+      <w:r>
+        <w:t>3.8 Supporting Information</w:t>
+      </w:r>
+      <w:bookmarkEnd w:id="37"/>
+    </w:p>
+    <w:p>
+      <w:r>
+        <w:rPr>
+          <w:b/>
+          <w:bCs/>
+        </w:rPr>
+        <w:t>a) Sample Input/Output Formats</w:t>
+      </w:r>
+      <w:r>
+        <w:t>:</w:t>
+      </w:r>
+    </w:p>
+    <w:p>
+      <w:pPr>
+        <w:numPr>
+          <w:ilvl w:val="0"/>
+          <w:numId w:val="25"/>
+        </w:numPr>
+      </w:pPr>
+      <w:r>
+        <w:t>Input: User login credentials (e.g., campus email and password).</w:t>
+      </w:r>
+    </w:p>
+    <w:p>
+      <w:pPr>
+        <w:numPr>
+          <w:ilvl w:val="0"/>
+          <w:numId w:val="25"/>
+        </w:numPr>
+      </w:pPr>
+      <w:r>
+        <w:t>Output: List of available ride-sharing options, parking lot availability in JSON or tabular format.</w:t>
+      </w:r>
+    </w:p>
+    <w:p>
+      <w:pPr>
+        <w:numPr>
+          <w:ilvl w:val="0"/>
+          <w:numId w:val="25"/>
+        </w:numPr>
+      </w:pPr>
+      <w:r>
+        <w:t>Export Format: Data logs can be exported in CSV format for administrative review.</w:t>
+      </w:r>
+    </w:p>
+    <w:p/>
+    <w:p>
+      <w:r>
+        <w:rPr>
+          <w:b/>
+          <w:bCs/>
+        </w:rPr>
+        <w:t>b) Supporting/Background Information</w:t>
+      </w:r>
+      <w:r>
+        <w:t>:</w:t>
+      </w:r>
+      <w:r>
+        <w:br/>
+      </w:r>
+      <w:r>
+        <w:t>The project responds to growing parking space deficits and campus transportation inefficiency by encouraging ride-sharing and integrating digital ID verification for secure entry.</w:t>
+      </w:r>
+    </w:p>
+    <w:p>
+      <w:r>
+        <w:rPr>
+          <w:b/>
+          <w:bCs/>
+        </w:rPr>
+        <w:t>c) Problem Description</w:t>
+      </w:r>
+      <w:r>
+        <w:t>:</w:t>
+      </w:r>
+      <w:r>
+        <w:br/>
+      </w:r>
+      <w:r>
+        <w:t>Parking and traffic limitations exist in campus populations. The goal is to provide a shared solution that enables easy sharing of rides and optimal parking space utilization.</w:t>
+      </w:r>
+    </w:p>
+    <w:p>
+      <w:r>
+        <w:rPr>
+          <w:b/>
+          <w:bCs/>
+        </w:rPr>
+        <w:t>d) Special Packaging Instructions</w:t>
+      </w:r>
+      <w:r>
+        <w:t>:</w:t>
+      </w:r>
+      <w:r>
+        <w:br/>
+      </w:r>
+      <w:r>
+        <w:t>Deployment packages must include a README that includes setup instructions, secure API key configurations, and permissions. Deployment packages should be signed and verified prior to being installed on university servers to protect the installation package.</w:t>
+      </w:r>
+    </w:p>
+    <w:p/>
+    <w:p>
+      <w:r>
+        <w:rPr>
+          <w:b/>
+          <w:bCs/>
+        </w:rPr>
+        <w:t>Note</w:t>
+      </w:r>
+      <w:r>
+        <w:t xml:space="preserve">: These supporting information items are </w:t>
+      </w:r>
+      <w:r>
+        <w:rPr>
+          <w:b/>
+          <w:bCs/>
+        </w:rPr>
+        <w:t>not considered binding requirements</w:t>
+      </w:r>
+      <w:r>
+        <w:t xml:space="preserve"> unless explicitly marked as such during the development phase.</w:t>
+      </w:r>
+    </w:p>
+    <w:p/>
+    <w:p>
+      <w:pPr>
+        <w:pStyle w:val="Heading1"/>
+      </w:pPr>
+      <w:bookmarkStart w:id="38" w:name="_Toc198672126"/>
+      <w:r>
+        <w:lastRenderedPageBreak/>
+        <w:t>4. Verification</w:t>
+      </w:r>
+      <w:bookmarkEnd w:id="38"/>
+    </w:p>
+    <w:p>
+      <w:pPr>
+        <w:pStyle w:val="Heading2"/>
+      </w:pPr>
+      <w:bookmarkStart w:id="39" w:name="_Toc198672127"/>
+      <w:r>
+        <w:t>4.1 Verification Approach</w:t>
+      </w:r>
+      <w:bookmarkEnd w:id="39"/>
+    </w:p>
+    <w:p>
+      <w:r>
+        <w:t>(Mapped to 9.6.19 Verification)</w:t>
+      </w:r>
+    </w:p>
+    <w:p>
+      <w:r>
+        <w:t>Specify how the system will be verified, including methods, responsible parties, timing, and</w:t>
       </w:r>
       <w:r>
         <w:rPr>
@@ -9345,62 +10140,74 @@
         <w:t xml:space="preserve"> </w:t>
       </w:r>
       <w:r>
-        <w:t>external standards, regulations, or technical limitations.</w:t>
-      </w:r>
-    </w:p>
-    <w:p>
-      <w:r>
-        <w:t>Examples:</w:t>
-      </w:r>
-    </w:p>
-    <w:p>
-      <w:r>
-        <w:t>The user interface must comply with the university’s branding guidelines.</w:t>
+        <w:t>locations.</w:t>
+      </w:r>
+    </w:p>
+    <w:p>
+      <w:r>
+        <w:t>Example:</w:t>
+      </w:r>
+    </w:p>
+    <w:p>
+      <w:r>
+        <w:t>• How: Functional testing, unit testing, and system integration testing will be used to</w:t>
+      </w:r>
+      <w:r>
+        <w:rPr>
+          <w:rFonts w:hint="eastAsia"/>
+        </w:rPr>
+        <w:t xml:space="preserve"> </w:t>
+      </w:r>
+      <w:r>
+        <w:t>verify system performance.</w:t>
+      </w:r>
+    </w:p>
+    <w:p>
+      <w:r>
+        <w:t>• Who: Verification will be conducted by the product team and quality assurance (QA)</w:t>
+      </w:r>
+      <w:r>
+        <w:rPr>
+          <w:rFonts w:hint="eastAsia"/>
+        </w:rPr>
+        <w:t xml:space="preserve"> </w:t>
+      </w:r>
+      <w:r>
+        <w:t>department.</w:t>
+      </w:r>
+    </w:p>
+    <w:p>
+      <w:r>
+        <w:t>• When: Verification will occur at key milestones in the development cycle (e.g., after</w:t>
+      </w:r>
+      <w:r>
+        <w:rPr>
+          <w:rFonts w:hint="eastAsia"/>
+        </w:rPr>
+        <w:t xml:space="preserve"> </w:t>
+      </w:r>
+      <w:r>
+        <w:t>each sprint).</w:t>
+      </w:r>
+    </w:p>
+    <w:p>
+      <w:r>
+        <w:t>• Where: Verification activities will take place in the QA testing environment.</w:t>
       </w:r>
     </w:p>
     <w:p>
       <w:pPr>
         <w:pStyle w:val="Heading2"/>
       </w:pPr>
-      <w:bookmarkStart w:id="36" w:name="_Toc198672124"/>
-      <w:r>
-        <w:t>3.7 Software System Attributes</w:t>
-      </w:r>
-      <w:bookmarkEnd w:id="36"/>
-    </w:p>
-    <w:p>
-      <w:r>
-        <w:t>(Mapped to 9.6.18 Software System Attributes)</w:t>
-      </w:r>
-    </w:p>
-    <w:p>
-      <w:r>
-        <w:t>Specify the required attributes of the software product, which affect its quality and</w:t>
-      </w:r>
-    </w:p>
-    <w:p>
-      <w:r>
-        <w:t>performance:</w:t>
-      </w:r>
-    </w:p>
-    <w:p>
-      <w:r>
-        <w:t>• Reliability: The system should be able to recover from a crash within 1 minute.</w:t>
-      </w:r>
-    </w:p>
-    <w:p>
-      <w:r>
-        <w:t>• Availability: The system should be available 99.9% of the time during working hours</w:t>
-      </w:r>
-    </w:p>
-    <w:p>
-      <w:r>
-        <w:t>(Monday through Friday, 8 AM to 6 PM).</w:t>
-      </w:r>
-    </w:p>
-    <w:p>
-      <w:r>
-        <w:t>• Security: The system should use role-based access control (RBAC) and encryption for all</w:t>
+      <w:bookmarkStart w:id="40" w:name="_Toc198672128"/>
+      <w:r>
+        <w:t>4.2 Verification Criteria</w:t>
+      </w:r>
+      <w:bookmarkEnd w:id="40"/>
+    </w:p>
+    <w:p>
+      <w:r>
+        <w:t>Define the criteria against which the software will be verified. These should align with the</w:t>
       </w:r>
       <w:r>
         <w:rPr>
@@ -9409,331 +10216,109 @@
         <w:t xml:space="preserve"> </w:t>
       </w:r>
       <w:r>
-        <w:t>sensitive user data.</w:t>
-      </w:r>
-    </w:p>
-    <w:p>
-      <w:r>
-        <w:t>• Maintainability: The system should follow best coding practices and be modular to</w:t>
-      </w:r>
-    </w:p>
-    <w:p>
-      <w:r>
-        <w:t>facilitate updates.</w:t>
+        <w:t>functional and quality requirements.</w:t>
+      </w:r>
+    </w:p>
+    <w:p>
+      <w:r>
+        <w:t>Example:</w:t>
+      </w:r>
+    </w:p>
+    <w:p>
+      <w:r>
+        <w:t>The response time for a search query should be less than 3 seconds under normal load.</w:t>
+      </w:r>
+    </w:p>
+    <w:p>
+      <w:pPr>
+        <w:pStyle w:val="Heading1"/>
+      </w:pPr>
+      <w:bookmarkStart w:id="41" w:name="_Toc198672129"/>
+      <w:r>
+        <w:t>5. Appendices</w:t>
+      </w:r>
+      <w:bookmarkEnd w:id="41"/>
+    </w:p>
+    <w:p>
+      <w:pPr>
+        <w:pStyle w:val="Heading2"/>
+      </w:pPr>
+      <w:bookmarkStart w:id="42" w:name="_Toc198672130"/>
+      <w:r>
+        <w:t>5.1 Assumptions and Dependencies</w:t>
+      </w:r>
+      <w:bookmarkEnd w:id="42"/>
+    </w:p>
+    <w:p>
+      <w:r>
+        <w:t>(Mapped to 9.6.8 Assumptions and Dependencies)</w:t>
+      </w:r>
+    </w:p>
+    <w:p>
+      <w:r>
+        <w:t>List any assumptions and dependencies that impact the software development process or its</w:t>
+      </w:r>
+      <w:r>
+        <w:rPr>
+          <w:rFonts w:hint="eastAsia"/>
+        </w:rPr>
+        <w:t xml:space="preserve"> </w:t>
+      </w:r>
+      <w:r>
+        <w:t>requirements.</w:t>
+      </w:r>
+    </w:p>
+    <w:p>
+      <w:r>
+        <w:t>Example:</w:t>
+      </w:r>
+    </w:p>
+    <w:p>
+      <w:r>
+        <w:t>The system depends on the availability of the university's student database for user</w:t>
+      </w:r>
+      <w:r>
+        <w:rPr>
+          <w:rFonts w:hint="eastAsia"/>
+        </w:rPr>
+        <w:t xml:space="preserve"> </w:t>
+      </w:r>
+      <w:r>
+        <w:t>authentication.</w:t>
+      </w:r>
+    </w:p>
+    <w:p>
+      <w:pPr>
+        <w:pStyle w:val="Heading2"/>
+      </w:pPr>
+      <w:bookmarkStart w:id="43" w:name="_Toc198672131"/>
+      <w:r>
+        <w:t>5.2 Acronyms and Abbreviations</w:t>
+      </w:r>
+      <w:bookmarkEnd w:id="43"/>
+    </w:p>
+    <w:p>
+      <w:r>
+        <w:t>CRSP</w:t>
+      </w:r>
+      <w:r>
+        <w:t xml:space="preserve"> –</w:t>
+      </w:r>
+      <w:r>
+        <w:t xml:space="preserve"> </w:t>
+      </w:r>
+      <w:r>
+        <w:t>Campus Ride-Sharing Platform with Parking System Integration</w:t>
+      </w:r>
+    </w:p>
+    <w:p>
+      <w:r>
+        <w:t xml:space="preserve">SRS – System Requirement Specification </w:t>
       </w:r>
     </w:p>
     <w:p>
       <w:r>
         <w:lastRenderedPageBreak/>
-        <w:t>• Portability: The software should be able to run on both Linux and Windows servers</w:t>
-      </w:r>
-      <w:r>
-        <w:rPr>
-          <w:rFonts w:hint="eastAsia"/>
-        </w:rPr>
-        <w:t xml:space="preserve"> </w:t>
-      </w:r>
-      <w:r>
-        <w:t>without additional configuration.</w:t>
-      </w:r>
-    </w:p>
-    <w:p>
-      <w:pPr>
-        <w:pStyle w:val="Heading2"/>
-      </w:pPr>
-      <w:bookmarkStart w:id="37" w:name="_Toc198672125"/>
-      <w:r>
-        <w:t>3.8 Supporting Information</w:t>
-      </w:r>
-      <w:bookmarkEnd w:id="37"/>
-    </w:p>
-    <w:p>
-      <w:r>
-        <w:t>(Mapped to 9.6.20 Supporting Information)</w:t>
-      </w:r>
-    </w:p>
-    <w:p>
-      <w:r>
-        <w:t>Any additional supporting information, including:</w:t>
-      </w:r>
-    </w:p>
-    <w:p>
-      <w:r>
-        <w:t>a) sample input/output formats, descriptions of cost analysis studies or results of questionnaires</w:t>
-      </w:r>
-      <w:r>
-        <w:rPr>
-          <w:rFonts w:hint="eastAsia"/>
-        </w:rPr>
-        <w:t xml:space="preserve"> </w:t>
-      </w:r>
-      <w:r>
-        <w:t>or any other elicitation techniques;</w:t>
-      </w:r>
-    </w:p>
-    <w:p>
-      <w:r>
-        <w:t>b) supporting or background information that can help the readers of the SRS;</w:t>
-      </w:r>
-    </w:p>
-    <w:p>
-      <w:r>
-        <w:t>c) a description of the problems to be solved by the software; and</w:t>
-      </w:r>
-    </w:p>
-    <w:p>
-      <w:r>
-        <w:t>d) special packaging instructions for the code and the media to meet security, export, initial</w:t>
-      </w:r>
-      <w:r>
-        <w:rPr>
-          <w:rFonts w:hint="eastAsia"/>
-        </w:rPr>
-        <w:t xml:space="preserve"> </w:t>
-      </w:r>
-      <w:r>
-        <w:t>loading or other requirements.</w:t>
-      </w:r>
-    </w:p>
-    <w:p>
-      <w:r>
-        <w:t>The SRS should explicitly state whether or not these information items are to be considered part</w:t>
-      </w:r>
-      <w:r>
-        <w:rPr>
-          <w:rFonts w:hint="eastAsia"/>
-        </w:rPr>
-        <w:t xml:space="preserve"> </w:t>
-      </w:r>
-      <w:r>
-        <w:t>of the requirements.</w:t>
-      </w:r>
-    </w:p>
-    <w:p>
-      <w:r>
-        <w:t>Example:</w:t>
-      </w:r>
-    </w:p>
-    <w:p>
-      <w:r>
-        <w:t>Sample input/output formats for key system functions (e.g., CSV format for data export).</w:t>
-      </w:r>
-    </w:p>
-    <w:p>
-      <w:pPr>
-        <w:pStyle w:val="Heading1"/>
-      </w:pPr>
-      <w:bookmarkStart w:id="38" w:name="_Toc198672126"/>
-      <w:r>
-        <w:t>4. Verification</w:t>
-      </w:r>
-      <w:bookmarkEnd w:id="38"/>
-    </w:p>
-    <w:p>
-      <w:pPr>
-        <w:pStyle w:val="Heading2"/>
-      </w:pPr>
-      <w:bookmarkStart w:id="39" w:name="_Toc198672127"/>
-      <w:r>
-        <w:t>4.1 Verification Approach</w:t>
-      </w:r>
-      <w:bookmarkEnd w:id="39"/>
-    </w:p>
-    <w:p>
-      <w:r>
-        <w:t>(Mapped to 9.6.19 Verification)</w:t>
-      </w:r>
-    </w:p>
-    <w:p>
-      <w:r>
-        <w:t>Specify how the system will be verified, including methods, responsible parties, timing, and</w:t>
-      </w:r>
-      <w:r>
-        <w:rPr>
-          <w:rFonts w:hint="eastAsia"/>
-        </w:rPr>
-        <w:t xml:space="preserve"> </w:t>
-      </w:r>
-      <w:r>
-        <w:t>locations.</w:t>
-      </w:r>
-    </w:p>
-    <w:p>
-      <w:r>
-        <w:t>Example:</w:t>
-      </w:r>
-    </w:p>
-    <w:p>
-      <w:r>
-        <w:t>• How: Functional testing, unit testing, and system integration testing will be used to</w:t>
-      </w:r>
-      <w:r>
-        <w:rPr>
-          <w:rFonts w:hint="eastAsia"/>
-        </w:rPr>
-        <w:t xml:space="preserve"> </w:t>
-      </w:r>
-      <w:r>
-        <w:t>verify system performance.</w:t>
-      </w:r>
-    </w:p>
-    <w:p>
-      <w:r>
-        <w:t>• Who: Verification will be conducted by the product team and quality assurance (QA)</w:t>
-      </w:r>
-      <w:r>
-        <w:rPr>
-          <w:rFonts w:hint="eastAsia"/>
-        </w:rPr>
-        <w:t xml:space="preserve"> </w:t>
-      </w:r>
-      <w:r>
-        <w:t>department.</w:t>
-      </w:r>
-    </w:p>
-    <w:p>
-      <w:r>
-        <w:t>• When: Verification will occur at key milestones in the development cycle (e.g., after</w:t>
-      </w:r>
-      <w:r>
-        <w:rPr>
-          <w:rFonts w:hint="eastAsia"/>
-        </w:rPr>
-        <w:t xml:space="preserve"> </w:t>
-      </w:r>
-      <w:r>
-        <w:t>each sprint).</w:t>
-      </w:r>
-    </w:p>
-    <w:p>
-      <w:r>
-        <w:t>• Where: Verification activities will take place in the QA testing environment.</w:t>
-      </w:r>
-    </w:p>
-    <w:p>
-      <w:pPr>
-        <w:pStyle w:val="Heading2"/>
-      </w:pPr>
-      <w:bookmarkStart w:id="40" w:name="_Toc198672128"/>
-      <w:r>
-        <w:lastRenderedPageBreak/>
-        <w:t>4.2 Verification Criteria</w:t>
-      </w:r>
-      <w:bookmarkEnd w:id="40"/>
-    </w:p>
-    <w:p>
-      <w:r>
-        <w:t>Define the criteria against which the software will be verified. These should align with the</w:t>
-      </w:r>
-      <w:r>
-        <w:rPr>
-          <w:rFonts w:hint="eastAsia"/>
-        </w:rPr>
-        <w:t xml:space="preserve"> </w:t>
-      </w:r>
-      <w:r>
-        <w:t>functional and quality requirements.</w:t>
-      </w:r>
-    </w:p>
-    <w:p>
-      <w:r>
-        <w:t>Example:</w:t>
-      </w:r>
-    </w:p>
-    <w:p>
-      <w:r>
-        <w:t>The response time for a search query should be less than 3 seconds under normal load.</w:t>
-      </w:r>
-    </w:p>
-    <w:p>
-      <w:pPr>
-        <w:pStyle w:val="Heading1"/>
-      </w:pPr>
-      <w:bookmarkStart w:id="41" w:name="_Toc198672129"/>
-      <w:r>
-        <w:t>5. Appendices</w:t>
-      </w:r>
-      <w:bookmarkEnd w:id="41"/>
-    </w:p>
-    <w:p>
-      <w:pPr>
-        <w:pStyle w:val="Heading2"/>
-      </w:pPr>
-      <w:bookmarkStart w:id="42" w:name="_Toc198672130"/>
-      <w:r>
-        <w:t>5.1 Assumptions and Dependencies</w:t>
-      </w:r>
-      <w:bookmarkEnd w:id="42"/>
-    </w:p>
-    <w:p>
-      <w:r>
-        <w:t>(Mapped to 9.6.8 Assumptions and Dependencies)</w:t>
-      </w:r>
-    </w:p>
-    <w:p>
-      <w:r>
-        <w:t>List any assumptions and dependencies that impact the software development process or its</w:t>
-      </w:r>
-      <w:r>
-        <w:rPr>
-          <w:rFonts w:hint="eastAsia"/>
-        </w:rPr>
-        <w:t xml:space="preserve"> </w:t>
-      </w:r>
-      <w:r>
-        <w:t>requirements.</w:t>
-      </w:r>
-    </w:p>
-    <w:p>
-      <w:r>
-        <w:t>Example:</w:t>
-      </w:r>
-    </w:p>
-    <w:p>
-      <w:r>
-        <w:t>The system depends on the availability of the university's student database for user</w:t>
-      </w:r>
-      <w:r>
-        <w:rPr>
-          <w:rFonts w:hint="eastAsia"/>
-        </w:rPr>
-        <w:t xml:space="preserve"> </w:t>
-      </w:r>
-      <w:r>
-        <w:t>authentication.</w:t>
-      </w:r>
-    </w:p>
-    <w:p>
-      <w:pPr>
-        <w:pStyle w:val="Heading2"/>
-      </w:pPr>
-      <w:bookmarkStart w:id="43" w:name="_Toc198672131"/>
-      <w:r>
-        <w:t>5.2 Acronyms and Abbreviations</w:t>
-      </w:r>
-      <w:bookmarkEnd w:id="43"/>
-    </w:p>
-    <w:p>
-      <w:r>
-        <w:t>CRSP</w:t>
-      </w:r>
-      <w:r>
-        <w:t xml:space="preserve"> –</w:t>
-      </w:r>
-      <w:r>
-        <w:t xml:space="preserve"> </w:t>
-      </w:r>
-      <w:r>
-        <w:t>Campus Ride-Sharing Platform with Parking System Integration</w:t>
-      </w:r>
-    </w:p>
-    <w:p>
-      <w:r>
-        <w:t xml:space="preserve">SRS – System Requirement Specification </w:t>
-      </w:r>
-    </w:p>
-    <w:p>
-      <w:r>
         <w:t>IEEE – Institute of Electrical and Electronics Engineers</w:t>
       </w:r>
     </w:p>
@@ -9755,6 +10340,119 @@
 <file path=word/numbering.xml><?xml version="1.0" encoding="utf-8"?>
 <w:numbering xmlns:wpc="http://schemas.microsoft.com/office/word/2010/wordprocessingCanvas" xmlns:cx="http://schemas.microsoft.com/office/drawing/2014/chartex" xmlns:cx1="http://schemas.microsoft.com/office/drawing/2015/9/8/chartex" xmlns:cx2="http://schemas.microsoft.com/office/drawing/2015/10/21/chartex" xmlns:cx3="http://schemas.microsoft.com/office/drawing/2016/5/9/chartex" xmlns:cx4="http://schemas.microsoft.com/office/drawing/2016/5/10/chartex" xmlns:cx5="http://schemas.microsoft.com/office/drawing/2016/5/11/chartex" xmlns:cx6="http://schemas.microsoft.com/office/drawing/2016/5/12/chartex" xmlns:cx7="http://schemas.microsoft.com/office/drawing/2016/5/13/chartex" xmlns:cx8="http://schemas.microsoft.com/office/drawing/2016/5/14/chartex" xmlns:mc="http://schemas.openxmlformats.org/markup-compatibility/2006" xmlns:aink="http://schemas.microsoft.com/office/drawing/2016/ink" xmlns:am3d="http://schemas.microsoft.com/office/drawing/2017/model3d" xmlns:o="urn:schemas-microsoft-com:office:office" xmlns:oel="http://schemas.microsoft.com/office/2019/extlst" xmlns:r="http://schemas.openxmlformats.org/officeDocument/2006/relationships" xmlns:m="http://schemas.openxmlformats.org/officeDocument/2006/math" xmlns:v="urn:schemas-microsoft-com:vml" xmlns:wp14="http://schemas.microsoft.com/office/word/2010/wordprocessingDrawing" xmlns:wp="http://schemas.openxmlformats.org/drawingml/2006/wordprocessingDrawing" xmlns:w10="urn:schemas-microsoft-com:office:word" xmlns:w="http://schemas.openxmlformats.org/wordprocessingml/2006/main" xmlns:w14="http://schemas.microsoft.com/office/word/2010/wordml" xmlns:w15="http://schemas.microsoft.com/office/word/2012/wordml" xmlns:w16cex="http://schemas.microsoft.com/office/word/2018/wordml/cex" xmlns:w16cid="http://schemas.microsoft.com/office/word/2016/wordml/cid" xmlns:w16="http://schemas.microsoft.com/office/word/2018/wordml" xmlns:w16du="http://schemas.microsoft.com/office/word/2023/wordml/word16du" xmlns:w16sdtdh="http://schemas.microsoft.com/office/word/2020/wordml/sdtdatahash" xmlns:w16sdtfl="http://schemas.microsoft.com/office/word/2024/wordml/sdtformatlock" xmlns:w16se="http://schemas.microsoft.com/office/word/2015/wordml/symex" xmlns:wpg="http://schemas.microsoft.com/office/word/2010/wordprocessingGroup" xmlns:wpi="http://schemas.microsoft.com/office/word/2010/wordprocessingInk" xmlns:wne="http://schemas.microsoft.com/office/word/2006/wordml" xmlns:wps="http://schemas.microsoft.com/office/word/2010/wordprocessingShape" mc:Ignorable="w14 w15 w16se w16cid w16 w16cex w16sdtdh w16sdtfl w16du wp14">
   <w:abstractNum w:abstractNumId="0" w15:restartNumberingAfterBreak="0">
+    <w:nsid w:val="1016443E"/>
+    <w:multiLevelType w:val="hybridMultilevel"/>
+    <w:tmpl w:val="D9BCA480"/>
+    <w:lvl w:ilvl="0" w:tplc="4409000F">
+      <w:start w:val="1"/>
+      <w:numFmt w:val="decimal"/>
+      <w:lvlText w:val="%1."/>
+      <w:lvlJc w:val="left"/>
+      <w:pPr>
+        <w:ind w:left="720" w:hanging="360"/>
+      </w:pPr>
+      <w:rPr>
+        <w:rFonts w:hint="default"/>
+      </w:rPr>
+    </w:lvl>
+    <w:lvl w:ilvl="1" w:tplc="FFFFFFFF" w:tentative="1">
+      <w:start w:val="1"/>
+      <w:numFmt w:val="bullet"/>
+      <w:lvlText w:val="o"/>
+      <w:lvlJc w:val="left"/>
+      <w:pPr>
+        <w:ind w:left="1440" w:hanging="360"/>
+      </w:pPr>
+      <w:rPr>
+        <w:rFonts w:ascii="Courier New" w:hAnsi="Courier New" w:cs="Courier New" w:hint="default"/>
+      </w:rPr>
+    </w:lvl>
+    <w:lvl w:ilvl="2" w:tplc="FFFFFFFF" w:tentative="1">
+      <w:start w:val="1"/>
+      <w:numFmt w:val="bullet"/>
+      <w:lvlText w:val=""/>
+      <w:lvlJc w:val="left"/>
+      <w:pPr>
+        <w:ind w:left="2160" w:hanging="360"/>
+      </w:pPr>
+      <w:rPr>
+        <w:rFonts w:ascii="Wingdings" w:hAnsi="Wingdings" w:hint="default"/>
+      </w:rPr>
+    </w:lvl>
+    <w:lvl w:ilvl="3" w:tplc="FFFFFFFF" w:tentative="1">
+      <w:start w:val="1"/>
+      <w:numFmt w:val="bullet"/>
+      <w:lvlText w:val=""/>
+      <w:lvlJc w:val="left"/>
+      <w:pPr>
+        <w:ind w:left="2880" w:hanging="360"/>
+      </w:pPr>
+      <w:rPr>
+        <w:rFonts w:ascii="Symbol" w:hAnsi="Symbol" w:hint="default"/>
+      </w:rPr>
+    </w:lvl>
+    <w:lvl w:ilvl="4" w:tplc="FFFFFFFF" w:tentative="1">
+      <w:start w:val="1"/>
+      <w:numFmt w:val="bullet"/>
+      <w:lvlText w:val="o"/>
+      <w:lvlJc w:val="left"/>
+      <w:pPr>
+        <w:ind w:left="3600" w:hanging="360"/>
+      </w:pPr>
+      <w:rPr>
+        <w:rFonts w:ascii="Courier New" w:hAnsi="Courier New" w:cs="Courier New" w:hint="default"/>
+      </w:rPr>
+    </w:lvl>
+    <w:lvl w:ilvl="5" w:tplc="FFFFFFFF" w:tentative="1">
+      <w:start w:val="1"/>
+      <w:numFmt w:val="bullet"/>
+      <w:lvlText w:val=""/>
+      <w:lvlJc w:val="left"/>
+      <w:pPr>
+        <w:ind w:left="4320" w:hanging="360"/>
+      </w:pPr>
+      <w:rPr>
+        <w:rFonts w:ascii="Wingdings" w:hAnsi="Wingdings" w:hint="default"/>
+      </w:rPr>
+    </w:lvl>
+    <w:lvl w:ilvl="6" w:tplc="FFFFFFFF" w:tentative="1">
+      <w:start w:val="1"/>
+      <w:numFmt w:val="bullet"/>
+      <w:lvlText w:val=""/>
+      <w:lvlJc w:val="left"/>
+      <w:pPr>
+        <w:ind w:left="5040" w:hanging="360"/>
+      </w:pPr>
+      <w:rPr>
+        <w:rFonts w:ascii="Symbol" w:hAnsi="Symbol" w:hint="default"/>
+      </w:rPr>
+    </w:lvl>
+    <w:lvl w:ilvl="7" w:tplc="FFFFFFFF" w:tentative="1">
+      <w:start w:val="1"/>
+      <w:numFmt w:val="bullet"/>
+      <w:lvlText w:val="o"/>
+      <w:lvlJc w:val="left"/>
+      <w:pPr>
+        <w:ind w:left="5760" w:hanging="360"/>
+      </w:pPr>
+      <w:rPr>
+        <w:rFonts w:ascii="Courier New" w:hAnsi="Courier New" w:cs="Courier New" w:hint="default"/>
+      </w:rPr>
+    </w:lvl>
+    <w:lvl w:ilvl="8" w:tplc="FFFFFFFF" w:tentative="1">
+      <w:start w:val="1"/>
+      <w:numFmt w:val="bullet"/>
+      <w:lvlText w:val=""/>
+      <w:lvlJc w:val="left"/>
+      <w:pPr>
+        <w:ind w:left="6480" w:hanging="360"/>
+      </w:pPr>
+      <w:rPr>
+        <w:rFonts w:ascii="Wingdings" w:hAnsi="Wingdings" w:hint="default"/>
+      </w:rPr>
+    </w:lvl>
+  </w:abstractNum>
+  <w:abstractNum w:abstractNumId="1" w15:restartNumberingAfterBreak="0">
     <w:nsid w:val="19D707B1"/>
     <w:multiLevelType w:val="hybridMultilevel"/>
     <w:tmpl w:val="7FFA0156"/>
@@ -9867,7 +10565,120 @@
       </w:rPr>
     </w:lvl>
   </w:abstractNum>
-  <w:abstractNum w:abstractNumId="1" w15:restartNumberingAfterBreak="0">
+  <w:abstractNum w:abstractNumId="2" w15:restartNumberingAfterBreak="0">
+    <w:nsid w:val="1B8E596B"/>
+    <w:multiLevelType w:val="hybridMultilevel"/>
+    <w:tmpl w:val="329A86D2"/>
+    <w:lvl w:ilvl="0" w:tplc="44090001">
+      <w:start w:val="1"/>
+      <w:numFmt w:val="bullet"/>
+      <w:lvlText w:val=""/>
+      <w:lvlJc w:val="left"/>
+      <w:pPr>
+        <w:ind w:left="720" w:hanging="360"/>
+      </w:pPr>
+      <w:rPr>
+        <w:rFonts w:ascii="Symbol" w:hAnsi="Symbol" w:hint="default"/>
+      </w:rPr>
+    </w:lvl>
+    <w:lvl w:ilvl="1" w:tplc="44090003" w:tentative="1">
+      <w:start w:val="1"/>
+      <w:numFmt w:val="bullet"/>
+      <w:lvlText w:val="o"/>
+      <w:lvlJc w:val="left"/>
+      <w:pPr>
+        <w:ind w:left="1440" w:hanging="360"/>
+      </w:pPr>
+      <w:rPr>
+        <w:rFonts w:ascii="Courier New" w:hAnsi="Courier New" w:cs="Courier New" w:hint="default"/>
+      </w:rPr>
+    </w:lvl>
+    <w:lvl w:ilvl="2" w:tplc="44090005" w:tentative="1">
+      <w:start w:val="1"/>
+      <w:numFmt w:val="bullet"/>
+      <w:lvlText w:val=""/>
+      <w:lvlJc w:val="left"/>
+      <w:pPr>
+        <w:ind w:left="2160" w:hanging="360"/>
+      </w:pPr>
+      <w:rPr>
+        <w:rFonts w:ascii="Wingdings" w:hAnsi="Wingdings" w:hint="default"/>
+      </w:rPr>
+    </w:lvl>
+    <w:lvl w:ilvl="3" w:tplc="44090001" w:tentative="1">
+      <w:start w:val="1"/>
+      <w:numFmt w:val="bullet"/>
+      <w:lvlText w:val=""/>
+      <w:lvlJc w:val="left"/>
+      <w:pPr>
+        <w:ind w:left="2880" w:hanging="360"/>
+      </w:pPr>
+      <w:rPr>
+        <w:rFonts w:ascii="Symbol" w:hAnsi="Symbol" w:hint="default"/>
+      </w:rPr>
+    </w:lvl>
+    <w:lvl w:ilvl="4" w:tplc="44090003" w:tentative="1">
+      <w:start w:val="1"/>
+      <w:numFmt w:val="bullet"/>
+      <w:lvlText w:val="o"/>
+      <w:lvlJc w:val="left"/>
+      <w:pPr>
+        <w:ind w:left="3600" w:hanging="360"/>
+      </w:pPr>
+      <w:rPr>
+        <w:rFonts w:ascii="Courier New" w:hAnsi="Courier New" w:cs="Courier New" w:hint="default"/>
+      </w:rPr>
+    </w:lvl>
+    <w:lvl w:ilvl="5" w:tplc="44090005" w:tentative="1">
+      <w:start w:val="1"/>
+      <w:numFmt w:val="bullet"/>
+      <w:lvlText w:val=""/>
+      <w:lvlJc w:val="left"/>
+      <w:pPr>
+        <w:ind w:left="4320" w:hanging="360"/>
+      </w:pPr>
+      <w:rPr>
+        <w:rFonts w:ascii="Wingdings" w:hAnsi="Wingdings" w:hint="default"/>
+      </w:rPr>
+    </w:lvl>
+    <w:lvl w:ilvl="6" w:tplc="44090001" w:tentative="1">
+      <w:start w:val="1"/>
+      <w:numFmt w:val="bullet"/>
+      <w:lvlText w:val=""/>
+      <w:lvlJc w:val="left"/>
+      <w:pPr>
+        <w:ind w:left="5040" w:hanging="360"/>
+      </w:pPr>
+      <w:rPr>
+        <w:rFonts w:ascii="Symbol" w:hAnsi="Symbol" w:hint="default"/>
+      </w:rPr>
+    </w:lvl>
+    <w:lvl w:ilvl="7" w:tplc="44090003" w:tentative="1">
+      <w:start w:val="1"/>
+      <w:numFmt w:val="bullet"/>
+      <w:lvlText w:val="o"/>
+      <w:lvlJc w:val="left"/>
+      <w:pPr>
+        <w:ind w:left="5760" w:hanging="360"/>
+      </w:pPr>
+      <w:rPr>
+        <w:rFonts w:ascii="Courier New" w:hAnsi="Courier New" w:cs="Courier New" w:hint="default"/>
+      </w:rPr>
+    </w:lvl>
+    <w:lvl w:ilvl="8" w:tplc="44090005" w:tentative="1">
+      <w:start w:val="1"/>
+      <w:numFmt w:val="bullet"/>
+      <w:lvlText w:val=""/>
+      <w:lvlJc w:val="left"/>
+      <w:pPr>
+        <w:ind w:left="6480" w:hanging="360"/>
+      </w:pPr>
+      <w:rPr>
+        <w:rFonts w:ascii="Wingdings" w:hAnsi="Wingdings" w:hint="default"/>
+      </w:rPr>
+    </w:lvl>
+  </w:abstractNum>
+  <w:abstractNum w:abstractNumId="3" w15:restartNumberingAfterBreak="0">
     <w:nsid w:val="1F12364E"/>
     <w:multiLevelType w:val="hybridMultilevel"/>
     <w:tmpl w:val="14042972"/>
@@ -9980,7 +10791,7 @@
       </w:rPr>
     </w:lvl>
   </w:abstractNum>
-  <w:abstractNum w:abstractNumId="2" w15:restartNumberingAfterBreak="0">
+  <w:abstractNum w:abstractNumId="4" w15:restartNumberingAfterBreak="0">
     <w:nsid w:val="212E1885"/>
     <w:multiLevelType w:val="hybridMultilevel"/>
     <w:tmpl w:val="A38018F8"/>
@@ -10093,7 +10904,7 @@
       </w:rPr>
     </w:lvl>
   </w:abstractNum>
-  <w:abstractNum w:abstractNumId="3" w15:restartNumberingAfterBreak="0">
+  <w:abstractNum w:abstractNumId="5" w15:restartNumberingAfterBreak="0">
     <w:nsid w:val="263C7B83"/>
     <w:multiLevelType w:val="hybridMultilevel"/>
     <w:tmpl w:val="310E5220"/>
@@ -10206,7 +11017,7 @@
       </w:rPr>
     </w:lvl>
   </w:abstractNum>
-  <w:abstractNum w:abstractNumId="4" w15:restartNumberingAfterBreak="0">
+  <w:abstractNum w:abstractNumId="6" w15:restartNumberingAfterBreak="0">
     <w:nsid w:val="28950B0C"/>
     <w:multiLevelType w:val="hybridMultilevel"/>
     <w:tmpl w:val="B044D2DC"/>
@@ -10295,7 +11106,7 @@
       </w:pPr>
     </w:lvl>
   </w:abstractNum>
-  <w:abstractNum w:abstractNumId="5" w15:restartNumberingAfterBreak="0">
+  <w:abstractNum w:abstractNumId="7" w15:restartNumberingAfterBreak="0">
     <w:nsid w:val="2E0F3EED"/>
     <w:multiLevelType w:val="hybridMultilevel"/>
     <w:tmpl w:val="D56E927E"/>
@@ -10384,7 +11195,7 @@
       </w:pPr>
     </w:lvl>
   </w:abstractNum>
-  <w:abstractNum w:abstractNumId="6" w15:restartNumberingAfterBreak="0">
+  <w:abstractNum w:abstractNumId="8" w15:restartNumberingAfterBreak="0">
     <w:nsid w:val="376C7B02"/>
     <w:multiLevelType w:val="hybridMultilevel"/>
     <w:tmpl w:val="BEDC76EA"/>
@@ -10473,7 +11284,7 @@
       </w:pPr>
     </w:lvl>
   </w:abstractNum>
-  <w:abstractNum w:abstractNumId="7" w15:restartNumberingAfterBreak="0">
+  <w:abstractNum w:abstractNumId="9" w15:restartNumberingAfterBreak="0">
     <w:nsid w:val="388E560F"/>
     <w:multiLevelType w:val="hybridMultilevel"/>
     <w:tmpl w:val="BC78EF9A"/>
@@ -10562,7 +11373,120 @@
       </w:pPr>
     </w:lvl>
   </w:abstractNum>
-  <w:abstractNum w:abstractNumId="8" w15:restartNumberingAfterBreak="0">
+  <w:abstractNum w:abstractNumId="10" w15:restartNumberingAfterBreak="0">
+    <w:nsid w:val="40391D9B"/>
+    <w:multiLevelType w:val="hybridMultilevel"/>
+    <w:tmpl w:val="5A7E28F4"/>
+    <w:lvl w:ilvl="0" w:tplc="44090001">
+      <w:start w:val="1"/>
+      <w:numFmt w:val="bullet"/>
+      <w:lvlText w:val=""/>
+      <w:lvlJc w:val="left"/>
+      <w:pPr>
+        <w:ind w:left="720" w:hanging="360"/>
+      </w:pPr>
+      <w:rPr>
+        <w:rFonts w:ascii="Symbol" w:hAnsi="Symbol" w:hint="default"/>
+      </w:rPr>
+    </w:lvl>
+    <w:lvl w:ilvl="1" w:tplc="FFFFFFFF" w:tentative="1">
+      <w:start w:val="1"/>
+      <w:numFmt w:val="bullet"/>
+      <w:lvlText w:val="o"/>
+      <w:lvlJc w:val="left"/>
+      <w:pPr>
+        <w:ind w:left="1440" w:hanging="360"/>
+      </w:pPr>
+      <w:rPr>
+        <w:rFonts w:ascii="Courier New" w:hAnsi="Courier New" w:cs="Courier New" w:hint="default"/>
+      </w:rPr>
+    </w:lvl>
+    <w:lvl w:ilvl="2" w:tplc="FFFFFFFF" w:tentative="1">
+      <w:start w:val="1"/>
+      <w:numFmt w:val="bullet"/>
+      <w:lvlText w:val=""/>
+      <w:lvlJc w:val="left"/>
+      <w:pPr>
+        <w:ind w:left="2160" w:hanging="360"/>
+      </w:pPr>
+      <w:rPr>
+        <w:rFonts w:ascii="Wingdings" w:hAnsi="Wingdings" w:hint="default"/>
+      </w:rPr>
+    </w:lvl>
+    <w:lvl w:ilvl="3" w:tplc="FFFFFFFF" w:tentative="1">
+      <w:start w:val="1"/>
+      <w:numFmt w:val="bullet"/>
+      <w:lvlText w:val=""/>
+      <w:lvlJc w:val="left"/>
+      <w:pPr>
+        <w:ind w:left="2880" w:hanging="360"/>
+      </w:pPr>
+      <w:rPr>
+        <w:rFonts w:ascii="Symbol" w:hAnsi="Symbol" w:hint="default"/>
+      </w:rPr>
+    </w:lvl>
+    <w:lvl w:ilvl="4" w:tplc="FFFFFFFF" w:tentative="1">
+      <w:start w:val="1"/>
+      <w:numFmt w:val="bullet"/>
+      <w:lvlText w:val="o"/>
+      <w:lvlJc w:val="left"/>
+      <w:pPr>
+        <w:ind w:left="3600" w:hanging="360"/>
+      </w:pPr>
+      <w:rPr>
+        <w:rFonts w:ascii="Courier New" w:hAnsi="Courier New" w:cs="Courier New" w:hint="default"/>
+      </w:rPr>
+    </w:lvl>
+    <w:lvl w:ilvl="5" w:tplc="FFFFFFFF" w:tentative="1">
+      <w:start w:val="1"/>
+      <w:numFmt w:val="bullet"/>
+      <w:lvlText w:val=""/>
+      <w:lvlJc w:val="left"/>
+      <w:pPr>
+        <w:ind w:left="4320" w:hanging="360"/>
+      </w:pPr>
+      <w:rPr>
+        <w:rFonts w:ascii="Wingdings" w:hAnsi="Wingdings" w:hint="default"/>
+      </w:rPr>
+    </w:lvl>
+    <w:lvl w:ilvl="6" w:tplc="FFFFFFFF" w:tentative="1">
+      <w:start w:val="1"/>
+      <w:numFmt w:val="bullet"/>
+      <w:lvlText w:val=""/>
+      <w:lvlJc w:val="left"/>
+      <w:pPr>
+        <w:ind w:left="5040" w:hanging="360"/>
+      </w:pPr>
+      <w:rPr>
+        <w:rFonts w:ascii="Symbol" w:hAnsi="Symbol" w:hint="default"/>
+      </w:rPr>
+    </w:lvl>
+    <w:lvl w:ilvl="7" w:tplc="FFFFFFFF" w:tentative="1">
+      <w:start w:val="1"/>
+      <w:numFmt w:val="bullet"/>
+      <w:lvlText w:val="o"/>
+      <w:lvlJc w:val="left"/>
+      <w:pPr>
+        <w:ind w:left="5760" w:hanging="360"/>
+      </w:pPr>
+      <w:rPr>
+        <w:rFonts w:ascii="Courier New" w:hAnsi="Courier New" w:cs="Courier New" w:hint="default"/>
+      </w:rPr>
+    </w:lvl>
+    <w:lvl w:ilvl="8" w:tplc="FFFFFFFF" w:tentative="1">
+      <w:start w:val="1"/>
+      <w:numFmt w:val="bullet"/>
+      <w:lvlText w:val=""/>
+      <w:lvlJc w:val="left"/>
+      <w:pPr>
+        <w:ind w:left="6480" w:hanging="360"/>
+      </w:pPr>
+      <w:rPr>
+        <w:rFonts w:ascii="Wingdings" w:hAnsi="Wingdings" w:hint="default"/>
+      </w:rPr>
+    </w:lvl>
+  </w:abstractNum>
+  <w:abstractNum w:abstractNumId="11" w15:restartNumberingAfterBreak="0">
     <w:nsid w:val="45EF1EFB"/>
     <w:multiLevelType w:val="hybridMultilevel"/>
     <w:tmpl w:val="E13686A4"/>
@@ -10651,7 +11575,7 @@
       </w:pPr>
     </w:lvl>
   </w:abstractNum>
-  <w:abstractNum w:abstractNumId="9" w15:restartNumberingAfterBreak="0">
+  <w:abstractNum w:abstractNumId="12" w15:restartNumberingAfterBreak="0">
     <w:nsid w:val="552702D2"/>
     <w:multiLevelType w:val="hybridMultilevel"/>
     <w:tmpl w:val="C646E544"/>
@@ -10764,7 +11688,7 @@
       </w:rPr>
     </w:lvl>
   </w:abstractNum>
-  <w:abstractNum w:abstractNumId="10" w15:restartNumberingAfterBreak="0">
+  <w:abstractNum w:abstractNumId="13" w15:restartNumberingAfterBreak="0">
     <w:nsid w:val="58866173"/>
     <w:multiLevelType w:val="hybridMultilevel"/>
     <w:tmpl w:val="66484980"/>
@@ -10877,7 +11801,7 @@
       </w:rPr>
     </w:lvl>
   </w:abstractNum>
-  <w:abstractNum w:abstractNumId="11" w15:restartNumberingAfterBreak="0">
+  <w:abstractNum w:abstractNumId="14" w15:restartNumberingAfterBreak="0">
     <w:nsid w:val="59EA355A"/>
     <w:multiLevelType w:val="multilevel"/>
     <w:tmpl w:val="A208AF52"/>
@@ -10990,7 +11914,7 @@
       </w:rPr>
     </w:lvl>
   </w:abstractNum>
-  <w:abstractNum w:abstractNumId="12" w15:restartNumberingAfterBreak="0">
+  <w:abstractNum w:abstractNumId="15" w15:restartNumberingAfterBreak="0">
     <w:nsid w:val="5DA30CCF"/>
     <w:multiLevelType w:val="hybridMultilevel"/>
     <w:tmpl w:val="0D26B80C"/>
@@ -11103,7 +12027,7 @@
       </w:rPr>
     </w:lvl>
   </w:abstractNum>
-  <w:abstractNum w:abstractNumId="13" w15:restartNumberingAfterBreak="0">
+  <w:abstractNum w:abstractNumId="16" w15:restartNumberingAfterBreak="0">
     <w:nsid w:val="64932348"/>
     <w:multiLevelType w:val="hybridMultilevel"/>
     <w:tmpl w:val="0ED68952"/>
@@ -11192,7 +12116,7 @@
       </w:pPr>
     </w:lvl>
   </w:abstractNum>
-  <w:abstractNum w:abstractNumId="14" w15:restartNumberingAfterBreak="0">
+  <w:abstractNum w:abstractNumId="17" w15:restartNumberingAfterBreak="0">
     <w:nsid w:val="68097144"/>
     <w:multiLevelType w:val="hybridMultilevel"/>
     <w:tmpl w:val="8BD4D9E6"/>
@@ -11305,7 +12229,7 @@
       </w:rPr>
     </w:lvl>
   </w:abstractNum>
-  <w:abstractNum w:abstractNumId="15" w15:restartNumberingAfterBreak="0">
+  <w:abstractNum w:abstractNumId="18" w15:restartNumberingAfterBreak="0">
     <w:nsid w:val="69E0041E"/>
     <w:multiLevelType w:val="multilevel"/>
     <w:tmpl w:val="5950B758"/>
@@ -11418,7 +12342,156 @@
       </w:rPr>
     </w:lvl>
   </w:abstractNum>
-  <w:abstractNum w:abstractNumId="16" w15:restartNumberingAfterBreak="0">
+  <w:abstractNum w:abstractNumId="19" w15:restartNumberingAfterBreak="0">
+    <w:nsid w:val="6C5F594E"/>
+    <w:multiLevelType w:val="multilevel"/>
+    <w:tmpl w:val="9E18AF0E"/>
+    <w:lvl w:ilvl="0">
+      <w:start w:val="1"/>
+      <w:numFmt w:val="bullet"/>
+      <w:lvlText w:val=""/>
+      <w:lvlJc w:val="left"/>
+      <w:pPr>
+        <w:tabs>
+          <w:tab w:val="num" w:pos="720"/>
+        </w:tabs>
+        <w:ind w:left="720" w:hanging="360"/>
+      </w:pPr>
+      <w:rPr>
+        <w:rFonts w:ascii="Symbol" w:hAnsi="Symbol" w:hint="default"/>
+        <w:sz w:val="20"/>
+      </w:rPr>
+    </w:lvl>
+    <w:lvl w:ilvl="1" w:tentative="1">
+      <w:start w:val="1"/>
+      <w:numFmt w:val="bullet"/>
+      <w:lvlText w:val="o"/>
+      <w:lvlJc w:val="left"/>
+      <w:pPr>
+        <w:tabs>
+          <w:tab w:val="num" w:pos="1440"/>
+        </w:tabs>
+        <w:ind w:left="1440" w:hanging="360"/>
+      </w:pPr>
+      <w:rPr>
+        <w:rFonts w:ascii="Courier New" w:hAnsi="Courier New" w:hint="default"/>
+        <w:sz w:val="20"/>
+      </w:rPr>
+    </w:lvl>
+    <w:lvl w:ilvl="2" w:tentative="1">
+      <w:start w:val="1"/>
+      <w:numFmt w:val="bullet"/>
+      <w:lvlText w:val=""/>
+      <w:lvlJc w:val="left"/>
+      <w:pPr>
+        <w:tabs>
+          <w:tab w:val="num" w:pos="2160"/>
+        </w:tabs>
+        <w:ind w:left="2160" w:hanging="360"/>
+      </w:pPr>
+      <w:rPr>
+        <w:rFonts w:ascii="Wingdings" w:hAnsi="Wingdings" w:hint="default"/>
+        <w:sz w:val="20"/>
+      </w:rPr>
+    </w:lvl>
+    <w:lvl w:ilvl="3" w:tentative="1">
+      <w:start w:val="1"/>
+      <w:numFmt w:val="bullet"/>
+      <w:lvlText w:val=""/>
+      <w:lvlJc w:val="left"/>
+      <w:pPr>
+        <w:tabs>
+          <w:tab w:val="num" w:pos="2880"/>
+        </w:tabs>
+        <w:ind w:left="2880" w:hanging="360"/>
+      </w:pPr>
+      <w:rPr>
+        <w:rFonts w:ascii="Wingdings" w:hAnsi="Wingdings" w:hint="default"/>
+        <w:sz w:val="20"/>
+      </w:rPr>
+    </w:lvl>
+    <w:lvl w:ilvl="4" w:tentative="1">
+      <w:start w:val="1"/>
+      <w:numFmt w:val="bullet"/>
+      <w:lvlText w:val=""/>
+      <w:lvlJc w:val="left"/>
+      <w:pPr>
+        <w:tabs>
+          <w:tab w:val="num" w:pos="3600"/>
+        </w:tabs>
+        <w:ind w:left="3600" w:hanging="360"/>
+      </w:pPr>
+      <w:rPr>
+        <w:rFonts w:ascii="Wingdings" w:hAnsi="Wingdings" w:hint="default"/>
+        <w:sz w:val="20"/>
+      </w:rPr>
+    </w:lvl>
+    <w:lvl w:ilvl="5" w:tentative="1">
+      <w:start w:val="1"/>
+      <w:numFmt w:val="bullet"/>
+      <w:lvlText w:val=""/>
+      <w:lvlJc w:val="left"/>
+      <w:pPr>
+        <w:tabs>
+          <w:tab w:val="num" w:pos="4320"/>
+        </w:tabs>
+        <w:ind w:left="4320" w:hanging="360"/>
+      </w:pPr>
+      <w:rPr>
+        <w:rFonts w:ascii="Wingdings" w:hAnsi="Wingdings" w:hint="default"/>
+        <w:sz w:val="20"/>
+      </w:rPr>
+    </w:lvl>
+    <w:lvl w:ilvl="6" w:tentative="1">
+      <w:start w:val="1"/>
+      <w:numFmt w:val="bullet"/>
+      <w:lvlText w:val=""/>
+      <w:lvlJc w:val="left"/>
+      <w:pPr>
+        <w:tabs>
+          <w:tab w:val="num" w:pos="5040"/>
+        </w:tabs>
+        <w:ind w:left="5040" w:hanging="360"/>
+      </w:pPr>
+      <w:rPr>
+        <w:rFonts w:ascii="Wingdings" w:hAnsi="Wingdings" w:hint="default"/>
+        <w:sz w:val="20"/>
+      </w:rPr>
+    </w:lvl>
+    <w:lvl w:ilvl="7" w:tentative="1">
+      <w:start w:val="1"/>
+      <w:numFmt w:val="bullet"/>
+      <w:lvlText w:val=""/>
+      <w:lvlJc w:val="left"/>
+      <w:pPr>
+        <w:tabs>
+          <w:tab w:val="num" w:pos="5760"/>
+        </w:tabs>
+        <w:ind w:left="5760" w:hanging="360"/>
+      </w:pPr>
+      <w:rPr>
+        <w:rFonts w:ascii="Wingdings" w:hAnsi="Wingdings" w:hint="default"/>
+        <w:sz w:val="20"/>
+      </w:rPr>
+    </w:lvl>
+    <w:lvl w:ilvl="8" w:tentative="1">
+      <w:start w:val="1"/>
+      <w:numFmt w:val="bullet"/>
+      <w:lvlText w:val=""/>
+      <w:lvlJc w:val="left"/>
+      <w:pPr>
+        <w:tabs>
+          <w:tab w:val="num" w:pos="6480"/>
+        </w:tabs>
+        <w:ind w:left="6480" w:hanging="360"/>
+      </w:pPr>
+      <w:rPr>
+        <w:rFonts w:ascii="Wingdings" w:hAnsi="Wingdings" w:hint="default"/>
+        <w:sz w:val="20"/>
+      </w:rPr>
+    </w:lvl>
+  </w:abstractNum>
+  <w:abstractNum w:abstractNumId="20" w15:restartNumberingAfterBreak="0">
     <w:nsid w:val="7065187E"/>
     <w:multiLevelType w:val="hybridMultilevel"/>
     <w:tmpl w:val="9B70A042"/>
@@ -11531,7 +12604,7 @@
       </w:rPr>
     </w:lvl>
   </w:abstractNum>
-  <w:abstractNum w:abstractNumId="17" w15:restartNumberingAfterBreak="0">
+  <w:abstractNum w:abstractNumId="21" w15:restartNumberingAfterBreak="0">
     <w:nsid w:val="723539F6"/>
     <w:multiLevelType w:val="hybridMultilevel"/>
     <w:tmpl w:val="A81E0A84"/>
@@ -11644,7 +12717,7 @@
       </w:rPr>
     </w:lvl>
   </w:abstractNum>
-  <w:abstractNum w:abstractNumId="18" w15:restartNumberingAfterBreak="0">
+  <w:abstractNum w:abstractNumId="22" w15:restartNumberingAfterBreak="0">
     <w:nsid w:val="76434721"/>
     <w:multiLevelType w:val="hybridMultilevel"/>
     <w:tmpl w:val="0666E1D2"/>
@@ -11757,7 +12830,120 @@
       </w:rPr>
     </w:lvl>
   </w:abstractNum>
-  <w:abstractNum w:abstractNumId="19" w15:restartNumberingAfterBreak="0">
+  <w:abstractNum w:abstractNumId="23" w15:restartNumberingAfterBreak="0">
+    <w:nsid w:val="765A31D9"/>
+    <w:multiLevelType w:val="hybridMultilevel"/>
+    <w:tmpl w:val="344A74D4"/>
+    <w:lvl w:ilvl="0" w:tplc="44090001">
+      <w:start w:val="1"/>
+      <w:numFmt w:val="bullet"/>
+      <w:lvlText w:val=""/>
+      <w:lvlJc w:val="left"/>
+      <w:pPr>
+        <w:ind w:left="720" w:hanging="360"/>
+      </w:pPr>
+      <w:rPr>
+        <w:rFonts w:ascii="Symbol" w:hAnsi="Symbol" w:hint="default"/>
+      </w:rPr>
+    </w:lvl>
+    <w:lvl w:ilvl="1" w:tplc="44090003" w:tentative="1">
+      <w:start w:val="1"/>
+      <w:numFmt w:val="bullet"/>
+      <w:lvlText w:val="o"/>
+      <w:lvlJc w:val="left"/>
+      <w:pPr>
+        <w:ind w:left="1440" w:hanging="360"/>
+      </w:pPr>
+      <w:rPr>
+        <w:rFonts w:ascii="Courier New" w:hAnsi="Courier New" w:cs="Courier New" w:hint="default"/>
+      </w:rPr>
+    </w:lvl>
+    <w:lvl w:ilvl="2" w:tplc="44090005" w:tentative="1">
+      <w:start w:val="1"/>
+      <w:numFmt w:val="bullet"/>
+      <w:lvlText w:val=""/>
+      <w:lvlJc w:val="left"/>
+      <w:pPr>
+        <w:ind w:left="2160" w:hanging="360"/>
+      </w:pPr>
+      <w:rPr>
+        <w:rFonts w:ascii="Wingdings" w:hAnsi="Wingdings" w:hint="default"/>
+      </w:rPr>
+    </w:lvl>
+    <w:lvl w:ilvl="3" w:tplc="44090001" w:tentative="1">
+      <w:start w:val="1"/>
+      <w:numFmt w:val="bullet"/>
+      <w:lvlText w:val=""/>
+      <w:lvlJc w:val="left"/>
+      <w:pPr>
+        <w:ind w:left="2880" w:hanging="360"/>
+      </w:pPr>
+      <w:rPr>
+        <w:rFonts w:ascii="Symbol" w:hAnsi="Symbol" w:hint="default"/>
+      </w:rPr>
+    </w:lvl>
+    <w:lvl w:ilvl="4" w:tplc="44090003" w:tentative="1">
+      <w:start w:val="1"/>
+      <w:numFmt w:val="bullet"/>
+      <w:lvlText w:val="o"/>
+      <w:lvlJc w:val="left"/>
+      <w:pPr>
+        <w:ind w:left="3600" w:hanging="360"/>
+      </w:pPr>
+      <w:rPr>
+        <w:rFonts w:ascii="Courier New" w:hAnsi="Courier New" w:cs="Courier New" w:hint="default"/>
+      </w:rPr>
+    </w:lvl>
+    <w:lvl w:ilvl="5" w:tplc="44090005" w:tentative="1">
+      <w:start w:val="1"/>
+      <w:numFmt w:val="bullet"/>
+      <w:lvlText w:val=""/>
+      <w:lvlJc w:val="left"/>
+      <w:pPr>
+        <w:ind w:left="4320" w:hanging="360"/>
+      </w:pPr>
+      <w:rPr>
+        <w:rFonts w:ascii="Wingdings" w:hAnsi="Wingdings" w:hint="default"/>
+      </w:rPr>
+    </w:lvl>
+    <w:lvl w:ilvl="6" w:tplc="44090001" w:tentative="1">
+      <w:start w:val="1"/>
+      <w:numFmt w:val="bullet"/>
+      <w:lvlText w:val=""/>
+      <w:lvlJc w:val="left"/>
+      <w:pPr>
+        <w:ind w:left="5040" w:hanging="360"/>
+      </w:pPr>
+      <w:rPr>
+        <w:rFonts w:ascii="Symbol" w:hAnsi="Symbol" w:hint="default"/>
+      </w:rPr>
+    </w:lvl>
+    <w:lvl w:ilvl="7" w:tplc="44090003" w:tentative="1">
+      <w:start w:val="1"/>
+      <w:numFmt w:val="bullet"/>
+      <w:lvlText w:val="o"/>
+      <w:lvlJc w:val="left"/>
+      <w:pPr>
+        <w:ind w:left="5760" w:hanging="360"/>
+      </w:pPr>
+      <w:rPr>
+        <w:rFonts w:ascii="Courier New" w:hAnsi="Courier New" w:cs="Courier New" w:hint="default"/>
+      </w:rPr>
+    </w:lvl>
+    <w:lvl w:ilvl="8" w:tplc="44090005" w:tentative="1">
+      <w:start w:val="1"/>
+      <w:numFmt w:val="bullet"/>
+      <w:lvlText w:val=""/>
+      <w:lvlJc w:val="left"/>
+      <w:pPr>
+        <w:ind w:left="6480" w:hanging="360"/>
+      </w:pPr>
+      <w:rPr>
+        <w:rFonts w:ascii="Wingdings" w:hAnsi="Wingdings" w:hint="default"/>
+      </w:rPr>
+    </w:lvl>
+  </w:abstractNum>
+  <w:abstractNum w:abstractNumId="24" w15:restartNumberingAfterBreak="0">
     <w:nsid w:val="796C723B"/>
     <w:multiLevelType w:val="hybridMultilevel"/>
     <w:tmpl w:val="20C21FFA"/>
@@ -11871,64 +13057,79 @@
     </w:lvl>
   </w:abstractNum>
   <w:num w:numId="1" w16cid:durableId="1092554460">
+    <w:abstractNumId w:val="14"/>
+  </w:num>
+  <w:num w:numId="2" w16cid:durableId="1535733959">
+    <w:abstractNumId w:val="16"/>
+  </w:num>
+  <w:num w:numId="3" w16cid:durableId="722145455">
+    <w:abstractNumId w:val="7"/>
+  </w:num>
+  <w:num w:numId="4" w16cid:durableId="2100059254">
+    <w:abstractNumId w:val="6"/>
+  </w:num>
+  <w:num w:numId="5" w16cid:durableId="1065180218">
+    <w:abstractNumId w:val="8"/>
+  </w:num>
+  <w:num w:numId="6" w16cid:durableId="1275139888">
+    <w:abstractNumId w:val="9"/>
+  </w:num>
+  <w:num w:numId="7" w16cid:durableId="1526287214">
     <w:abstractNumId w:val="11"/>
   </w:num>
-  <w:num w:numId="2" w16cid:durableId="1535733959">
+  <w:num w:numId="8" w16cid:durableId="481654477">
+    <w:abstractNumId w:val="15"/>
+  </w:num>
+  <w:num w:numId="9" w16cid:durableId="357393463">
+    <w:abstractNumId w:val="12"/>
+  </w:num>
+  <w:num w:numId="10" w16cid:durableId="328481725">
+    <w:abstractNumId w:val="20"/>
+  </w:num>
+  <w:num w:numId="11" w16cid:durableId="1706953135">
+    <w:abstractNumId w:val="5"/>
+  </w:num>
+  <w:num w:numId="12" w16cid:durableId="1835535806">
+    <w:abstractNumId w:val="21"/>
+  </w:num>
+  <w:num w:numId="13" w16cid:durableId="1947809936">
+    <w:abstractNumId w:val="3"/>
+  </w:num>
+  <w:num w:numId="14" w16cid:durableId="1665427962">
     <w:abstractNumId w:val="13"/>
   </w:num>
-  <w:num w:numId="3" w16cid:durableId="722145455">
-    <w:abstractNumId w:val="5"/>
+  <w:num w:numId="15" w16cid:durableId="1792821499">
+    <w:abstractNumId w:val="24"/>
   </w:num>
-  <w:num w:numId="4" w16cid:durableId="2100059254">
+  <w:num w:numId="16" w16cid:durableId="103546983">
     <w:abstractNumId w:val="4"/>
   </w:num>
-  <w:num w:numId="5" w16cid:durableId="1065180218">
-    <w:abstractNumId w:val="6"/>
-  </w:num>
-  <w:num w:numId="6" w16cid:durableId="1275139888">
-    <w:abstractNumId w:val="7"/>
-  </w:num>
-  <w:num w:numId="7" w16cid:durableId="1526287214">
-    <w:abstractNumId w:val="8"/>
-  </w:num>
-  <w:num w:numId="8" w16cid:durableId="481654477">
-    <w:abstractNumId w:val="12"/>
-  </w:num>
-  <w:num w:numId="9" w16cid:durableId="357393463">
-    <w:abstractNumId w:val="9"/>
-  </w:num>
-  <w:num w:numId="10" w16cid:durableId="328481725">
-    <w:abstractNumId w:val="16"/>
-  </w:num>
-  <w:num w:numId="11" w16cid:durableId="1706953135">
-    <w:abstractNumId w:val="3"/>
-  </w:num>
-  <w:num w:numId="12" w16cid:durableId="1835535806">
+  <w:num w:numId="17" w16cid:durableId="1328097578">
     <w:abstractNumId w:val="17"/>
   </w:num>
-  <w:num w:numId="13" w16cid:durableId="1947809936">
+  <w:num w:numId="18" w16cid:durableId="1406342996">
     <w:abstractNumId w:val="1"/>
   </w:num>
-  <w:num w:numId="14" w16cid:durableId="1665427962">
+  <w:num w:numId="19" w16cid:durableId="622073556">
+    <w:abstractNumId w:val="22"/>
+  </w:num>
+  <w:num w:numId="20" w16cid:durableId="546451671">
+    <w:abstractNumId w:val="18"/>
+  </w:num>
+  <w:num w:numId="21" w16cid:durableId="1892421563">
+    <w:abstractNumId w:val="2"/>
+  </w:num>
+  <w:num w:numId="22" w16cid:durableId="1123115050">
+    <w:abstractNumId w:val="23"/>
+  </w:num>
+  <w:num w:numId="23" w16cid:durableId="1354376994">
+    <w:abstractNumId w:val="0"/>
+  </w:num>
+  <w:num w:numId="24" w16cid:durableId="1793358947">
     <w:abstractNumId w:val="10"/>
   </w:num>
-  <w:num w:numId="15" w16cid:durableId="1792821499">
+  <w:num w:numId="25" w16cid:durableId="618101205">
     <w:abstractNumId w:val="19"/>
-  </w:num>
-  <w:num w:numId="16" w16cid:durableId="103546983">
-    <w:abstractNumId w:val="2"/>
-  </w:num>
-  <w:num w:numId="17" w16cid:durableId="1328097578">
-    <w:abstractNumId w:val="14"/>
-  </w:num>
-  <w:num w:numId="18" w16cid:durableId="1406342996">
-    <w:abstractNumId w:val="0"/>
-  </w:num>
-  <w:num w:numId="19" w16cid:durableId="622073556">
-    <w:abstractNumId w:val="18"/>
-  </w:num>
-  <w:num w:numId="20" w16cid:durableId="546451671">
-    <w:abstractNumId w:val="15"/>
   </w:num>
 </w:numbering>
 </file>

</xml_diff>

<commit_message>
Completed 3.1.8 and 3.1.9-MunKit
Fill in the table as well as activity diagram.
</commit_message>
<xml_diff>
--- a/task5_srs/TT2L_GI_SRS.docx
+++ b/task5_srs/TT2L_GI_SRS.docx
@@ -1,6 +1,6 @@
 
 <file path=word/document.xml><?xml version="1.0" encoding="utf-8"?>
-<w:document xmlns:wpc="http://schemas.microsoft.com/office/word/2010/wordprocessingCanvas" xmlns:cx="http://schemas.microsoft.com/office/drawing/2014/chartex" xmlns:cx1="http://schemas.microsoft.com/office/drawing/2015/9/8/chartex" xmlns:cx2="http://schemas.microsoft.com/office/drawing/2015/10/21/chartex" xmlns:cx3="http://schemas.microsoft.com/office/drawing/2016/5/9/chartex" xmlns:cx4="http://schemas.microsoft.com/office/drawing/2016/5/10/chartex" xmlns:cx5="http://schemas.microsoft.com/office/drawing/2016/5/11/chartex" xmlns:cx6="http://schemas.microsoft.com/office/drawing/2016/5/12/chartex" xmlns:cx7="http://schemas.microsoft.com/office/drawing/2016/5/13/chartex" xmlns:cx8="http://schemas.microsoft.com/office/drawing/2016/5/14/chartex" xmlns:mc="http://schemas.openxmlformats.org/markup-compatibility/2006" xmlns:aink="http://schemas.microsoft.com/office/drawing/2016/ink" xmlns:am3d="http://schemas.microsoft.com/office/drawing/2017/model3d" xmlns:o="urn:schemas-microsoft-com:office:office" xmlns:oel="http://schemas.microsoft.com/office/2019/extlst" xmlns:r="http://schemas.openxmlformats.org/officeDocument/2006/relationships" xmlns:m="http://schemas.openxmlformats.org/officeDocument/2006/math" xmlns:v="urn:schemas-microsoft-com:vml" xmlns:wp14="http://schemas.microsoft.com/office/word/2010/wordprocessingDrawing" xmlns:wp="http://schemas.openxmlformats.org/drawingml/2006/wordprocessingDrawing" xmlns:w10="urn:schemas-microsoft-com:office:word" xmlns:w="http://schemas.openxmlformats.org/wordprocessingml/2006/main" xmlns:w14="http://schemas.microsoft.com/office/word/2010/wordml" xmlns:w15="http://schemas.microsoft.com/office/word/2012/wordml" xmlns:w16cex="http://schemas.microsoft.com/office/word/2018/wordml/cex" xmlns:w16cid="http://schemas.microsoft.com/office/word/2016/wordml/cid" xmlns:w16="http://schemas.microsoft.com/office/word/2018/wordml" xmlns:w16du="http://schemas.microsoft.com/office/word/2023/wordml/word16du" xmlns:w16sdtdh="http://schemas.microsoft.com/office/word/2020/wordml/sdtdatahash" xmlns:w16sdtfl="http://schemas.microsoft.com/office/word/2024/wordml/sdtformatlock" xmlns:w16se="http://schemas.microsoft.com/office/word/2015/wordml/symex" xmlns:wpg="http://schemas.microsoft.com/office/word/2010/wordprocessingGroup" xmlns:wpi="http://schemas.microsoft.com/office/word/2010/wordprocessingInk" xmlns:wne="http://schemas.microsoft.com/office/word/2006/wordml" xmlns:wps="http://schemas.microsoft.com/office/word/2010/wordprocessingShape" mc:Ignorable="w14 w15 w16se w16cid w16 w16cex w16sdtdh w16sdtfl w16du wp14">
+<w:document xmlns:wpc="http://schemas.microsoft.com/office/word/2010/wordprocessingCanvas" xmlns:cx="http://schemas.microsoft.com/office/drawing/2014/chartex" xmlns:cx1="http://schemas.microsoft.com/office/drawing/2015/9/8/chartex" xmlns:cx2="http://schemas.microsoft.com/office/drawing/2015/10/21/chartex" xmlns:cx3="http://schemas.microsoft.com/office/drawing/2016/5/9/chartex" xmlns:cx4="http://schemas.microsoft.com/office/drawing/2016/5/10/chartex" xmlns:cx5="http://schemas.microsoft.com/office/drawing/2016/5/11/chartex" xmlns:cx6="http://schemas.microsoft.com/office/drawing/2016/5/12/chartex" xmlns:cx7="http://schemas.microsoft.com/office/drawing/2016/5/13/chartex" xmlns:cx8="http://schemas.microsoft.com/office/drawing/2016/5/14/chartex" xmlns:mc="http://schemas.openxmlformats.org/markup-compatibility/2006" xmlns:aink="http://schemas.microsoft.com/office/drawing/2016/ink" xmlns:am3d="http://schemas.microsoft.com/office/drawing/2017/model3d" xmlns:o="urn:schemas-microsoft-com:office:office" xmlns:oel="http://schemas.microsoft.com/office/2019/extlst" xmlns:r="http://schemas.openxmlformats.org/officeDocument/2006/relationships" xmlns:m="http://schemas.openxmlformats.org/officeDocument/2006/math" xmlns:v="urn:schemas-microsoft-com:vml" xmlns:wp14="http://schemas.microsoft.com/office/word/2010/wordprocessingDrawing" xmlns:wp="http://schemas.openxmlformats.org/drawingml/2006/wordprocessingDrawing" xmlns:w10="urn:schemas-microsoft-com:office:word" xmlns:w="http://schemas.openxmlformats.org/wordprocessingml/2006/main" xmlns:w14="http://schemas.microsoft.com/office/word/2010/wordml" xmlns:w15="http://schemas.microsoft.com/office/word/2012/wordml" xmlns:w16cex="http://schemas.microsoft.com/office/word/2018/wordml/cex" xmlns:w16cid="http://schemas.microsoft.com/office/word/2016/wordml/cid" xmlns:w16="http://schemas.microsoft.com/office/word/2018/wordml" xmlns:w16du="http://schemas.microsoft.com/office/word/2023/wordml/word16du" xmlns:w16sdtdh="http://schemas.microsoft.com/office/word/2020/wordml/sdtdatahash" xmlns:w16se="http://schemas.microsoft.com/office/word/2015/wordml/symex" xmlns:wpg="http://schemas.microsoft.com/office/word/2010/wordprocessingGroup" xmlns:wpi="http://schemas.microsoft.com/office/word/2010/wordprocessingInk" xmlns:wne="http://schemas.microsoft.com/office/word/2006/wordml" xmlns:wps="http://schemas.microsoft.com/office/word/2010/wordprocessingShape" mc:Ignorable="w14 w15 w16se w16cid w16 w16cex w16sdtdh w16du wp14">
   <w:body>
     <w:p>
       <w:r>
@@ -2880,21 +2880,7 @@
                 <w:rStyle w:val="Hyperlink"/>
                 <w:noProof/>
               </w:rPr>
-              <w:t>4. Verific</w:t>
-            </w:r>
-            <w:r>
-              <w:rPr>
-                <w:rStyle w:val="Hyperlink"/>
-                <w:noProof/>
-              </w:rPr>
-              <w:t>a</w:t>
-            </w:r>
-            <w:r>
-              <w:rPr>
-                <w:rStyle w:val="Hyperlink"/>
-                <w:noProof/>
-              </w:rPr>
-              <w:t>tion</w:t>
+              <w:t>4. Verification</w:t>
             </w:r>
             <w:r>
               <w:rPr>
@@ -3356,15 +3342,7 @@
         <w:t xml:space="preserve"> </w:t>
       </w:r>
       <w:r>
-        <w:t xml:space="preserve">and digital ID verification. This platform is specifically for university community </w:t>
-      </w:r>
-      <w:proofErr w:type="gramStart"/>
-      <w:r>
-        <w:t>members,</w:t>
-      </w:r>
-      <w:proofErr w:type="gramEnd"/>
-      <w:r>
-        <w:t xml:space="preserve"> it aims to reduce parking demand and traffic congestion around campus.</w:t>
+        <w:t>and digital ID verification. This platform is specifically for university community members, it aims to reduce parking demand and traffic congestion around campus.</w:t>
       </w:r>
     </w:p>
     <w:p>
@@ -7512,15 +7490,7 @@
           </w:tcPr>
           <w:p>
             <w:r>
-              <w:t xml:space="preserve">System </w:t>
-            </w:r>
-            <w:proofErr w:type="gramStart"/>
-            <w:r>
-              <w:t>display</w:t>
-            </w:r>
-            <w:proofErr w:type="gramEnd"/>
-            <w:r>
-              <w:t xml:space="preserve"> parking locations and availability status</w:t>
+              <w:t>System display parking locations and availability status</w:t>
             </w:r>
           </w:p>
         </w:tc>
@@ -7556,13 +7526,8 @@
             </w:r>
             <w:proofErr w:type="gramEnd"/>
             <w:r>
-              <w:t xml:space="preserve"> select a parking </w:t>
-            </w:r>
-            <w:proofErr w:type="gramStart"/>
-            <w:r>
-              <w:t>locations</w:t>
-            </w:r>
-            <w:proofErr w:type="gramEnd"/>
+              <w:t xml:space="preserve"> select a parking locations</w:t>
+            </w:r>
           </w:p>
         </w:tc>
       </w:tr>
@@ -8360,11 +8325,12 @@
       <w:pPr>
         <w:pStyle w:val="Heading3"/>
       </w:pPr>
-      <w:bookmarkStart w:id="30" w:name="_Toc198842259"/>
+      <w:bookmarkStart w:id="30" w:name="_Toc198842261"/>
+      <w:bookmarkStart w:id="31" w:name="_Toc198842259"/>
       <w:r>
         <w:t>3.1.8 Approve Rides</w:t>
       </w:r>
-      <w:bookmarkEnd w:id="30"/>
+      <w:bookmarkEnd w:id="31"/>
     </w:p>
     <w:tbl>
       <w:tblPr>
@@ -8380,7 +8346,7 @@
       <w:tr>
         <w:tc>
           <w:tcPr>
-            <w:tcW w:w="2094" w:type="dxa"/>
+            <w:tcW w:w="2059" w:type="dxa"/>
           </w:tcPr>
           <w:p>
             <w:r>
@@ -8390,7 +8356,7 @@
         </w:tc>
         <w:tc>
           <w:tcPr>
-            <w:tcW w:w="6922" w:type="dxa"/>
+            <w:tcW w:w="6957" w:type="dxa"/>
             <w:gridSpan w:val="2"/>
           </w:tcPr>
           <w:p>
@@ -8403,7 +8369,7 @@
       <w:tr>
         <w:tc>
           <w:tcPr>
-            <w:tcW w:w="2094" w:type="dxa"/>
+            <w:tcW w:w="2059" w:type="dxa"/>
           </w:tcPr>
           <w:p>
             <w:r>
@@ -8413,26 +8379,31 @@
         </w:tc>
         <w:tc>
           <w:tcPr>
-            <w:tcW w:w="6922" w:type="dxa"/>
+            <w:tcW w:w="6957" w:type="dxa"/>
             <w:gridSpan w:val="2"/>
           </w:tcPr>
-          <w:p/>
+          <w:p>
+            <w:r>
+              <w:t>To allow administrators to approve or reject ride-sharing requests posted by users to ensure compliance with campus policies.</w:t>
+            </w:r>
+          </w:p>
         </w:tc>
       </w:tr>
       <w:tr>
         <w:tc>
           <w:tcPr>
-            <w:tcW w:w="2094" w:type="dxa"/>
-          </w:tcPr>
-          <w:p>
-            <w:r>
+            <w:tcW w:w="2059" w:type="dxa"/>
+          </w:tcPr>
+          <w:p>
+            <w:r>
+              <w:lastRenderedPageBreak/>
               <w:t>Actor</w:t>
             </w:r>
           </w:p>
         </w:tc>
         <w:tc>
           <w:tcPr>
-            <w:tcW w:w="6922" w:type="dxa"/>
+            <w:tcW w:w="6957" w:type="dxa"/>
             <w:gridSpan w:val="2"/>
           </w:tcPr>
           <w:p>
@@ -8445,27 +8416,30 @@
       <w:tr>
         <w:tc>
           <w:tcPr>
-            <w:tcW w:w="2094" w:type="dxa"/>
-          </w:tcPr>
-          <w:p>
-            <w:r>
-              <w:lastRenderedPageBreak/>
+            <w:tcW w:w="2059" w:type="dxa"/>
+          </w:tcPr>
+          <w:p>
+            <w:r>
               <w:t>Trigger</w:t>
             </w:r>
           </w:p>
         </w:tc>
         <w:tc>
           <w:tcPr>
-            <w:tcW w:w="6922" w:type="dxa"/>
+            <w:tcW w:w="6957" w:type="dxa"/>
             <w:gridSpan w:val="2"/>
           </w:tcPr>
-          <w:p/>
+          <w:p>
+            <w:r>
+              <w:t>A new ride request is submitted by a user.</w:t>
+            </w:r>
+          </w:p>
         </w:tc>
       </w:tr>
       <w:tr>
         <w:tc>
           <w:tcPr>
-            <w:tcW w:w="2094" w:type="dxa"/>
+            <w:tcW w:w="2059" w:type="dxa"/>
           </w:tcPr>
           <w:p>
             <w:r>
@@ -8475,22 +8449,26 @@
         </w:tc>
         <w:tc>
           <w:tcPr>
-            <w:tcW w:w="6922" w:type="dxa"/>
+            <w:tcW w:w="6957" w:type="dxa"/>
             <w:gridSpan w:val="2"/>
           </w:tcPr>
-          <w:p/>
+          <w:p>
+            <w:r>
+              <w:t>The admin is logged into the system and has access to the ride approval module.</w:t>
+            </w:r>
+          </w:p>
         </w:tc>
       </w:tr>
       <w:tr>
         <w:tc>
           <w:tcPr>
-            <w:tcW w:w="2094" w:type="dxa"/>
+            <w:tcW w:w="2059" w:type="dxa"/>
           </w:tcPr>
           <w:p/>
         </w:tc>
         <w:tc>
           <w:tcPr>
-            <w:tcW w:w="331" w:type="dxa"/>
+            <w:tcW w:w="690" w:type="dxa"/>
           </w:tcPr>
           <w:p>
             <w:r>
@@ -8500,7 +8478,7 @@
         </w:tc>
         <w:tc>
           <w:tcPr>
-            <w:tcW w:w="6591" w:type="dxa"/>
+            <w:tcW w:w="6267" w:type="dxa"/>
           </w:tcPr>
           <w:p>
             <w:r>
@@ -8512,7 +8490,8 @@
       <w:tr>
         <w:tc>
           <w:tcPr>
-            <w:tcW w:w="2094" w:type="dxa"/>
+            <w:tcW w:w="2059" w:type="dxa"/>
+            <w:vMerge w:val="restart"/>
           </w:tcPr>
           <w:p>
             <w:r>
@@ -8522,7 +8501,7 @@
         </w:tc>
         <w:tc>
           <w:tcPr>
-            <w:tcW w:w="331" w:type="dxa"/>
+            <w:tcW w:w="690" w:type="dxa"/>
           </w:tcPr>
           <w:p>
             <w:pPr>
@@ -8535,37 +8514,241 @@
         </w:tc>
         <w:tc>
           <w:tcPr>
-            <w:tcW w:w="6591" w:type="dxa"/>
-          </w:tcPr>
-          <w:p/>
+            <w:tcW w:w="6267" w:type="dxa"/>
+          </w:tcPr>
+          <w:p>
+            <w:r>
+              <w:t>Admin accesses the ride approval section from the dashboard.</w:t>
+            </w:r>
+          </w:p>
         </w:tc>
       </w:tr>
       <w:tr>
         <w:tc>
           <w:tcPr>
-            <w:tcW w:w="2094" w:type="dxa"/>
-          </w:tcPr>
-          <w:p>
-            <w:r>
-              <w:t>Alternate Flow -</w:t>
-            </w:r>
-          </w:p>
-        </w:tc>
-        <w:tc>
-          <w:tcPr>
-            <w:tcW w:w="331" w:type="dxa"/>
+            <w:tcW w:w="2059" w:type="dxa"/>
+            <w:vMerge/>
+          </w:tcPr>
+          <w:p/>
+        </w:tc>
+        <w:tc>
+          <w:tcPr>
+            <w:tcW w:w="690" w:type="dxa"/>
           </w:tcPr>
           <w:p>
             <w:pPr>
               <w:jc w:val="center"/>
             </w:pPr>
-          </w:p>
-        </w:tc>
-        <w:tc>
-          <w:tcPr>
-            <w:tcW w:w="6591" w:type="dxa"/>
+            <w:r>
+              <w:t>2</w:t>
+            </w:r>
+          </w:p>
+        </w:tc>
+        <w:tc>
+          <w:tcPr>
+            <w:tcW w:w="6267" w:type="dxa"/>
+          </w:tcPr>
+          <w:p>
+            <w:r>
+              <w:t>System displays a list of pending ride requests.</w:t>
+            </w:r>
+          </w:p>
+        </w:tc>
+      </w:tr>
+      <w:tr>
+        <w:tc>
+          <w:tcPr>
+            <w:tcW w:w="2059" w:type="dxa"/>
+            <w:vMerge/>
           </w:tcPr>
           <w:p/>
+        </w:tc>
+        <w:tc>
+          <w:tcPr>
+            <w:tcW w:w="690" w:type="dxa"/>
+          </w:tcPr>
+          <w:p>
+            <w:pPr>
+              <w:jc w:val="center"/>
+            </w:pPr>
+            <w:r>
+              <w:t>3</w:t>
+            </w:r>
+          </w:p>
+        </w:tc>
+        <w:tc>
+          <w:tcPr>
+            <w:tcW w:w="6267" w:type="dxa"/>
+          </w:tcPr>
+          <w:p>
+            <w:r>
+              <w:t>Admin reviews ride details (e.g., driver, time, destination).</w:t>
+            </w:r>
+          </w:p>
+        </w:tc>
+      </w:tr>
+      <w:tr>
+        <w:tc>
+          <w:tcPr>
+            <w:tcW w:w="2059" w:type="dxa"/>
+            <w:vMerge/>
+          </w:tcPr>
+          <w:p/>
+        </w:tc>
+        <w:tc>
+          <w:tcPr>
+            <w:tcW w:w="690" w:type="dxa"/>
+          </w:tcPr>
+          <w:p>
+            <w:pPr>
+              <w:jc w:val="center"/>
+            </w:pPr>
+            <w:r>
+              <w:t>4</w:t>
+            </w:r>
+          </w:p>
+        </w:tc>
+        <w:tc>
+          <w:tcPr>
+            <w:tcW w:w="6267" w:type="dxa"/>
+          </w:tcPr>
+          <w:p>
+            <w:r>
+              <w:t>Admin selects a ride to approve or reject.</w:t>
+            </w:r>
+          </w:p>
+        </w:tc>
+      </w:tr>
+      <w:tr>
+        <w:tc>
+          <w:tcPr>
+            <w:tcW w:w="2059" w:type="dxa"/>
+            <w:vMerge/>
+          </w:tcPr>
+          <w:p/>
+        </w:tc>
+        <w:tc>
+          <w:tcPr>
+            <w:tcW w:w="690" w:type="dxa"/>
+          </w:tcPr>
+          <w:p>
+            <w:pPr>
+              <w:jc w:val="center"/>
+            </w:pPr>
+            <w:r>
+              <w:t>5</w:t>
+            </w:r>
+          </w:p>
+        </w:tc>
+        <w:tc>
+          <w:tcPr>
+            <w:tcW w:w="6267" w:type="dxa"/>
+          </w:tcPr>
+          <w:p>
+            <w:r>
+              <w:t>Admin submits the decision.</w:t>
+            </w:r>
+          </w:p>
+        </w:tc>
+      </w:tr>
+      <w:tr>
+        <w:tc>
+          <w:tcPr>
+            <w:tcW w:w="2059" w:type="dxa"/>
+            <w:vMerge/>
+          </w:tcPr>
+          <w:p/>
+        </w:tc>
+        <w:tc>
+          <w:tcPr>
+            <w:tcW w:w="690" w:type="dxa"/>
+          </w:tcPr>
+          <w:p>
+            <w:pPr>
+              <w:jc w:val="center"/>
+            </w:pPr>
+            <w:r>
+              <w:t>6</w:t>
+            </w:r>
+          </w:p>
+        </w:tc>
+        <w:tc>
+          <w:tcPr>
+            <w:tcW w:w="6267" w:type="dxa"/>
+          </w:tcPr>
+          <w:p>
+            <w:r>
+              <w:t>System updates ride status and notifies the user.</w:t>
+            </w:r>
+          </w:p>
+        </w:tc>
+      </w:tr>
+      <w:tr>
+        <w:tc>
+          <w:tcPr>
+            <w:tcW w:w="2059" w:type="dxa"/>
+            <w:vMerge w:val="restart"/>
+          </w:tcPr>
+          <w:p>
+            <w:r>
+              <w:t>Alternate Flow -</w:t>
+            </w:r>
+          </w:p>
+        </w:tc>
+        <w:tc>
+          <w:tcPr>
+            <w:tcW w:w="690" w:type="dxa"/>
+          </w:tcPr>
+          <w:p>
+            <w:pPr>
+              <w:jc w:val="center"/>
+            </w:pPr>
+            <w:r>
+              <w:t>2.1</w:t>
+            </w:r>
+          </w:p>
+        </w:tc>
+        <w:tc>
+          <w:tcPr>
+            <w:tcW w:w="6267" w:type="dxa"/>
+          </w:tcPr>
+          <w:p>
+            <w:r>
+              <w:t>Display message of no pending ride requests.</w:t>
+            </w:r>
+          </w:p>
+        </w:tc>
+      </w:tr>
+      <w:tr>
+        <w:tc>
+          <w:tcPr>
+            <w:tcW w:w="2059" w:type="dxa"/>
+            <w:vMerge/>
+          </w:tcPr>
+          <w:p/>
+        </w:tc>
+        <w:tc>
+          <w:tcPr>
+            <w:tcW w:w="690" w:type="dxa"/>
+          </w:tcPr>
+          <w:p>
+            <w:pPr>
+              <w:jc w:val="center"/>
+            </w:pPr>
+            <w:r>
+              <w:t>4.1</w:t>
+            </w:r>
+          </w:p>
+        </w:tc>
+        <w:tc>
+          <w:tcPr>
+            <w:tcW w:w="6267" w:type="dxa"/>
+          </w:tcPr>
+          <w:p>
+            <w:r>
+              <w:t>Admin flag the ride for revision instead of approving or rejecting.</w:t>
+            </w:r>
+          </w:p>
         </w:tc>
       </w:tr>
     </w:tbl>
@@ -8593,6 +8776,43 @@
       <w:pPr>
         <w:jc w:val="center"/>
       </w:pPr>
+      <w:r>
+        <w:drawing>
+          <wp:inline distT="0" distB="0" distL="0" distR="0" wp14:anchorId="324E4F64" wp14:editId="01487384">
+            <wp:extent cx="2707045" cy="4333875"/>
+            <wp:effectExtent l="0" t="0" r="0" b="0"/>
+            <wp:docPr id="1544146024" name="Picture 1" descr="A diagram of a system&#10;&#10;Description automatically generated"/>
+            <wp:cNvGraphicFramePr>
+              <a:graphicFrameLocks xmlns:a="http://schemas.openxmlformats.org/drawingml/2006/main" noChangeAspect="1"/>
+            </wp:cNvGraphicFramePr>
+            <a:graphic xmlns:a="http://schemas.openxmlformats.org/drawingml/2006/main">
+              <a:graphicData uri="http://schemas.openxmlformats.org/drawingml/2006/picture">
+                <pic:pic xmlns:pic="http://schemas.openxmlformats.org/drawingml/2006/picture">
+                  <pic:nvPicPr>
+                    <pic:cNvPr id="1544146024" name="Picture 1" descr="A diagram of a system&#10;&#10;Description automatically generated"/>
+                    <pic:cNvPicPr/>
+                  </pic:nvPicPr>
+                  <pic:blipFill>
+                    <a:blip r:embed="rId15"/>
+                    <a:stretch>
+                      <a:fillRect/>
+                    </a:stretch>
+                  </pic:blipFill>
+                  <pic:spPr>
+                    <a:xfrm>
+                      <a:off x="0" y="0"/>
+                      <a:ext cx="2723637" cy="4360439"/>
+                    </a:xfrm>
+                    <a:prstGeom prst="rect">
+                      <a:avLst/>
+                    </a:prstGeom>
+                  </pic:spPr>
+                </pic:pic>
+              </a:graphicData>
+            </a:graphic>
+          </wp:inline>
+        </w:drawing>
+      </w:r>
     </w:p>
     <w:p>
       <w:pPr>
@@ -8609,11 +8829,475 @@
       <w:pPr>
         <w:pStyle w:val="Heading3"/>
       </w:pPr>
-      <w:bookmarkStart w:id="31" w:name="_Toc198842260"/>
+      <w:bookmarkStart w:id="32" w:name="_Toc198842260"/>
       <w:r>
         <w:t>3.1.9 Manage Users</w:t>
       </w:r>
-      <w:bookmarkEnd w:id="31"/>
+      <w:bookmarkEnd w:id="32"/>
+    </w:p>
+    <w:tbl>
+      <w:tblPr>
+        <w:tblStyle w:val="TableGrid"/>
+        <w:tblW w:w="0" w:type="auto"/>
+        <w:tblLook w:val="04A0" w:firstRow="1" w:lastRow="0" w:firstColumn="1" w:lastColumn="0" w:noHBand="0" w:noVBand="1"/>
+      </w:tblPr>
+      <w:tblGrid>
+        <w:gridCol w:w="2058"/>
+        <w:gridCol w:w="690"/>
+        <w:gridCol w:w="6268"/>
+      </w:tblGrid>
+      <w:tr>
+        <w:tc>
+          <w:tcPr>
+            <w:tcW w:w="2094" w:type="dxa"/>
+          </w:tcPr>
+          <w:p>
+            <w:r>
+              <w:t>Use Case</w:t>
+            </w:r>
+          </w:p>
+        </w:tc>
+        <w:tc>
+          <w:tcPr>
+            <w:tcW w:w="6922" w:type="dxa"/>
+            <w:gridSpan w:val="2"/>
+          </w:tcPr>
+          <w:p>
+            <w:r>
+              <w:t>Manage Users</w:t>
+            </w:r>
+          </w:p>
+        </w:tc>
+      </w:tr>
+      <w:tr>
+        <w:tc>
+          <w:tcPr>
+            <w:tcW w:w="2094" w:type="dxa"/>
+          </w:tcPr>
+          <w:p>
+            <w:r>
+              <w:t>Purpose</w:t>
+            </w:r>
+          </w:p>
+        </w:tc>
+        <w:tc>
+          <w:tcPr>
+            <w:tcW w:w="6922" w:type="dxa"/>
+            <w:gridSpan w:val="2"/>
+          </w:tcPr>
+          <w:p>
+            <w:r>
+              <w:t>To enable the administrator to manage user accounts, including activating, deactivating, or modifying user roles.</w:t>
+            </w:r>
+          </w:p>
+        </w:tc>
+      </w:tr>
+      <w:tr>
+        <w:tc>
+          <w:tcPr>
+            <w:tcW w:w="2094" w:type="dxa"/>
+          </w:tcPr>
+          <w:p>
+            <w:r>
+              <w:lastRenderedPageBreak/>
+              <w:t>Actor</w:t>
+            </w:r>
+          </w:p>
+        </w:tc>
+        <w:tc>
+          <w:tcPr>
+            <w:tcW w:w="6922" w:type="dxa"/>
+            <w:gridSpan w:val="2"/>
+          </w:tcPr>
+          <w:p>
+            <w:r>
+              <w:t>Admin</w:t>
+            </w:r>
+          </w:p>
+        </w:tc>
+      </w:tr>
+      <w:tr>
+        <w:tc>
+          <w:tcPr>
+            <w:tcW w:w="2094" w:type="dxa"/>
+          </w:tcPr>
+          <w:p>
+            <w:r>
+              <w:t>Trigger</w:t>
+            </w:r>
+          </w:p>
+        </w:tc>
+        <w:tc>
+          <w:tcPr>
+            <w:tcW w:w="6922" w:type="dxa"/>
+            <w:gridSpan w:val="2"/>
+          </w:tcPr>
+          <w:p>
+            <w:r>
+              <w:t>Admin selects 'Manage Users' from the system dashboard.</w:t>
+            </w:r>
+          </w:p>
+        </w:tc>
+      </w:tr>
+      <w:tr>
+        <w:tc>
+          <w:tcPr>
+            <w:tcW w:w="2094" w:type="dxa"/>
+          </w:tcPr>
+          <w:p>
+            <w:r>
+              <w:t xml:space="preserve">Precondition </w:t>
+            </w:r>
+          </w:p>
+        </w:tc>
+        <w:tc>
+          <w:tcPr>
+            <w:tcW w:w="6922" w:type="dxa"/>
+            <w:gridSpan w:val="2"/>
+          </w:tcPr>
+          <w:p>
+            <w:r>
+              <w:t>The admin has administrative privileges and is logged into the system.</w:t>
+            </w:r>
+          </w:p>
+        </w:tc>
+      </w:tr>
+      <w:tr>
+        <w:tc>
+          <w:tcPr>
+            <w:tcW w:w="2094" w:type="dxa"/>
+          </w:tcPr>
+          <w:p/>
+        </w:tc>
+        <w:tc>
+          <w:tcPr>
+            <w:tcW w:w="331" w:type="dxa"/>
+          </w:tcPr>
+          <w:p>
+            <w:r>
+              <w:t>Step</w:t>
+            </w:r>
+          </w:p>
+        </w:tc>
+        <w:tc>
+          <w:tcPr>
+            <w:tcW w:w="6591" w:type="dxa"/>
+          </w:tcPr>
+          <w:p>
+            <w:r>
+              <w:t>Description</w:t>
+            </w:r>
+          </w:p>
+        </w:tc>
+      </w:tr>
+      <w:tr>
+        <w:tc>
+          <w:tcPr>
+            <w:tcW w:w="2094" w:type="dxa"/>
+          </w:tcPr>
+          <w:p>
+            <w:r>
+              <w:t>Main Flow</w:t>
+            </w:r>
+          </w:p>
+        </w:tc>
+        <w:tc>
+          <w:tcPr>
+            <w:tcW w:w="331" w:type="dxa"/>
+          </w:tcPr>
+          <w:p>
+            <w:pPr>
+              <w:jc w:val="center"/>
+            </w:pPr>
+            <w:r>
+              <w:t>1</w:t>
+            </w:r>
+          </w:p>
+        </w:tc>
+        <w:tc>
+          <w:tcPr>
+            <w:tcW w:w="6591" w:type="dxa"/>
+          </w:tcPr>
+          <w:p>
+            <w:r>
+              <w:t>Admin navigates to the user management section.</w:t>
+            </w:r>
+          </w:p>
+        </w:tc>
+      </w:tr>
+      <w:tr>
+        <w:tc>
+          <w:tcPr>
+            <w:tcW w:w="2094" w:type="dxa"/>
+          </w:tcPr>
+          <w:p/>
+        </w:tc>
+        <w:tc>
+          <w:tcPr>
+            <w:tcW w:w="331" w:type="dxa"/>
+          </w:tcPr>
+          <w:p>
+            <w:pPr>
+              <w:jc w:val="center"/>
+            </w:pPr>
+            <w:r>
+              <w:t>2</w:t>
+            </w:r>
+          </w:p>
+        </w:tc>
+        <w:tc>
+          <w:tcPr>
+            <w:tcW w:w="6591" w:type="dxa"/>
+          </w:tcPr>
+          <w:p>
+            <w:r>
+              <w:t>System displays all registered users.</w:t>
+            </w:r>
+          </w:p>
+        </w:tc>
+      </w:tr>
+      <w:tr>
+        <w:tc>
+          <w:tcPr>
+            <w:tcW w:w="2094" w:type="dxa"/>
+          </w:tcPr>
+          <w:p/>
+        </w:tc>
+        <w:tc>
+          <w:tcPr>
+            <w:tcW w:w="331" w:type="dxa"/>
+          </w:tcPr>
+          <w:p>
+            <w:pPr>
+              <w:jc w:val="center"/>
+            </w:pPr>
+            <w:r>
+              <w:t>3</w:t>
+            </w:r>
+          </w:p>
+        </w:tc>
+        <w:tc>
+          <w:tcPr>
+            <w:tcW w:w="6591" w:type="dxa"/>
+          </w:tcPr>
+          <w:p>
+            <w:r>
+              <w:t>Admin selects a user to view details.</w:t>
+            </w:r>
+          </w:p>
+        </w:tc>
+      </w:tr>
+      <w:tr>
+        <w:tc>
+          <w:tcPr>
+            <w:tcW w:w="2094" w:type="dxa"/>
+          </w:tcPr>
+          <w:p/>
+        </w:tc>
+        <w:tc>
+          <w:tcPr>
+            <w:tcW w:w="331" w:type="dxa"/>
+          </w:tcPr>
+          <w:p>
+            <w:pPr>
+              <w:jc w:val="center"/>
+            </w:pPr>
+            <w:r>
+              <w:t>4</w:t>
+            </w:r>
+          </w:p>
+        </w:tc>
+        <w:tc>
+          <w:tcPr>
+            <w:tcW w:w="6591" w:type="dxa"/>
+          </w:tcPr>
+          <w:p>
+            <w:r>
+              <w:t>Admin modifies user status or role (activate, deactivate, assign role).</w:t>
+            </w:r>
+          </w:p>
+        </w:tc>
+      </w:tr>
+      <w:tr>
+        <w:tc>
+          <w:tcPr>
+            <w:tcW w:w="2094" w:type="dxa"/>
+          </w:tcPr>
+          <w:p/>
+        </w:tc>
+        <w:tc>
+          <w:tcPr>
+            <w:tcW w:w="331" w:type="dxa"/>
+          </w:tcPr>
+          <w:p>
+            <w:pPr>
+              <w:jc w:val="center"/>
+            </w:pPr>
+            <w:r>
+              <w:t>5</w:t>
+            </w:r>
+          </w:p>
+        </w:tc>
+        <w:tc>
+          <w:tcPr>
+            <w:tcW w:w="6591" w:type="dxa"/>
+          </w:tcPr>
+          <w:p>
+            <w:r>
+              <w:t>Admin submits the changes.</w:t>
+            </w:r>
+          </w:p>
+        </w:tc>
+      </w:tr>
+      <w:tr>
+        <w:tc>
+          <w:tcPr>
+            <w:tcW w:w="2094" w:type="dxa"/>
+          </w:tcPr>
+          <w:p/>
+        </w:tc>
+        <w:tc>
+          <w:tcPr>
+            <w:tcW w:w="331" w:type="dxa"/>
+          </w:tcPr>
+          <w:p>
+            <w:pPr>
+              <w:jc w:val="center"/>
+            </w:pPr>
+            <w:r>
+              <w:t>6</w:t>
+            </w:r>
+          </w:p>
+        </w:tc>
+        <w:tc>
+          <w:tcPr>
+            <w:tcW w:w="6591" w:type="dxa"/>
+          </w:tcPr>
+          <w:p>
+            <w:r>
+              <w:t>System updates the user's profile and confirms the action.</w:t>
+            </w:r>
+          </w:p>
+        </w:tc>
+      </w:tr>
+      <w:tr>
+        <w:tc>
+          <w:tcPr>
+            <w:tcW w:w="2094" w:type="dxa"/>
+          </w:tcPr>
+          <w:p>
+            <w:r>
+              <w:t>Alternate Flow -</w:t>
+            </w:r>
+          </w:p>
+        </w:tc>
+        <w:tc>
+          <w:tcPr>
+            <w:tcW w:w="331" w:type="dxa"/>
+          </w:tcPr>
+          <w:p>
+            <w:pPr>
+              <w:jc w:val="center"/>
+            </w:pPr>
+            <w:r>
+              <w:t>2.1</w:t>
+            </w:r>
+          </w:p>
+        </w:tc>
+        <w:tc>
+          <w:tcPr>
+            <w:tcW w:w="6591" w:type="dxa"/>
+          </w:tcPr>
+          <w:p>
+            <w:r>
+              <w:t>System display message of no user.</w:t>
+            </w:r>
+          </w:p>
+        </w:tc>
+      </w:tr>
+    </w:tbl>
+    <w:p>
+      <w:pPr>
+        <w:jc w:val="center"/>
+      </w:pPr>
+      <w:r>
+        <w:t>Table 2.</w:t>
+      </w:r>
+      <w:r>
+        <w:t>8</w:t>
+      </w:r>
+      <w:r>
+        <w:t xml:space="preserve"> Use Case Specification –</w:t>
+      </w:r>
+      <w:r>
+        <w:t xml:space="preserve"> </w:t>
+      </w:r>
+      <w:r>
+        <w:t>Manage Users</w:t>
+      </w:r>
+    </w:p>
+    <w:p>
+      <w:pPr>
+        <w:jc w:val="center"/>
+      </w:pPr>
+      <w:r>
+        <w:drawing>
+          <wp:inline distT="0" distB="0" distL="0" distR="0" wp14:anchorId="53844DAB" wp14:editId="15A4743D">
+            <wp:extent cx="2294139" cy="5676900"/>
+            <wp:effectExtent l="0" t="0" r="0" b="0"/>
+            <wp:docPr id="1396811706" name="Picture 1" descr="A diagram of a system&#10;&#10;Description automatically generated"/>
+            <wp:cNvGraphicFramePr>
+              <a:graphicFrameLocks xmlns:a="http://schemas.openxmlformats.org/drawingml/2006/main" noChangeAspect="1"/>
+            </wp:cNvGraphicFramePr>
+            <a:graphic xmlns:a="http://schemas.openxmlformats.org/drawingml/2006/main">
+              <a:graphicData uri="http://schemas.openxmlformats.org/drawingml/2006/picture">
+                <pic:pic xmlns:pic="http://schemas.openxmlformats.org/drawingml/2006/picture">
+                  <pic:nvPicPr>
+                    <pic:cNvPr id="1396811706" name="Picture 1" descr="A diagram of a system&#10;&#10;Description automatically generated"/>
+                    <pic:cNvPicPr/>
+                  </pic:nvPicPr>
+                  <pic:blipFill>
+                    <a:blip r:embed="rId16"/>
+                    <a:stretch>
+                      <a:fillRect/>
+                    </a:stretch>
+                  </pic:blipFill>
+                  <pic:spPr>
+                    <a:xfrm>
+                      <a:off x="0" y="0"/>
+                      <a:ext cx="2297618" cy="5685508"/>
+                    </a:xfrm>
+                    <a:prstGeom prst="rect">
+                      <a:avLst/>
+                    </a:prstGeom>
+                  </pic:spPr>
+                </pic:pic>
+              </a:graphicData>
+            </a:graphic>
+          </wp:inline>
+        </w:drawing>
+      </w:r>
+    </w:p>
+    <w:p>
+      <w:pPr>
+        <w:jc w:val="center"/>
+      </w:pPr>
+      <w:r>
+        <w:t xml:space="preserve">Figure 2.9 Activity Diagram – </w:t>
+      </w:r>
+      <w:r>
+        <w:t>Manage Users</w:t>
+      </w:r>
+    </w:p>
+    <w:p>
+      <w:pPr>
+        <w:pStyle w:val="Heading3"/>
+      </w:pPr>
+      <w:r>
+        <w:lastRenderedPageBreak/>
+        <w:t>3.1.10 Monitoring Parking</w:t>
+      </w:r>
+      <w:bookmarkEnd w:id="30"/>
     </w:p>
     <w:tbl>
       <w:tblPr>
@@ -8629,7 +9313,7 @@
       <w:tr>
         <w:tc>
           <w:tcPr>
-            <w:tcW w:w="2094" w:type="dxa"/>
+            <w:tcW w:w="2059" w:type="dxa"/>
           </w:tcPr>
           <w:p>
             <w:r>
@@ -8639,12 +9323,12 @@
         </w:tc>
         <w:tc>
           <w:tcPr>
-            <w:tcW w:w="6922" w:type="dxa"/>
+            <w:tcW w:w="6957" w:type="dxa"/>
             <w:gridSpan w:val="2"/>
           </w:tcPr>
           <w:p>
             <w:r>
-              <w:t>Manage Users</w:t>
+              <w:t>Monitoring Parking</w:t>
             </w:r>
           </w:p>
         </w:tc>
@@ -8652,7 +9336,7 @@
       <w:tr>
         <w:tc>
           <w:tcPr>
-            <w:tcW w:w="2094" w:type="dxa"/>
+            <w:tcW w:w="2059" w:type="dxa"/>
           </w:tcPr>
           <w:p>
             <w:r>
@@ -8662,16 +9346,20 @@
         </w:tc>
         <w:tc>
           <w:tcPr>
-            <w:tcW w:w="6922" w:type="dxa"/>
+            <w:tcW w:w="6957" w:type="dxa"/>
             <w:gridSpan w:val="2"/>
           </w:tcPr>
-          <w:p/>
+          <w:p>
+            <w:r>
+              <w:t>Monitor real-time parking space availability and system usage</w:t>
+            </w:r>
+          </w:p>
         </w:tc>
       </w:tr>
       <w:tr>
         <w:tc>
           <w:tcPr>
-            <w:tcW w:w="2094" w:type="dxa"/>
+            <w:tcW w:w="2059" w:type="dxa"/>
           </w:tcPr>
           <w:p>
             <w:r>
@@ -8681,20 +9369,22 @@
         </w:tc>
         <w:tc>
           <w:tcPr>
-            <w:tcW w:w="6922" w:type="dxa"/>
+            <w:tcW w:w="6957" w:type="dxa"/>
             <w:gridSpan w:val="2"/>
           </w:tcPr>
           <w:p>
+            <w:bookmarkStart w:id="33" w:name="OLE_LINK11"/>
             <w:r>
               <w:t>Admin</w:t>
             </w:r>
+            <w:bookmarkEnd w:id="33"/>
           </w:p>
         </w:tc>
       </w:tr>
       <w:tr>
         <w:tc>
           <w:tcPr>
-            <w:tcW w:w="2094" w:type="dxa"/>
+            <w:tcW w:w="2059" w:type="dxa"/>
           </w:tcPr>
           <w:p>
             <w:r>
@@ -8704,16 +9394,20 @@
         </w:tc>
         <w:tc>
           <w:tcPr>
-            <w:tcW w:w="6922" w:type="dxa"/>
+            <w:tcW w:w="6957" w:type="dxa"/>
             <w:gridSpan w:val="2"/>
           </w:tcPr>
-          <w:p/>
+          <w:p>
+            <w:r>
+              <w:t>Admin clicks a button like “Monitor Parking” on the admin dashboard</w:t>
+            </w:r>
+          </w:p>
         </w:tc>
       </w:tr>
       <w:tr>
         <w:tc>
           <w:tcPr>
-            <w:tcW w:w="2094" w:type="dxa"/>
+            <w:tcW w:w="2059" w:type="dxa"/>
           </w:tcPr>
           <w:p>
             <w:r>
@@ -8723,22 +9417,26 @@
         </w:tc>
         <w:tc>
           <w:tcPr>
-            <w:tcW w:w="6922" w:type="dxa"/>
+            <w:tcW w:w="6957" w:type="dxa"/>
             <w:gridSpan w:val="2"/>
           </w:tcPr>
-          <w:p/>
+          <w:p>
+            <w:r>
+              <w:t>Admin is logged into the system</w:t>
+            </w:r>
+          </w:p>
         </w:tc>
       </w:tr>
       <w:tr>
         <w:tc>
           <w:tcPr>
-            <w:tcW w:w="2094" w:type="dxa"/>
+            <w:tcW w:w="2059" w:type="dxa"/>
           </w:tcPr>
           <w:p/>
         </w:tc>
         <w:tc>
           <w:tcPr>
-            <w:tcW w:w="331" w:type="dxa"/>
+            <w:tcW w:w="690" w:type="dxa"/>
           </w:tcPr>
           <w:p>
             <w:r>
@@ -8748,7 +9446,7 @@
         </w:tc>
         <w:tc>
           <w:tcPr>
-            <w:tcW w:w="6591" w:type="dxa"/>
+            <w:tcW w:w="6267" w:type="dxa"/>
           </w:tcPr>
           <w:p>
             <w:r>
@@ -8760,7 +9458,7 @@
       <w:tr>
         <w:tc>
           <w:tcPr>
-            <w:tcW w:w="2094" w:type="dxa"/>
+            <w:tcW w:w="2059" w:type="dxa"/>
           </w:tcPr>
           <w:p>
             <w:r>
@@ -8770,7 +9468,7 @@
         </w:tc>
         <w:tc>
           <w:tcPr>
-            <w:tcW w:w="331" w:type="dxa"/>
+            <w:tcW w:w="690" w:type="dxa"/>
           </w:tcPr>
           <w:p>
             <w:pPr>
@@ -8783,116 +9481,42 @@
         </w:tc>
         <w:tc>
           <w:tcPr>
-            <w:tcW w:w="6591" w:type="dxa"/>
-          </w:tcPr>
-          <w:p/>
+            <w:tcW w:w="6267" w:type="dxa"/>
+          </w:tcPr>
+          <w:p>
+            <w:r>
+              <w:t>Request parking data from database when “Monitor Parking” button is clicked</w:t>
+            </w:r>
+          </w:p>
         </w:tc>
       </w:tr>
       <w:tr>
         <w:tc>
           <w:tcPr>
-            <w:tcW w:w="2094" w:type="dxa"/>
-          </w:tcPr>
-          <w:p>
-            <w:r>
-              <w:t>Alternate Flow -</w:t>
-            </w:r>
-          </w:p>
-        </w:tc>
-        <w:tc>
-          <w:tcPr>
-            <w:tcW w:w="331" w:type="dxa"/>
+            <w:tcW w:w="2059" w:type="dxa"/>
+          </w:tcPr>
+          <w:p/>
+        </w:tc>
+        <w:tc>
+          <w:tcPr>
+            <w:tcW w:w="690" w:type="dxa"/>
           </w:tcPr>
           <w:p>
             <w:pPr>
               <w:jc w:val="center"/>
             </w:pPr>
-          </w:p>
-        </w:tc>
-        <w:tc>
-          <w:tcPr>
-            <w:tcW w:w="6591" w:type="dxa"/>
-          </w:tcPr>
-          <w:p/>
-        </w:tc>
-      </w:tr>
-    </w:tbl>
-    <w:p>
-      <w:pPr>
-        <w:jc w:val="center"/>
-      </w:pPr>
-      <w:r>
-        <w:t>Table 2.</w:t>
-      </w:r>
-      <w:r>
-        <w:t>8</w:t>
-      </w:r>
-      <w:r>
-        <w:t xml:space="preserve"> Use Case Specification –</w:t>
-      </w:r>
-      <w:r>
-        <w:t xml:space="preserve"> </w:t>
-      </w:r>
-      <w:r>
-        <w:t>Manage Users</w:t>
-      </w:r>
-    </w:p>
-    <w:p>
-      <w:pPr>
-        <w:jc w:val="center"/>
-      </w:pPr>
-    </w:p>
-    <w:p>
-      <w:pPr>
-        <w:jc w:val="center"/>
-      </w:pPr>
-      <w:r>
-        <w:t xml:space="preserve">Figure 2.9 Activity Diagram – </w:t>
-      </w:r>
-      <w:r>
-        <w:t>Manage Users</w:t>
-      </w:r>
-    </w:p>
-    <w:p>
-      <w:pPr>
-        <w:pStyle w:val="Heading3"/>
-      </w:pPr>
-      <w:bookmarkStart w:id="32" w:name="_Toc198842261"/>
-      <w:r>
-        <w:t>3.1.10 Monitoring Parking</w:t>
-      </w:r>
-      <w:bookmarkEnd w:id="32"/>
-    </w:p>
-    <w:tbl>
-      <w:tblPr>
-        <w:tblStyle w:val="TableGrid"/>
-        <w:tblW w:w="0" w:type="auto"/>
-        <w:tblLook w:val="04A0" w:firstRow="1" w:lastRow="0" w:firstColumn="1" w:lastColumn="0" w:noHBand="0" w:noVBand="1"/>
-      </w:tblPr>
-      <w:tblGrid>
-        <w:gridCol w:w="2059"/>
-        <w:gridCol w:w="690"/>
-        <w:gridCol w:w="6267"/>
-      </w:tblGrid>
-      <w:tr>
-        <w:tc>
-          <w:tcPr>
-            <w:tcW w:w="2059" w:type="dxa"/>
-          </w:tcPr>
-          <w:p>
-            <w:r>
-              <w:t>Use Case</w:t>
-            </w:r>
-          </w:p>
-        </w:tc>
-        <w:tc>
-          <w:tcPr>
-            <w:tcW w:w="6957" w:type="dxa"/>
-            <w:gridSpan w:val="2"/>
-          </w:tcPr>
-          <w:p>
-            <w:r>
-              <w:t>Monitoring Parking</w:t>
+            <w:r>
+              <w:t>2</w:t>
+            </w:r>
+          </w:p>
+        </w:tc>
+        <w:tc>
+          <w:tcPr>
+            <w:tcW w:w="6267" w:type="dxa"/>
+          </w:tcPr>
+          <w:p>
+            <w:r>
+              <w:t>Get current parking status from database</w:t>
             </w:r>
           </w:p>
         </w:tc>
@@ -8902,133 +9526,7 @@
           <w:tcPr>
             <w:tcW w:w="2059" w:type="dxa"/>
           </w:tcPr>
-          <w:p>
-            <w:r>
-              <w:t>Purpose</w:t>
-            </w:r>
-          </w:p>
-        </w:tc>
-        <w:tc>
-          <w:tcPr>
-            <w:tcW w:w="6957" w:type="dxa"/>
-            <w:gridSpan w:val="2"/>
-          </w:tcPr>
-          <w:p>
-            <w:r>
-              <w:t>Monitor real-time parking space availability and system usage</w:t>
-            </w:r>
-          </w:p>
-        </w:tc>
-      </w:tr>
-      <w:tr>
-        <w:tc>
-          <w:tcPr>
-            <w:tcW w:w="2059" w:type="dxa"/>
-          </w:tcPr>
-          <w:p>
-            <w:r>
-              <w:t>Actor</w:t>
-            </w:r>
-          </w:p>
-        </w:tc>
-        <w:tc>
-          <w:tcPr>
-            <w:tcW w:w="6957" w:type="dxa"/>
-            <w:gridSpan w:val="2"/>
-          </w:tcPr>
-          <w:p>
-            <w:bookmarkStart w:id="33" w:name="OLE_LINK11"/>
-            <w:r>
-              <w:t>Admin</w:t>
-            </w:r>
-            <w:bookmarkEnd w:id="33"/>
-          </w:p>
-        </w:tc>
-      </w:tr>
-      <w:tr>
-        <w:tc>
-          <w:tcPr>
-            <w:tcW w:w="2059" w:type="dxa"/>
-          </w:tcPr>
-          <w:p>
-            <w:r>
-              <w:t>Trigger</w:t>
-            </w:r>
-          </w:p>
-        </w:tc>
-        <w:tc>
-          <w:tcPr>
-            <w:tcW w:w="6957" w:type="dxa"/>
-            <w:gridSpan w:val="2"/>
-          </w:tcPr>
-          <w:p>
-            <w:r>
-              <w:t>Admin clicks a button like “Monitor Parking” on the admin dashboard</w:t>
-            </w:r>
-          </w:p>
-        </w:tc>
-      </w:tr>
-      <w:tr>
-        <w:tc>
-          <w:tcPr>
-            <w:tcW w:w="2059" w:type="dxa"/>
-          </w:tcPr>
-          <w:p>
-            <w:r>
-              <w:t xml:space="preserve">Precondition </w:t>
-            </w:r>
-          </w:p>
-        </w:tc>
-        <w:tc>
-          <w:tcPr>
-            <w:tcW w:w="6957" w:type="dxa"/>
-            <w:gridSpan w:val="2"/>
-          </w:tcPr>
-          <w:p>
-            <w:r>
-              <w:t>Admin is logged into the system</w:t>
-            </w:r>
-          </w:p>
-        </w:tc>
-      </w:tr>
-      <w:tr>
-        <w:tc>
-          <w:tcPr>
-            <w:tcW w:w="2059" w:type="dxa"/>
-          </w:tcPr>
           <w:p/>
-        </w:tc>
-        <w:tc>
-          <w:tcPr>
-            <w:tcW w:w="690" w:type="dxa"/>
-          </w:tcPr>
-          <w:p>
-            <w:r>
-              <w:t>Step</w:t>
-            </w:r>
-          </w:p>
-        </w:tc>
-        <w:tc>
-          <w:tcPr>
-            <w:tcW w:w="6267" w:type="dxa"/>
-          </w:tcPr>
-          <w:p>
-            <w:r>
-              <w:t>Description</w:t>
-            </w:r>
-          </w:p>
-        </w:tc>
-      </w:tr>
-      <w:tr>
-        <w:tc>
-          <w:tcPr>
-            <w:tcW w:w="2059" w:type="dxa"/>
-          </w:tcPr>
-          <w:p>
-            <w:r>
-              <w:t>Main Flow</w:t>
-            </w:r>
-          </w:p>
         </w:tc>
         <w:tc>
           <w:tcPr>
@@ -9039,7 +9537,7 @@
               <w:jc w:val="center"/>
             </w:pPr>
             <w:r>
-              <w:t>1</w:t>
+              <w:t>3</w:t>
             </w:r>
           </w:p>
         </w:tc>
@@ -9049,7 +9547,7 @@
           </w:tcPr>
           <w:p>
             <w:r>
-              <w:t>Request parking data from database when “Monitor Parking” button is clicked</w:t>
+              <w:t>Return latest parking data from database to admin dashboard</w:t>
             </w:r>
           </w:p>
         </w:tc>
@@ -9070,7 +9568,7 @@
               <w:jc w:val="center"/>
             </w:pPr>
             <w:r>
-              <w:t>2</w:t>
+              <w:t>4</w:t>
             </w:r>
           </w:p>
         </w:tc>
@@ -9080,7 +9578,7 @@
           </w:tcPr>
           <w:p>
             <w:r>
-              <w:t>Get current parking status from database</w:t>
+              <w:t>Display data on the admin dashboard</w:t>
             </w:r>
           </w:p>
         </w:tc>
@@ -9101,7 +9599,7 @@
               <w:jc w:val="center"/>
             </w:pPr>
             <w:r>
-              <w:t>3</w:t>
+              <w:t>5</w:t>
             </w:r>
           </w:p>
         </w:tc>
@@ -9111,7 +9609,7 @@
           </w:tcPr>
           <w:p>
             <w:r>
-              <w:t>Return latest parking data from database to admin dashboard</w:t>
+              <w:t>Show real-time parking info</w:t>
             </w:r>
           </w:p>
         </w:tc>
@@ -9121,7 +9619,11 @@
           <w:tcPr>
             <w:tcW w:w="2059" w:type="dxa"/>
           </w:tcPr>
-          <w:p/>
+          <w:p>
+            <w:r>
+              <w:t>Alternate Flow -</w:t>
+            </w:r>
+          </w:p>
         </w:tc>
         <w:tc>
           <w:tcPr>
@@ -9132,7 +9634,7 @@
               <w:jc w:val="center"/>
             </w:pPr>
             <w:r>
-              <w:t>4</w:t>
+              <w:t xml:space="preserve">1.1 </w:t>
             </w:r>
           </w:p>
         </w:tc>
@@ -9142,7 +9644,7 @@
           </w:tcPr>
           <w:p>
             <w:r>
-              <w:t>Display data on the admin dashboard</w:t>
+              <w:t>Request failed during data fetching and display message about request failed</w:t>
             </w:r>
           </w:p>
         </w:tc>
@@ -9163,72 +9665,6 @@
               <w:jc w:val="center"/>
             </w:pPr>
             <w:r>
-              <w:t>5</w:t>
-            </w:r>
-          </w:p>
-        </w:tc>
-        <w:tc>
-          <w:tcPr>
-            <w:tcW w:w="6267" w:type="dxa"/>
-          </w:tcPr>
-          <w:p>
-            <w:r>
-              <w:t>Show real-time parking info</w:t>
-            </w:r>
-          </w:p>
-        </w:tc>
-      </w:tr>
-      <w:tr>
-        <w:tc>
-          <w:tcPr>
-            <w:tcW w:w="2059" w:type="dxa"/>
-          </w:tcPr>
-          <w:p>
-            <w:r>
-              <w:t>Alternate Flow -</w:t>
-            </w:r>
-          </w:p>
-        </w:tc>
-        <w:tc>
-          <w:tcPr>
-            <w:tcW w:w="690" w:type="dxa"/>
-          </w:tcPr>
-          <w:p>
-            <w:pPr>
-              <w:jc w:val="center"/>
-            </w:pPr>
-            <w:r>
-              <w:t xml:space="preserve">1.1 </w:t>
-            </w:r>
-          </w:p>
-        </w:tc>
-        <w:tc>
-          <w:tcPr>
-            <w:tcW w:w="6267" w:type="dxa"/>
-          </w:tcPr>
-          <w:p>
-            <w:r>
-              <w:t>Request failed during data fetching and display message about request failed</w:t>
-            </w:r>
-          </w:p>
-        </w:tc>
-      </w:tr>
-      <w:tr>
-        <w:tc>
-          <w:tcPr>
-            <w:tcW w:w="2059" w:type="dxa"/>
-          </w:tcPr>
-          <w:p/>
-        </w:tc>
-        <w:tc>
-          <w:tcPr>
-            <w:tcW w:w="690" w:type="dxa"/>
-          </w:tcPr>
-          <w:p>
-            <w:pPr>
-              <w:jc w:val="center"/>
-            </w:pPr>
-            <w:r>
               <w:t>2.1</w:t>
             </w:r>
           </w:p>
@@ -9273,7 +9709,6 @@
         <w:rPr>
           <w:noProof/>
         </w:rPr>
-        <w:lastRenderedPageBreak/>
         <w:drawing>
           <wp:inline distT="0" distB="0" distL="0" distR="0" wp14:anchorId="752A8771" wp14:editId="4E270D0B">
             <wp:extent cx="3406140" cy="4150891"/>
@@ -9290,7 +9725,7 @@
                     <pic:cNvPicPr/>
                   </pic:nvPicPr>
                   <pic:blipFill>
-                    <a:blip r:embed="rId15"/>
+                    <a:blip r:embed="rId17"/>
                     <a:stretch>
                       <a:fillRect/>
                     </a:stretch>
@@ -9337,6 +9772,7 @@
       </w:pPr>
       <w:bookmarkStart w:id="34" w:name="_Toc198842262"/>
       <w:r>
+        <w:lastRenderedPageBreak/>
         <w:t>Performance Requirements</w:t>
       </w:r>
       <w:bookmarkEnd w:id="34"/>
@@ -9531,7 +9967,6 @@
         </w:numPr>
       </w:pPr>
       <w:r>
-        <w:lastRenderedPageBreak/>
         <w:t xml:space="preserve">The user interface shall be intuitive enough that 90% of new users can successfully perform </w:t>
       </w:r>
       <w:r>
@@ -9777,6 +10212,7 @@
       </w:pPr>
       <w:bookmarkStart w:id="40" w:name="_Toc198842266"/>
       <w:r>
+        <w:lastRenderedPageBreak/>
         <w:t>3.4.2 User Interfaces:</w:t>
       </w:r>
       <w:bookmarkEnd w:id="40"/>
@@ -9886,7 +10322,6 @@
       </w:pPr>
       <w:bookmarkStart w:id="43" w:name="_Toc198842269"/>
       <w:r>
-        <w:lastRenderedPageBreak/>
         <w:t>3.4.5 Communications Interfaces:</w:t>
       </w:r>
       <w:bookmarkEnd w:id="43"/>
@@ -10208,7 +10643,6 @@
           <w:b/>
           <w:bCs/>
         </w:rPr>
-        <w:lastRenderedPageBreak/>
         <w:t>Network Dependency</w:t>
       </w:r>
       <w:r>
@@ -10356,7 +10790,11 @@
       </w:r>
       <w:r>
         <w:br/>
-        <w:t>The system should deliver reliable updates of parking availability and ride-matching. In the event of a crash, it should recover in under 1 minute to not cause service disruption.</w:t>
+        <w:t>The system should deliver reliable updates of parking availability and ride-</w:t>
+      </w:r>
+      <w:r>
+        <w:lastRenderedPageBreak/>
+        <w:t>matching. In the event of a crash, it should recover in under 1 minute to not cause service disruption.</w:t>
       </w:r>
     </w:p>
     <w:p>
@@ -10464,7 +10902,6 @@
           <w:b/>
           <w:bCs/>
         </w:rPr>
-        <w:lastRenderedPageBreak/>
         <w:t>Portability</w:t>
       </w:r>
       <w:r>
@@ -10556,6 +10993,7 @@
           <w:b/>
           <w:bCs/>
         </w:rPr>
+        <w:lastRenderedPageBreak/>
         <w:t>c) Problem Description</w:t>
       </w:r>
       <w:r>
@@ -10614,14 +11052,13 @@
       <w:pPr>
         <w:pStyle w:val="Heading1"/>
       </w:pPr>
-      <w:bookmarkStart w:id="48" w:name="_Toc198842277"/>
-      <w:bookmarkStart w:id="49" w:name="_Toc198672126"/>
-      <w:bookmarkStart w:id="50" w:name="_Hlk198841393"/>
-      <w:r>
-        <w:lastRenderedPageBreak/>
+      <w:bookmarkStart w:id="48" w:name="_Toc198672126"/>
+      <w:bookmarkStart w:id="49" w:name="_Hlk198841393"/>
+      <w:bookmarkStart w:id="50" w:name="_Toc198842277"/>
+      <w:r>
         <w:t>4. Verification</w:t>
       </w:r>
-      <w:bookmarkEnd w:id="49"/>
+      <w:bookmarkEnd w:id="48"/>
     </w:p>
     <w:p>
       <w:pPr>
@@ -10823,15 +11260,16 @@
         <w:t>All data must be saved and retrieved correctly.</w:t>
       </w:r>
     </w:p>
-    <w:bookmarkEnd w:id="50"/>
+    <w:bookmarkEnd w:id="49"/>
     <w:p>
       <w:pPr>
         <w:pStyle w:val="Heading1"/>
       </w:pPr>
       <w:r>
+        <w:lastRenderedPageBreak/>
         <w:t>5. Appendices</w:t>
       </w:r>
-      <w:bookmarkEnd w:id="48"/>
+      <w:bookmarkEnd w:id="50"/>
     </w:p>
     <w:p>
       <w:pPr>
@@ -10912,7 +11350,6 @@
     </w:p>
     <w:p>
       <w:r>
-        <w:lastRenderedPageBreak/>
         <w:t>IEEE – Institute of Electrical and Electronics Engineers</w:t>
       </w:r>
     </w:p>
@@ -10932,7 +11369,7 @@
 </file>
 
 <file path=word/numbering.xml><?xml version="1.0" encoding="utf-8"?>
-<w:numbering xmlns:wpc="http://schemas.microsoft.com/office/word/2010/wordprocessingCanvas" xmlns:cx="http://schemas.microsoft.com/office/drawing/2014/chartex" xmlns:cx1="http://schemas.microsoft.com/office/drawing/2015/9/8/chartex" xmlns:cx2="http://schemas.microsoft.com/office/drawing/2015/10/21/chartex" xmlns:cx3="http://schemas.microsoft.com/office/drawing/2016/5/9/chartex" xmlns:cx4="http://schemas.microsoft.com/office/drawing/2016/5/10/chartex" xmlns:cx5="http://schemas.microsoft.com/office/drawing/2016/5/11/chartex" xmlns:cx6="http://schemas.microsoft.com/office/drawing/2016/5/12/chartex" xmlns:cx7="http://schemas.microsoft.com/office/drawing/2016/5/13/chartex" xmlns:cx8="http://schemas.microsoft.com/office/drawing/2016/5/14/chartex" xmlns:mc="http://schemas.openxmlformats.org/markup-compatibility/2006" xmlns:aink="http://schemas.microsoft.com/office/drawing/2016/ink" xmlns:am3d="http://schemas.microsoft.com/office/drawing/2017/model3d" xmlns:o="urn:schemas-microsoft-com:office:office" xmlns:oel="http://schemas.microsoft.com/office/2019/extlst" xmlns:r="http://schemas.openxmlformats.org/officeDocument/2006/relationships" xmlns:m="http://schemas.openxmlformats.org/officeDocument/2006/math" xmlns:v="urn:schemas-microsoft-com:vml" xmlns:wp14="http://schemas.microsoft.com/office/word/2010/wordprocessingDrawing" xmlns:wp="http://schemas.openxmlformats.org/drawingml/2006/wordprocessingDrawing" xmlns:w10="urn:schemas-microsoft-com:office:word" xmlns:w="http://schemas.openxmlformats.org/wordprocessingml/2006/main" xmlns:w14="http://schemas.microsoft.com/office/word/2010/wordml" xmlns:w15="http://schemas.microsoft.com/office/word/2012/wordml" xmlns:w16cex="http://schemas.microsoft.com/office/word/2018/wordml/cex" xmlns:w16cid="http://schemas.microsoft.com/office/word/2016/wordml/cid" xmlns:w16="http://schemas.microsoft.com/office/word/2018/wordml" xmlns:w16du="http://schemas.microsoft.com/office/word/2023/wordml/word16du" xmlns:w16sdtdh="http://schemas.microsoft.com/office/word/2020/wordml/sdtdatahash" xmlns:w16sdtfl="http://schemas.microsoft.com/office/word/2024/wordml/sdtformatlock" xmlns:w16se="http://schemas.microsoft.com/office/word/2015/wordml/symex" xmlns:wpg="http://schemas.microsoft.com/office/word/2010/wordprocessingGroup" xmlns:wpi="http://schemas.microsoft.com/office/word/2010/wordprocessingInk" xmlns:wne="http://schemas.microsoft.com/office/word/2006/wordml" xmlns:wps="http://schemas.microsoft.com/office/word/2010/wordprocessingShape" mc:Ignorable="w14 w15 w16se w16cid w16 w16cex w16sdtdh w16sdtfl w16du wp14">
+<w:numbering xmlns:wpc="http://schemas.microsoft.com/office/word/2010/wordprocessingCanvas" xmlns:cx="http://schemas.microsoft.com/office/drawing/2014/chartex" xmlns:cx1="http://schemas.microsoft.com/office/drawing/2015/9/8/chartex" xmlns:cx2="http://schemas.microsoft.com/office/drawing/2015/10/21/chartex" xmlns:cx3="http://schemas.microsoft.com/office/drawing/2016/5/9/chartex" xmlns:cx4="http://schemas.microsoft.com/office/drawing/2016/5/10/chartex" xmlns:cx5="http://schemas.microsoft.com/office/drawing/2016/5/11/chartex" xmlns:cx6="http://schemas.microsoft.com/office/drawing/2016/5/12/chartex" xmlns:cx7="http://schemas.microsoft.com/office/drawing/2016/5/13/chartex" xmlns:cx8="http://schemas.microsoft.com/office/drawing/2016/5/14/chartex" xmlns:mc="http://schemas.openxmlformats.org/markup-compatibility/2006" xmlns:aink="http://schemas.microsoft.com/office/drawing/2016/ink" xmlns:am3d="http://schemas.microsoft.com/office/drawing/2017/model3d" xmlns:o="urn:schemas-microsoft-com:office:office" xmlns:oel="http://schemas.microsoft.com/office/2019/extlst" xmlns:r="http://schemas.openxmlformats.org/officeDocument/2006/relationships" xmlns:m="http://schemas.openxmlformats.org/officeDocument/2006/math" xmlns:v="urn:schemas-microsoft-com:vml" xmlns:wp14="http://schemas.microsoft.com/office/word/2010/wordprocessingDrawing" xmlns:wp="http://schemas.openxmlformats.org/drawingml/2006/wordprocessingDrawing" xmlns:w10="urn:schemas-microsoft-com:office:word" xmlns:w="http://schemas.openxmlformats.org/wordprocessingml/2006/main" xmlns:w14="http://schemas.microsoft.com/office/word/2010/wordml" xmlns:w15="http://schemas.microsoft.com/office/word/2012/wordml" xmlns:w16cex="http://schemas.microsoft.com/office/word/2018/wordml/cex" xmlns:w16cid="http://schemas.microsoft.com/office/word/2016/wordml/cid" xmlns:w16="http://schemas.microsoft.com/office/word/2018/wordml" xmlns:w16du="http://schemas.microsoft.com/office/word/2023/wordml/word16du" xmlns:w16sdtdh="http://schemas.microsoft.com/office/word/2020/wordml/sdtdatahash" xmlns:w16se="http://schemas.microsoft.com/office/word/2015/wordml/symex" xmlns:wpg="http://schemas.microsoft.com/office/word/2010/wordprocessingGroup" xmlns:wpi="http://schemas.microsoft.com/office/word/2010/wordprocessingInk" xmlns:wne="http://schemas.microsoft.com/office/word/2006/wordml" xmlns:wps="http://schemas.microsoft.com/office/word/2010/wordprocessingShape" mc:Ignorable="w14 w15 w16se w16cid w16 w16cex w16sdtdh w16du wp14">
   <w:abstractNum w:abstractNumId="0" w15:restartNumberingAfterBreak="0">
     <w:nsid w:val="1016443E"/>
     <w:multiLevelType w:val="hybridMultilevel"/>
@@ -14077,7 +14514,7 @@
 </file>
 
 <file path=word/styles.xml><?xml version="1.0" encoding="utf-8"?>
-<w:styles xmlns:mc="http://schemas.openxmlformats.org/markup-compatibility/2006" xmlns:r="http://schemas.openxmlformats.org/officeDocument/2006/relationships" xmlns:w="http://schemas.openxmlformats.org/wordprocessingml/2006/main" xmlns:w14="http://schemas.microsoft.com/office/word/2010/wordml" xmlns:w15="http://schemas.microsoft.com/office/word/2012/wordml" xmlns:w16cex="http://schemas.microsoft.com/office/word/2018/wordml/cex" xmlns:w16cid="http://schemas.microsoft.com/office/word/2016/wordml/cid" xmlns:w16="http://schemas.microsoft.com/office/word/2018/wordml" xmlns:w16du="http://schemas.microsoft.com/office/word/2023/wordml/word16du" xmlns:w16sdtdh="http://schemas.microsoft.com/office/word/2020/wordml/sdtdatahash" xmlns:w16sdtfl="http://schemas.microsoft.com/office/word/2024/wordml/sdtformatlock" xmlns:w16se="http://schemas.microsoft.com/office/word/2015/wordml/symex" mc:Ignorable="w14 w15 w16se w16cid w16 w16cex w16sdtdh w16sdtfl w16du">
+<w:styles xmlns:mc="http://schemas.openxmlformats.org/markup-compatibility/2006" xmlns:r="http://schemas.openxmlformats.org/officeDocument/2006/relationships" xmlns:w="http://schemas.openxmlformats.org/wordprocessingml/2006/main" xmlns:w14="http://schemas.microsoft.com/office/word/2010/wordml" xmlns:w15="http://schemas.microsoft.com/office/word/2012/wordml" xmlns:w16cex="http://schemas.microsoft.com/office/word/2018/wordml/cex" xmlns:w16cid="http://schemas.microsoft.com/office/word/2016/wordml/cid" xmlns:w16="http://schemas.microsoft.com/office/word/2018/wordml" xmlns:w16du="http://schemas.microsoft.com/office/word/2023/wordml/word16du" xmlns:w16sdtdh="http://schemas.microsoft.com/office/word/2020/wordml/sdtdatahash" xmlns:w16se="http://schemas.microsoft.com/office/word/2015/wordml/symex" mc:Ignorable="w14 w15 w16se w16cid w16 w16cex w16sdtdh w16du">
   <w:docDefaults>
     <w:rPrDefault>
       <w:rPr>

</xml_diff>

<commit_message>
Completed 3.4 - MunKit
</commit_message>
<xml_diff>
--- a/task5_srs/TT2L_GI_SRS.docx
+++ b/task5_srs/TT2L_GI_SRS.docx
@@ -8325,12 +8325,12 @@
       <w:pPr>
         <w:pStyle w:val="Heading3"/>
       </w:pPr>
-      <w:bookmarkStart w:id="30" w:name="_Toc198842261"/>
-      <w:bookmarkStart w:id="31" w:name="_Toc198842259"/>
+      <w:bookmarkStart w:id="30" w:name="_Toc198842259"/>
+      <w:bookmarkStart w:id="31" w:name="_Toc198842261"/>
       <w:r>
         <w:t>3.1.8 Approve Rides</w:t>
       </w:r>
-      <w:bookmarkEnd w:id="31"/>
+      <w:bookmarkEnd w:id="30"/>
     </w:p>
     <w:tbl>
       <w:tblPr>
@@ -8777,6 +8777,9 @@
         <w:jc w:val="center"/>
       </w:pPr>
       <w:r>
+        <w:rPr>
+          <w:noProof/>
+        </w:rPr>
         <w:drawing>
           <wp:inline distT="0" distB="0" distL="0" distR="0" wp14:anchorId="324E4F64" wp14:editId="01487384">
             <wp:extent cx="2707045" cy="4333875"/>
@@ -9241,6 +9244,9 @@
         <w:jc w:val="center"/>
       </w:pPr>
       <w:r>
+        <w:rPr>
+          <w:noProof/>
+        </w:rPr>
         <w:drawing>
           <wp:inline distT="0" distB="0" distL="0" distR="0" wp14:anchorId="53844DAB" wp14:editId="15A4743D">
             <wp:extent cx="2294139" cy="5676900"/>
@@ -9297,7 +9303,7 @@
         <w:lastRenderedPageBreak/>
         <w:t>3.1.10 Monitoring Parking</w:t>
       </w:r>
-      <w:bookmarkEnd w:id="30"/>
+      <w:bookmarkEnd w:id="31"/>
     </w:p>
     <w:tbl>
       <w:tblPr>
@@ -10153,211 +10159,2405 @@
       <w:bookmarkEnd w:id="38"/>
     </w:p>
     <w:p>
-      <w:r>
-        <w:t>(Mapped to 9.6.11 External Interfaces and 9.6.4 System Interfaces, User Interfaces, Hardware</w:t>
-      </w:r>
+      <w:pPr>
+        <w:pStyle w:val="Heading3"/>
+      </w:pPr>
+      <w:bookmarkStart w:id="39" w:name="_Toc198842265"/>
       <w:r>
         <w:rPr>
-          <w:rFonts w:hint="eastAsia"/>
+          <w:rStyle w:val="Heading3Char"/>
         </w:rPr>
+        <w:t>3.4.1 System Interfaces</w:t>
+      </w:r>
+      <w:r>
+        <w:t>:</w:t>
+      </w:r>
+      <w:bookmarkEnd w:id="39"/>
+    </w:p>
+    <w:p>
+      <w:bookmarkStart w:id="40" w:name="_Toc198842266"/>
+      <w:r>
+        <w:t>The system will interface with the following external systems:</w:t>
+      </w:r>
+    </w:p>
+    <w:p>
+      <w:r>
+        <w:t>University Digital ID System: Used for user authentication and identity verification during login and registration.</w:t>
+      </w:r>
+    </w:p>
+    <w:p>
+      <w:r>
+        <w:t>Parking Management System: Used to retrieve real-time data about parking availability and to update user-specific parking assignments.</w:t>
+      </w:r>
+    </w:p>
+    <w:p>
+      <w:r>
+        <w:lastRenderedPageBreak/>
+        <w:t>University Email System: Utilized to send notifications such as ride confirmations, schedule updates, and administrative messages.</w:t>
+      </w:r>
+    </w:p>
+    <w:p>
+      <w:pPr>
+        <w:pStyle w:val="Heading3"/>
+      </w:pPr>
+      <w:r>
+        <w:t>3.4.2 User Interfaces:</w:t>
+      </w:r>
+      <w:bookmarkEnd w:id="40"/>
+      <w:r>
         <w:t xml:space="preserve"> </w:t>
       </w:r>
-      <w:r>
-        <w:t>Interfaces, Software Interfaces, Communications Interfaces)</w:t>
-      </w:r>
-      <w:r>
-        <w:rPr>
-          <w:rFonts w:hint="eastAsia"/>
-        </w:rPr>
+    </w:p>
+    <w:p>
+      <w:bookmarkStart w:id="41" w:name="_Toc198842267"/>
+      <w:r>
+        <w:t>The platform will be available as a responsive web application and a mobile application. Key elements include:</w:t>
+      </w:r>
+    </w:p>
+    <w:p>
+      <w:r>
+        <w:t>Navigation: A top-fixed navigation bar for quick access to core modules (Home, My Rides, Book Parking, Admin Panel).</w:t>
+      </w:r>
+    </w:p>
+    <w:p>
+      <w:r>
+        <w:t>Forms: Login, registration, ride creation, and profile update forms with intuitive input validation.</w:t>
+      </w:r>
+    </w:p>
+    <w:p>
+      <w:r>
+        <w:t>Map Interface: Embedded map showing routes, meeting points, and parking zones with real-time updates.</w:t>
+      </w:r>
+    </w:p>
+    <w:p>
+      <w:r>
+        <w:t>Notifications: In-app pop-ups and email-based alerts for ride status, reminders, and system announcements.</w:t>
+      </w:r>
+    </w:p>
+    <w:p>
+      <w:r>
+        <w:t xml:space="preserve">Accessibility: </w:t>
+      </w:r>
+      <w:r>
+        <w:t>E</w:t>
+      </w:r>
+      <w:r>
+        <w:t>nsuring support for screen readers and keyboard navigation.</w:t>
+      </w:r>
+    </w:p>
+    <w:p>
+      <w:r>
+        <w:t>University Community Members:</w:t>
+      </w:r>
+    </w:p>
+    <w:tbl>
+      <w:tblPr>
+        <w:tblStyle w:val="TableGrid"/>
+        <w:tblW w:w="0" w:type="auto"/>
+        <w:tblLook w:val="04A0" w:firstRow="1" w:lastRow="0" w:firstColumn="1" w:lastColumn="0" w:noHBand="0" w:noVBand="1"/>
+      </w:tblPr>
+      <w:tblGrid>
+        <w:gridCol w:w="2254"/>
+        <w:gridCol w:w="2254"/>
+        <w:gridCol w:w="2254"/>
+        <w:gridCol w:w="2254"/>
+      </w:tblGrid>
+      <w:tr>
+        <w:tc>
+          <w:tcPr>
+            <w:tcW w:w="2254" w:type="dxa"/>
+          </w:tcPr>
+          <w:p>
+            <w:r>
+              <w:t>Requirement ID</w:t>
+            </w:r>
+          </w:p>
+        </w:tc>
+        <w:tc>
+          <w:tcPr>
+            <w:tcW w:w="2254" w:type="dxa"/>
+          </w:tcPr>
+          <w:p>
+            <w:r>
+              <w:t>REQ_00</w:t>
+            </w:r>
+            <w:r>
+              <w:t>1</w:t>
+            </w:r>
+          </w:p>
+        </w:tc>
+        <w:tc>
+          <w:tcPr>
+            <w:tcW w:w="2254" w:type="dxa"/>
+          </w:tcPr>
+          <w:p>
+            <w:r>
+              <w:t>Version</w:t>
+            </w:r>
+          </w:p>
+        </w:tc>
+        <w:tc>
+          <w:tcPr>
+            <w:tcW w:w="2254" w:type="dxa"/>
+          </w:tcPr>
+          <w:p>
+            <w:r>
+              <w:t>1.0</w:t>
+            </w:r>
+          </w:p>
+        </w:tc>
+      </w:tr>
+      <w:tr>
+        <w:tc>
+          <w:tcPr>
+            <w:tcW w:w="2254" w:type="dxa"/>
+          </w:tcPr>
+          <w:p>
+            <w:r>
+              <w:t>Item</w:t>
+            </w:r>
+          </w:p>
+        </w:tc>
+        <w:tc>
+          <w:tcPr>
+            <w:tcW w:w="6762" w:type="dxa"/>
+            <w:gridSpan w:val="3"/>
+          </w:tcPr>
+          <w:p>
+            <w:r>
+              <w:t>Join Rides</w:t>
+            </w:r>
+          </w:p>
+        </w:tc>
+      </w:tr>
+      <w:tr>
+        <w:tc>
+          <w:tcPr>
+            <w:tcW w:w="2254" w:type="dxa"/>
+          </w:tcPr>
+          <w:p>
+            <w:r>
+              <w:t>Description</w:t>
+            </w:r>
+          </w:p>
+        </w:tc>
+        <w:tc>
+          <w:tcPr>
+            <w:tcW w:w="6762" w:type="dxa"/>
+            <w:gridSpan w:val="3"/>
+          </w:tcPr>
+          <w:p>
+            <w:r>
+              <w:t>Allows users to search for and join available rides.</w:t>
+            </w:r>
+          </w:p>
+        </w:tc>
+      </w:tr>
+      <w:tr>
+        <w:tc>
+          <w:tcPr>
+            <w:tcW w:w="2254" w:type="dxa"/>
+          </w:tcPr>
+          <w:p>
+            <w:r>
+              <w:t>Purpose</w:t>
+            </w:r>
+          </w:p>
+        </w:tc>
+        <w:tc>
+          <w:tcPr>
+            <w:tcW w:w="6762" w:type="dxa"/>
+            <w:gridSpan w:val="3"/>
+          </w:tcPr>
+          <w:p>
+            <w:r>
+              <w:t xml:space="preserve">Enable </w:t>
+            </w:r>
+            <w:proofErr w:type="gramStart"/>
+            <w:r>
+              <w:t>ride-sharing</w:t>
+            </w:r>
+            <w:proofErr w:type="gramEnd"/>
+            <w:r>
+              <w:t xml:space="preserve"> among campus community members.</w:t>
+            </w:r>
+          </w:p>
+        </w:tc>
+      </w:tr>
+      <w:tr>
+        <w:tc>
+          <w:tcPr>
+            <w:tcW w:w="2254" w:type="dxa"/>
+          </w:tcPr>
+          <w:p>
+            <w:r>
+              <w:t>Format</w:t>
+            </w:r>
+          </w:p>
+        </w:tc>
+        <w:tc>
+          <w:tcPr>
+            <w:tcW w:w="2254" w:type="dxa"/>
+          </w:tcPr>
+          <w:p>
+            <w:r>
+              <w:t>Mobile</w:t>
+            </w:r>
+          </w:p>
+        </w:tc>
+        <w:tc>
+          <w:tcPr>
+            <w:tcW w:w="2254" w:type="dxa"/>
+          </w:tcPr>
+          <w:p>
+            <w:r>
+              <w:t>Valid Range</w:t>
+            </w:r>
+          </w:p>
+        </w:tc>
+        <w:tc>
+          <w:tcPr>
+            <w:tcW w:w="2254" w:type="dxa"/>
+          </w:tcPr>
+          <w:p>
+            <w:r>
+              <w:t>Valid ride listings</w:t>
+            </w:r>
+          </w:p>
+        </w:tc>
+      </w:tr>
+      <w:tr>
+        <w:tc>
+          <w:tcPr>
+            <w:tcW w:w="2254" w:type="dxa"/>
+          </w:tcPr>
+          <w:p>
+            <w:r>
+              <w:t>Related I/O</w:t>
+            </w:r>
+          </w:p>
+        </w:tc>
+        <w:tc>
+          <w:tcPr>
+            <w:tcW w:w="6762" w:type="dxa"/>
+            <w:gridSpan w:val="3"/>
+          </w:tcPr>
+          <w:p>
+            <w:r>
+              <w:t>Ride list input, confirmation output</w:t>
+            </w:r>
+            <w:r>
+              <w:t>.</w:t>
+            </w:r>
+          </w:p>
+        </w:tc>
+      </w:tr>
+      <w:tr>
+        <w:tc>
+          <w:tcPr>
+            <w:tcW w:w="2254" w:type="dxa"/>
+          </w:tcPr>
+          <w:p>
+            <w:r>
+              <w:t>Author</w:t>
+            </w:r>
+          </w:p>
+        </w:tc>
+        <w:tc>
+          <w:tcPr>
+            <w:tcW w:w="6762" w:type="dxa"/>
+            <w:gridSpan w:val="3"/>
+          </w:tcPr>
+          <w:p>
+            <w:r>
+              <w:t>Low Mun Kit</w:t>
+            </w:r>
+          </w:p>
+        </w:tc>
+      </w:tr>
+    </w:tbl>
+    <w:p/>
+    <w:tbl>
+      <w:tblPr>
+        <w:tblStyle w:val="TableGrid"/>
+        <w:tblW w:w="0" w:type="auto"/>
+        <w:tblLook w:val="04A0" w:firstRow="1" w:lastRow="0" w:firstColumn="1" w:lastColumn="0" w:noHBand="0" w:noVBand="1"/>
+      </w:tblPr>
+      <w:tblGrid>
+        <w:gridCol w:w="2254"/>
+        <w:gridCol w:w="2254"/>
+        <w:gridCol w:w="2254"/>
+        <w:gridCol w:w="2254"/>
+      </w:tblGrid>
+      <w:tr>
+        <w:tc>
+          <w:tcPr>
+            <w:tcW w:w="2254" w:type="dxa"/>
+          </w:tcPr>
+          <w:p>
+            <w:r>
+              <w:t>Requirement ID</w:t>
+            </w:r>
+          </w:p>
+        </w:tc>
+        <w:tc>
+          <w:tcPr>
+            <w:tcW w:w="2254" w:type="dxa"/>
+          </w:tcPr>
+          <w:p>
+            <w:r>
+              <w:t>REQ_00</w:t>
+            </w:r>
+            <w:r>
+              <w:t>2</w:t>
+            </w:r>
+          </w:p>
+        </w:tc>
+        <w:tc>
+          <w:tcPr>
+            <w:tcW w:w="2254" w:type="dxa"/>
+          </w:tcPr>
+          <w:p>
+            <w:r>
+              <w:t>Version</w:t>
+            </w:r>
+          </w:p>
+        </w:tc>
+        <w:tc>
+          <w:tcPr>
+            <w:tcW w:w="2254" w:type="dxa"/>
+          </w:tcPr>
+          <w:p>
+            <w:r>
+              <w:t>1.0</w:t>
+            </w:r>
+          </w:p>
+        </w:tc>
+      </w:tr>
+      <w:tr>
+        <w:tc>
+          <w:tcPr>
+            <w:tcW w:w="2254" w:type="dxa"/>
+          </w:tcPr>
+          <w:p>
+            <w:r>
+              <w:t>Item</w:t>
+            </w:r>
+          </w:p>
+        </w:tc>
+        <w:tc>
+          <w:tcPr>
+            <w:tcW w:w="6762" w:type="dxa"/>
+            <w:gridSpan w:val="3"/>
+          </w:tcPr>
+          <w:p>
+            <w:r>
+              <w:t>Set Preferences (User Profile)</w:t>
+            </w:r>
+          </w:p>
+        </w:tc>
+      </w:tr>
+      <w:tr>
+        <w:tc>
+          <w:tcPr>
+            <w:tcW w:w="2254" w:type="dxa"/>
+          </w:tcPr>
+          <w:p>
+            <w:r>
+              <w:t>Description</w:t>
+            </w:r>
+          </w:p>
+        </w:tc>
+        <w:tc>
+          <w:tcPr>
+            <w:tcW w:w="6762" w:type="dxa"/>
+            <w:gridSpan w:val="3"/>
+          </w:tcPr>
+          <w:p>
+            <w:r>
+              <w:t>Allows users to customize profile settings (vehicle info, seat availability).</w:t>
+            </w:r>
+          </w:p>
+        </w:tc>
+      </w:tr>
+      <w:tr>
+        <w:tc>
+          <w:tcPr>
+            <w:tcW w:w="2254" w:type="dxa"/>
+          </w:tcPr>
+          <w:p>
+            <w:r>
+              <w:t>Purpose</w:t>
+            </w:r>
+          </w:p>
+        </w:tc>
+        <w:tc>
+          <w:tcPr>
+            <w:tcW w:w="6762" w:type="dxa"/>
+            <w:gridSpan w:val="3"/>
+          </w:tcPr>
+          <w:p>
+            <w:r>
+              <w:t>Personalize ride-sharing preferences.</w:t>
+            </w:r>
+          </w:p>
+        </w:tc>
+      </w:tr>
+      <w:tr>
+        <w:tc>
+          <w:tcPr>
+            <w:tcW w:w="2254" w:type="dxa"/>
+          </w:tcPr>
+          <w:p>
+            <w:r>
+              <w:t>Format</w:t>
+            </w:r>
+          </w:p>
+        </w:tc>
+        <w:tc>
+          <w:tcPr>
+            <w:tcW w:w="2254" w:type="dxa"/>
+          </w:tcPr>
+          <w:p>
+            <w:r>
+              <w:t>Mobile</w:t>
+            </w:r>
+          </w:p>
+        </w:tc>
+        <w:tc>
+          <w:tcPr>
+            <w:tcW w:w="2254" w:type="dxa"/>
+          </w:tcPr>
+          <w:p>
+            <w:r>
+              <w:t>Valid Range</w:t>
+            </w:r>
+          </w:p>
+        </w:tc>
+        <w:tc>
+          <w:tcPr>
+            <w:tcW w:w="2254" w:type="dxa"/>
+          </w:tcPr>
+          <w:p>
+            <w:r>
+              <w:t>Text, dropdowns</w:t>
+            </w:r>
+          </w:p>
+        </w:tc>
+      </w:tr>
+      <w:tr>
+        <w:tc>
+          <w:tcPr>
+            <w:tcW w:w="2254" w:type="dxa"/>
+          </w:tcPr>
+          <w:p>
+            <w:r>
+              <w:t>Related I/O</w:t>
+            </w:r>
+          </w:p>
+        </w:tc>
+        <w:tc>
+          <w:tcPr>
+            <w:tcW w:w="6762" w:type="dxa"/>
+            <w:gridSpan w:val="3"/>
+          </w:tcPr>
+          <w:p>
+            <w:r>
+              <w:t>Profile info input/output</w:t>
+            </w:r>
+          </w:p>
+        </w:tc>
+      </w:tr>
+      <w:tr>
+        <w:tc>
+          <w:tcPr>
+            <w:tcW w:w="2254" w:type="dxa"/>
+          </w:tcPr>
+          <w:p>
+            <w:r>
+              <w:t>Author</w:t>
+            </w:r>
+          </w:p>
+        </w:tc>
+        <w:tc>
+          <w:tcPr>
+            <w:tcW w:w="6762" w:type="dxa"/>
+            <w:gridSpan w:val="3"/>
+          </w:tcPr>
+          <w:p>
+            <w:r>
+              <w:t>Low Mun Kit</w:t>
+            </w:r>
+          </w:p>
+        </w:tc>
+      </w:tr>
+    </w:tbl>
+    <w:p/>
+    <w:tbl>
+      <w:tblPr>
+        <w:tblStyle w:val="TableGrid"/>
+        <w:tblW w:w="0" w:type="auto"/>
+        <w:tblLook w:val="04A0" w:firstRow="1" w:lastRow="0" w:firstColumn="1" w:lastColumn="0" w:noHBand="0" w:noVBand="1"/>
+      </w:tblPr>
+      <w:tblGrid>
+        <w:gridCol w:w="2254"/>
+        <w:gridCol w:w="2254"/>
+        <w:gridCol w:w="2254"/>
+        <w:gridCol w:w="2254"/>
+      </w:tblGrid>
+      <w:tr>
+        <w:tc>
+          <w:tcPr>
+            <w:tcW w:w="2254" w:type="dxa"/>
+          </w:tcPr>
+          <w:p>
+            <w:r>
+              <w:t>Requirement ID</w:t>
+            </w:r>
+          </w:p>
+        </w:tc>
+        <w:tc>
+          <w:tcPr>
+            <w:tcW w:w="2254" w:type="dxa"/>
+          </w:tcPr>
+          <w:p>
+            <w:r>
+              <w:t>REQ_00</w:t>
+            </w:r>
+            <w:r>
+              <w:t>3</w:t>
+            </w:r>
+          </w:p>
+        </w:tc>
+        <w:tc>
+          <w:tcPr>
+            <w:tcW w:w="2254" w:type="dxa"/>
+          </w:tcPr>
+          <w:p>
+            <w:r>
+              <w:t>Version</w:t>
+            </w:r>
+          </w:p>
+        </w:tc>
+        <w:tc>
+          <w:tcPr>
+            <w:tcW w:w="2254" w:type="dxa"/>
+          </w:tcPr>
+          <w:p>
+            <w:r>
+              <w:t>1.0</w:t>
+            </w:r>
+          </w:p>
+        </w:tc>
+      </w:tr>
+      <w:tr>
+        <w:tc>
+          <w:tcPr>
+            <w:tcW w:w="2254" w:type="dxa"/>
+          </w:tcPr>
+          <w:p>
+            <w:r>
+              <w:t>Item</w:t>
+            </w:r>
+          </w:p>
+        </w:tc>
+        <w:tc>
+          <w:tcPr>
+            <w:tcW w:w="6762" w:type="dxa"/>
+            <w:gridSpan w:val="3"/>
+          </w:tcPr>
+          <w:p>
+            <w:r>
+              <w:t>Create Rides</w:t>
+            </w:r>
+          </w:p>
+        </w:tc>
+      </w:tr>
+      <w:tr>
+        <w:tc>
+          <w:tcPr>
+            <w:tcW w:w="2254" w:type="dxa"/>
+          </w:tcPr>
+          <w:p>
+            <w:r>
+              <w:t>Description</w:t>
+            </w:r>
+          </w:p>
+        </w:tc>
+        <w:tc>
+          <w:tcPr>
+            <w:tcW w:w="6762" w:type="dxa"/>
+            <w:gridSpan w:val="3"/>
+          </w:tcPr>
+          <w:p>
+            <w:r>
+              <w:t>Enables users to post new ride listings.</w:t>
+            </w:r>
+          </w:p>
+        </w:tc>
+      </w:tr>
+      <w:tr>
+        <w:tc>
+          <w:tcPr>
+            <w:tcW w:w="2254" w:type="dxa"/>
+          </w:tcPr>
+          <w:p>
+            <w:r>
+              <w:t>Purpose</w:t>
+            </w:r>
+          </w:p>
+        </w:tc>
+        <w:tc>
+          <w:tcPr>
+            <w:tcW w:w="6762" w:type="dxa"/>
+            <w:gridSpan w:val="3"/>
+          </w:tcPr>
+          <w:p>
+            <w:r>
+              <w:t>Facilitate carpool coordination.</w:t>
+            </w:r>
+          </w:p>
+        </w:tc>
+      </w:tr>
+      <w:tr>
+        <w:tc>
+          <w:tcPr>
+            <w:tcW w:w="2254" w:type="dxa"/>
+          </w:tcPr>
+          <w:p>
+            <w:r>
+              <w:lastRenderedPageBreak/>
+              <w:t>Format</w:t>
+            </w:r>
+          </w:p>
+        </w:tc>
+        <w:tc>
+          <w:tcPr>
+            <w:tcW w:w="2254" w:type="dxa"/>
+          </w:tcPr>
+          <w:p>
+            <w:r>
+              <w:t>Form with date/time pickers and dropdowns</w:t>
+            </w:r>
+          </w:p>
+        </w:tc>
+        <w:tc>
+          <w:tcPr>
+            <w:tcW w:w="2254" w:type="dxa"/>
+          </w:tcPr>
+          <w:p>
+            <w:r>
+              <w:t>Valid Range</w:t>
+            </w:r>
+          </w:p>
+        </w:tc>
+        <w:tc>
+          <w:tcPr>
+            <w:tcW w:w="2254" w:type="dxa"/>
+          </w:tcPr>
+          <w:p>
+            <w:r>
+              <w:t>Logical inputs only</w:t>
+            </w:r>
+          </w:p>
+        </w:tc>
+      </w:tr>
+      <w:tr>
+        <w:tc>
+          <w:tcPr>
+            <w:tcW w:w="2254" w:type="dxa"/>
+          </w:tcPr>
+          <w:p>
+            <w:r>
+              <w:t>Related I/O</w:t>
+            </w:r>
+          </w:p>
+        </w:tc>
+        <w:tc>
+          <w:tcPr>
+            <w:tcW w:w="6762" w:type="dxa"/>
+            <w:gridSpan w:val="3"/>
+          </w:tcPr>
+          <w:p>
+            <w:r>
+              <w:t>Ride form input, ride summary output</w:t>
+            </w:r>
+          </w:p>
+        </w:tc>
+      </w:tr>
+      <w:tr>
+        <w:tc>
+          <w:tcPr>
+            <w:tcW w:w="2254" w:type="dxa"/>
+          </w:tcPr>
+          <w:p>
+            <w:r>
+              <w:t>Author</w:t>
+            </w:r>
+          </w:p>
+        </w:tc>
+        <w:tc>
+          <w:tcPr>
+            <w:tcW w:w="6762" w:type="dxa"/>
+            <w:gridSpan w:val="3"/>
+          </w:tcPr>
+          <w:p>
+            <w:r>
+              <w:t>Low Mun Kit</w:t>
+            </w:r>
+          </w:p>
+        </w:tc>
+      </w:tr>
+    </w:tbl>
+    <w:p/>
+    <w:tbl>
+      <w:tblPr>
+        <w:tblStyle w:val="TableGrid"/>
+        <w:tblW w:w="0" w:type="auto"/>
+        <w:tblLook w:val="04A0" w:firstRow="1" w:lastRow="0" w:firstColumn="1" w:lastColumn="0" w:noHBand="0" w:noVBand="1"/>
+      </w:tblPr>
+      <w:tblGrid>
+        <w:gridCol w:w="2254"/>
+        <w:gridCol w:w="2254"/>
+        <w:gridCol w:w="2254"/>
+        <w:gridCol w:w="2254"/>
+      </w:tblGrid>
+      <w:tr>
+        <w:tc>
+          <w:tcPr>
+            <w:tcW w:w="2254" w:type="dxa"/>
+          </w:tcPr>
+          <w:p>
+            <w:r>
+              <w:t>Requirement ID</w:t>
+            </w:r>
+          </w:p>
+        </w:tc>
+        <w:tc>
+          <w:tcPr>
+            <w:tcW w:w="2254" w:type="dxa"/>
+          </w:tcPr>
+          <w:p>
+            <w:r>
+              <w:t>REQ_00</w:t>
+            </w:r>
+            <w:r>
+              <w:t>4</w:t>
+            </w:r>
+          </w:p>
+        </w:tc>
+        <w:tc>
+          <w:tcPr>
+            <w:tcW w:w="2254" w:type="dxa"/>
+          </w:tcPr>
+          <w:p>
+            <w:r>
+              <w:t>Version</w:t>
+            </w:r>
+          </w:p>
+        </w:tc>
+        <w:tc>
+          <w:tcPr>
+            <w:tcW w:w="2254" w:type="dxa"/>
+          </w:tcPr>
+          <w:p>
+            <w:r>
+              <w:t>1.0</w:t>
+            </w:r>
+          </w:p>
+        </w:tc>
+      </w:tr>
+      <w:tr>
+        <w:tc>
+          <w:tcPr>
+            <w:tcW w:w="2254" w:type="dxa"/>
+          </w:tcPr>
+          <w:p>
+            <w:r>
+              <w:t>Item</w:t>
+            </w:r>
+          </w:p>
+        </w:tc>
+        <w:tc>
+          <w:tcPr>
+            <w:tcW w:w="6762" w:type="dxa"/>
+            <w:gridSpan w:val="3"/>
+          </w:tcPr>
+          <w:p>
+            <w:r>
+              <w:t>Review Drivers</w:t>
+            </w:r>
+          </w:p>
+        </w:tc>
+      </w:tr>
+      <w:tr>
+        <w:tc>
+          <w:tcPr>
+            <w:tcW w:w="2254" w:type="dxa"/>
+          </w:tcPr>
+          <w:p>
+            <w:r>
+              <w:t>Description</w:t>
+            </w:r>
+          </w:p>
+        </w:tc>
+        <w:tc>
+          <w:tcPr>
+            <w:tcW w:w="6762" w:type="dxa"/>
+            <w:gridSpan w:val="3"/>
+          </w:tcPr>
+          <w:p>
+            <w:r>
+              <w:t>Allows passengers to leave feedback and ratings.</w:t>
+            </w:r>
+          </w:p>
+        </w:tc>
+      </w:tr>
+      <w:tr>
+        <w:tc>
+          <w:tcPr>
+            <w:tcW w:w="2254" w:type="dxa"/>
+          </w:tcPr>
+          <w:p>
+            <w:r>
+              <w:t>Purpose</w:t>
+            </w:r>
+          </w:p>
+        </w:tc>
+        <w:tc>
+          <w:tcPr>
+            <w:tcW w:w="6762" w:type="dxa"/>
+            <w:gridSpan w:val="3"/>
+          </w:tcPr>
+          <w:p>
+            <w:r>
+              <w:t>Improve ride safety and quality.</w:t>
+            </w:r>
+          </w:p>
+        </w:tc>
+      </w:tr>
+      <w:tr>
+        <w:tc>
+          <w:tcPr>
+            <w:tcW w:w="2254" w:type="dxa"/>
+          </w:tcPr>
+          <w:p>
+            <w:r>
+              <w:t>Format</w:t>
+            </w:r>
+          </w:p>
+        </w:tc>
+        <w:tc>
+          <w:tcPr>
+            <w:tcW w:w="2254" w:type="dxa"/>
+          </w:tcPr>
+          <w:p>
+            <w:r>
+              <w:t>Rating stars + comments</w:t>
+            </w:r>
+          </w:p>
+        </w:tc>
+        <w:tc>
+          <w:tcPr>
+            <w:tcW w:w="2254" w:type="dxa"/>
+          </w:tcPr>
+          <w:p>
+            <w:r>
+              <w:t>Valid Range</w:t>
+            </w:r>
+          </w:p>
+        </w:tc>
+        <w:tc>
+          <w:tcPr>
+            <w:tcW w:w="2254" w:type="dxa"/>
+          </w:tcPr>
+          <w:p>
+            <w:r>
+              <w:t>1–5 stars</w:t>
+            </w:r>
+          </w:p>
+        </w:tc>
+      </w:tr>
+      <w:tr>
+        <w:tc>
+          <w:tcPr>
+            <w:tcW w:w="2254" w:type="dxa"/>
+          </w:tcPr>
+          <w:p>
+            <w:r>
+              <w:t>Related I/O</w:t>
+            </w:r>
+          </w:p>
+        </w:tc>
+        <w:tc>
+          <w:tcPr>
+            <w:tcW w:w="6762" w:type="dxa"/>
+            <w:gridSpan w:val="3"/>
+          </w:tcPr>
+          <w:p>
+            <w:r>
+              <w:t>Ride log input, rating display output</w:t>
+            </w:r>
+          </w:p>
+        </w:tc>
+      </w:tr>
+      <w:tr>
+        <w:tc>
+          <w:tcPr>
+            <w:tcW w:w="2254" w:type="dxa"/>
+          </w:tcPr>
+          <w:p>
+            <w:r>
+              <w:t>Author</w:t>
+            </w:r>
+          </w:p>
+        </w:tc>
+        <w:tc>
+          <w:tcPr>
+            <w:tcW w:w="6762" w:type="dxa"/>
+            <w:gridSpan w:val="3"/>
+          </w:tcPr>
+          <w:p>
+            <w:r>
+              <w:t>Low Mun Kit</w:t>
+            </w:r>
+          </w:p>
+        </w:tc>
+      </w:tr>
+    </w:tbl>
+    <w:p/>
+    <w:tbl>
+      <w:tblPr>
+        <w:tblStyle w:val="TableGrid"/>
+        <w:tblW w:w="0" w:type="auto"/>
+        <w:tblLook w:val="04A0" w:firstRow="1" w:lastRow="0" w:firstColumn="1" w:lastColumn="0" w:noHBand="0" w:noVBand="1"/>
+      </w:tblPr>
+      <w:tblGrid>
+        <w:gridCol w:w="2254"/>
+        <w:gridCol w:w="2254"/>
+        <w:gridCol w:w="2254"/>
+        <w:gridCol w:w="2254"/>
+      </w:tblGrid>
+      <w:tr>
+        <w:tc>
+          <w:tcPr>
+            <w:tcW w:w="2254" w:type="dxa"/>
+          </w:tcPr>
+          <w:p>
+            <w:r>
+              <w:t>Requirement ID</w:t>
+            </w:r>
+          </w:p>
+        </w:tc>
+        <w:tc>
+          <w:tcPr>
+            <w:tcW w:w="2254" w:type="dxa"/>
+          </w:tcPr>
+          <w:p>
+            <w:r>
+              <w:t>REQ_00</w:t>
+            </w:r>
+            <w:r>
+              <w:t>5</w:t>
+            </w:r>
+          </w:p>
+        </w:tc>
+        <w:tc>
+          <w:tcPr>
+            <w:tcW w:w="2254" w:type="dxa"/>
+          </w:tcPr>
+          <w:p>
+            <w:r>
+              <w:t>Version</w:t>
+            </w:r>
+          </w:p>
+        </w:tc>
+        <w:tc>
+          <w:tcPr>
+            <w:tcW w:w="2254" w:type="dxa"/>
+          </w:tcPr>
+          <w:p>
+            <w:r>
+              <w:t>1.0</w:t>
+            </w:r>
+          </w:p>
+        </w:tc>
+      </w:tr>
+      <w:tr>
+        <w:tc>
+          <w:tcPr>
+            <w:tcW w:w="2254" w:type="dxa"/>
+          </w:tcPr>
+          <w:p>
+            <w:r>
+              <w:t>Item</w:t>
+            </w:r>
+          </w:p>
+        </w:tc>
+        <w:tc>
+          <w:tcPr>
+            <w:tcW w:w="6762" w:type="dxa"/>
+            <w:gridSpan w:val="3"/>
+          </w:tcPr>
+          <w:p>
+            <w:r>
+              <w:t>Manage Rides</w:t>
+            </w:r>
+          </w:p>
+        </w:tc>
+      </w:tr>
+      <w:tr>
+        <w:tc>
+          <w:tcPr>
+            <w:tcW w:w="2254" w:type="dxa"/>
+          </w:tcPr>
+          <w:p>
+            <w:r>
+              <w:t>Description</w:t>
+            </w:r>
+          </w:p>
+        </w:tc>
+        <w:tc>
+          <w:tcPr>
+            <w:tcW w:w="6762" w:type="dxa"/>
+            <w:gridSpan w:val="3"/>
+          </w:tcPr>
+          <w:p>
+            <w:r>
+              <w:t>Users can edit or cancel their scheduled rides.</w:t>
+            </w:r>
+          </w:p>
+        </w:tc>
+      </w:tr>
+      <w:tr>
+        <w:tc>
+          <w:tcPr>
+            <w:tcW w:w="2254" w:type="dxa"/>
+          </w:tcPr>
+          <w:p>
+            <w:r>
+              <w:t>Purpose</w:t>
+            </w:r>
+          </w:p>
+        </w:tc>
+        <w:tc>
+          <w:tcPr>
+            <w:tcW w:w="6762" w:type="dxa"/>
+            <w:gridSpan w:val="3"/>
+          </w:tcPr>
+          <w:p>
+            <w:r>
+              <w:t>Allow real-time ride management.</w:t>
+            </w:r>
+          </w:p>
+        </w:tc>
+      </w:tr>
+      <w:tr>
+        <w:tc>
+          <w:tcPr>
+            <w:tcW w:w="2254" w:type="dxa"/>
+          </w:tcPr>
+          <w:p>
+            <w:r>
+              <w:t>Format</w:t>
+            </w:r>
+          </w:p>
+        </w:tc>
+        <w:tc>
+          <w:tcPr>
+            <w:tcW w:w="2254" w:type="dxa"/>
+          </w:tcPr>
+          <w:p>
+            <w:r>
+              <w:t>Buttons and toggles</w:t>
+            </w:r>
+          </w:p>
+        </w:tc>
+        <w:tc>
+          <w:tcPr>
+            <w:tcW w:w="2254" w:type="dxa"/>
+          </w:tcPr>
+          <w:p>
+            <w:r>
+              <w:t>Valid Range</w:t>
+            </w:r>
+          </w:p>
+        </w:tc>
+        <w:tc>
+          <w:tcPr>
+            <w:tcW w:w="2254" w:type="dxa"/>
+          </w:tcPr>
+          <w:p>
+            <w:r>
+              <w:t>Scheduled rides only</w:t>
+            </w:r>
+          </w:p>
+        </w:tc>
+      </w:tr>
+      <w:tr>
+        <w:tc>
+          <w:tcPr>
+            <w:tcW w:w="2254" w:type="dxa"/>
+          </w:tcPr>
+          <w:p>
+            <w:r>
+              <w:t>Related I/O</w:t>
+            </w:r>
+          </w:p>
+        </w:tc>
+        <w:tc>
+          <w:tcPr>
+            <w:tcW w:w="6762" w:type="dxa"/>
+            <w:gridSpan w:val="3"/>
+          </w:tcPr>
+          <w:p>
+            <w:r>
+              <w:t>Ride list input/output</w:t>
+            </w:r>
+          </w:p>
+        </w:tc>
+      </w:tr>
+      <w:tr>
+        <w:tc>
+          <w:tcPr>
+            <w:tcW w:w="2254" w:type="dxa"/>
+          </w:tcPr>
+          <w:p>
+            <w:r>
+              <w:t>Author</w:t>
+            </w:r>
+          </w:p>
+        </w:tc>
+        <w:tc>
+          <w:tcPr>
+            <w:tcW w:w="6762" w:type="dxa"/>
+            <w:gridSpan w:val="3"/>
+          </w:tcPr>
+          <w:p>
+            <w:r>
+              <w:t>Low Mun Kit</w:t>
+            </w:r>
+          </w:p>
+        </w:tc>
+      </w:tr>
+    </w:tbl>
+    <w:p/>
+    <w:tbl>
+      <w:tblPr>
+        <w:tblStyle w:val="TableGrid"/>
+        <w:tblW w:w="0" w:type="auto"/>
+        <w:tblLook w:val="04A0" w:firstRow="1" w:lastRow="0" w:firstColumn="1" w:lastColumn="0" w:noHBand="0" w:noVBand="1"/>
+      </w:tblPr>
+      <w:tblGrid>
+        <w:gridCol w:w="2254"/>
+        <w:gridCol w:w="2254"/>
+        <w:gridCol w:w="2254"/>
+        <w:gridCol w:w="2254"/>
+      </w:tblGrid>
+      <w:tr>
+        <w:tc>
+          <w:tcPr>
+            <w:tcW w:w="2254" w:type="dxa"/>
+          </w:tcPr>
+          <w:p>
+            <w:r>
+              <w:t>Requirement ID</w:t>
+            </w:r>
+          </w:p>
+        </w:tc>
+        <w:tc>
+          <w:tcPr>
+            <w:tcW w:w="2254" w:type="dxa"/>
+          </w:tcPr>
+          <w:p>
+            <w:r>
+              <w:t>REQ_00</w:t>
+            </w:r>
+            <w:r>
+              <w:t>6</w:t>
+            </w:r>
+          </w:p>
+        </w:tc>
+        <w:tc>
+          <w:tcPr>
+            <w:tcW w:w="2254" w:type="dxa"/>
+          </w:tcPr>
+          <w:p>
+            <w:r>
+              <w:t>Version</w:t>
+            </w:r>
+          </w:p>
+        </w:tc>
+        <w:tc>
+          <w:tcPr>
+            <w:tcW w:w="2254" w:type="dxa"/>
+          </w:tcPr>
+          <w:p>
+            <w:r>
+              <w:t>1.0</w:t>
+            </w:r>
+          </w:p>
+        </w:tc>
+      </w:tr>
+      <w:tr>
+        <w:tc>
+          <w:tcPr>
+            <w:tcW w:w="2254" w:type="dxa"/>
+          </w:tcPr>
+          <w:p>
+            <w:r>
+              <w:t>Item</w:t>
+            </w:r>
+          </w:p>
+        </w:tc>
+        <w:tc>
+          <w:tcPr>
+            <w:tcW w:w="6762" w:type="dxa"/>
+            <w:gridSpan w:val="3"/>
+          </w:tcPr>
+          <w:p>
+            <w:r>
+              <w:t>View Parking Status</w:t>
+            </w:r>
+          </w:p>
+        </w:tc>
+      </w:tr>
+      <w:tr>
+        <w:tc>
+          <w:tcPr>
+            <w:tcW w:w="2254" w:type="dxa"/>
+          </w:tcPr>
+          <w:p>
+            <w:r>
+              <w:t>Description</w:t>
+            </w:r>
+          </w:p>
+        </w:tc>
+        <w:tc>
+          <w:tcPr>
+            <w:tcW w:w="6762" w:type="dxa"/>
+            <w:gridSpan w:val="3"/>
+          </w:tcPr>
+          <w:p>
+            <w:r>
+              <w:t>Provides live parking availability data.</w:t>
+            </w:r>
+          </w:p>
+        </w:tc>
+      </w:tr>
+      <w:tr>
+        <w:tc>
+          <w:tcPr>
+            <w:tcW w:w="2254" w:type="dxa"/>
+          </w:tcPr>
+          <w:p>
+            <w:r>
+              <w:t>Purpose</w:t>
+            </w:r>
+          </w:p>
+        </w:tc>
+        <w:tc>
+          <w:tcPr>
+            <w:tcW w:w="6762" w:type="dxa"/>
+            <w:gridSpan w:val="3"/>
+          </w:tcPr>
+          <w:p>
+            <w:r>
+              <w:t xml:space="preserve">Help users </w:t>
+            </w:r>
+            <w:proofErr w:type="gramStart"/>
+            <w:r>
+              <w:t>plan ahead</w:t>
+            </w:r>
+            <w:proofErr w:type="gramEnd"/>
+            <w:r>
+              <w:t xml:space="preserve"> before arriving on campus.</w:t>
+            </w:r>
+          </w:p>
+        </w:tc>
+      </w:tr>
+      <w:tr>
+        <w:tc>
+          <w:tcPr>
+            <w:tcW w:w="2254" w:type="dxa"/>
+          </w:tcPr>
+          <w:p>
+            <w:r>
+              <w:t>Format</w:t>
+            </w:r>
+          </w:p>
+        </w:tc>
+        <w:tc>
+          <w:tcPr>
+            <w:tcW w:w="2254" w:type="dxa"/>
+          </w:tcPr>
+          <w:p>
+            <w:r>
+              <w:t>Embedded map UI</w:t>
+            </w:r>
+          </w:p>
+        </w:tc>
+        <w:tc>
+          <w:tcPr>
+            <w:tcW w:w="2254" w:type="dxa"/>
+          </w:tcPr>
+          <w:p>
+            <w:r>
+              <w:t>Valid Range</w:t>
+            </w:r>
+          </w:p>
+        </w:tc>
+        <w:tc>
+          <w:tcPr>
+            <w:tcW w:w="2254" w:type="dxa"/>
+          </w:tcPr>
+          <w:p>
+            <w:r>
+              <w:t>Real-time status</w:t>
+            </w:r>
+          </w:p>
+        </w:tc>
+      </w:tr>
+      <w:tr>
+        <w:tc>
+          <w:tcPr>
+            <w:tcW w:w="2254" w:type="dxa"/>
+          </w:tcPr>
+          <w:p>
+            <w:r>
+              <w:t>Related I/O</w:t>
+            </w:r>
+          </w:p>
+        </w:tc>
+        <w:tc>
+          <w:tcPr>
+            <w:tcW w:w="6762" w:type="dxa"/>
+            <w:gridSpan w:val="3"/>
+          </w:tcPr>
+          <w:p>
+            <w:r>
+              <w:t>Parking API feed</w:t>
+            </w:r>
+          </w:p>
+        </w:tc>
+      </w:tr>
+      <w:tr>
+        <w:tc>
+          <w:tcPr>
+            <w:tcW w:w="2254" w:type="dxa"/>
+          </w:tcPr>
+          <w:p>
+            <w:r>
+              <w:t>Author</w:t>
+            </w:r>
+          </w:p>
+        </w:tc>
+        <w:tc>
+          <w:tcPr>
+            <w:tcW w:w="6762" w:type="dxa"/>
+            <w:gridSpan w:val="3"/>
+          </w:tcPr>
+          <w:p>
+            <w:r>
+              <w:t>Low Mun Kit</w:t>
+            </w:r>
+          </w:p>
+        </w:tc>
+      </w:tr>
+    </w:tbl>
+    <w:p/>
+    <w:tbl>
+      <w:tblPr>
+        <w:tblStyle w:val="TableGrid"/>
+        <w:tblW w:w="0" w:type="auto"/>
+        <w:tblLook w:val="04A0" w:firstRow="1" w:lastRow="0" w:firstColumn="1" w:lastColumn="0" w:noHBand="0" w:noVBand="1"/>
+      </w:tblPr>
+      <w:tblGrid>
+        <w:gridCol w:w="2254"/>
+        <w:gridCol w:w="2254"/>
+        <w:gridCol w:w="2254"/>
+        <w:gridCol w:w="2254"/>
+      </w:tblGrid>
+      <w:tr>
+        <w:tc>
+          <w:tcPr>
+            <w:tcW w:w="2254" w:type="dxa"/>
+          </w:tcPr>
+          <w:p>
+            <w:r>
+              <w:t>Requirement ID</w:t>
+            </w:r>
+          </w:p>
+        </w:tc>
+        <w:tc>
+          <w:tcPr>
+            <w:tcW w:w="2254" w:type="dxa"/>
+          </w:tcPr>
+          <w:p>
+            <w:r>
+              <w:t>REQ_00</w:t>
+            </w:r>
+            <w:r>
+              <w:t>7</w:t>
+            </w:r>
+          </w:p>
+        </w:tc>
+        <w:tc>
+          <w:tcPr>
+            <w:tcW w:w="2254" w:type="dxa"/>
+          </w:tcPr>
+          <w:p>
+            <w:r>
+              <w:t>Version</w:t>
+            </w:r>
+          </w:p>
+        </w:tc>
+        <w:tc>
+          <w:tcPr>
+            <w:tcW w:w="2254" w:type="dxa"/>
+          </w:tcPr>
+          <w:p>
+            <w:r>
+              <w:t>1.0</w:t>
+            </w:r>
+          </w:p>
+        </w:tc>
+      </w:tr>
+      <w:tr>
+        <w:tc>
+          <w:tcPr>
+            <w:tcW w:w="2254" w:type="dxa"/>
+          </w:tcPr>
+          <w:p>
+            <w:r>
+              <w:t>Item</w:t>
+            </w:r>
+          </w:p>
+        </w:tc>
+        <w:tc>
+          <w:tcPr>
+            <w:tcW w:w="6762" w:type="dxa"/>
+            <w:gridSpan w:val="3"/>
+          </w:tcPr>
+          <w:p>
+            <w:r>
+              <w:t>Book Parking</w:t>
+            </w:r>
+          </w:p>
+        </w:tc>
+      </w:tr>
+      <w:tr>
+        <w:tc>
+          <w:tcPr>
+            <w:tcW w:w="2254" w:type="dxa"/>
+          </w:tcPr>
+          <w:p>
+            <w:r>
+              <w:t>Description</w:t>
+            </w:r>
+          </w:p>
+        </w:tc>
+        <w:tc>
+          <w:tcPr>
+            <w:tcW w:w="6762" w:type="dxa"/>
+            <w:gridSpan w:val="3"/>
+          </w:tcPr>
+          <w:p>
+            <w:r>
+              <w:t>Users can reserve parking slots based on ride status.</w:t>
+            </w:r>
+          </w:p>
+        </w:tc>
+      </w:tr>
+      <w:tr>
+        <w:tc>
+          <w:tcPr>
+            <w:tcW w:w="2254" w:type="dxa"/>
+          </w:tcPr>
+          <w:p>
+            <w:r>
+              <w:t>Purpose</w:t>
+            </w:r>
+          </w:p>
+        </w:tc>
+        <w:tc>
+          <w:tcPr>
+            <w:tcW w:w="6762" w:type="dxa"/>
+            <w:gridSpan w:val="3"/>
+          </w:tcPr>
+          <w:p>
+            <w:r>
+              <w:t>Ensure parking is available for drivers.</w:t>
+            </w:r>
+          </w:p>
+        </w:tc>
+      </w:tr>
+      <w:tr>
+        <w:tc>
+          <w:tcPr>
+            <w:tcW w:w="2254" w:type="dxa"/>
+          </w:tcPr>
+          <w:p>
+            <w:r>
+              <w:t>Format</w:t>
+            </w:r>
+          </w:p>
+        </w:tc>
+        <w:tc>
+          <w:tcPr>
+            <w:tcW w:w="2254" w:type="dxa"/>
+          </w:tcPr>
+          <w:p>
+            <w:r>
+              <w:t>Form with calendar</w:t>
+            </w:r>
+          </w:p>
+        </w:tc>
+        <w:tc>
+          <w:tcPr>
+            <w:tcW w:w="2254" w:type="dxa"/>
+          </w:tcPr>
+          <w:p>
+            <w:r>
+              <w:t>Valid Range</w:t>
+            </w:r>
+          </w:p>
+        </w:tc>
+        <w:tc>
+          <w:tcPr>
+            <w:tcW w:w="2254" w:type="dxa"/>
+          </w:tcPr>
+          <w:p>
+            <w:r>
+              <w:t>Available time slots</w:t>
+            </w:r>
+          </w:p>
+        </w:tc>
+      </w:tr>
+      <w:tr>
+        <w:tc>
+          <w:tcPr>
+            <w:tcW w:w="2254" w:type="dxa"/>
+          </w:tcPr>
+          <w:p>
+            <w:r>
+              <w:t>Related I/O</w:t>
+            </w:r>
+          </w:p>
+        </w:tc>
+        <w:tc>
+          <w:tcPr>
+            <w:tcW w:w="6762" w:type="dxa"/>
+            <w:gridSpan w:val="3"/>
+          </w:tcPr>
+          <w:p>
+            <w:r>
+              <w:t>Parking system input/output</w:t>
+            </w:r>
+          </w:p>
+        </w:tc>
+      </w:tr>
+      <w:tr>
+        <w:tc>
+          <w:tcPr>
+            <w:tcW w:w="2254" w:type="dxa"/>
+          </w:tcPr>
+          <w:p>
+            <w:r>
+              <w:t>Author</w:t>
+            </w:r>
+          </w:p>
+        </w:tc>
+        <w:tc>
+          <w:tcPr>
+            <w:tcW w:w="6762" w:type="dxa"/>
+            <w:gridSpan w:val="3"/>
+          </w:tcPr>
+          <w:p>
+            <w:r>
+              <w:t>Low Mun Kit</w:t>
+            </w:r>
+          </w:p>
+        </w:tc>
+      </w:tr>
+    </w:tbl>
+    <w:p/>
+    <w:p>
+      <w:r>
+        <w:t>Admin:</w:t>
+      </w:r>
+    </w:p>
+    <w:tbl>
+      <w:tblPr>
+        <w:tblStyle w:val="TableGrid"/>
+        <w:tblW w:w="0" w:type="auto"/>
+        <w:tblLook w:val="04A0" w:firstRow="1" w:lastRow="0" w:firstColumn="1" w:lastColumn="0" w:noHBand="0" w:noVBand="1"/>
+      </w:tblPr>
+      <w:tblGrid>
+        <w:gridCol w:w="2254"/>
+        <w:gridCol w:w="2254"/>
+        <w:gridCol w:w="2254"/>
+        <w:gridCol w:w="2254"/>
+      </w:tblGrid>
+      <w:tr>
+        <w:tc>
+          <w:tcPr>
+            <w:tcW w:w="2254" w:type="dxa"/>
+          </w:tcPr>
+          <w:p>
+            <w:r>
+              <w:t>Requirement ID</w:t>
+            </w:r>
+          </w:p>
+        </w:tc>
+        <w:tc>
+          <w:tcPr>
+            <w:tcW w:w="2254" w:type="dxa"/>
+          </w:tcPr>
+          <w:p>
+            <w:r>
+              <w:t>REQ_00</w:t>
+            </w:r>
+            <w:r>
+              <w:t>8</w:t>
+            </w:r>
+          </w:p>
+        </w:tc>
+        <w:tc>
+          <w:tcPr>
+            <w:tcW w:w="2254" w:type="dxa"/>
+          </w:tcPr>
+          <w:p>
+            <w:r>
+              <w:t>Version</w:t>
+            </w:r>
+          </w:p>
+        </w:tc>
+        <w:tc>
+          <w:tcPr>
+            <w:tcW w:w="2254" w:type="dxa"/>
+          </w:tcPr>
+          <w:p>
+            <w:r>
+              <w:t>1.0</w:t>
+            </w:r>
+          </w:p>
+        </w:tc>
+      </w:tr>
+      <w:tr>
+        <w:tc>
+          <w:tcPr>
+            <w:tcW w:w="2254" w:type="dxa"/>
+          </w:tcPr>
+          <w:p>
+            <w:r>
+              <w:lastRenderedPageBreak/>
+              <w:t>Item</w:t>
+            </w:r>
+          </w:p>
+        </w:tc>
+        <w:tc>
+          <w:tcPr>
+            <w:tcW w:w="6762" w:type="dxa"/>
+            <w:gridSpan w:val="3"/>
+          </w:tcPr>
+          <w:p>
+            <w:r>
+              <w:t>Approve Rides</w:t>
+            </w:r>
+          </w:p>
+        </w:tc>
+      </w:tr>
+      <w:tr>
+        <w:tc>
+          <w:tcPr>
+            <w:tcW w:w="2254" w:type="dxa"/>
+          </w:tcPr>
+          <w:p>
+            <w:r>
+              <w:t>Description</w:t>
+            </w:r>
+          </w:p>
+        </w:tc>
+        <w:tc>
+          <w:tcPr>
+            <w:tcW w:w="6762" w:type="dxa"/>
+            <w:gridSpan w:val="3"/>
+          </w:tcPr>
+          <w:p>
+            <w:r>
+              <w:t>Admin can review and approve/reject posted rides.</w:t>
+            </w:r>
+          </w:p>
+        </w:tc>
+      </w:tr>
+      <w:tr>
+        <w:tc>
+          <w:tcPr>
+            <w:tcW w:w="2254" w:type="dxa"/>
+          </w:tcPr>
+          <w:p>
+            <w:r>
+              <w:t>Purpose</w:t>
+            </w:r>
+          </w:p>
+        </w:tc>
+        <w:tc>
+          <w:tcPr>
+            <w:tcW w:w="6762" w:type="dxa"/>
+            <w:gridSpan w:val="3"/>
+          </w:tcPr>
+          <w:p>
+            <w:r>
+              <w:t>Maintain control and ensure rule compliance.</w:t>
+            </w:r>
+          </w:p>
+        </w:tc>
+      </w:tr>
+      <w:tr>
+        <w:tc>
+          <w:tcPr>
+            <w:tcW w:w="2254" w:type="dxa"/>
+          </w:tcPr>
+          <w:p>
+            <w:r>
+              <w:t>Format</w:t>
+            </w:r>
+          </w:p>
+        </w:tc>
+        <w:tc>
+          <w:tcPr>
+            <w:tcW w:w="2254" w:type="dxa"/>
+          </w:tcPr>
+          <w:p>
+            <w:r>
+              <w:t>Admin dashboard</w:t>
+            </w:r>
+          </w:p>
+        </w:tc>
+        <w:tc>
+          <w:tcPr>
+            <w:tcW w:w="2254" w:type="dxa"/>
+          </w:tcPr>
+          <w:p>
+            <w:r>
+              <w:t>Valid Range</w:t>
+            </w:r>
+          </w:p>
+        </w:tc>
+        <w:tc>
+          <w:tcPr>
+            <w:tcW w:w="2254" w:type="dxa"/>
+          </w:tcPr>
+          <w:p>
+            <w:r>
+              <w:t>Approved/pending</w:t>
+            </w:r>
+          </w:p>
+        </w:tc>
+      </w:tr>
+      <w:tr>
+        <w:tc>
+          <w:tcPr>
+            <w:tcW w:w="2254" w:type="dxa"/>
+          </w:tcPr>
+          <w:p>
+            <w:r>
+              <w:t>Related I/O</w:t>
+            </w:r>
+          </w:p>
+        </w:tc>
+        <w:tc>
+          <w:tcPr>
+            <w:tcW w:w="6762" w:type="dxa"/>
+            <w:gridSpan w:val="3"/>
+          </w:tcPr>
+          <w:p>
+            <w:r>
+              <w:t>Ride database input/output</w:t>
+            </w:r>
+          </w:p>
+        </w:tc>
+      </w:tr>
+      <w:tr>
+        <w:tc>
+          <w:tcPr>
+            <w:tcW w:w="2254" w:type="dxa"/>
+          </w:tcPr>
+          <w:p>
+            <w:r>
+              <w:t>Author</w:t>
+            </w:r>
+          </w:p>
+        </w:tc>
+        <w:tc>
+          <w:tcPr>
+            <w:tcW w:w="6762" w:type="dxa"/>
+            <w:gridSpan w:val="3"/>
+          </w:tcPr>
+          <w:p>
+            <w:r>
+              <w:t>Low Mun Kit</w:t>
+            </w:r>
+          </w:p>
+        </w:tc>
+      </w:tr>
+    </w:tbl>
+    <w:p/>
+    <w:tbl>
+      <w:tblPr>
+        <w:tblStyle w:val="TableGrid"/>
+        <w:tblW w:w="0" w:type="auto"/>
+        <w:tblLook w:val="04A0" w:firstRow="1" w:lastRow="0" w:firstColumn="1" w:lastColumn="0" w:noHBand="0" w:noVBand="1"/>
+      </w:tblPr>
+      <w:tblGrid>
+        <w:gridCol w:w="2254"/>
+        <w:gridCol w:w="2254"/>
+        <w:gridCol w:w="2254"/>
+        <w:gridCol w:w="2254"/>
+      </w:tblGrid>
+      <w:tr>
+        <w:tc>
+          <w:tcPr>
+            <w:tcW w:w="2254" w:type="dxa"/>
+          </w:tcPr>
+          <w:p>
+            <w:r>
+              <w:t>Requirement ID</w:t>
+            </w:r>
+          </w:p>
+        </w:tc>
+        <w:tc>
+          <w:tcPr>
+            <w:tcW w:w="2254" w:type="dxa"/>
+          </w:tcPr>
+          <w:p>
+            <w:r>
+              <w:t>REQ_00</w:t>
+            </w:r>
+            <w:r>
+              <w:t>9</w:t>
+            </w:r>
+          </w:p>
+        </w:tc>
+        <w:tc>
+          <w:tcPr>
+            <w:tcW w:w="2254" w:type="dxa"/>
+          </w:tcPr>
+          <w:p>
+            <w:r>
+              <w:t>Version</w:t>
+            </w:r>
+          </w:p>
+        </w:tc>
+        <w:tc>
+          <w:tcPr>
+            <w:tcW w:w="2254" w:type="dxa"/>
+          </w:tcPr>
+          <w:p>
+            <w:r>
+              <w:t>1.0</w:t>
+            </w:r>
+          </w:p>
+        </w:tc>
+      </w:tr>
+      <w:tr>
+        <w:tc>
+          <w:tcPr>
+            <w:tcW w:w="2254" w:type="dxa"/>
+          </w:tcPr>
+          <w:p>
+            <w:r>
+              <w:t>Item</w:t>
+            </w:r>
+          </w:p>
+        </w:tc>
+        <w:tc>
+          <w:tcPr>
+            <w:tcW w:w="6762" w:type="dxa"/>
+            <w:gridSpan w:val="3"/>
+          </w:tcPr>
+          <w:p>
+            <w:r>
+              <w:t>Manage Users</w:t>
+            </w:r>
+          </w:p>
+        </w:tc>
+      </w:tr>
+      <w:tr>
+        <w:tc>
+          <w:tcPr>
+            <w:tcW w:w="2254" w:type="dxa"/>
+          </w:tcPr>
+          <w:p>
+            <w:r>
+              <w:t>Description</w:t>
+            </w:r>
+          </w:p>
+        </w:tc>
+        <w:tc>
+          <w:tcPr>
+            <w:tcW w:w="6762" w:type="dxa"/>
+            <w:gridSpan w:val="3"/>
+          </w:tcPr>
+          <w:p>
+            <w:r>
+              <w:t>Admin can manage user accounts, block users, or reset credentials.</w:t>
+            </w:r>
+          </w:p>
+        </w:tc>
+      </w:tr>
+      <w:tr>
+        <w:tc>
+          <w:tcPr>
+            <w:tcW w:w="2254" w:type="dxa"/>
+          </w:tcPr>
+          <w:p>
+            <w:r>
+              <w:t>Purpose</w:t>
+            </w:r>
+          </w:p>
+        </w:tc>
+        <w:tc>
+          <w:tcPr>
+            <w:tcW w:w="6762" w:type="dxa"/>
+            <w:gridSpan w:val="3"/>
+          </w:tcPr>
+          <w:p>
+            <w:r>
+              <w:t>Control system access and maintain data integrity.</w:t>
+            </w:r>
+          </w:p>
+        </w:tc>
+      </w:tr>
+      <w:tr>
+        <w:tc>
+          <w:tcPr>
+            <w:tcW w:w="2254" w:type="dxa"/>
+          </w:tcPr>
+          <w:p>
+            <w:r>
+              <w:t>Format</w:t>
+            </w:r>
+          </w:p>
+        </w:tc>
+        <w:tc>
+          <w:tcPr>
+            <w:tcW w:w="2254" w:type="dxa"/>
+          </w:tcPr>
+          <w:p>
+            <w:r>
+              <w:t>Admin dashboard</w:t>
+            </w:r>
+          </w:p>
+        </w:tc>
+        <w:tc>
+          <w:tcPr>
+            <w:tcW w:w="2254" w:type="dxa"/>
+          </w:tcPr>
+          <w:p>
+            <w:r>
+              <w:t>Valid Range</w:t>
+            </w:r>
+          </w:p>
+        </w:tc>
+        <w:tc>
+          <w:tcPr>
+            <w:tcW w:w="2254" w:type="dxa"/>
+          </w:tcPr>
+          <w:p>
+            <w:r>
+              <w:t>All active users</w:t>
+            </w:r>
+          </w:p>
+        </w:tc>
+      </w:tr>
+      <w:tr>
+        <w:tc>
+          <w:tcPr>
+            <w:tcW w:w="2254" w:type="dxa"/>
+          </w:tcPr>
+          <w:p>
+            <w:r>
+              <w:t>Related I/O</w:t>
+            </w:r>
+          </w:p>
+        </w:tc>
+        <w:tc>
+          <w:tcPr>
+            <w:tcW w:w="6762" w:type="dxa"/>
+            <w:gridSpan w:val="3"/>
+          </w:tcPr>
+          <w:p>
+            <w:r>
+              <w:t>User database</w:t>
+            </w:r>
+          </w:p>
+        </w:tc>
+      </w:tr>
+      <w:tr>
+        <w:tc>
+          <w:tcPr>
+            <w:tcW w:w="2254" w:type="dxa"/>
+          </w:tcPr>
+          <w:p>
+            <w:r>
+              <w:t>Author</w:t>
+            </w:r>
+          </w:p>
+        </w:tc>
+        <w:tc>
+          <w:tcPr>
+            <w:tcW w:w="6762" w:type="dxa"/>
+            <w:gridSpan w:val="3"/>
+          </w:tcPr>
+          <w:p>
+            <w:r>
+              <w:t>Low Mun Kit</w:t>
+            </w:r>
+          </w:p>
+        </w:tc>
+      </w:tr>
+    </w:tbl>
+    <w:p/>
+    <w:tbl>
+      <w:tblPr>
+        <w:tblStyle w:val="TableGrid"/>
+        <w:tblW w:w="0" w:type="auto"/>
+        <w:tblLook w:val="04A0" w:firstRow="1" w:lastRow="0" w:firstColumn="1" w:lastColumn="0" w:noHBand="0" w:noVBand="1"/>
+      </w:tblPr>
+      <w:tblGrid>
+        <w:gridCol w:w="2254"/>
+        <w:gridCol w:w="2254"/>
+        <w:gridCol w:w="2254"/>
+        <w:gridCol w:w="2254"/>
+      </w:tblGrid>
+      <w:tr>
+        <w:tc>
+          <w:tcPr>
+            <w:tcW w:w="2254" w:type="dxa"/>
+          </w:tcPr>
+          <w:p>
+            <w:r>
+              <w:t>Requirement ID</w:t>
+            </w:r>
+          </w:p>
+        </w:tc>
+        <w:tc>
+          <w:tcPr>
+            <w:tcW w:w="2254" w:type="dxa"/>
+          </w:tcPr>
+          <w:p>
+            <w:r>
+              <w:t>REQ_0</w:t>
+            </w:r>
+            <w:r>
+              <w:t>10</w:t>
+            </w:r>
+          </w:p>
+        </w:tc>
+        <w:tc>
+          <w:tcPr>
+            <w:tcW w:w="2254" w:type="dxa"/>
+          </w:tcPr>
+          <w:p>
+            <w:r>
+              <w:t>Version</w:t>
+            </w:r>
+          </w:p>
+        </w:tc>
+        <w:tc>
+          <w:tcPr>
+            <w:tcW w:w="2254" w:type="dxa"/>
+          </w:tcPr>
+          <w:p>
+            <w:r>
+              <w:t>1.0</w:t>
+            </w:r>
+          </w:p>
+        </w:tc>
+      </w:tr>
+      <w:tr>
+        <w:tc>
+          <w:tcPr>
+            <w:tcW w:w="2254" w:type="dxa"/>
+          </w:tcPr>
+          <w:p>
+            <w:r>
+              <w:t>Item</w:t>
+            </w:r>
+          </w:p>
+        </w:tc>
+        <w:tc>
+          <w:tcPr>
+            <w:tcW w:w="6762" w:type="dxa"/>
+            <w:gridSpan w:val="3"/>
+          </w:tcPr>
+          <w:p>
+            <w:r>
+              <w:t>Monitor Parking</w:t>
+            </w:r>
+          </w:p>
+        </w:tc>
+      </w:tr>
+      <w:tr>
+        <w:tc>
+          <w:tcPr>
+            <w:tcW w:w="2254" w:type="dxa"/>
+          </w:tcPr>
+          <w:p>
+            <w:r>
+              <w:t>Description</w:t>
+            </w:r>
+          </w:p>
+        </w:tc>
+        <w:tc>
+          <w:tcPr>
+            <w:tcW w:w="6762" w:type="dxa"/>
+            <w:gridSpan w:val="3"/>
+          </w:tcPr>
+          <w:p>
+            <w:r>
+              <w:t>Admin can track real-time parking statistics and user parking activities.</w:t>
+            </w:r>
+          </w:p>
+        </w:tc>
+      </w:tr>
+      <w:tr>
+        <w:tc>
+          <w:tcPr>
+            <w:tcW w:w="2254" w:type="dxa"/>
+          </w:tcPr>
+          <w:p>
+            <w:r>
+              <w:t>Purpose</w:t>
+            </w:r>
+          </w:p>
+        </w:tc>
+        <w:tc>
+          <w:tcPr>
+            <w:tcW w:w="6762" w:type="dxa"/>
+            <w:gridSpan w:val="3"/>
+          </w:tcPr>
+          <w:p>
+            <w:r>
+              <w:t>Enable analytical and operational oversight.</w:t>
+            </w:r>
+          </w:p>
+        </w:tc>
+      </w:tr>
+      <w:tr>
+        <w:tc>
+          <w:tcPr>
+            <w:tcW w:w="2254" w:type="dxa"/>
+          </w:tcPr>
+          <w:p>
+            <w:r>
+              <w:t>Format</w:t>
+            </w:r>
+          </w:p>
+        </w:tc>
+        <w:tc>
+          <w:tcPr>
+            <w:tcW w:w="2254" w:type="dxa"/>
+          </w:tcPr>
+          <w:p>
+            <w:r>
+              <w:t>Live analytics UI</w:t>
+            </w:r>
+          </w:p>
+        </w:tc>
+        <w:tc>
+          <w:tcPr>
+            <w:tcW w:w="2254" w:type="dxa"/>
+          </w:tcPr>
+          <w:p>
+            <w:r>
+              <w:t>Valid Range</w:t>
+            </w:r>
+          </w:p>
+        </w:tc>
+        <w:tc>
+          <w:tcPr>
+            <w:tcW w:w="2254" w:type="dxa"/>
+          </w:tcPr>
+          <w:p>
+            <w:r>
+              <w:t>Parking activity</w:t>
+            </w:r>
+          </w:p>
+        </w:tc>
+      </w:tr>
+      <w:tr>
+        <w:tc>
+          <w:tcPr>
+            <w:tcW w:w="2254" w:type="dxa"/>
+          </w:tcPr>
+          <w:p>
+            <w:r>
+              <w:t>Related I/O</w:t>
+            </w:r>
+          </w:p>
+        </w:tc>
+        <w:tc>
+          <w:tcPr>
+            <w:tcW w:w="6762" w:type="dxa"/>
+            <w:gridSpan w:val="3"/>
+          </w:tcPr>
+          <w:p>
+            <w:r>
+              <w:t>Parking logs, dashboard visuals</w:t>
+            </w:r>
+          </w:p>
+        </w:tc>
+      </w:tr>
+      <w:tr>
+        <w:tc>
+          <w:tcPr>
+            <w:tcW w:w="2254" w:type="dxa"/>
+          </w:tcPr>
+          <w:p>
+            <w:r>
+              <w:t>Author</w:t>
+            </w:r>
+          </w:p>
+        </w:tc>
+        <w:tc>
+          <w:tcPr>
+            <w:tcW w:w="6762" w:type="dxa"/>
+            <w:gridSpan w:val="3"/>
+          </w:tcPr>
+          <w:p>
+            <w:r>
+              <w:t>Low Mun Kit</w:t>
+            </w:r>
+          </w:p>
+        </w:tc>
+      </w:tr>
+    </w:tbl>
+    <w:p/>
+    <w:p>
+      <w:pPr>
+        <w:pStyle w:val="Heading3"/>
+      </w:pPr>
+      <w:r>
+        <w:t>3.4.3 Hardware Interfaces:</w:t>
+      </w:r>
+      <w:bookmarkEnd w:id="41"/>
+    </w:p>
+    <w:p>
+      <w:bookmarkStart w:id="42" w:name="_Toc198842268"/>
+      <w:r>
+        <w:t>The system will be deployed in an environment requiring minimal hardware dependency but will support:</w:t>
+      </w:r>
+    </w:p>
+    <w:p>
+      <w:r>
+        <w:t>Mobile Devices: GPS access for location tracking and geofencing.</w:t>
+      </w:r>
+    </w:p>
+    <w:p>
+      <w:r>
+        <w:t>Server Hardware: Backend services hosted on virtual or dedicated servers supporting at least 8 GB RAM, SSD storage, and quad-core CPUs.</w:t>
+      </w:r>
+    </w:p>
+    <w:p>
+      <w:pPr>
+        <w:pStyle w:val="Heading3"/>
+      </w:pPr>
+      <w:r>
+        <w:t>3.4.4 Software Interfaces:</w:t>
+      </w:r>
+      <w:bookmarkEnd w:id="42"/>
+      <w:r>
         <w:t xml:space="preserve"> </w:t>
       </w:r>
     </w:p>
     <w:p>
-      <w:r>
-        <w:t>Specify all system interfaces, including external systems, user interfaces, hardware, and</w:t>
-      </w:r>
-      <w:r>
-        <w:rPr>
-          <w:rFonts w:hint="eastAsia"/>
-        </w:rPr>
+      <w:bookmarkStart w:id="43" w:name="_Toc198842269"/>
+      <w:r>
+        <w:t>The application will interact with several external software and APIs, including:</w:t>
+      </w:r>
+    </w:p>
+    <w:p>
+      <w:r>
+        <w:t>Map API (Google Maps API): For route optimization, meeting point marking, and visual navigation.</w:t>
+      </w:r>
+    </w:p>
+    <w:p>
+      <w:r>
+        <w:t>University Authentication API</w:t>
+      </w:r>
+      <w:r>
+        <w:t xml:space="preserve">: </w:t>
+      </w:r>
+      <w:r>
+        <w:t>For secure identity verification.</w:t>
+      </w:r>
+    </w:p>
+    <w:p>
+      <w:r>
+        <w:t>Email API (Microsoft Graph): For sending user emails and system alerts.</w:t>
+      </w:r>
+    </w:p>
+    <w:p>
+      <w:r>
+        <w:t>Parking API: To fetch and update live parking availability data.</w:t>
+      </w:r>
+    </w:p>
+    <w:p>
+      <w:r>
+        <w:lastRenderedPageBreak/>
+        <w:t>Database System: Microsoft SQL Server for structured data storage and access control.</w:t>
+      </w:r>
+    </w:p>
+    <w:p>
+      <w:pPr>
+        <w:pStyle w:val="Heading3"/>
+      </w:pPr>
+      <w:r>
+        <w:t>3.4.5 Communications Interfaces:</w:t>
+      </w:r>
+      <w:bookmarkEnd w:id="43"/>
+      <w:r>
         <w:t xml:space="preserve"> </w:t>
       </w:r>
-      <w:r>
-        <w:t>communications.</w:t>
-      </w:r>
-    </w:p>
-    <w:p>
-      <w:pPr>
-        <w:pStyle w:val="Heading3"/>
-      </w:pPr>
-      <w:bookmarkStart w:id="39" w:name="_Toc198842265"/>
-      <w:r>
-        <w:t>3.4.1 System Interfaces:</w:t>
-      </w:r>
-      <w:bookmarkEnd w:id="39"/>
-    </w:p>
-    <w:p>
-      <w:r>
-        <w:t>Interfaces with external systems or hardware.</w:t>
-      </w:r>
-    </w:p>
-    <w:p>
-      <w:r>
-        <w:t>Example: The system will integrate with the university’s authentication system (LDAP).</w:t>
-      </w:r>
-    </w:p>
-    <w:p>
-      <w:pPr>
-        <w:pStyle w:val="Heading3"/>
-      </w:pPr>
-      <w:bookmarkStart w:id="40" w:name="_Toc198842266"/>
-      <w:r>
-        <w:lastRenderedPageBreak/>
-        <w:t>3.4.2 User Interfaces:</w:t>
-      </w:r>
-      <w:bookmarkEnd w:id="40"/>
-      <w:r>
-        <w:t xml:space="preserve"> </w:t>
-      </w:r>
-    </w:p>
-    <w:p>
-      <w:r>
-        <w:t>Describe the layout and interaction elements, e.g., navigation,</w:t>
-      </w:r>
-      <w:r>
-        <w:rPr>
-          <w:rFonts w:hint="eastAsia"/>
-        </w:rPr>
-        <w:t xml:space="preserve"> </w:t>
-      </w:r>
-      <w:r>
-        <w:t>buttons, data entry fields.</w:t>
-      </w:r>
-    </w:p>
-    <w:p>
-      <w:r>
-        <w:t>Example: The web interface will use a responsive layout with a fixed top navigation bar</w:t>
-      </w:r>
-    </w:p>
-    <w:p>
-      <w:r>
-        <w:t>for easy access to key features.</w:t>
-      </w:r>
-    </w:p>
-    <w:p>
-      <w:pPr>
-        <w:pStyle w:val="Heading3"/>
-      </w:pPr>
-      <w:bookmarkStart w:id="41" w:name="_Toc198842267"/>
-      <w:r>
-        <w:t>3.4.3 Hardware Interfaces:</w:t>
-      </w:r>
-      <w:bookmarkEnd w:id="41"/>
-    </w:p>
-    <w:p>
-      <w:r>
-        <w:t>Specify hardware connections, devices, and communication</w:t>
-      </w:r>
-      <w:r>
-        <w:rPr>
-          <w:rFonts w:hint="eastAsia"/>
-        </w:rPr>
-        <w:t xml:space="preserve"> </w:t>
-      </w:r>
-      <w:r>
-        <w:t>protocols.</w:t>
-      </w:r>
-      <w:r>
-        <w:rPr>
-          <w:rFonts w:hint="eastAsia"/>
-        </w:rPr>
-        <w:t xml:space="preserve"> </w:t>
-      </w:r>
-    </w:p>
-    <w:p>
-      <w:r>
-        <w:t>Example: The system shall support USB-connected fingerprint readers for user</w:t>
-      </w:r>
-      <w:r>
-        <w:rPr>
-          <w:rFonts w:hint="eastAsia"/>
-        </w:rPr>
-        <w:t xml:space="preserve"> </w:t>
-      </w:r>
-      <w:r>
-        <w:t>authentication.</w:t>
-      </w:r>
-    </w:p>
-    <w:p>
-      <w:pPr>
-        <w:pStyle w:val="Heading3"/>
-      </w:pPr>
-      <w:bookmarkStart w:id="42" w:name="_Toc198842268"/>
-      <w:r>
-        <w:t>3.4.4 Software Interfaces:</w:t>
-      </w:r>
-      <w:bookmarkEnd w:id="42"/>
-      <w:r>
-        <w:t xml:space="preserve"> </w:t>
-      </w:r>
-    </w:p>
-    <w:p>
-      <w:r>
-        <w:t>Describe interactions with other software or APIs.</w:t>
-      </w:r>
-    </w:p>
-    <w:p>
-      <w:r>
-        <w:t>Example: The system will interact with a third-party cloud service for file storage (e.g.,</w:t>
-      </w:r>
-    </w:p>
-    <w:p>
-      <w:r>
-        <w:t>Amazon S3).</w:t>
-      </w:r>
-    </w:p>
-    <w:p>
-      <w:pPr>
-        <w:pStyle w:val="Heading3"/>
-      </w:pPr>
-      <w:bookmarkStart w:id="43" w:name="_Toc198842269"/>
-      <w:r>
-        <w:t>3.4.5 Communications Interfaces:</w:t>
-      </w:r>
-      <w:bookmarkEnd w:id="43"/>
-      <w:r>
-        <w:t xml:space="preserve"> </w:t>
-      </w:r>
-    </w:p>
-    <w:p>
-      <w:r>
-        <w:t>Specify protocols, message formats, and network</w:t>
-      </w:r>
-      <w:r>
-        <w:rPr>
-          <w:rFonts w:hint="eastAsia"/>
-        </w:rPr>
-        <w:t xml:space="preserve"> </w:t>
-      </w:r>
-      <w:r>
-        <w:t>requirements.</w:t>
-      </w:r>
-    </w:p>
-    <w:p>
-      <w:r>
-        <w:t>Example: The system will use HTTPS for secure communication between client and</w:t>
-      </w:r>
-    </w:p>
-    <w:p>
-      <w:r>
-        <w:t>server.</w:t>
+    </w:p>
+    <w:p>
+      <w:bookmarkStart w:id="44" w:name="_Toc198842270"/>
+      <w:r>
+        <w:t>The system will use secure and efficient communication protocols to support real-time operations:</w:t>
+      </w:r>
+    </w:p>
+    <w:p>
+      <w:r>
+        <w:t>HTTPS: All client-server communications will be encrypted using HTTPS over TLS 1.3.</w:t>
+      </w:r>
+    </w:p>
+    <w:p>
+      <w:r>
+        <w:t>WebSocket: Used for real-time updates of parking space availability and ride status changes.</w:t>
+      </w:r>
+    </w:p>
+    <w:p>
+      <w:r>
+        <w:t>RESTful APIs: Standardized interfaces will be used for all server-side requests and third-party system integrations.</w:t>
+      </w:r>
+    </w:p>
+    <w:p>
+      <w:r>
+        <w:t>SMTP: For sending email notifications and system alerts.</w:t>
+      </w:r>
+    </w:p>
+    <w:p>
+      <w:r>
+        <w:t>JSON: Default message format for API payloads; XML support will be considered based on legacy system needs.</w:t>
       </w:r>
     </w:p>
     <w:p>
       <w:pPr>
         <w:pStyle w:val="Heading2"/>
       </w:pPr>
-      <w:bookmarkStart w:id="44" w:name="_Toc198842270"/>
       <w:r>
         <w:t>3.5 Logical Database Requirements</w:t>
       </w:r>
@@ -10561,6 +12761,7 @@
           <w:b/>
           <w:bCs/>
         </w:rPr>
+        <w:lastRenderedPageBreak/>
         <w:t>Technology Stack</w:t>
       </w:r>
       <w:r>
@@ -10790,11 +12991,7 @@
       </w:r>
       <w:r>
         <w:br/>
-        <w:t>The system should deliver reliable updates of parking availability and ride-</w:t>
-      </w:r>
-      <w:r>
-        <w:lastRenderedPageBreak/>
-        <w:t>matching. In the event of a crash, it should recover in under 1 minute to not cause service disruption.</w:t>
+        <w:t>The system should deliver reliable updates of parking availability and ride-matching. In the event of a crash, it should recover in under 1 minute to not cause service disruption.</w:t>
       </w:r>
     </w:p>
     <w:p>
@@ -10841,6 +13038,7 @@
           <w:b/>
           <w:bCs/>
         </w:rPr>
+        <w:lastRenderedPageBreak/>
         <w:t>Security</w:t>
       </w:r>
       <w:r>
@@ -10993,7 +13191,6 @@
           <w:b/>
           <w:bCs/>
         </w:rPr>
-        <w:lastRenderedPageBreak/>
         <w:t>c) Problem Description</w:t>
       </w:r>
       <w:r>
@@ -11266,7 +13463,6 @@
         <w:pStyle w:val="Heading1"/>
       </w:pPr>
       <w:r>
-        <w:lastRenderedPageBreak/>
         <w:t>5. Appendices</w:t>
       </w:r>
       <w:bookmarkEnd w:id="50"/>
@@ -11307,6 +13503,7 @@
     </w:p>
     <w:p>
       <w:r>
+        <w:lastRenderedPageBreak/>
         <w:t>The system depends on the availability of the university's student database for user</w:t>
       </w:r>
       <w:r>
@@ -11371,6 +13568,453 @@
 <file path=word/numbering.xml><?xml version="1.0" encoding="utf-8"?>
 <w:numbering xmlns:wpc="http://schemas.microsoft.com/office/word/2010/wordprocessingCanvas" xmlns:cx="http://schemas.microsoft.com/office/drawing/2014/chartex" xmlns:cx1="http://schemas.microsoft.com/office/drawing/2015/9/8/chartex" xmlns:cx2="http://schemas.microsoft.com/office/drawing/2015/10/21/chartex" xmlns:cx3="http://schemas.microsoft.com/office/drawing/2016/5/9/chartex" xmlns:cx4="http://schemas.microsoft.com/office/drawing/2016/5/10/chartex" xmlns:cx5="http://schemas.microsoft.com/office/drawing/2016/5/11/chartex" xmlns:cx6="http://schemas.microsoft.com/office/drawing/2016/5/12/chartex" xmlns:cx7="http://schemas.microsoft.com/office/drawing/2016/5/13/chartex" xmlns:cx8="http://schemas.microsoft.com/office/drawing/2016/5/14/chartex" xmlns:mc="http://schemas.openxmlformats.org/markup-compatibility/2006" xmlns:aink="http://schemas.microsoft.com/office/drawing/2016/ink" xmlns:am3d="http://schemas.microsoft.com/office/drawing/2017/model3d" xmlns:o="urn:schemas-microsoft-com:office:office" xmlns:oel="http://schemas.microsoft.com/office/2019/extlst" xmlns:r="http://schemas.openxmlformats.org/officeDocument/2006/relationships" xmlns:m="http://schemas.openxmlformats.org/officeDocument/2006/math" xmlns:v="urn:schemas-microsoft-com:vml" xmlns:wp14="http://schemas.microsoft.com/office/word/2010/wordprocessingDrawing" xmlns:wp="http://schemas.openxmlformats.org/drawingml/2006/wordprocessingDrawing" xmlns:w10="urn:schemas-microsoft-com:office:word" xmlns:w="http://schemas.openxmlformats.org/wordprocessingml/2006/main" xmlns:w14="http://schemas.microsoft.com/office/word/2010/wordml" xmlns:w15="http://schemas.microsoft.com/office/word/2012/wordml" xmlns:w16cex="http://schemas.microsoft.com/office/word/2018/wordml/cex" xmlns:w16cid="http://schemas.microsoft.com/office/word/2016/wordml/cid" xmlns:w16="http://schemas.microsoft.com/office/word/2018/wordml" xmlns:w16du="http://schemas.microsoft.com/office/word/2023/wordml/word16du" xmlns:w16sdtdh="http://schemas.microsoft.com/office/word/2020/wordml/sdtdatahash" xmlns:w16se="http://schemas.microsoft.com/office/word/2015/wordml/symex" xmlns:wpg="http://schemas.microsoft.com/office/word/2010/wordprocessingGroup" xmlns:wpi="http://schemas.microsoft.com/office/word/2010/wordprocessingInk" xmlns:wne="http://schemas.microsoft.com/office/word/2006/wordml" xmlns:wps="http://schemas.microsoft.com/office/word/2010/wordprocessingShape" mc:Ignorable="w14 w15 w16se w16cid w16 w16cex w16sdtdh w16du wp14">
   <w:abstractNum w:abstractNumId="0" w15:restartNumberingAfterBreak="0">
+    <w:nsid w:val="038A0148"/>
+    <w:multiLevelType w:val="multilevel"/>
+    <w:tmpl w:val="A9B4F780"/>
+    <w:lvl w:ilvl="0">
+      <w:start w:val="1"/>
+      <w:numFmt w:val="bullet"/>
+      <w:lvlText w:val=""/>
+      <w:lvlJc w:val="left"/>
+      <w:pPr>
+        <w:tabs>
+          <w:tab w:val="num" w:pos="720"/>
+        </w:tabs>
+        <w:ind w:left="720" w:hanging="360"/>
+      </w:pPr>
+      <w:rPr>
+        <w:rFonts w:ascii="Symbol" w:hAnsi="Symbol" w:hint="default"/>
+        <w:sz w:val="20"/>
+      </w:rPr>
+    </w:lvl>
+    <w:lvl w:ilvl="1" w:tentative="1">
+      <w:start w:val="1"/>
+      <w:numFmt w:val="bullet"/>
+      <w:lvlText w:val="o"/>
+      <w:lvlJc w:val="left"/>
+      <w:pPr>
+        <w:tabs>
+          <w:tab w:val="num" w:pos="1440"/>
+        </w:tabs>
+        <w:ind w:left="1440" w:hanging="360"/>
+      </w:pPr>
+      <w:rPr>
+        <w:rFonts w:ascii="Courier New" w:hAnsi="Courier New" w:hint="default"/>
+        <w:sz w:val="20"/>
+      </w:rPr>
+    </w:lvl>
+    <w:lvl w:ilvl="2" w:tentative="1">
+      <w:start w:val="1"/>
+      <w:numFmt w:val="bullet"/>
+      <w:lvlText w:val=""/>
+      <w:lvlJc w:val="left"/>
+      <w:pPr>
+        <w:tabs>
+          <w:tab w:val="num" w:pos="2160"/>
+        </w:tabs>
+        <w:ind w:left="2160" w:hanging="360"/>
+      </w:pPr>
+      <w:rPr>
+        <w:rFonts w:ascii="Wingdings" w:hAnsi="Wingdings" w:hint="default"/>
+        <w:sz w:val="20"/>
+      </w:rPr>
+    </w:lvl>
+    <w:lvl w:ilvl="3" w:tentative="1">
+      <w:start w:val="1"/>
+      <w:numFmt w:val="bullet"/>
+      <w:lvlText w:val=""/>
+      <w:lvlJc w:val="left"/>
+      <w:pPr>
+        <w:tabs>
+          <w:tab w:val="num" w:pos="2880"/>
+        </w:tabs>
+        <w:ind w:left="2880" w:hanging="360"/>
+      </w:pPr>
+      <w:rPr>
+        <w:rFonts w:ascii="Wingdings" w:hAnsi="Wingdings" w:hint="default"/>
+        <w:sz w:val="20"/>
+      </w:rPr>
+    </w:lvl>
+    <w:lvl w:ilvl="4" w:tentative="1">
+      <w:start w:val="1"/>
+      <w:numFmt w:val="bullet"/>
+      <w:lvlText w:val=""/>
+      <w:lvlJc w:val="left"/>
+      <w:pPr>
+        <w:tabs>
+          <w:tab w:val="num" w:pos="3600"/>
+        </w:tabs>
+        <w:ind w:left="3600" w:hanging="360"/>
+      </w:pPr>
+      <w:rPr>
+        <w:rFonts w:ascii="Wingdings" w:hAnsi="Wingdings" w:hint="default"/>
+        <w:sz w:val="20"/>
+      </w:rPr>
+    </w:lvl>
+    <w:lvl w:ilvl="5" w:tentative="1">
+      <w:start w:val="1"/>
+      <w:numFmt w:val="bullet"/>
+      <w:lvlText w:val=""/>
+      <w:lvlJc w:val="left"/>
+      <w:pPr>
+        <w:tabs>
+          <w:tab w:val="num" w:pos="4320"/>
+        </w:tabs>
+        <w:ind w:left="4320" w:hanging="360"/>
+      </w:pPr>
+      <w:rPr>
+        <w:rFonts w:ascii="Wingdings" w:hAnsi="Wingdings" w:hint="default"/>
+        <w:sz w:val="20"/>
+      </w:rPr>
+    </w:lvl>
+    <w:lvl w:ilvl="6" w:tentative="1">
+      <w:start w:val="1"/>
+      <w:numFmt w:val="bullet"/>
+      <w:lvlText w:val=""/>
+      <w:lvlJc w:val="left"/>
+      <w:pPr>
+        <w:tabs>
+          <w:tab w:val="num" w:pos="5040"/>
+        </w:tabs>
+        <w:ind w:left="5040" w:hanging="360"/>
+      </w:pPr>
+      <w:rPr>
+        <w:rFonts w:ascii="Wingdings" w:hAnsi="Wingdings" w:hint="default"/>
+        <w:sz w:val="20"/>
+      </w:rPr>
+    </w:lvl>
+    <w:lvl w:ilvl="7" w:tentative="1">
+      <w:start w:val="1"/>
+      <w:numFmt w:val="bullet"/>
+      <w:lvlText w:val=""/>
+      <w:lvlJc w:val="left"/>
+      <w:pPr>
+        <w:tabs>
+          <w:tab w:val="num" w:pos="5760"/>
+        </w:tabs>
+        <w:ind w:left="5760" w:hanging="360"/>
+      </w:pPr>
+      <w:rPr>
+        <w:rFonts w:ascii="Wingdings" w:hAnsi="Wingdings" w:hint="default"/>
+        <w:sz w:val="20"/>
+      </w:rPr>
+    </w:lvl>
+    <w:lvl w:ilvl="8" w:tentative="1">
+      <w:start w:val="1"/>
+      <w:numFmt w:val="bullet"/>
+      <w:lvlText w:val=""/>
+      <w:lvlJc w:val="left"/>
+      <w:pPr>
+        <w:tabs>
+          <w:tab w:val="num" w:pos="6480"/>
+        </w:tabs>
+        <w:ind w:left="6480" w:hanging="360"/>
+      </w:pPr>
+      <w:rPr>
+        <w:rFonts w:ascii="Wingdings" w:hAnsi="Wingdings" w:hint="default"/>
+        <w:sz w:val="20"/>
+      </w:rPr>
+    </w:lvl>
+  </w:abstractNum>
+  <w:abstractNum w:abstractNumId="1" w15:restartNumberingAfterBreak="0">
+    <w:nsid w:val="04376203"/>
+    <w:multiLevelType w:val="multilevel"/>
+    <w:tmpl w:val="A3929E2E"/>
+    <w:lvl w:ilvl="0">
+      <w:start w:val="1"/>
+      <w:numFmt w:val="bullet"/>
+      <w:lvlText w:val=""/>
+      <w:lvlJc w:val="left"/>
+      <w:pPr>
+        <w:tabs>
+          <w:tab w:val="num" w:pos="720"/>
+        </w:tabs>
+        <w:ind w:left="720" w:hanging="360"/>
+      </w:pPr>
+      <w:rPr>
+        <w:rFonts w:ascii="Symbol" w:hAnsi="Symbol" w:hint="default"/>
+        <w:sz w:val="20"/>
+      </w:rPr>
+    </w:lvl>
+    <w:lvl w:ilvl="1" w:tentative="1">
+      <w:start w:val="1"/>
+      <w:numFmt w:val="bullet"/>
+      <w:lvlText w:val="o"/>
+      <w:lvlJc w:val="left"/>
+      <w:pPr>
+        <w:tabs>
+          <w:tab w:val="num" w:pos="1440"/>
+        </w:tabs>
+        <w:ind w:left="1440" w:hanging="360"/>
+      </w:pPr>
+      <w:rPr>
+        <w:rFonts w:ascii="Courier New" w:hAnsi="Courier New" w:hint="default"/>
+        <w:sz w:val="20"/>
+      </w:rPr>
+    </w:lvl>
+    <w:lvl w:ilvl="2" w:tentative="1">
+      <w:start w:val="1"/>
+      <w:numFmt w:val="bullet"/>
+      <w:lvlText w:val=""/>
+      <w:lvlJc w:val="left"/>
+      <w:pPr>
+        <w:tabs>
+          <w:tab w:val="num" w:pos="2160"/>
+        </w:tabs>
+        <w:ind w:left="2160" w:hanging="360"/>
+      </w:pPr>
+      <w:rPr>
+        <w:rFonts w:ascii="Wingdings" w:hAnsi="Wingdings" w:hint="default"/>
+        <w:sz w:val="20"/>
+      </w:rPr>
+    </w:lvl>
+    <w:lvl w:ilvl="3" w:tentative="1">
+      <w:start w:val="1"/>
+      <w:numFmt w:val="bullet"/>
+      <w:lvlText w:val=""/>
+      <w:lvlJc w:val="left"/>
+      <w:pPr>
+        <w:tabs>
+          <w:tab w:val="num" w:pos="2880"/>
+        </w:tabs>
+        <w:ind w:left="2880" w:hanging="360"/>
+      </w:pPr>
+      <w:rPr>
+        <w:rFonts w:ascii="Wingdings" w:hAnsi="Wingdings" w:hint="default"/>
+        <w:sz w:val="20"/>
+      </w:rPr>
+    </w:lvl>
+    <w:lvl w:ilvl="4" w:tentative="1">
+      <w:start w:val="1"/>
+      <w:numFmt w:val="bullet"/>
+      <w:lvlText w:val=""/>
+      <w:lvlJc w:val="left"/>
+      <w:pPr>
+        <w:tabs>
+          <w:tab w:val="num" w:pos="3600"/>
+        </w:tabs>
+        <w:ind w:left="3600" w:hanging="360"/>
+      </w:pPr>
+      <w:rPr>
+        <w:rFonts w:ascii="Wingdings" w:hAnsi="Wingdings" w:hint="default"/>
+        <w:sz w:val="20"/>
+      </w:rPr>
+    </w:lvl>
+    <w:lvl w:ilvl="5" w:tentative="1">
+      <w:start w:val="1"/>
+      <w:numFmt w:val="bullet"/>
+      <w:lvlText w:val=""/>
+      <w:lvlJc w:val="left"/>
+      <w:pPr>
+        <w:tabs>
+          <w:tab w:val="num" w:pos="4320"/>
+        </w:tabs>
+        <w:ind w:left="4320" w:hanging="360"/>
+      </w:pPr>
+      <w:rPr>
+        <w:rFonts w:ascii="Wingdings" w:hAnsi="Wingdings" w:hint="default"/>
+        <w:sz w:val="20"/>
+      </w:rPr>
+    </w:lvl>
+    <w:lvl w:ilvl="6" w:tentative="1">
+      <w:start w:val="1"/>
+      <w:numFmt w:val="bullet"/>
+      <w:lvlText w:val=""/>
+      <w:lvlJc w:val="left"/>
+      <w:pPr>
+        <w:tabs>
+          <w:tab w:val="num" w:pos="5040"/>
+        </w:tabs>
+        <w:ind w:left="5040" w:hanging="360"/>
+      </w:pPr>
+      <w:rPr>
+        <w:rFonts w:ascii="Wingdings" w:hAnsi="Wingdings" w:hint="default"/>
+        <w:sz w:val="20"/>
+      </w:rPr>
+    </w:lvl>
+    <w:lvl w:ilvl="7" w:tentative="1">
+      <w:start w:val="1"/>
+      <w:numFmt w:val="bullet"/>
+      <w:lvlText w:val=""/>
+      <w:lvlJc w:val="left"/>
+      <w:pPr>
+        <w:tabs>
+          <w:tab w:val="num" w:pos="5760"/>
+        </w:tabs>
+        <w:ind w:left="5760" w:hanging="360"/>
+      </w:pPr>
+      <w:rPr>
+        <w:rFonts w:ascii="Wingdings" w:hAnsi="Wingdings" w:hint="default"/>
+        <w:sz w:val="20"/>
+      </w:rPr>
+    </w:lvl>
+    <w:lvl w:ilvl="8" w:tentative="1">
+      <w:start w:val="1"/>
+      <w:numFmt w:val="bullet"/>
+      <w:lvlText w:val=""/>
+      <w:lvlJc w:val="left"/>
+      <w:pPr>
+        <w:tabs>
+          <w:tab w:val="num" w:pos="6480"/>
+        </w:tabs>
+        <w:ind w:left="6480" w:hanging="360"/>
+      </w:pPr>
+      <w:rPr>
+        <w:rFonts w:ascii="Wingdings" w:hAnsi="Wingdings" w:hint="default"/>
+        <w:sz w:val="20"/>
+      </w:rPr>
+    </w:lvl>
+  </w:abstractNum>
+  <w:abstractNum w:abstractNumId="2" w15:restartNumberingAfterBreak="0">
+    <w:nsid w:val="0C9D2674"/>
+    <w:multiLevelType w:val="multilevel"/>
+    <w:tmpl w:val="F1F26654"/>
+    <w:lvl w:ilvl="0">
+      <w:start w:val="1"/>
+      <w:numFmt w:val="bullet"/>
+      <w:lvlText w:val=""/>
+      <w:lvlJc w:val="left"/>
+      <w:pPr>
+        <w:tabs>
+          <w:tab w:val="num" w:pos="720"/>
+        </w:tabs>
+        <w:ind w:left="720" w:hanging="360"/>
+      </w:pPr>
+      <w:rPr>
+        <w:rFonts w:ascii="Symbol" w:hAnsi="Symbol" w:hint="default"/>
+        <w:sz w:val="20"/>
+      </w:rPr>
+    </w:lvl>
+    <w:lvl w:ilvl="1" w:tentative="1">
+      <w:start w:val="1"/>
+      <w:numFmt w:val="bullet"/>
+      <w:lvlText w:val="o"/>
+      <w:lvlJc w:val="left"/>
+      <w:pPr>
+        <w:tabs>
+          <w:tab w:val="num" w:pos="1440"/>
+        </w:tabs>
+        <w:ind w:left="1440" w:hanging="360"/>
+      </w:pPr>
+      <w:rPr>
+        <w:rFonts w:ascii="Courier New" w:hAnsi="Courier New" w:hint="default"/>
+        <w:sz w:val="20"/>
+      </w:rPr>
+    </w:lvl>
+    <w:lvl w:ilvl="2" w:tentative="1">
+      <w:start w:val="1"/>
+      <w:numFmt w:val="bullet"/>
+      <w:lvlText w:val=""/>
+      <w:lvlJc w:val="left"/>
+      <w:pPr>
+        <w:tabs>
+          <w:tab w:val="num" w:pos="2160"/>
+        </w:tabs>
+        <w:ind w:left="2160" w:hanging="360"/>
+      </w:pPr>
+      <w:rPr>
+        <w:rFonts w:ascii="Wingdings" w:hAnsi="Wingdings" w:hint="default"/>
+        <w:sz w:val="20"/>
+      </w:rPr>
+    </w:lvl>
+    <w:lvl w:ilvl="3" w:tentative="1">
+      <w:start w:val="1"/>
+      <w:numFmt w:val="bullet"/>
+      <w:lvlText w:val=""/>
+      <w:lvlJc w:val="left"/>
+      <w:pPr>
+        <w:tabs>
+          <w:tab w:val="num" w:pos="2880"/>
+        </w:tabs>
+        <w:ind w:left="2880" w:hanging="360"/>
+      </w:pPr>
+      <w:rPr>
+        <w:rFonts w:ascii="Wingdings" w:hAnsi="Wingdings" w:hint="default"/>
+        <w:sz w:val="20"/>
+      </w:rPr>
+    </w:lvl>
+    <w:lvl w:ilvl="4" w:tentative="1">
+      <w:start w:val="1"/>
+      <w:numFmt w:val="bullet"/>
+      <w:lvlText w:val=""/>
+      <w:lvlJc w:val="left"/>
+      <w:pPr>
+        <w:tabs>
+          <w:tab w:val="num" w:pos="3600"/>
+        </w:tabs>
+        <w:ind w:left="3600" w:hanging="360"/>
+      </w:pPr>
+      <w:rPr>
+        <w:rFonts w:ascii="Wingdings" w:hAnsi="Wingdings" w:hint="default"/>
+        <w:sz w:val="20"/>
+      </w:rPr>
+    </w:lvl>
+    <w:lvl w:ilvl="5" w:tentative="1">
+      <w:start w:val="1"/>
+      <w:numFmt w:val="bullet"/>
+      <w:lvlText w:val=""/>
+      <w:lvlJc w:val="left"/>
+      <w:pPr>
+        <w:tabs>
+          <w:tab w:val="num" w:pos="4320"/>
+        </w:tabs>
+        <w:ind w:left="4320" w:hanging="360"/>
+      </w:pPr>
+      <w:rPr>
+        <w:rFonts w:ascii="Wingdings" w:hAnsi="Wingdings" w:hint="default"/>
+        <w:sz w:val="20"/>
+      </w:rPr>
+    </w:lvl>
+    <w:lvl w:ilvl="6" w:tentative="1">
+      <w:start w:val="1"/>
+      <w:numFmt w:val="bullet"/>
+      <w:lvlText w:val=""/>
+      <w:lvlJc w:val="left"/>
+      <w:pPr>
+        <w:tabs>
+          <w:tab w:val="num" w:pos="5040"/>
+        </w:tabs>
+        <w:ind w:left="5040" w:hanging="360"/>
+      </w:pPr>
+      <w:rPr>
+        <w:rFonts w:ascii="Wingdings" w:hAnsi="Wingdings" w:hint="default"/>
+        <w:sz w:val="20"/>
+      </w:rPr>
+    </w:lvl>
+    <w:lvl w:ilvl="7" w:tentative="1">
+      <w:start w:val="1"/>
+      <w:numFmt w:val="bullet"/>
+      <w:lvlText w:val=""/>
+      <w:lvlJc w:val="left"/>
+      <w:pPr>
+        <w:tabs>
+          <w:tab w:val="num" w:pos="5760"/>
+        </w:tabs>
+        <w:ind w:left="5760" w:hanging="360"/>
+      </w:pPr>
+      <w:rPr>
+        <w:rFonts w:ascii="Wingdings" w:hAnsi="Wingdings" w:hint="default"/>
+        <w:sz w:val="20"/>
+      </w:rPr>
+    </w:lvl>
+    <w:lvl w:ilvl="8" w:tentative="1">
+      <w:start w:val="1"/>
+      <w:numFmt w:val="bullet"/>
+      <w:lvlText w:val=""/>
+      <w:lvlJc w:val="left"/>
+      <w:pPr>
+        <w:tabs>
+          <w:tab w:val="num" w:pos="6480"/>
+        </w:tabs>
+        <w:ind w:left="6480" w:hanging="360"/>
+      </w:pPr>
+      <w:rPr>
+        <w:rFonts w:ascii="Wingdings" w:hAnsi="Wingdings" w:hint="default"/>
+        <w:sz w:val="20"/>
+      </w:rPr>
+    </w:lvl>
+  </w:abstractNum>
+  <w:abstractNum w:abstractNumId="3" w15:restartNumberingAfterBreak="0">
     <w:nsid w:val="1016443E"/>
     <w:multiLevelType w:val="hybridMultilevel"/>
     <w:tmpl w:val="D9BCA480"/>
@@ -11483,7 +14127,156 @@
       </w:rPr>
     </w:lvl>
   </w:abstractNum>
-  <w:abstractNum w:abstractNumId="1" w15:restartNumberingAfterBreak="0">
+  <w:abstractNum w:abstractNumId="4" w15:restartNumberingAfterBreak="0">
+    <w:nsid w:val="138102CE"/>
+    <w:multiLevelType w:val="multilevel"/>
+    <w:tmpl w:val="6BCAA65C"/>
+    <w:lvl w:ilvl="0">
+      <w:start w:val="1"/>
+      <w:numFmt w:val="bullet"/>
+      <w:lvlText w:val=""/>
+      <w:lvlJc w:val="left"/>
+      <w:pPr>
+        <w:tabs>
+          <w:tab w:val="num" w:pos="720"/>
+        </w:tabs>
+        <w:ind w:left="720" w:hanging="360"/>
+      </w:pPr>
+      <w:rPr>
+        <w:rFonts w:ascii="Symbol" w:hAnsi="Symbol" w:hint="default"/>
+        <w:sz w:val="20"/>
+      </w:rPr>
+    </w:lvl>
+    <w:lvl w:ilvl="1" w:tentative="1">
+      <w:start w:val="1"/>
+      <w:numFmt w:val="bullet"/>
+      <w:lvlText w:val="o"/>
+      <w:lvlJc w:val="left"/>
+      <w:pPr>
+        <w:tabs>
+          <w:tab w:val="num" w:pos="1440"/>
+        </w:tabs>
+        <w:ind w:left="1440" w:hanging="360"/>
+      </w:pPr>
+      <w:rPr>
+        <w:rFonts w:ascii="Courier New" w:hAnsi="Courier New" w:hint="default"/>
+        <w:sz w:val="20"/>
+      </w:rPr>
+    </w:lvl>
+    <w:lvl w:ilvl="2" w:tentative="1">
+      <w:start w:val="1"/>
+      <w:numFmt w:val="bullet"/>
+      <w:lvlText w:val=""/>
+      <w:lvlJc w:val="left"/>
+      <w:pPr>
+        <w:tabs>
+          <w:tab w:val="num" w:pos="2160"/>
+        </w:tabs>
+        <w:ind w:left="2160" w:hanging="360"/>
+      </w:pPr>
+      <w:rPr>
+        <w:rFonts w:ascii="Wingdings" w:hAnsi="Wingdings" w:hint="default"/>
+        <w:sz w:val="20"/>
+      </w:rPr>
+    </w:lvl>
+    <w:lvl w:ilvl="3" w:tentative="1">
+      <w:start w:val="1"/>
+      <w:numFmt w:val="bullet"/>
+      <w:lvlText w:val=""/>
+      <w:lvlJc w:val="left"/>
+      <w:pPr>
+        <w:tabs>
+          <w:tab w:val="num" w:pos="2880"/>
+        </w:tabs>
+        <w:ind w:left="2880" w:hanging="360"/>
+      </w:pPr>
+      <w:rPr>
+        <w:rFonts w:ascii="Wingdings" w:hAnsi="Wingdings" w:hint="default"/>
+        <w:sz w:val="20"/>
+      </w:rPr>
+    </w:lvl>
+    <w:lvl w:ilvl="4" w:tentative="1">
+      <w:start w:val="1"/>
+      <w:numFmt w:val="bullet"/>
+      <w:lvlText w:val=""/>
+      <w:lvlJc w:val="left"/>
+      <w:pPr>
+        <w:tabs>
+          <w:tab w:val="num" w:pos="3600"/>
+        </w:tabs>
+        <w:ind w:left="3600" w:hanging="360"/>
+      </w:pPr>
+      <w:rPr>
+        <w:rFonts w:ascii="Wingdings" w:hAnsi="Wingdings" w:hint="default"/>
+        <w:sz w:val="20"/>
+      </w:rPr>
+    </w:lvl>
+    <w:lvl w:ilvl="5" w:tentative="1">
+      <w:start w:val="1"/>
+      <w:numFmt w:val="bullet"/>
+      <w:lvlText w:val=""/>
+      <w:lvlJc w:val="left"/>
+      <w:pPr>
+        <w:tabs>
+          <w:tab w:val="num" w:pos="4320"/>
+        </w:tabs>
+        <w:ind w:left="4320" w:hanging="360"/>
+      </w:pPr>
+      <w:rPr>
+        <w:rFonts w:ascii="Wingdings" w:hAnsi="Wingdings" w:hint="default"/>
+        <w:sz w:val="20"/>
+      </w:rPr>
+    </w:lvl>
+    <w:lvl w:ilvl="6" w:tentative="1">
+      <w:start w:val="1"/>
+      <w:numFmt w:val="bullet"/>
+      <w:lvlText w:val=""/>
+      <w:lvlJc w:val="left"/>
+      <w:pPr>
+        <w:tabs>
+          <w:tab w:val="num" w:pos="5040"/>
+        </w:tabs>
+        <w:ind w:left="5040" w:hanging="360"/>
+      </w:pPr>
+      <w:rPr>
+        <w:rFonts w:ascii="Wingdings" w:hAnsi="Wingdings" w:hint="default"/>
+        <w:sz w:val="20"/>
+      </w:rPr>
+    </w:lvl>
+    <w:lvl w:ilvl="7" w:tentative="1">
+      <w:start w:val="1"/>
+      <w:numFmt w:val="bullet"/>
+      <w:lvlText w:val=""/>
+      <w:lvlJc w:val="left"/>
+      <w:pPr>
+        <w:tabs>
+          <w:tab w:val="num" w:pos="5760"/>
+        </w:tabs>
+        <w:ind w:left="5760" w:hanging="360"/>
+      </w:pPr>
+      <w:rPr>
+        <w:rFonts w:ascii="Wingdings" w:hAnsi="Wingdings" w:hint="default"/>
+        <w:sz w:val="20"/>
+      </w:rPr>
+    </w:lvl>
+    <w:lvl w:ilvl="8" w:tentative="1">
+      <w:start w:val="1"/>
+      <w:numFmt w:val="bullet"/>
+      <w:lvlText w:val=""/>
+      <w:lvlJc w:val="left"/>
+      <w:pPr>
+        <w:tabs>
+          <w:tab w:val="num" w:pos="6480"/>
+        </w:tabs>
+        <w:ind w:left="6480" w:hanging="360"/>
+      </w:pPr>
+      <w:rPr>
+        <w:rFonts w:ascii="Wingdings" w:hAnsi="Wingdings" w:hint="default"/>
+        <w:sz w:val="20"/>
+      </w:rPr>
+    </w:lvl>
+  </w:abstractNum>
+  <w:abstractNum w:abstractNumId="5" w15:restartNumberingAfterBreak="0">
     <w:nsid w:val="19D707B1"/>
     <w:multiLevelType w:val="hybridMultilevel"/>
     <w:tmpl w:val="7FFA0156"/>
@@ -11596,7 +14389,7 @@
       </w:rPr>
     </w:lvl>
   </w:abstractNum>
-  <w:abstractNum w:abstractNumId="2" w15:restartNumberingAfterBreak="0">
+  <w:abstractNum w:abstractNumId="6" w15:restartNumberingAfterBreak="0">
     <w:nsid w:val="1B8E596B"/>
     <w:multiLevelType w:val="hybridMultilevel"/>
     <w:tmpl w:val="329A86D2"/>
@@ -11709,7 +14502,7 @@
       </w:rPr>
     </w:lvl>
   </w:abstractNum>
-  <w:abstractNum w:abstractNumId="3" w15:restartNumberingAfterBreak="0">
+  <w:abstractNum w:abstractNumId="7" w15:restartNumberingAfterBreak="0">
     <w:nsid w:val="1F12364E"/>
     <w:multiLevelType w:val="hybridMultilevel"/>
     <w:tmpl w:val="14042972"/>
@@ -11822,7 +14615,7 @@
       </w:rPr>
     </w:lvl>
   </w:abstractNum>
-  <w:abstractNum w:abstractNumId="4" w15:restartNumberingAfterBreak="0">
+  <w:abstractNum w:abstractNumId="8" w15:restartNumberingAfterBreak="0">
     <w:nsid w:val="212E1885"/>
     <w:multiLevelType w:val="hybridMultilevel"/>
     <w:tmpl w:val="A38018F8"/>
@@ -11935,7 +14728,7 @@
       </w:rPr>
     </w:lvl>
   </w:abstractNum>
-  <w:abstractNum w:abstractNumId="5" w15:restartNumberingAfterBreak="0">
+  <w:abstractNum w:abstractNumId="9" w15:restartNumberingAfterBreak="0">
     <w:nsid w:val="263C7B83"/>
     <w:multiLevelType w:val="hybridMultilevel"/>
     <w:tmpl w:val="310E5220"/>
@@ -12048,7 +14841,7 @@
       </w:rPr>
     </w:lvl>
   </w:abstractNum>
-  <w:abstractNum w:abstractNumId="6" w15:restartNumberingAfterBreak="0">
+  <w:abstractNum w:abstractNumId="10" w15:restartNumberingAfterBreak="0">
     <w:nsid w:val="28950B0C"/>
     <w:multiLevelType w:val="hybridMultilevel"/>
     <w:tmpl w:val="B044D2DC"/>
@@ -12137,7 +14930,7 @@
       </w:pPr>
     </w:lvl>
   </w:abstractNum>
-  <w:abstractNum w:abstractNumId="7" w15:restartNumberingAfterBreak="0">
+  <w:abstractNum w:abstractNumId="11" w15:restartNumberingAfterBreak="0">
     <w:nsid w:val="2E0F3EED"/>
     <w:multiLevelType w:val="hybridMultilevel"/>
     <w:tmpl w:val="D56E927E"/>
@@ -12226,7 +15019,7 @@
       </w:pPr>
     </w:lvl>
   </w:abstractNum>
-  <w:abstractNum w:abstractNumId="8" w15:restartNumberingAfterBreak="0">
+  <w:abstractNum w:abstractNumId="12" w15:restartNumberingAfterBreak="0">
     <w:nsid w:val="376C7B02"/>
     <w:multiLevelType w:val="hybridMultilevel"/>
     <w:tmpl w:val="BEDC76EA"/>
@@ -12315,7 +15108,7 @@
       </w:pPr>
     </w:lvl>
   </w:abstractNum>
-  <w:abstractNum w:abstractNumId="9" w15:restartNumberingAfterBreak="0">
+  <w:abstractNum w:abstractNumId="13" w15:restartNumberingAfterBreak="0">
     <w:nsid w:val="388E560F"/>
     <w:multiLevelType w:val="hybridMultilevel"/>
     <w:tmpl w:val="BC78EF9A"/>
@@ -12404,7 +15197,7 @@
       </w:pPr>
     </w:lvl>
   </w:abstractNum>
-  <w:abstractNum w:abstractNumId="10" w15:restartNumberingAfterBreak="0">
+  <w:abstractNum w:abstractNumId="14" w15:restartNumberingAfterBreak="0">
     <w:nsid w:val="3B225028"/>
     <w:multiLevelType w:val="hybridMultilevel"/>
     <w:tmpl w:val="9EACC8B2"/>
@@ -12517,7 +15310,7 @@
       </w:rPr>
     </w:lvl>
   </w:abstractNum>
-  <w:abstractNum w:abstractNumId="11" w15:restartNumberingAfterBreak="0">
+  <w:abstractNum w:abstractNumId="15" w15:restartNumberingAfterBreak="0">
     <w:nsid w:val="40391D9B"/>
     <w:multiLevelType w:val="hybridMultilevel"/>
     <w:tmpl w:val="5A7E28F4"/>
@@ -12630,7 +15423,7 @@
       </w:rPr>
     </w:lvl>
   </w:abstractNum>
-  <w:abstractNum w:abstractNumId="12" w15:restartNumberingAfterBreak="0">
+  <w:abstractNum w:abstractNumId="16" w15:restartNumberingAfterBreak="0">
     <w:nsid w:val="45EF1EFB"/>
     <w:multiLevelType w:val="hybridMultilevel"/>
     <w:tmpl w:val="E13686A4"/>
@@ -12719,7 +15512,7 @@
       </w:pPr>
     </w:lvl>
   </w:abstractNum>
-  <w:abstractNum w:abstractNumId="13" w15:restartNumberingAfterBreak="0">
+  <w:abstractNum w:abstractNumId="17" w15:restartNumberingAfterBreak="0">
     <w:nsid w:val="49F16020"/>
     <w:multiLevelType w:val="hybridMultilevel"/>
     <w:tmpl w:val="FDA4382E"/>
@@ -12832,7 +15625,7 @@
       </w:rPr>
     </w:lvl>
   </w:abstractNum>
-  <w:abstractNum w:abstractNumId="14" w15:restartNumberingAfterBreak="0">
+  <w:abstractNum w:abstractNumId="18" w15:restartNumberingAfterBreak="0">
     <w:nsid w:val="552702D2"/>
     <w:multiLevelType w:val="hybridMultilevel"/>
     <w:tmpl w:val="C646E544"/>
@@ -12945,7 +15738,7 @@
       </w:rPr>
     </w:lvl>
   </w:abstractNum>
-  <w:abstractNum w:abstractNumId="15" w15:restartNumberingAfterBreak="0">
+  <w:abstractNum w:abstractNumId="19" w15:restartNumberingAfterBreak="0">
     <w:nsid w:val="58866173"/>
     <w:multiLevelType w:val="hybridMultilevel"/>
     <w:tmpl w:val="66484980"/>
@@ -13058,7 +15851,7 @@
       </w:rPr>
     </w:lvl>
   </w:abstractNum>
-  <w:abstractNum w:abstractNumId="16" w15:restartNumberingAfterBreak="0">
+  <w:abstractNum w:abstractNumId="20" w15:restartNumberingAfterBreak="0">
     <w:nsid w:val="59EA355A"/>
     <w:multiLevelType w:val="multilevel"/>
     <w:tmpl w:val="A208AF52"/>
@@ -13171,7 +15964,7 @@
       </w:rPr>
     </w:lvl>
   </w:abstractNum>
-  <w:abstractNum w:abstractNumId="17" w15:restartNumberingAfterBreak="0">
+  <w:abstractNum w:abstractNumId="21" w15:restartNumberingAfterBreak="0">
     <w:nsid w:val="5DA30CCF"/>
     <w:multiLevelType w:val="hybridMultilevel"/>
     <w:tmpl w:val="0D26B80C"/>
@@ -13284,7 +16077,7 @@
       </w:rPr>
     </w:lvl>
   </w:abstractNum>
-  <w:abstractNum w:abstractNumId="18" w15:restartNumberingAfterBreak="0">
+  <w:abstractNum w:abstractNumId="22" w15:restartNumberingAfterBreak="0">
     <w:nsid w:val="64932348"/>
     <w:multiLevelType w:val="hybridMultilevel"/>
     <w:tmpl w:val="0ED68952"/>
@@ -13373,7 +16166,7 @@
       </w:pPr>
     </w:lvl>
   </w:abstractNum>
-  <w:abstractNum w:abstractNumId="19" w15:restartNumberingAfterBreak="0">
+  <w:abstractNum w:abstractNumId="23" w15:restartNumberingAfterBreak="0">
     <w:nsid w:val="68097144"/>
     <w:multiLevelType w:val="hybridMultilevel"/>
     <w:tmpl w:val="8BD4D9E6"/>
@@ -13486,7 +16279,7 @@
       </w:rPr>
     </w:lvl>
   </w:abstractNum>
-  <w:abstractNum w:abstractNumId="20" w15:restartNumberingAfterBreak="0">
+  <w:abstractNum w:abstractNumId="24" w15:restartNumberingAfterBreak="0">
     <w:nsid w:val="69E0041E"/>
     <w:multiLevelType w:val="multilevel"/>
     <w:tmpl w:val="5950B758"/>
@@ -13599,7 +16392,7 @@
       </w:rPr>
     </w:lvl>
   </w:abstractNum>
-  <w:abstractNum w:abstractNumId="21" w15:restartNumberingAfterBreak="0">
+  <w:abstractNum w:abstractNumId="25" w15:restartNumberingAfterBreak="0">
     <w:nsid w:val="6C5F594E"/>
     <w:multiLevelType w:val="multilevel"/>
     <w:tmpl w:val="9E18AF0E"/>
@@ -13748,7 +16541,7 @@
       </w:rPr>
     </w:lvl>
   </w:abstractNum>
-  <w:abstractNum w:abstractNumId="22" w15:restartNumberingAfterBreak="0">
+  <w:abstractNum w:abstractNumId="26" w15:restartNumberingAfterBreak="0">
     <w:nsid w:val="7065187E"/>
     <w:multiLevelType w:val="hybridMultilevel"/>
     <w:tmpl w:val="9B70A042"/>
@@ -13861,7 +16654,7 @@
       </w:rPr>
     </w:lvl>
   </w:abstractNum>
-  <w:abstractNum w:abstractNumId="23" w15:restartNumberingAfterBreak="0">
+  <w:abstractNum w:abstractNumId="27" w15:restartNumberingAfterBreak="0">
     <w:nsid w:val="723539F6"/>
     <w:multiLevelType w:val="hybridMultilevel"/>
     <w:tmpl w:val="A81E0A84"/>
@@ -13974,7 +16767,7 @@
       </w:rPr>
     </w:lvl>
   </w:abstractNum>
-  <w:abstractNum w:abstractNumId="24" w15:restartNumberingAfterBreak="0">
+  <w:abstractNum w:abstractNumId="28" w15:restartNumberingAfterBreak="0">
     <w:nsid w:val="73F67EE8"/>
     <w:multiLevelType w:val="hybridMultilevel"/>
     <w:tmpl w:val="6090CB64"/>
@@ -14087,7 +16880,7 @@
       </w:rPr>
     </w:lvl>
   </w:abstractNum>
-  <w:abstractNum w:abstractNumId="25" w15:restartNumberingAfterBreak="0">
+  <w:abstractNum w:abstractNumId="29" w15:restartNumberingAfterBreak="0">
     <w:nsid w:val="76434721"/>
     <w:multiLevelType w:val="hybridMultilevel"/>
     <w:tmpl w:val="0666E1D2"/>
@@ -14200,7 +16993,7 @@
       </w:rPr>
     </w:lvl>
   </w:abstractNum>
-  <w:abstractNum w:abstractNumId="26" w15:restartNumberingAfterBreak="0">
+  <w:abstractNum w:abstractNumId="30" w15:restartNumberingAfterBreak="0">
     <w:nsid w:val="765A31D9"/>
     <w:multiLevelType w:val="hybridMultilevel"/>
     <w:tmpl w:val="344A74D4"/>
@@ -14313,7 +17106,7 @@
       </w:rPr>
     </w:lvl>
   </w:abstractNum>
-  <w:abstractNum w:abstractNumId="27" w15:restartNumberingAfterBreak="0">
+  <w:abstractNum w:abstractNumId="31" w15:restartNumberingAfterBreak="0">
     <w:nsid w:val="796C723B"/>
     <w:multiLevelType w:val="hybridMultilevel"/>
     <w:tmpl w:val="20C21FFA"/>
@@ -14426,89 +17219,253 @@
       </w:rPr>
     </w:lvl>
   </w:abstractNum>
+  <w:abstractNum w:abstractNumId="32" w15:restartNumberingAfterBreak="0">
+    <w:nsid w:val="7C3C4D0E"/>
+    <w:multiLevelType w:val="multilevel"/>
+    <w:tmpl w:val="9F924DF6"/>
+    <w:lvl w:ilvl="0">
+      <w:start w:val="1"/>
+      <w:numFmt w:val="bullet"/>
+      <w:lvlText w:val=""/>
+      <w:lvlJc w:val="left"/>
+      <w:pPr>
+        <w:tabs>
+          <w:tab w:val="num" w:pos="720"/>
+        </w:tabs>
+        <w:ind w:left="720" w:hanging="360"/>
+      </w:pPr>
+      <w:rPr>
+        <w:rFonts w:ascii="Symbol" w:hAnsi="Symbol" w:hint="default"/>
+        <w:sz w:val="20"/>
+      </w:rPr>
+    </w:lvl>
+    <w:lvl w:ilvl="1" w:tentative="1">
+      <w:start w:val="1"/>
+      <w:numFmt w:val="bullet"/>
+      <w:lvlText w:val="o"/>
+      <w:lvlJc w:val="left"/>
+      <w:pPr>
+        <w:tabs>
+          <w:tab w:val="num" w:pos="1440"/>
+        </w:tabs>
+        <w:ind w:left="1440" w:hanging="360"/>
+      </w:pPr>
+      <w:rPr>
+        <w:rFonts w:ascii="Courier New" w:hAnsi="Courier New" w:hint="default"/>
+        <w:sz w:val="20"/>
+      </w:rPr>
+    </w:lvl>
+    <w:lvl w:ilvl="2" w:tentative="1">
+      <w:start w:val="1"/>
+      <w:numFmt w:val="bullet"/>
+      <w:lvlText w:val=""/>
+      <w:lvlJc w:val="left"/>
+      <w:pPr>
+        <w:tabs>
+          <w:tab w:val="num" w:pos="2160"/>
+        </w:tabs>
+        <w:ind w:left="2160" w:hanging="360"/>
+      </w:pPr>
+      <w:rPr>
+        <w:rFonts w:ascii="Wingdings" w:hAnsi="Wingdings" w:hint="default"/>
+        <w:sz w:val="20"/>
+      </w:rPr>
+    </w:lvl>
+    <w:lvl w:ilvl="3" w:tentative="1">
+      <w:start w:val="1"/>
+      <w:numFmt w:val="bullet"/>
+      <w:lvlText w:val=""/>
+      <w:lvlJc w:val="left"/>
+      <w:pPr>
+        <w:tabs>
+          <w:tab w:val="num" w:pos="2880"/>
+        </w:tabs>
+        <w:ind w:left="2880" w:hanging="360"/>
+      </w:pPr>
+      <w:rPr>
+        <w:rFonts w:ascii="Wingdings" w:hAnsi="Wingdings" w:hint="default"/>
+        <w:sz w:val="20"/>
+      </w:rPr>
+    </w:lvl>
+    <w:lvl w:ilvl="4" w:tentative="1">
+      <w:start w:val="1"/>
+      <w:numFmt w:val="bullet"/>
+      <w:lvlText w:val=""/>
+      <w:lvlJc w:val="left"/>
+      <w:pPr>
+        <w:tabs>
+          <w:tab w:val="num" w:pos="3600"/>
+        </w:tabs>
+        <w:ind w:left="3600" w:hanging="360"/>
+      </w:pPr>
+      <w:rPr>
+        <w:rFonts w:ascii="Wingdings" w:hAnsi="Wingdings" w:hint="default"/>
+        <w:sz w:val="20"/>
+      </w:rPr>
+    </w:lvl>
+    <w:lvl w:ilvl="5" w:tentative="1">
+      <w:start w:val="1"/>
+      <w:numFmt w:val="bullet"/>
+      <w:lvlText w:val=""/>
+      <w:lvlJc w:val="left"/>
+      <w:pPr>
+        <w:tabs>
+          <w:tab w:val="num" w:pos="4320"/>
+        </w:tabs>
+        <w:ind w:left="4320" w:hanging="360"/>
+      </w:pPr>
+      <w:rPr>
+        <w:rFonts w:ascii="Wingdings" w:hAnsi="Wingdings" w:hint="default"/>
+        <w:sz w:val="20"/>
+      </w:rPr>
+    </w:lvl>
+    <w:lvl w:ilvl="6" w:tentative="1">
+      <w:start w:val="1"/>
+      <w:numFmt w:val="bullet"/>
+      <w:lvlText w:val=""/>
+      <w:lvlJc w:val="left"/>
+      <w:pPr>
+        <w:tabs>
+          <w:tab w:val="num" w:pos="5040"/>
+        </w:tabs>
+        <w:ind w:left="5040" w:hanging="360"/>
+      </w:pPr>
+      <w:rPr>
+        <w:rFonts w:ascii="Wingdings" w:hAnsi="Wingdings" w:hint="default"/>
+        <w:sz w:val="20"/>
+      </w:rPr>
+    </w:lvl>
+    <w:lvl w:ilvl="7" w:tentative="1">
+      <w:start w:val="1"/>
+      <w:numFmt w:val="bullet"/>
+      <w:lvlText w:val=""/>
+      <w:lvlJc w:val="left"/>
+      <w:pPr>
+        <w:tabs>
+          <w:tab w:val="num" w:pos="5760"/>
+        </w:tabs>
+        <w:ind w:left="5760" w:hanging="360"/>
+      </w:pPr>
+      <w:rPr>
+        <w:rFonts w:ascii="Wingdings" w:hAnsi="Wingdings" w:hint="default"/>
+        <w:sz w:val="20"/>
+      </w:rPr>
+    </w:lvl>
+    <w:lvl w:ilvl="8" w:tentative="1">
+      <w:start w:val="1"/>
+      <w:numFmt w:val="bullet"/>
+      <w:lvlText w:val=""/>
+      <w:lvlJc w:val="left"/>
+      <w:pPr>
+        <w:tabs>
+          <w:tab w:val="num" w:pos="6480"/>
+        </w:tabs>
+        <w:ind w:left="6480" w:hanging="360"/>
+      </w:pPr>
+      <w:rPr>
+        <w:rFonts w:ascii="Wingdings" w:hAnsi="Wingdings" w:hint="default"/>
+        <w:sz w:val="20"/>
+      </w:rPr>
+    </w:lvl>
+  </w:abstractNum>
   <w:num w:numId="1" w16cid:durableId="1092554460">
+    <w:abstractNumId w:val="20"/>
+  </w:num>
+  <w:num w:numId="2" w16cid:durableId="1535733959">
+    <w:abstractNumId w:val="22"/>
+  </w:num>
+  <w:num w:numId="3" w16cid:durableId="722145455">
+    <w:abstractNumId w:val="11"/>
+  </w:num>
+  <w:num w:numId="4" w16cid:durableId="2100059254">
+    <w:abstractNumId w:val="10"/>
+  </w:num>
+  <w:num w:numId="5" w16cid:durableId="1065180218">
+    <w:abstractNumId w:val="12"/>
+  </w:num>
+  <w:num w:numId="6" w16cid:durableId="1275139888">
+    <w:abstractNumId w:val="13"/>
+  </w:num>
+  <w:num w:numId="7" w16cid:durableId="1526287214">
     <w:abstractNumId w:val="16"/>
   </w:num>
-  <w:num w:numId="2" w16cid:durableId="1535733959">
+  <w:num w:numId="8" w16cid:durableId="481654477">
+    <w:abstractNumId w:val="21"/>
+  </w:num>
+  <w:num w:numId="9" w16cid:durableId="357393463">
     <w:abstractNumId w:val="18"/>
   </w:num>
-  <w:num w:numId="3" w16cid:durableId="722145455">
+  <w:num w:numId="10" w16cid:durableId="328481725">
+    <w:abstractNumId w:val="26"/>
+  </w:num>
+  <w:num w:numId="11" w16cid:durableId="1706953135">
+    <w:abstractNumId w:val="9"/>
+  </w:num>
+  <w:num w:numId="12" w16cid:durableId="1835535806">
+    <w:abstractNumId w:val="27"/>
+  </w:num>
+  <w:num w:numId="13" w16cid:durableId="1947809936">
     <w:abstractNumId w:val="7"/>
   </w:num>
-  <w:num w:numId="4" w16cid:durableId="2100059254">
+  <w:num w:numId="14" w16cid:durableId="1665427962">
+    <w:abstractNumId w:val="19"/>
+  </w:num>
+  <w:num w:numId="15" w16cid:durableId="1792821499">
+    <w:abstractNumId w:val="31"/>
+  </w:num>
+  <w:num w:numId="16" w16cid:durableId="103546983">
+    <w:abstractNumId w:val="8"/>
+  </w:num>
+  <w:num w:numId="17" w16cid:durableId="1328097578">
+    <w:abstractNumId w:val="23"/>
+  </w:num>
+  <w:num w:numId="18" w16cid:durableId="1406342996">
+    <w:abstractNumId w:val="5"/>
+  </w:num>
+  <w:num w:numId="19" w16cid:durableId="622073556">
+    <w:abstractNumId w:val="29"/>
+  </w:num>
+  <w:num w:numId="20" w16cid:durableId="546451671">
+    <w:abstractNumId w:val="24"/>
+  </w:num>
+  <w:num w:numId="21" w16cid:durableId="1892421563">
     <w:abstractNumId w:val="6"/>
   </w:num>
-  <w:num w:numId="5" w16cid:durableId="1065180218">
-    <w:abstractNumId w:val="8"/>
+  <w:num w:numId="22" w16cid:durableId="1123115050">
+    <w:abstractNumId w:val="30"/>
   </w:num>
-  <w:num w:numId="6" w16cid:durableId="1275139888">
-    <w:abstractNumId w:val="9"/>
+  <w:num w:numId="23" w16cid:durableId="1354376994">
+    <w:abstractNumId w:val="3"/>
   </w:num>
-  <w:num w:numId="7" w16cid:durableId="1526287214">
-    <w:abstractNumId w:val="12"/>
+  <w:num w:numId="24" w16cid:durableId="1793358947">
+    <w:abstractNumId w:val="15"/>
   </w:num>
-  <w:num w:numId="8" w16cid:durableId="481654477">
+  <w:num w:numId="25" w16cid:durableId="618101205">
+    <w:abstractNumId w:val="25"/>
+  </w:num>
+  <w:num w:numId="26" w16cid:durableId="1619556848">
     <w:abstractNumId w:val="17"/>
   </w:num>
-  <w:num w:numId="9" w16cid:durableId="357393463">
+  <w:num w:numId="27" w16cid:durableId="963774600">
+    <w:abstractNumId w:val="28"/>
+  </w:num>
+  <w:num w:numId="28" w16cid:durableId="1663194218">
     <w:abstractNumId w:val="14"/>
   </w:num>
-  <w:num w:numId="10" w16cid:durableId="328481725">
-    <w:abstractNumId w:val="22"/>
+  <w:num w:numId="29" w16cid:durableId="364448118">
+    <w:abstractNumId w:val="2"/>
   </w:num>
-  <w:num w:numId="11" w16cid:durableId="1706953135">
-    <w:abstractNumId w:val="5"/>
-  </w:num>
-  <w:num w:numId="12" w16cid:durableId="1835535806">
-    <w:abstractNumId w:val="23"/>
-  </w:num>
-  <w:num w:numId="13" w16cid:durableId="1947809936">
-    <w:abstractNumId w:val="3"/>
-  </w:num>
-  <w:num w:numId="14" w16cid:durableId="1665427962">
-    <w:abstractNumId w:val="15"/>
-  </w:num>
-  <w:num w:numId="15" w16cid:durableId="1792821499">
-    <w:abstractNumId w:val="27"/>
-  </w:num>
-  <w:num w:numId="16" w16cid:durableId="103546983">
-    <w:abstractNumId w:val="4"/>
-  </w:num>
-  <w:num w:numId="17" w16cid:durableId="1328097578">
-    <w:abstractNumId w:val="19"/>
-  </w:num>
-  <w:num w:numId="18" w16cid:durableId="1406342996">
+  <w:num w:numId="30" w16cid:durableId="1547908197">
     <w:abstractNumId w:val="1"/>
   </w:num>
-  <w:num w:numId="19" w16cid:durableId="622073556">
-    <w:abstractNumId w:val="25"/>
+  <w:num w:numId="31" w16cid:durableId="380637352">
+    <w:abstractNumId w:val="32"/>
   </w:num>
-  <w:num w:numId="20" w16cid:durableId="546451671">
-    <w:abstractNumId w:val="20"/>
-  </w:num>
-  <w:num w:numId="21" w16cid:durableId="1892421563">
-    <w:abstractNumId w:val="2"/>
-  </w:num>
-  <w:num w:numId="22" w16cid:durableId="1123115050">
-    <w:abstractNumId w:val="26"/>
-  </w:num>
-  <w:num w:numId="23" w16cid:durableId="1354376994">
+  <w:num w:numId="32" w16cid:durableId="1043747283">
     <w:abstractNumId w:val="0"/>
   </w:num>
-  <w:num w:numId="24" w16cid:durableId="1793358947">
-    <w:abstractNumId w:val="11"/>
-  </w:num>
-  <w:num w:numId="25" w16cid:durableId="618101205">
-    <w:abstractNumId w:val="21"/>
-  </w:num>
-  <w:num w:numId="26" w16cid:durableId="1619556848">
-    <w:abstractNumId w:val="13"/>
-  </w:num>
-  <w:num w:numId="27" w16cid:durableId="963774600">
-    <w:abstractNumId w:val="24"/>
-  </w:num>
-  <w:num w:numId="28" w16cid:durableId="1663194218">
-    <w:abstractNumId w:val="10"/>
+  <w:num w:numId="33" w16cid:durableId="1370647190">
+    <w:abstractNumId w:val="4"/>
   </w:num>
 </w:numbering>
 </file>
@@ -14913,7 +17870,7 @@
   <w:style w:type="paragraph" w:default="1" w:styleId="Normal">
     <w:name w:val="Normal"/>
     <w:qFormat/>
-    <w:rsid w:val="00C46BB8"/>
+    <w:rsid w:val="002C78BA"/>
   </w:style>
   <w:style w:type="paragraph" w:styleId="Heading1">
     <w:name w:val="heading 1"/>
@@ -15115,7 +18072,6 @@
   <w:style w:type="character" w:default="1" w:styleId="DefaultParagraphFont">
     <w:name w:val="Default Paragraph Font"/>
     <w:uiPriority w:val="1"/>
-    <w:semiHidden/>
     <w:unhideWhenUsed/>
   </w:style>
   <w:style w:type="table" w:default="1" w:styleId="TableNormal">

</xml_diff>

<commit_message>
Completed 5.1 - Jun Xiang
</commit_message>
<xml_diff>
--- a/task5_srs/TT2L_GI_SRS.docx
+++ b/task5_srs/TT2L_GI_SRS.docx
@@ -1,6 +1,6 @@
 
 <file path=word/document.xml><?xml version="1.0" encoding="utf-8"?>
-<w:document xmlns:wpc="http://schemas.microsoft.com/office/word/2010/wordprocessingCanvas" xmlns:cx="http://schemas.microsoft.com/office/drawing/2014/chartex" xmlns:cx1="http://schemas.microsoft.com/office/drawing/2015/9/8/chartex" xmlns:cx2="http://schemas.microsoft.com/office/drawing/2015/10/21/chartex" xmlns:cx3="http://schemas.microsoft.com/office/drawing/2016/5/9/chartex" xmlns:cx4="http://schemas.microsoft.com/office/drawing/2016/5/10/chartex" xmlns:cx5="http://schemas.microsoft.com/office/drawing/2016/5/11/chartex" xmlns:cx6="http://schemas.microsoft.com/office/drawing/2016/5/12/chartex" xmlns:cx7="http://schemas.microsoft.com/office/drawing/2016/5/13/chartex" xmlns:cx8="http://schemas.microsoft.com/office/drawing/2016/5/14/chartex" xmlns:mc="http://schemas.openxmlformats.org/markup-compatibility/2006" xmlns:aink="http://schemas.microsoft.com/office/drawing/2016/ink" xmlns:am3d="http://schemas.microsoft.com/office/drawing/2017/model3d" xmlns:o="urn:schemas-microsoft-com:office:office" xmlns:oel="http://schemas.microsoft.com/office/2019/extlst" xmlns:r="http://schemas.openxmlformats.org/officeDocument/2006/relationships" xmlns:m="http://schemas.openxmlformats.org/officeDocument/2006/math" xmlns:v="urn:schemas-microsoft-com:vml" xmlns:wp14="http://schemas.microsoft.com/office/word/2010/wordprocessingDrawing" xmlns:wp="http://schemas.openxmlformats.org/drawingml/2006/wordprocessingDrawing" xmlns:w10="urn:schemas-microsoft-com:office:word" xmlns:w="http://schemas.openxmlformats.org/wordprocessingml/2006/main" xmlns:w14="http://schemas.microsoft.com/office/word/2010/wordml" xmlns:w15="http://schemas.microsoft.com/office/word/2012/wordml" xmlns:w16cex="http://schemas.microsoft.com/office/word/2018/wordml/cex" xmlns:w16cid="http://schemas.microsoft.com/office/word/2016/wordml/cid" xmlns:w16="http://schemas.microsoft.com/office/word/2018/wordml" xmlns:w16du="http://schemas.microsoft.com/office/word/2023/wordml/word16du" xmlns:w16sdtdh="http://schemas.microsoft.com/office/word/2020/wordml/sdtdatahash" xmlns:w16se="http://schemas.microsoft.com/office/word/2015/wordml/symex" xmlns:wpg="http://schemas.microsoft.com/office/word/2010/wordprocessingGroup" xmlns:wpi="http://schemas.microsoft.com/office/word/2010/wordprocessingInk" xmlns:wne="http://schemas.microsoft.com/office/word/2006/wordml" xmlns:wps="http://schemas.microsoft.com/office/word/2010/wordprocessingShape" mc:Ignorable="w14 w15 w16se w16cid w16 w16cex w16sdtdh w16du wp14">
+<w:document xmlns:wpc="http://schemas.microsoft.com/office/word/2010/wordprocessingCanvas" xmlns:cx="http://schemas.microsoft.com/office/drawing/2014/chartex" xmlns:cx1="http://schemas.microsoft.com/office/drawing/2015/9/8/chartex" xmlns:cx2="http://schemas.microsoft.com/office/drawing/2015/10/21/chartex" xmlns:cx3="http://schemas.microsoft.com/office/drawing/2016/5/9/chartex" xmlns:cx4="http://schemas.microsoft.com/office/drawing/2016/5/10/chartex" xmlns:cx5="http://schemas.microsoft.com/office/drawing/2016/5/11/chartex" xmlns:cx6="http://schemas.microsoft.com/office/drawing/2016/5/12/chartex" xmlns:cx7="http://schemas.microsoft.com/office/drawing/2016/5/13/chartex" xmlns:cx8="http://schemas.microsoft.com/office/drawing/2016/5/14/chartex" xmlns:mc="http://schemas.openxmlformats.org/markup-compatibility/2006" xmlns:aink="http://schemas.microsoft.com/office/drawing/2016/ink" xmlns:am3d="http://schemas.microsoft.com/office/drawing/2017/model3d" xmlns:o="urn:schemas-microsoft-com:office:office" xmlns:oel="http://schemas.microsoft.com/office/2019/extlst" xmlns:r="http://schemas.openxmlformats.org/officeDocument/2006/relationships" xmlns:m="http://schemas.openxmlformats.org/officeDocument/2006/math" xmlns:v="urn:schemas-microsoft-com:vml" xmlns:wp14="http://schemas.microsoft.com/office/word/2010/wordprocessingDrawing" xmlns:wp="http://schemas.openxmlformats.org/drawingml/2006/wordprocessingDrawing" xmlns:w10="urn:schemas-microsoft-com:office:word" xmlns:w="http://schemas.openxmlformats.org/wordprocessingml/2006/main" xmlns:w14="http://schemas.microsoft.com/office/word/2010/wordml" xmlns:w15="http://schemas.microsoft.com/office/word/2012/wordml" xmlns:w16cex="http://schemas.microsoft.com/office/word/2018/wordml/cex" xmlns:w16cid="http://schemas.microsoft.com/office/word/2016/wordml/cid" xmlns:w16="http://schemas.microsoft.com/office/word/2018/wordml" xmlns:w16du="http://schemas.microsoft.com/office/word/2023/wordml/word16du" xmlns:w16sdtdh="http://schemas.microsoft.com/office/word/2020/wordml/sdtdatahash" xmlns:w16sdtfl="http://schemas.microsoft.com/office/word/2024/wordml/sdtformatlock" xmlns:w16se="http://schemas.microsoft.com/office/word/2015/wordml/symex" xmlns:wpg="http://schemas.microsoft.com/office/word/2010/wordprocessingGroup" xmlns:wpi="http://schemas.microsoft.com/office/word/2010/wordprocessingInk" xmlns:wne="http://schemas.microsoft.com/office/word/2006/wordml" xmlns:wps="http://schemas.microsoft.com/office/word/2010/wordprocessingShape" mc:Ignorable="w14 w15 w16se w16cid w16 w16cex w16sdtdh w16sdtfl w16du wp14">
   <w:body>
     <w:p>
       <w:r>
@@ -7520,14 +7520,14 @@
             <w:tcW w:w="6267" w:type="dxa"/>
           </w:tcPr>
           <w:p>
+            <w:r>
+              <w:t xml:space="preserve">User select a parking </w:t>
+            </w:r>
             <w:proofErr w:type="gramStart"/>
             <w:r>
-              <w:t>User</w:t>
+              <w:t>locations</w:t>
             </w:r>
             <w:proofErr w:type="gramEnd"/>
-            <w:r>
-              <w:t xml:space="preserve"> select a parking locations</w:t>
-            </w:r>
           </w:p>
         </w:tc>
       </w:tr>
@@ -10371,15 +10371,7 @@
           </w:tcPr>
           <w:p>
             <w:r>
-              <w:t xml:space="preserve">Enable </w:t>
-            </w:r>
-            <w:proofErr w:type="gramStart"/>
-            <w:r>
-              <w:t>ride-sharing</w:t>
-            </w:r>
-            <w:proofErr w:type="gramEnd"/>
-            <w:r>
-              <w:t xml:space="preserve"> among campus community members.</w:t>
+              <w:t>Enable ride-sharing among campus community members.</w:t>
             </w:r>
           </w:p>
         </w:tc>
@@ -11463,15 +11455,7 @@
           </w:tcPr>
           <w:p>
             <w:r>
-              <w:t xml:space="preserve">Help users </w:t>
-            </w:r>
-            <w:proofErr w:type="gramStart"/>
-            <w:r>
-              <w:t>plan ahead</w:t>
-            </w:r>
-            <w:proofErr w:type="gramEnd"/>
-            <w:r>
-              <w:t xml:space="preserve"> before arriving on campus.</w:t>
+              <w:t>Help users plan ahead before arriving on campus.</w:t>
             </w:r>
           </w:p>
         </w:tc>
@@ -13484,38 +13468,230 @@
     </w:p>
     <w:p>
       <w:r>
-        <w:t>List any assumptions and dependencies that impact the software development process or its</w:t>
-      </w:r>
+        <w:t>The development and functionality of the Campus Ride-Sharing Platform are based on the following assumptions and external dependencies:</w:t>
+      </w:r>
+    </w:p>
+    <w:p>
+      <w:pPr>
+        <w:pStyle w:val="ListParagraph"/>
+        <w:numPr>
+          <w:ilvl w:val="0"/>
+          <w:numId w:val="34"/>
+        </w:numPr>
+      </w:pPr>
       <w:r>
         <w:rPr>
-          <w:rFonts w:hint="eastAsia"/>
+          <w:b/>
+          <w:bCs/>
         </w:rPr>
-        <w:t xml:space="preserve"> </w:t>
-      </w:r>
-      <w:r>
-        <w:t>requirements.</w:t>
-      </w:r>
-    </w:p>
-    <w:p>
-      <w:r>
-        <w:t>Example:</w:t>
-      </w:r>
-    </w:p>
-    <w:p>
-      <w:r>
         <w:lastRenderedPageBreak/>
-        <w:t>The system depends on the availability of the university's student database for user</w:t>
-      </w:r>
+        <w:t>University Authentication Access</w:t>
+      </w:r>
+      <w:r>
+        <w:br/>
+        <w:t>The application is based on the availability and stability of the university’s digital ID authentication system for user (students, staff, and faculty) verification.</w:t>
+      </w:r>
+    </w:p>
+    <w:p>
+      <w:pPr>
+        <w:pStyle w:val="ListParagraph"/>
+        <w:ind w:left="768"/>
+      </w:pPr>
+    </w:p>
+    <w:p>
+      <w:pPr>
+        <w:pStyle w:val="ListParagraph"/>
+        <w:numPr>
+          <w:ilvl w:val="0"/>
+          <w:numId w:val="34"/>
+        </w:numPr>
+      </w:pPr>
       <w:r>
         <w:rPr>
-          <w:rFonts w:hint="eastAsia"/>
+          <w:b/>
+          <w:bCs/>
         </w:rPr>
-        <w:t xml:space="preserve"> </w:t>
-      </w:r>
-      <w:r>
-        <w:t>authentication.</w:t>
-      </w:r>
-    </w:p>
+        <w:t>Parking Management API Integration</w:t>
+      </w:r>
+      <w:r>
+        <w:br/>
+        <w:t>It is assumed that the campus parking system has a stable and accessible API for retrieving real-time parking availability data.</w:t>
+      </w:r>
+    </w:p>
+    <w:p>
+      <w:pPr>
+        <w:pStyle w:val="ListParagraph"/>
+      </w:pPr>
+    </w:p>
+    <w:p>
+      <w:pPr>
+        <w:pStyle w:val="ListParagraph"/>
+        <w:ind w:left="768"/>
+      </w:pPr>
+    </w:p>
+    <w:p>
+      <w:pPr>
+        <w:pStyle w:val="ListParagraph"/>
+        <w:numPr>
+          <w:ilvl w:val="0"/>
+          <w:numId w:val="34"/>
+        </w:numPr>
+      </w:pPr>
+      <w:r>
+        <w:rPr>
+          <w:b/>
+          <w:bCs/>
+        </w:rPr>
+        <w:t>User Internet Connectivity</w:t>
+      </w:r>
+      <w:r>
+        <w:br/>
+        <w:t>The app assumes that users have stable internet connectivity while using the application, particularly for features such as ride matching and real-time updates.</w:t>
+      </w:r>
+    </w:p>
+    <w:p>
+      <w:pPr>
+        <w:pStyle w:val="ListParagraph"/>
+        <w:ind w:left="768"/>
+      </w:pPr>
+    </w:p>
+    <w:p>
+      <w:pPr>
+        <w:pStyle w:val="ListParagraph"/>
+        <w:numPr>
+          <w:ilvl w:val="0"/>
+          <w:numId w:val="34"/>
+        </w:numPr>
+      </w:pPr>
+      <w:r>
+        <w:rPr>
+          <w:b/>
+          <w:bCs/>
+        </w:rPr>
+        <w:t>User Device Compatibility</w:t>
+      </w:r>
+      <w:r>
+        <w:br/>
+        <w:t>Users will likely access the system using modern web browsers or smartphones capable of running the web/mobile interface of the platform.</w:t>
+      </w:r>
+    </w:p>
+    <w:p>
+      <w:pPr>
+        <w:pStyle w:val="ListParagraph"/>
+      </w:pPr>
+    </w:p>
+    <w:p>
+      <w:pPr>
+        <w:pStyle w:val="ListParagraph"/>
+        <w:ind w:left="768"/>
+      </w:pPr>
+    </w:p>
+    <w:p>
+      <w:pPr>
+        <w:pStyle w:val="ListParagraph"/>
+        <w:numPr>
+          <w:ilvl w:val="0"/>
+          <w:numId w:val="34"/>
+        </w:numPr>
+      </w:pPr>
+      <w:r>
+        <w:rPr>
+          <w:b/>
+          <w:bCs/>
+        </w:rPr>
+        <w:t>Map and Location Services</w:t>
+      </w:r>
+      <w:r>
+        <w:br/>
+        <w:t>The system depends on external mapping and location services (e.g., Google Maps API or equivalent) for route guidance, distance calculations, and location-based carpool matching.</w:t>
+      </w:r>
+    </w:p>
+    <w:p>
+      <w:pPr>
+        <w:pStyle w:val="ListParagraph"/>
+        <w:ind w:left="768"/>
+      </w:pPr>
+    </w:p>
+    <w:p>
+      <w:pPr>
+        <w:pStyle w:val="ListParagraph"/>
+        <w:numPr>
+          <w:ilvl w:val="0"/>
+          <w:numId w:val="34"/>
+        </w:numPr>
+      </w:pPr>
+      <w:r>
+        <w:rPr>
+          <w:b/>
+          <w:bCs/>
+        </w:rPr>
+        <w:t>Technology Stack Availability</w:t>
+      </w:r>
+      <w:r>
+        <w:br/>
+        <w:t>It is assumed that the required frameworks (e.g., Django, Python, SQLite, or equivalents) will be available and supported throughout development and deployment.</w:t>
+      </w:r>
+    </w:p>
+    <w:p>
+      <w:pPr>
+        <w:pStyle w:val="ListParagraph"/>
+      </w:pPr>
+    </w:p>
+    <w:p>
+      <w:pPr>
+        <w:pStyle w:val="ListParagraph"/>
+        <w:ind w:left="768"/>
+      </w:pPr>
+    </w:p>
+    <w:p>
+      <w:pPr>
+        <w:pStyle w:val="ListParagraph"/>
+        <w:numPr>
+          <w:ilvl w:val="0"/>
+          <w:numId w:val="34"/>
+        </w:numPr>
+      </w:pPr>
+      <w:r>
+        <w:rPr>
+          <w:b/>
+          <w:bCs/>
+        </w:rPr>
+        <w:t>User Honesty and Cooperation</w:t>
+      </w:r>
+      <w:r>
+        <w:br/>
+        <w:t>The system assumes that users will provide accurate information when offering or requesting rides and will engage in ethical use of the platform.</w:t>
+      </w:r>
+    </w:p>
+    <w:p>
+      <w:pPr>
+        <w:pStyle w:val="ListParagraph"/>
+        <w:ind w:left="768"/>
+      </w:pPr>
+    </w:p>
+    <w:p>
+      <w:pPr>
+        <w:pStyle w:val="ListParagraph"/>
+        <w:numPr>
+          <w:ilvl w:val="0"/>
+          <w:numId w:val="34"/>
+        </w:numPr>
+      </w:pPr>
+      <w:r>
+        <w:rPr>
+          <w:b/>
+          <w:bCs/>
+        </w:rPr>
+        <w:t>University Policy Compliance</w:t>
+      </w:r>
+      <w:r>
+        <w:br/>
+        <w:t>It is assumed that necessary approvals and cooperation from university departments (e.g., IT services, transportation management) will be granted in accordance with campus policies.</w:t>
+      </w:r>
+    </w:p>
+    <w:p/>
+    <w:p/>
+    <w:p/>
     <w:p>
       <w:pPr>
         <w:pStyle w:val="Heading2"/>
@@ -13566,7 +13742,7 @@
 </file>
 
 <file path=word/numbering.xml><?xml version="1.0" encoding="utf-8"?>
-<w:numbering xmlns:wpc="http://schemas.microsoft.com/office/word/2010/wordprocessingCanvas" xmlns:cx="http://schemas.microsoft.com/office/drawing/2014/chartex" xmlns:cx1="http://schemas.microsoft.com/office/drawing/2015/9/8/chartex" xmlns:cx2="http://schemas.microsoft.com/office/drawing/2015/10/21/chartex" xmlns:cx3="http://schemas.microsoft.com/office/drawing/2016/5/9/chartex" xmlns:cx4="http://schemas.microsoft.com/office/drawing/2016/5/10/chartex" xmlns:cx5="http://schemas.microsoft.com/office/drawing/2016/5/11/chartex" xmlns:cx6="http://schemas.microsoft.com/office/drawing/2016/5/12/chartex" xmlns:cx7="http://schemas.microsoft.com/office/drawing/2016/5/13/chartex" xmlns:cx8="http://schemas.microsoft.com/office/drawing/2016/5/14/chartex" xmlns:mc="http://schemas.openxmlformats.org/markup-compatibility/2006" xmlns:aink="http://schemas.microsoft.com/office/drawing/2016/ink" xmlns:am3d="http://schemas.microsoft.com/office/drawing/2017/model3d" xmlns:o="urn:schemas-microsoft-com:office:office" xmlns:oel="http://schemas.microsoft.com/office/2019/extlst" xmlns:r="http://schemas.openxmlformats.org/officeDocument/2006/relationships" xmlns:m="http://schemas.openxmlformats.org/officeDocument/2006/math" xmlns:v="urn:schemas-microsoft-com:vml" xmlns:wp14="http://schemas.microsoft.com/office/word/2010/wordprocessingDrawing" xmlns:wp="http://schemas.openxmlformats.org/drawingml/2006/wordprocessingDrawing" xmlns:w10="urn:schemas-microsoft-com:office:word" xmlns:w="http://schemas.openxmlformats.org/wordprocessingml/2006/main" xmlns:w14="http://schemas.microsoft.com/office/word/2010/wordml" xmlns:w15="http://schemas.microsoft.com/office/word/2012/wordml" xmlns:w16cex="http://schemas.microsoft.com/office/word/2018/wordml/cex" xmlns:w16cid="http://schemas.microsoft.com/office/word/2016/wordml/cid" xmlns:w16="http://schemas.microsoft.com/office/word/2018/wordml" xmlns:w16du="http://schemas.microsoft.com/office/word/2023/wordml/word16du" xmlns:w16sdtdh="http://schemas.microsoft.com/office/word/2020/wordml/sdtdatahash" xmlns:w16se="http://schemas.microsoft.com/office/word/2015/wordml/symex" xmlns:wpg="http://schemas.microsoft.com/office/word/2010/wordprocessingGroup" xmlns:wpi="http://schemas.microsoft.com/office/word/2010/wordprocessingInk" xmlns:wne="http://schemas.microsoft.com/office/word/2006/wordml" xmlns:wps="http://schemas.microsoft.com/office/word/2010/wordprocessingShape" mc:Ignorable="w14 w15 w16se w16cid w16 w16cex w16sdtdh w16du wp14">
+<w:numbering xmlns:wpc="http://schemas.microsoft.com/office/word/2010/wordprocessingCanvas" xmlns:cx="http://schemas.microsoft.com/office/drawing/2014/chartex" xmlns:cx1="http://schemas.microsoft.com/office/drawing/2015/9/8/chartex" xmlns:cx2="http://schemas.microsoft.com/office/drawing/2015/10/21/chartex" xmlns:cx3="http://schemas.microsoft.com/office/drawing/2016/5/9/chartex" xmlns:cx4="http://schemas.microsoft.com/office/drawing/2016/5/10/chartex" xmlns:cx5="http://schemas.microsoft.com/office/drawing/2016/5/11/chartex" xmlns:cx6="http://schemas.microsoft.com/office/drawing/2016/5/12/chartex" xmlns:cx7="http://schemas.microsoft.com/office/drawing/2016/5/13/chartex" xmlns:cx8="http://schemas.microsoft.com/office/drawing/2016/5/14/chartex" xmlns:mc="http://schemas.openxmlformats.org/markup-compatibility/2006" xmlns:aink="http://schemas.microsoft.com/office/drawing/2016/ink" xmlns:am3d="http://schemas.microsoft.com/office/drawing/2017/model3d" xmlns:o="urn:schemas-microsoft-com:office:office" xmlns:oel="http://schemas.microsoft.com/office/2019/extlst" xmlns:r="http://schemas.openxmlformats.org/officeDocument/2006/relationships" xmlns:m="http://schemas.openxmlformats.org/officeDocument/2006/math" xmlns:v="urn:schemas-microsoft-com:vml" xmlns:wp14="http://schemas.microsoft.com/office/word/2010/wordprocessingDrawing" xmlns:wp="http://schemas.openxmlformats.org/drawingml/2006/wordprocessingDrawing" xmlns:w10="urn:schemas-microsoft-com:office:word" xmlns:w="http://schemas.openxmlformats.org/wordprocessingml/2006/main" xmlns:w14="http://schemas.microsoft.com/office/word/2010/wordml" xmlns:w15="http://schemas.microsoft.com/office/word/2012/wordml" xmlns:w16cex="http://schemas.microsoft.com/office/word/2018/wordml/cex" xmlns:w16cid="http://schemas.microsoft.com/office/word/2016/wordml/cid" xmlns:w16="http://schemas.microsoft.com/office/word/2018/wordml" xmlns:w16du="http://schemas.microsoft.com/office/word/2023/wordml/word16du" xmlns:w16sdtdh="http://schemas.microsoft.com/office/word/2020/wordml/sdtdatahash" xmlns:w16sdtfl="http://schemas.microsoft.com/office/word/2024/wordml/sdtformatlock" xmlns:w16se="http://schemas.microsoft.com/office/word/2015/wordml/symex" xmlns:wpg="http://schemas.microsoft.com/office/word/2010/wordprocessingGroup" xmlns:wpi="http://schemas.microsoft.com/office/word/2010/wordprocessingInk" xmlns:wne="http://schemas.microsoft.com/office/word/2006/wordml" xmlns:wps="http://schemas.microsoft.com/office/word/2010/wordprocessingShape" mc:Ignorable="w14 w15 w16se w16cid w16 w16cex w16sdtdh w16sdtfl w16du wp14">
   <w:abstractNum w:abstractNumId="0" w15:restartNumberingAfterBreak="0">
     <w:nsid w:val="038A0148"/>
     <w:multiLevelType w:val="multilevel"/>
@@ -15513,6 +15689,119 @@
     </w:lvl>
   </w:abstractNum>
   <w:abstractNum w:abstractNumId="17" w15:restartNumberingAfterBreak="0">
+    <w:nsid w:val="47DF7425"/>
+    <w:multiLevelType w:val="hybridMultilevel"/>
+    <w:tmpl w:val="E51016A2"/>
+    <w:lvl w:ilvl="0" w:tplc="44090001">
+      <w:start w:val="1"/>
+      <w:numFmt w:val="bullet"/>
+      <w:lvlText w:val=""/>
+      <w:lvlJc w:val="left"/>
+      <w:pPr>
+        <w:ind w:left="768" w:hanging="360"/>
+      </w:pPr>
+      <w:rPr>
+        <w:rFonts w:ascii="Symbol" w:hAnsi="Symbol" w:hint="default"/>
+      </w:rPr>
+    </w:lvl>
+    <w:lvl w:ilvl="1" w:tplc="44090003" w:tentative="1">
+      <w:start w:val="1"/>
+      <w:numFmt w:val="bullet"/>
+      <w:lvlText w:val="o"/>
+      <w:lvlJc w:val="left"/>
+      <w:pPr>
+        <w:ind w:left="1488" w:hanging="360"/>
+      </w:pPr>
+      <w:rPr>
+        <w:rFonts w:ascii="Courier New" w:hAnsi="Courier New" w:cs="Courier New" w:hint="default"/>
+      </w:rPr>
+    </w:lvl>
+    <w:lvl w:ilvl="2" w:tplc="44090005" w:tentative="1">
+      <w:start w:val="1"/>
+      <w:numFmt w:val="bullet"/>
+      <w:lvlText w:val=""/>
+      <w:lvlJc w:val="left"/>
+      <w:pPr>
+        <w:ind w:left="2208" w:hanging="360"/>
+      </w:pPr>
+      <w:rPr>
+        <w:rFonts w:ascii="Wingdings" w:hAnsi="Wingdings" w:hint="default"/>
+      </w:rPr>
+    </w:lvl>
+    <w:lvl w:ilvl="3" w:tplc="44090001" w:tentative="1">
+      <w:start w:val="1"/>
+      <w:numFmt w:val="bullet"/>
+      <w:lvlText w:val=""/>
+      <w:lvlJc w:val="left"/>
+      <w:pPr>
+        <w:ind w:left="2928" w:hanging="360"/>
+      </w:pPr>
+      <w:rPr>
+        <w:rFonts w:ascii="Symbol" w:hAnsi="Symbol" w:hint="default"/>
+      </w:rPr>
+    </w:lvl>
+    <w:lvl w:ilvl="4" w:tplc="44090003" w:tentative="1">
+      <w:start w:val="1"/>
+      <w:numFmt w:val="bullet"/>
+      <w:lvlText w:val="o"/>
+      <w:lvlJc w:val="left"/>
+      <w:pPr>
+        <w:ind w:left="3648" w:hanging="360"/>
+      </w:pPr>
+      <w:rPr>
+        <w:rFonts w:ascii="Courier New" w:hAnsi="Courier New" w:cs="Courier New" w:hint="default"/>
+      </w:rPr>
+    </w:lvl>
+    <w:lvl w:ilvl="5" w:tplc="44090005" w:tentative="1">
+      <w:start w:val="1"/>
+      <w:numFmt w:val="bullet"/>
+      <w:lvlText w:val=""/>
+      <w:lvlJc w:val="left"/>
+      <w:pPr>
+        <w:ind w:left="4368" w:hanging="360"/>
+      </w:pPr>
+      <w:rPr>
+        <w:rFonts w:ascii="Wingdings" w:hAnsi="Wingdings" w:hint="default"/>
+      </w:rPr>
+    </w:lvl>
+    <w:lvl w:ilvl="6" w:tplc="44090001" w:tentative="1">
+      <w:start w:val="1"/>
+      <w:numFmt w:val="bullet"/>
+      <w:lvlText w:val=""/>
+      <w:lvlJc w:val="left"/>
+      <w:pPr>
+        <w:ind w:left="5088" w:hanging="360"/>
+      </w:pPr>
+      <w:rPr>
+        <w:rFonts w:ascii="Symbol" w:hAnsi="Symbol" w:hint="default"/>
+      </w:rPr>
+    </w:lvl>
+    <w:lvl w:ilvl="7" w:tplc="44090003" w:tentative="1">
+      <w:start w:val="1"/>
+      <w:numFmt w:val="bullet"/>
+      <w:lvlText w:val="o"/>
+      <w:lvlJc w:val="left"/>
+      <w:pPr>
+        <w:ind w:left="5808" w:hanging="360"/>
+      </w:pPr>
+      <w:rPr>
+        <w:rFonts w:ascii="Courier New" w:hAnsi="Courier New" w:cs="Courier New" w:hint="default"/>
+      </w:rPr>
+    </w:lvl>
+    <w:lvl w:ilvl="8" w:tplc="44090005" w:tentative="1">
+      <w:start w:val="1"/>
+      <w:numFmt w:val="bullet"/>
+      <w:lvlText w:val=""/>
+      <w:lvlJc w:val="left"/>
+      <w:pPr>
+        <w:ind w:left="6528" w:hanging="360"/>
+      </w:pPr>
+      <w:rPr>
+        <w:rFonts w:ascii="Wingdings" w:hAnsi="Wingdings" w:hint="default"/>
+      </w:rPr>
+    </w:lvl>
+  </w:abstractNum>
+  <w:abstractNum w:abstractNumId="18" w15:restartNumberingAfterBreak="0">
     <w:nsid w:val="49F16020"/>
     <w:multiLevelType w:val="hybridMultilevel"/>
     <w:tmpl w:val="FDA4382E"/>
@@ -15625,7 +15914,7 @@
       </w:rPr>
     </w:lvl>
   </w:abstractNum>
-  <w:abstractNum w:abstractNumId="18" w15:restartNumberingAfterBreak="0">
+  <w:abstractNum w:abstractNumId="19" w15:restartNumberingAfterBreak="0">
     <w:nsid w:val="552702D2"/>
     <w:multiLevelType w:val="hybridMultilevel"/>
     <w:tmpl w:val="C646E544"/>
@@ -15738,7 +16027,7 @@
       </w:rPr>
     </w:lvl>
   </w:abstractNum>
-  <w:abstractNum w:abstractNumId="19" w15:restartNumberingAfterBreak="0">
+  <w:abstractNum w:abstractNumId="20" w15:restartNumberingAfterBreak="0">
     <w:nsid w:val="58866173"/>
     <w:multiLevelType w:val="hybridMultilevel"/>
     <w:tmpl w:val="66484980"/>
@@ -15851,7 +16140,7 @@
       </w:rPr>
     </w:lvl>
   </w:abstractNum>
-  <w:abstractNum w:abstractNumId="20" w15:restartNumberingAfterBreak="0">
+  <w:abstractNum w:abstractNumId="21" w15:restartNumberingAfterBreak="0">
     <w:nsid w:val="59EA355A"/>
     <w:multiLevelType w:val="multilevel"/>
     <w:tmpl w:val="A208AF52"/>
@@ -15964,7 +16253,7 @@
       </w:rPr>
     </w:lvl>
   </w:abstractNum>
-  <w:abstractNum w:abstractNumId="21" w15:restartNumberingAfterBreak="0">
+  <w:abstractNum w:abstractNumId="22" w15:restartNumberingAfterBreak="0">
     <w:nsid w:val="5DA30CCF"/>
     <w:multiLevelType w:val="hybridMultilevel"/>
     <w:tmpl w:val="0D26B80C"/>
@@ -16077,7 +16366,7 @@
       </w:rPr>
     </w:lvl>
   </w:abstractNum>
-  <w:abstractNum w:abstractNumId="22" w15:restartNumberingAfterBreak="0">
+  <w:abstractNum w:abstractNumId="23" w15:restartNumberingAfterBreak="0">
     <w:nsid w:val="64932348"/>
     <w:multiLevelType w:val="hybridMultilevel"/>
     <w:tmpl w:val="0ED68952"/>
@@ -16166,7 +16455,7 @@
       </w:pPr>
     </w:lvl>
   </w:abstractNum>
-  <w:abstractNum w:abstractNumId="23" w15:restartNumberingAfterBreak="0">
+  <w:abstractNum w:abstractNumId="24" w15:restartNumberingAfterBreak="0">
     <w:nsid w:val="68097144"/>
     <w:multiLevelType w:val="hybridMultilevel"/>
     <w:tmpl w:val="8BD4D9E6"/>
@@ -16279,7 +16568,7 @@
       </w:rPr>
     </w:lvl>
   </w:abstractNum>
-  <w:abstractNum w:abstractNumId="24" w15:restartNumberingAfterBreak="0">
+  <w:abstractNum w:abstractNumId="25" w15:restartNumberingAfterBreak="0">
     <w:nsid w:val="69E0041E"/>
     <w:multiLevelType w:val="multilevel"/>
     <w:tmpl w:val="5950B758"/>
@@ -16392,7 +16681,7 @@
       </w:rPr>
     </w:lvl>
   </w:abstractNum>
-  <w:abstractNum w:abstractNumId="25" w15:restartNumberingAfterBreak="0">
+  <w:abstractNum w:abstractNumId="26" w15:restartNumberingAfterBreak="0">
     <w:nsid w:val="6C5F594E"/>
     <w:multiLevelType w:val="multilevel"/>
     <w:tmpl w:val="9E18AF0E"/>
@@ -16541,7 +16830,7 @@
       </w:rPr>
     </w:lvl>
   </w:abstractNum>
-  <w:abstractNum w:abstractNumId="26" w15:restartNumberingAfterBreak="0">
+  <w:abstractNum w:abstractNumId="27" w15:restartNumberingAfterBreak="0">
     <w:nsid w:val="7065187E"/>
     <w:multiLevelType w:val="hybridMultilevel"/>
     <w:tmpl w:val="9B70A042"/>
@@ -16654,7 +16943,7 @@
       </w:rPr>
     </w:lvl>
   </w:abstractNum>
-  <w:abstractNum w:abstractNumId="27" w15:restartNumberingAfterBreak="0">
+  <w:abstractNum w:abstractNumId="28" w15:restartNumberingAfterBreak="0">
     <w:nsid w:val="723539F6"/>
     <w:multiLevelType w:val="hybridMultilevel"/>
     <w:tmpl w:val="A81E0A84"/>
@@ -16767,7 +17056,7 @@
       </w:rPr>
     </w:lvl>
   </w:abstractNum>
-  <w:abstractNum w:abstractNumId="28" w15:restartNumberingAfterBreak="0">
+  <w:abstractNum w:abstractNumId="29" w15:restartNumberingAfterBreak="0">
     <w:nsid w:val="73F67EE8"/>
     <w:multiLevelType w:val="hybridMultilevel"/>
     <w:tmpl w:val="6090CB64"/>
@@ -16880,7 +17169,7 @@
       </w:rPr>
     </w:lvl>
   </w:abstractNum>
-  <w:abstractNum w:abstractNumId="29" w15:restartNumberingAfterBreak="0">
+  <w:abstractNum w:abstractNumId="30" w15:restartNumberingAfterBreak="0">
     <w:nsid w:val="76434721"/>
     <w:multiLevelType w:val="hybridMultilevel"/>
     <w:tmpl w:val="0666E1D2"/>
@@ -16993,7 +17282,7 @@
       </w:rPr>
     </w:lvl>
   </w:abstractNum>
-  <w:abstractNum w:abstractNumId="30" w15:restartNumberingAfterBreak="0">
+  <w:abstractNum w:abstractNumId="31" w15:restartNumberingAfterBreak="0">
     <w:nsid w:val="765A31D9"/>
     <w:multiLevelType w:val="hybridMultilevel"/>
     <w:tmpl w:val="344A74D4"/>
@@ -17106,7 +17395,7 @@
       </w:rPr>
     </w:lvl>
   </w:abstractNum>
-  <w:abstractNum w:abstractNumId="31" w15:restartNumberingAfterBreak="0">
+  <w:abstractNum w:abstractNumId="32" w15:restartNumberingAfterBreak="0">
     <w:nsid w:val="796C723B"/>
     <w:multiLevelType w:val="hybridMultilevel"/>
     <w:tmpl w:val="20C21FFA"/>
@@ -17219,7 +17508,7 @@
       </w:rPr>
     </w:lvl>
   </w:abstractNum>
-  <w:abstractNum w:abstractNumId="32" w15:restartNumberingAfterBreak="0">
+  <w:abstractNum w:abstractNumId="33" w15:restartNumberingAfterBreak="0">
     <w:nsid w:val="7C3C4D0E"/>
     <w:multiLevelType w:val="multilevel"/>
     <w:tmpl w:val="9F924DF6"/>
@@ -17369,10 +17658,10 @@
     </w:lvl>
   </w:abstractNum>
   <w:num w:numId="1" w16cid:durableId="1092554460">
-    <w:abstractNumId w:val="20"/>
+    <w:abstractNumId w:val="21"/>
   </w:num>
   <w:num w:numId="2" w16cid:durableId="1535733959">
-    <w:abstractNumId w:val="22"/>
+    <w:abstractNumId w:val="23"/>
   </w:num>
   <w:num w:numId="3" w16cid:durableId="722145455">
     <w:abstractNumId w:val="11"/>
@@ -17390,49 +17679,49 @@
     <w:abstractNumId w:val="16"/>
   </w:num>
   <w:num w:numId="8" w16cid:durableId="481654477">
-    <w:abstractNumId w:val="21"/>
+    <w:abstractNumId w:val="22"/>
   </w:num>
   <w:num w:numId="9" w16cid:durableId="357393463">
-    <w:abstractNumId w:val="18"/>
+    <w:abstractNumId w:val="19"/>
   </w:num>
   <w:num w:numId="10" w16cid:durableId="328481725">
-    <w:abstractNumId w:val="26"/>
+    <w:abstractNumId w:val="27"/>
   </w:num>
   <w:num w:numId="11" w16cid:durableId="1706953135">
     <w:abstractNumId w:val="9"/>
   </w:num>
   <w:num w:numId="12" w16cid:durableId="1835535806">
-    <w:abstractNumId w:val="27"/>
+    <w:abstractNumId w:val="28"/>
   </w:num>
   <w:num w:numId="13" w16cid:durableId="1947809936">
     <w:abstractNumId w:val="7"/>
   </w:num>
   <w:num w:numId="14" w16cid:durableId="1665427962">
-    <w:abstractNumId w:val="19"/>
+    <w:abstractNumId w:val="20"/>
   </w:num>
   <w:num w:numId="15" w16cid:durableId="1792821499">
-    <w:abstractNumId w:val="31"/>
+    <w:abstractNumId w:val="32"/>
   </w:num>
   <w:num w:numId="16" w16cid:durableId="103546983">
     <w:abstractNumId w:val="8"/>
   </w:num>
   <w:num w:numId="17" w16cid:durableId="1328097578">
-    <w:abstractNumId w:val="23"/>
+    <w:abstractNumId w:val="24"/>
   </w:num>
   <w:num w:numId="18" w16cid:durableId="1406342996">
     <w:abstractNumId w:val="5"/>
   </w:num>
   <w:num w:numId="19" w16cid:durableId="622073556">
-    <w:abstractNumId w:val="29"/>
+    <w:abstractNumId w:val="30"/>
   </w:num>
   <w:num w:numId="20" w16cid:durableId="546451671">
-    <w:abstractNumId w:val="24"/>
+    <w:abstractNumId w:val="25"/>
   </w:num>
   <w:num w:numId="21" w16cid:durableId="1892421563">
     <w:abstractNumId w:val="6"/>
   </w:num>
   <w:num w:numId="22" w16cid:durableId="1123115050">
-    <w:abstractNumId w:val="30"/>
+    <w:abstractNumId w:val="31"/>
   </w:num>
   <w:num w:numId="23" w16cid:durableId="1354376994">
     <w:abstractNumId w:val="3"/>
@@ -17441,13 +17730,13 @@
     <w:abstractNumId w:val="15"/>
   </w:num>
   <w:num w:numId="25" w16cid:durableId="618101205">
-    <w:abstractNumId w:val="25"/>
+    <w:abstractNumId w:val="26"/>
   </w:num>
   <w:num w:numId="26" w16cid:durableId="1619556848">
-    <w:abstractNumId w:val="17"/>
+    <w:abstractNumId w:val="18"/>
   </w:num>
   <w:num w:numId="27" w16cid:durableId="963774600">
-    <w:abstractNumId w:val="28"/>
+    <w:abstractNumId w:val="29"/>
   </w:num>
   <w:num w:numId="28" w16cid:durableId="1663194218">
     <w:abstractNumId w:val="14"/>
@@ -17459,7 +17748,7 @@
     <w:abstractNumId w:val="1"/>
   </w:num>
   <w:num w:numId="31" w16cid:durableId="380637352">
-    <w:abstractNumId w:val="32"/>
+    <w:abstractNumId w:val="33"/>
   </w:num>
   <w:num w:numId="32" w16cid:durableId="1043747283">
     <w:abstractNumId w:val="0"/>
@@ -17467,11 +17756,14 @@
   <w:num w:numId="33" w16cid:durableId="1370647190">
     <w:abstractNumId w:val="4"/>
   </w:num>
+  <w:num w:numId="34" w16cid:durableId="470951933">
+    <w:abstractNumId w:val="17"/>
+  </w:num>
 </w:numbering>
 </file>
 
 <file path=word/styles.xml><?xml version="1.0" encoding="utf-8"?>
-<w:styles xmlns:mc="http://schemas.openxmlformats.org/markup-compatibility/2006" xmlns:r="http://schemas.openxmlformats.org/officeDocument/2006/relationships" xmlns:w="http://schemas.openxmlformats.org/wordprocessingml/2006/main" xmlns:w14="http://schemas.microsoft.com/office/word/2010/wordml" xmlns:w15="http://schemas.microsoft.com/office/word/2012/wordml" xmlns:w16cex="http://schemas.microsoft.com/office/word/2018/wordml/cex" xmlns:w16cid="http://schemas.microsoft.com/office/word/2016/wordml/cid" xmlns:w16="http://schemas.microsoft.com/office/word/2018/wordml" xmlns:w16du="http://schemas.microsoft.com/office/word/2023/wordml/word16du" xmlns:w16sdtdh="http://schemas.microsoft.com/office/word/2020/wordml/sdtdatahash" xmlns:w16se="http://schemas.microsoft.com/office/word/2015/wordml/symex" mc:Ignorable="w14 w15 w16se w16cid w16 w16cex w16sdtdh w16du">
+<w:styles xmlns:mc="http://schemas.openxmlformats.org/markup-compatibility/2006" xmlns:r="http://schemas.openxmlformats.org/officeDocument/2006/relationships" xmlns:w="http://schemas.openxmlformats.org/wordprocessingml/2006/main" xmlns:w14="http://schemas.microsoft.com/office/word/2010/wordml" xmlns:w15="http://schemas.microsoft.com/office/word/2012/wordml" xmlns:w16cex="http://schemas.microsoft.com/office/word/2018/wordml/cex" xmlns:w16cid="http://schemas.microsoft.com/office/word/2016/wordml/cid" xmlns:w16="http://schemas.microsoft.com/office/word/2018/wordml" xmlns:w16du="http://schemas.microsoft.com/office/word/2023/wordml/word16du" xmlns:w16sdtdh="http://schemas.microsoft.com/office/word/2020/wordml/sdtdatahash" xmlns:w16sdtfl="http://schemas.microsoft.com/office/word/2024/wordml/sdtformatlock" xmlns:w16se="http://schemas.microsoft.com/office/word/2015/wordml/symex" mc:Ignorable="w14 w15 w16se w16cid w16 w16cex w16sdtdh w16sdtfl w16du">
   <w:docDefaults>
     <w:rPrDefault>
       <w:rPr>

</xml_diff>

<commit_message>
Update few acronyms - Tze Yuan
Update some acronyms in 5.2
</commit_message>
<xml_diff>
--- a/task5_srs/TT2L_GI_SRS.docx
+++ b/task5_srs/TT2L_GI_SRS.docx
@@ -7520,8 +7520,13 @@
             <w:tcW w:w="6267" w:type="dxa"/>
           </w:tcPr>
           <w:p>
-            <w:r>
-              <w:t xml:space="preserve">User select a parking </w:t>
+            <w:proofErr w:type="gramStart"/>
+            <w:r>
+              <w:t>User</w:t>
+            </w:r>
+            <w:proofErr w:type="gramEnd"/>
+            <w:r>
+              <w:t xml:space="preserve"> select a parking </w:t>
             </w:r>
             <w:proofErr w:type="gramStart"/>
             <w:r>
@@ -12554,15 +12559,7 @@
     </w:p>
     <w:p>
       <w:r>
-        <w:t xml:space="preserve">Describe key data entities, relationships, and constraints. This could include an </w:t>
-      </w:r>
-      <w:proofErr w:type="spellStart"/>
-      <w:r>
-        <w:t>EntityRelationship</w:t>
-      </w:r>
-      <w:proofErr w:type="spellEnd"/>
-      <w:r>
-        <w:t xml:space="preserve"> (ER) diagram or class diagram.</w:t>
+        <w:t>Describe key data entities, relationships, and constraints. This could include an EntityRelationship (ER) diagram or class diagram.</w:t>
       </w:r>
     </w:p>
     <w:p>
@@ -12572,23 +12569,7 @@
     </w:p>
     <w:p>
       <w:r>
-        <w:t xml:space="preserve">The “Application” entity has attributes such as </w:t>
-      </w:r>
-      <w:proofErr w:type="spellStart"/>
-      <w:r>
-        <w:t>applicationID</w:t>
-      </w:r>
-      <w:proofErr w:type="spellEnd"/>
-      <w:r>
-        <w:t xml:space="preserve">, title, and </w:t>
-      </w:r>
-      <w:proofErr w:type="spellStart"/>
-      <w:r>
-        <w:t>submissionDate</w:t>
-      </w:r>
-      <w:proofErr w:type="spellEnd"/>
-      <w:r>
-        <w:t>, and it is</w:t>
+        <w:t>The “Application” entity has attributes such as applicationID, title, and submissionDate, and it is</w:t>
       </w:r>
       <w:r>
         <w:rPr>
@@ -13463,11 +13444,6 @@
     </w:p>
     <w:p>
       <w:r>
-        <w:t>(Mapped to 9.6.8 Assumptions and Dependencies)</w:t>
-      </w:r>
-    </w:p>
-    <w:p>
-      <w:r>
         <w:t>The development and functionality of the Campus Ride-Sharing Platform are based on the following assumptions and external dependencies:</w:t>
       </w:r>
     </w:p>
@@ -13484,7 +13460,6 @@
           <w:b/>
           <w:bCs/>
         </w:rPr>
-        <w:lastRenderedPageBreak/>
         <w:t>University Authentication Access</w:t>
       </w:r>
       <w:r>
@@ -13698,6 +13673,7 @@
       </w:pPr>
       <w:bookmarkStart w:id="54" w:name="_Toc198842279"/>
       <w:r>
+        <w:lastRenderedPageBreak/>
         <w:t>5.2 Acronyms and Abbreviations</w:t>
       </w:r>
       <w:bookmarkEnd w:id="54"/>
@@ -13729,6 +13705,51 @@
     <w:p>
       <w:r>
         <w:t>API - Application Programming Interface</w:t>
+      </w:r>
+    </w:p>
+    <w:p>
+      <w:r>
+        <w:t xml:space="preserve">RAM - </w:t>
+      </w:r>
+      <w:r>
+        <w:t>Random Access Memory</w:t>
+      </w:r>
+    </w:p>
+    <w:p>
+      <w:r>
+        <w:t xml:space="preserve">SMTP - </w:t>
+      </w:r>
+      <w:r>
+        <w:t>Simple Mail Transfer Protocol</w:t>
+      </w:r>
+    </w:p>
+    <w:p>
+      <w:r>
+        <w:t xml:space="preserve">SSD - </w:t>
+      </w:r>
+      <w:r>
+        <w:t>Solid State Drives</w:t>
+      </w:r>
+    </w:p>
+    <w:p>
+      <w:r>
+        <w:t xml:space="preserve">XML - </w:t>
+      </w:r>
+      <w:r>
+        <w:t>Extensible Markup Language</w:t>
+      </w:r>
+    </w:p>
+    <w:p>
+      <w:r>
+        <w:t>I/O – Input and output</w:t>
+      </w:r>
+    </w:p>
+    <w:p>
+      <w:r>
+        <w:t xml:space="preserve">GPS - </w:t>
+      </w:r>
+      <w:r>
+        <w:t>Global Positioning System</w:t>
       </w:r>
     </w:p>
     <w:sectPr>
@@ -18847,6 +18868,18 @@
       <w:u w:val="single"/>
     </w:rPr>
   </w:style>
+  <w:style w:type="character" w:styleId="UnresolvedMention">
+    <w:name w:val="Unresolved Mention"/>
+    <w:basedOn w:val="DefaultParagraphFont"/>
+    <w:uiPriority w:val="99"/>
+    <w:semiHidden/>
+    <w:unhideWhenUsed/>
+    <w:rsid w:val="00E74004"/>
+    <w:rPr>
+      <w:color w:val="605E5C"/>
+      <w:shd w:val="clear" w:color="auto" w:fill="E1DFDD"/>
+    </w:rPr>
+  </w:style>
 </w:styles>
 </file>
 

</xml_diff>